<commit_message>
completed 3.8 in module3.docx
</commit_message>
<xml_diff>
--- a/module3.docx
+++ b/module3.docx
@@ -23,7 +23,59 @@
       </w:r>
     </w:p>
     <w:p/>
+    <w:p>
+      <w:pPr>
+        <w:pBdr>
+          <w:top w:val="single" w:sz="4" w:space="1" w:color="auto"/>
+        </w:pBdr>
+      </w:pPr>
+    </w:p>
+    <w:p>
+      <w:r>
+        <w:t>Ex. 3.8</w:t>
+      </w:r>
+    </w:p>
     <w:p/>
+    <w:p>
+      <w:r>
+        <w:t xml:space="preserve">The first for loop, beginning with </w:t>
+      </w:r>
+      <w:proofErr w:type="gramStart"/>
+      <w:r>
+        <w:t>A[</w:t>
+      </w:r>
+      <w:proofErr w:type="gramEnd"/>
+      <w:r>
+        <w:t xml:space="preserve">0] as the smallest, resulted in the swapping of 51 in position 0 with 24 in position 1. </w:t>
+      </w:r>
+      <w:proofErr w:type="gramStart"/>
+      <w:r>
+        <w:t>So</w:t>
+      </w:r>
+      <w:proofErr w:type="gramEnd"/>
+      <w:r>
+        <w:t xml:space="preserve"> at this stage the array looks like this</w:t>
+      </w:r>
+    </w:p>
+    <w:p>
+      <w:r>
+        <w:t>Intermediary: [24, 51, 63, 73, 42, 85, 71, 41, 87, 32]</w:t>
+      </w:r>
+    </w:p>
+    <w:p/>
+    <w:p>
+      <w:r>
+        <w:t xml:space="preserve">The second for loop starts with </w:t>
+      </w:r>
+      <w:proofErr w:type="gramStart"/>
+      <w:r>
+        <w:t>A[</w:t>
+      </w:r>
+      <w:proofErr w:type="gramEnd"/>
+      <w:r>
+        <w:t>1]=51 as the smallest. Upon completion, it determines that 32 in position 9 is the smallest. It is swapped with 51, which thus ends up in position 9, the last position in the array.</w:t>
+      </w:r>
+    </w:p>
     <w:sectPr>
       <w:pgSz w:w="12240" w:h="15840"/>
       <w:pgMar w:top="1440" w:right="1440" w:bottom="1440" w:left="1440" w:header="720" w:footer="720" w:gutter="0"/>

</xml_diff>

<commit_message>
completed 3.9 in module3.docx
</commit_message>
<xml_diff>
--- a/module3.docx
+++ b/module3.docx
@@ -58,6 +58,11 @@
       </w:r>
     </w:p>
     <w:p>
+      <w:pPr>
+        <w:rPr>
+          <w:lang w:val="ru-RU"/>
+        </w:rPr>
+      </w:pPr>
       <w:r>
         <w:t>Intermediary: [24, 51, 63, 73, 42, 85, 71, 41, 87, 32]</w:t>
       </w:r>
@@ -76,6 +81,839 @@
         <w:t>1]=51 as the smallest. Upon completion, it determines that 32 in position 9 is the smallest. It is swapped with 51, which thus ends up in position 9, the last position in the array.</w:t>
       </w:r>
     </w:p>
+    <w:p/>
+    <w:p/>
+    <w:p>
+      <w:pPr>
+        <w:pBdr>
+          <w:top w:val="single" w:sz="4" w:space="1" w:color="auto"/>
+        </w:pBdr>
+      </w:pPr>
+    </w:p>
+    <w:p>
+      <w:pPr>
+        <w:rPr>
+          <w:lang w:val="ru-RU"/>
+        </w:rPr>
+      </w:pPr>
+      <w:r>
+        <w:t>Ex. 3.</w:t>
+      </w:r>
+      <w:r>
+        <w:rPr>
+          <w:lang w:val="ru-RU"/>
+        </w:rPr>
+        <w:t>9</w:t>
+      </w:r>
+    </w:p>
+    <w:p>
+      <w:r>
+        <w:t>[51, 24, 63, 73, 42, 85, 71, 41, 87, 32]</w:t>
+      </w:r>
+    </w:p>
+    <w:p>
+      <w:r>
+        <w:t>Smallest = 51</w:t>
+      </w:r>
+    </w:p>
+    <w:p>
+      <w:r>
+        <w:t>Pos = 0</w:t>
+      </w:r>
+    </w:p>
+    <w:tbl>
+      <w:tblPr>
+        <w:tblStyle w:val="TableGrid"/>
+        <w:tblW w:w="0" w:type="auto"/>
+        <w:tblLook w:val="04A0" w:firstRow="1" w:lastRow="0" w:firstColumn="1" w:lastColumn="0" w:noHBand="0" w:noVBand="1"/>
+      </w:tblPr>
+      <w:tblGrid>
+        <w:gridCol w:w="445"/>
+        <w:gridCol w:w="1080"/>
+        <w:gridCol w:w="739"/>
+        <w:gridCol w:w="5220"/>
+      </w:tblGrid>
+      <w:tr>
+        <w:tc>
+          <w:tcPr>
+            <w:tcW w:w="445" w:type="dxa"/>
+            <w:shd w:val="clear" w:color="auto" w:fill="E7E6E6" w:themeFill="background2"/>
+          </w:tcPr>
+          <w:p>
+            <w:pPr>
+              <w:rPr>
+                <w:b/>
+                <w:bCs/>
+              </w:rPr>
+            </w:pPr>
+            <w:proofErr w:type="spellStart"/>
+            <w:r>
+              <w:rPr>
+                <w:b/>
+                <w:bCs/>
+              </w:rPr>
+              <w:t>i</w:t>
+            </w:r>
+            <w:proofErr w:type="spellEnd"/>
+          </w:p>
+        </w:tc>
+        <w:tc>
+          <w:tcPr>
+            <w:tcW w:w="1080" w:type="dxa"/>
+            <w:shd w:val="clear" w:color="auto" w:fill="E7E6E6" w:themeFill="background2"/>
+          </w:tcPr>
+          <w:p>
+            <w:pPr>
+              <w:rPr>
+                <w:b/>
+                <w:bCs/>
+              </w:rPr>
+            </w:pPr>
+            <w:r>
+              <w:rPr>
+                <w:b/>
+                <w:bCs/>
+              </w:rPr>
+              <w:t>s</w:t>
+            </w:r>
+            <w:r>
+              <w:rPr>
+                <w:b/>
+                <w:bCs/>
+              </w:rPr>
+              <w:t>mallest</w:t>
+            </w:r>
+            <w:r>
+              <w:rPr>
+                <w:b/>
+                <w:bCs/>
+              </w:rPr>
+              <w:t xml:space="preserve"> after inner loop</w:t>
+            </w:r>
+          </w:p>
+        </w:tc>
+        <w:tc>
+          <w:tcPr>
+            <w:tcW w:w="739" w:type="dxa"/>
+            <w:shd w:val="clear" w:color="auto" w:fill="E7E6E6" w:themeFill="background2"/>
+          </w:tcPr>
+          <w:p>
+            <w:pPr>
+              <w:rPr>
+                <w:b/>
+                <w:bCs/>
+              </w:rPr>
+            </w:pPr>
+            <w:r>
+              <w:rPr>
+                <w:b/>
+                <w:bCs/>
+              </w:rPr>
+              <w:t>p</w:t>
+            </w:r>
+            <w:r>
+              <w:rPr>
+                <w:b/>
+                <w:bCs/>
+              </w:rPr>
+              <w:t>os</w:t>
+            </w:r>
+            <w:r>
+              <w:rPr>
+                <w:b/>
+                <w:bCs/>
+              </w:rPr>
+              <w:t xml:space="preserve"> after inner loop</w:t>
+            </w:r>
+          </w:p>
+        </w:tc>
+        <w:tc>
+          <w:tcPr>
+            <w:tcW w:w="5220" w:type="dxa"/>
+            <w:shd w:val="clear" w:color="auto" w:fill="E7E6E6" w:themeFill="background2"/>
+          </w:tcPr>
+          <w:p>
+            <w:pPr>
+              <w:rPr>
+                <w:b/>
+                <w:bCs/>
+              </w:rPr>
+            </w:pPr>
+            <w:r>
+              <w:rPr>
+                <w:b/>
+                <w:bCs/>
+              </w:rPr>
+              <w:t>array after swap</w:t>
+            </w:r>
+          </w:p>
+        </w:tc>
+      </w:tr>
+      <w:tr>
+        <w:tc>
+          <w:tcPr>
+            <w:tcW w:w="445" w:type="dxa"/>
+          </w:tcPr>
+          <w:p>
+            <w:r>
+              <w:t>0</w:t>
+            </w:r>
+          </w:p>
+        </w:tc>
+        <w:tc>
+          <w:tcPr>
+            <w:tcW w:w="1080" w:type="dxa"/>
+          </w:tcPr>
+          <w:p>
+            <w:r>
+              <w:t>24</w:t>
+            </w:r>
+          </w:p>
+        </w:tc>
+        <w:tc>
+          <w:tcPr>
+            <w:tcW w:w="739" w:type="dxa"/>
+          </w:tcPr>
+          <w:p>
+            <w:r>
+              <w:t>1</w:t>
+            </w:r>
+          </w:p>
+        </w:tc>
+        <w:tc>
+          <w:tcPr>
+            <w:tcW w:w="5220" w:type="dxa"/>
+          </w:tcPr>
+          <w:p>
+            <w:r>
+              <w:t>[</w:t>
+            </w:r>
+            <w:r>
+              <w:rPr>
+                <w:highlight w:val="yellow"/>
+              </w:rPr>
+              <w:t>24,</w:t>
+            </w:r>
+            <w:r>
+              <w:t xml:space="preserve"> 51, 63, 73, 42, 85, 71, 41, 87, 32]</w:t>
+            </w:r>
+          </w:p>
+        </w:tc>
+      </w:tr>
+      <w:tr>
+        <w:tc>
+          <w:tcPr>
+            <w:tcW w:w="445" w:type="dxa"/>
+          </w:tcPr>
+          <w:p>
+            <w:r>
+              <w:t>1</w:t>
+            </w:r>
+          </w:p>
+        </w:tc>
+        <w:tc>
+          <w:tcPr>
+            <w:tcW w:w="1080" w:type="dxa"/>
+          </w:tcPr>
+          <w:p>
+            <w:r>
+              <w:t>32</w:t>
+            </w:r>
+          </w:p>
+        </w:tc>
+        <w:tc>
+          <w:tcPr>
+            <w:tcW w:w="739" w:type="dxa"/>
+          </w:tcPr>
+          <w:p>
+            <w:r>
+              <w:t>9</w:t>
+            </w:r>
+          </w:p>
+        </w:tc>
+        <w:tc>
+          <w:tcPr>
+            <w:tcW w:w="5220" w:type="dxa"/>
+          </w:tcPr>
+          <w:p>
+            <w:r>
+              <w:t>[</w:t>
+            </w:r>
+            <w:r>
+              <w:rPr>
+                <w:highlight w:val="yellow"/>
+              </w:rPr>
+              <w:t xml:space="preserve">24, </w:t>
+            </w:r>
+            <w:r>
+              <w:rPr>
+                <w:highlight w:val="yellow"/>
+              </w:rPr>
+              <w:t>32</w:t>
+            </w:r>
+            <w:r>
+              <w:rPr>
+                <w:highlight w:val="yellow"/>
+              </w:rPr>
+              <w:t>,</w:t>
+            </w:r>
+            <w:r>
+              <w:t xml:space="preserve"> 63, 73, 42, 85, 71, 41, 87, </w:t>
+            </w:r>
+            <w:r>
+              <w:t>51</w:t>
+            </w:r>
+            <w:r>
+              <w:t>]</w:t>
+            </w:r>
+          </w:p>
+        </w:tc>
+      </w:tr>
+      <w:tr>
+        <w:tc>
+          <w:tcPr>
+            <w:tcW w:w="445" w:type="dxa"/>
+          </w:tcPr>
+          <w:p>
+            <w:r>
+              <w:t>2</w:t>
+            </w:r>
+          </w:p>
+        </w:tc>
+        <w:tc>
+          <w:tcPr>
+            <w:tcW w:w="1080" w:type="dxa"/>
+          </w:tcPr>
+          <w:p>
+            <w:r>
+              <w:t>41</w:t>
+            </w:r>
+          </w:p>
+        </w:tc>
+        <w:tc>
+          <w:tcPr>
+            <w:tcW w:w="739" w:type="dxa"/>
+          </w:tcPr>
+          <w:p>
+            <w:r>
+              <w:t>7</w:t>
+            </w:r>
+          </w:p>
+        </w:tc>
+        <w:tc>
+          <w:tcPr>
+            <w:tcW w:w="5220" w:type="dxa"/>
+          </w:tcPr>
+          <w:p>
+            <w:r>
+              <w:t>[</w:t>
+            </w:r>
+            <w:r>
+              <w:rPr>
+                <w:highlight w:val="yellow"/>
+              </w:rPr>
+              <w:t xml:space="preserve">24, 32, </w:t>
+            </w:r>
+            <w:r>
+              <w:rPr>
+                <w:highlight w:val="yellow"/>
+              </w:rPr>
+              <w:t>41</w:t>
+            </w:r>
+            <w:r>
+              <w:rPr>
+                <w:highlight w:val="yellow"/>
+              </w:rPr>
+              <w:t>,</w:t>
+            </w:r>
+            <w:r>
+              <w:t xml:space="preserve"> 73, 42, 85, 71, </w:t>
+            </w:r>
+            <w:r>
+              <w:t>63</w:t>
+            </w:r>
+            <w:r>
+              <w:t>, 87, 51]</w:t>
+            </w:r>
+          </w:p>
+        </w:tc>
+      </w:tr>
+      <w:tr>
+        <w:tc>
+          <w:tcPr>
+            <w:tcW w:w="445" w:type="dxa"/>
+          </w:tcPr>
+          <w:p>
+            <w:r>
+              <w:t>3</w:t>
+            </w:r>
+          </w:p>
+        </w:tc>
+        <w:tc>
+          <w:tcPr>
+            <w:tcW w:w="1080" w:type="dxa"/>
+          </w:tcPr>
+          <w:p>
+            <w:r>
+              <w:t>42</w:t>
+            </w:r>
+          </w:p>
+        </w:tc>
+        <w:tc>
+          <w:tcPr>
+            <w:tcW w:w="739" w:type="dxa"/>
+          </w:tcPr>
+          <w:p>
+            <w:r>
+              <w:t>4</w:t>
+            </w:r>
+          </w:p>
+        </w:tc>
+        <w:tc>
+          <w:tcPr>
+            <w:tcW w:w="5220" w:type="dxa"/>
+          </w:tcPr>
+          <w:p>
+            <w:pPr>
+              <w:rPr>
+                <w:b/>
+                <w:bCs/>
+              </w:rPr>
+            </w:pPr>
+            <w:r>
+              <w:t>[</w:t>
+            </w:r>
+            <w:r>
+              <w:rPr>
+                <w:highlight w:val="yellow"/>
+              </w:rPr>
+              <w:t>24, 32, 41,</w:t>
+            </w:r>
+            <w:r>
+              <w:t xml:space="preserve"> </w:t>
+            </w:r>
+            <w:r>
+              <w:rPr>
+                <w:highlight w:val="yellow"/>
+              </w:rPr>
+              <w:t>42</w:t>
+            </w:r>
+            <w:r>
+              <w:rPr>
+                <w:highlight w:val="yellow"/>
+              </w:rPr>
+              <w:t>,</w:t>
+            </w:r>
+            <w:r>
+              <w:t xml:space="preserve"> </w:t>
+            </w:r>
+            <w:r>
+              <w:t>73</w:t>
+            </w:r>
+            <w:r>
+              <w:t>, 85, 71, 63, 87, 51]</w:t>
+            </w:r>
+          </w:p>
+        </w:tc>
+      </w:tr>
+      <w:tr>
+        <w:tc>
+          <w:tcPr>
+            <w:tcW w:w="445" w:type="dxa"/>
+          </w:tcPr>
+          <w:p>
+            <w:r>
+              <w:t>4</w:t>
+            </w:r>
+          </w:p>
+        </w:tc>
+        <w:tc>
+          <w:tcPr>
+            <w:tcW w:w="1080" w:type="dxa"/>
+          </w:tcPr>
+          <w:p>
+            <w:r>
+              <w:t>51</w:t>
+            </w:r>
+          </w:p>
+        </w:tc>
+        <w:tc>
+          <w:tcPr>
+            <w:tcW w:w="739" w:type="dxa"/>
+          </w:tcPr>
+          <w:p>
+            <w:r>
+              <w:t>9</w:t>
+            </w:r>
+          </w:p>
+        </w:tc>
+        <w:tc>
+          <w:tcPr>
+            <w:tcW w:w="5220" w:type="dxa"/>
+          </w:tcPr>
+          <w:p>
+            <w:r>
+              <w:t>[</w:t>
+            </w:r>
+            <w:r>
+              <w:rPr>
+                <w:highlight w:val="yellow"/>
+              </w:rPr>
+              <w:t>24, 32, 41,</w:t>
+            </w:r>
+            <w:r>
+              <w:t xml:space="preserve"> </w:t>
+            </w:r>
+            <w:r>
+              <w:rPr>
+                <w:highlight w:val="yellow"/>
+              </w:rPr>
+              <w:t xml:space="preserve">42, </w:t>
+            </w:r>
+            <w:r>
+              <w:rPr>
+                <w:highlight w:val="yellow"/>
+              </w:rPr>
+              <w:t>51</w:t>
+            </w:r>
+            <w:r>
+              <w:rPr>
+                <w:highlight w:val="yellow"/>
+              </w:rPr>
+              <w:t>,</w:t>
+            </w:r>
+            <w:r>
+              <w:t xml:space="preserve"> 85, 71, 63, 87, </w:t>
+            </w:r>
+            <w:r>
+              <w:t>73</w:t>
+            </w:r>
+            <w:r>
+              <w:t>]</w:t>
+            </w:r>
+          </w:p>
+        </w:tc>
+      </w:tr>
+      <w:tr>
+        <w:tc>
+          <w:tcPr>
+            <w:tcW w:w="445" w:type="dxa"/>
+          </w:tcPr>
+          <w:p>
+            <w:r>
+              <w:t>5</w:t>
+            </w:r>
+          </w:p>
+        </w:tc>
+        <w:tc>
+          <w:tcPr>
+            <w:tcW w:w="1080" w:type="dxa"/>
+          </w:tcPr>
+          <w:p>
+            <w:r>
+              <w:t>63</w:t>
+            </w:r>
+          </w:p>
+        </w:tc>
+        <w:tc>
+          <w:tcPr>
+            <w:tcW w:w="739" w:type="dxa"/>
+          </w:tcPr>
+          <w:p>
+            <w:r>
+              <w:t>7</w:t>
+            </w:r>
+          </w:p>
+        </w:tc>
+        <w:tc>
+          <w:tcPr>
+            <w:tcW w:w="5220" w:type="dxa"/>
+          </w:tcPr>
+          <w:p>
+            <w:r>
+              <w:t>[</w:t>
+            </w:r>
+            <w:r>
+              <w:rPr>
+                <w:highlight w:val="yellow"/>
+              </w:rPr>
+              <w:t>24, 32, 41,</w:t>
+            </w:r>
+            <w:r>
+              <w:t xml:space="preserve"> </w:t>
+            </w:r>
+            <w:r>
+              <w:rPr>
+                <w:highlight w:val="yellow"/>
+              </w:rPr>
+              <w:t>42, 51</w:t>
+            </w:r>
+            <w:r>
+              <w:rPr>
+                <w:highlight w:val="yellow"/>
+              </w:rPr>
+              <w:t xml:space="preserve">, </w:t>
+            </w:r>
+            <w:r>
+              <w:rPr>
+                <w:highlight w:val="yellow"/>
+              </w:rPr>
+              <w:t>63</w:t>
+            </w:r>
+            <w:r>
+              <w:t>, 71, 85, 87, 73]</w:t>
+            </w:r>
+          </w:p>
+        </w:tc>
+      </w:tr>
+      <w:tr>
+        <w:tc>
+          <w:tcPr>
+            <w:tcW w:w="445" w:type="dxa"/>
+          </w:tcPr>
+          <w:p>
+            <w:r>
+              <w:t>6</w:t>
+            </w:r>
+          </w:p>
+        </w:tc>
+        <w:tc>
+          <w:tcPr>
+            <w:tcW w:w="1080" w:type="dxa"/>
+          </w:tcPr>
+          <w:p>
+            <w:r>
+              <w:t>71</w:t>
+            </w:r>
+          </w:p>
+        </w:tc>
+        <w:tc>
+          <w:tcPr>
+            <w:tcW w:w="739" w:type="dxa"/>
+          </w:tcPr>
+          <w:p>
+            <w:r>
+              <w:t>6</w:t>
+            </w:r>
+          </w:p>
+        </w:tc>
+        <w:tc>
+          <w:tcPr>
+            <w:tcW w:w="5220" w:type="dxa"/>
+          </w:tcPr>
+          <w:p>
+            <w:r>
+              <w:t>[</w:t>
+            </w:r>
+            <w:r>
+              <w:rPr>
+                <w:highlight w:val="yellow"/>
+              </w:rPr>
+              <w:t>24, 32, 41,</w:t>
+            </w:r>
+            <w:r>
+              <w:t xml:space="preserve"> </w:t>
+            </w:r>
+            <w:r>
+              <w:rPr>
+                <w:highlight w:val="yellow"/>
+              </w:rPr>
+              <w:t>42, 51</w:t>
+            </w:r>
+            <w:r>
+              <w:rPr>
+                <w:highlight w:val="yellow"/>
+              </w:rPr>
+              <w:t>, 63, 71,</w:t>
+            </w:r>
+            <w:r>
+              <w:t xml:space="preserve"> 85, 87, 73]</w:t>
+            </w:r>
+          </w:p>
+        </w:tc>
+      </w:tr>
+      <w:tr>
+        <w:tc>
+          <w:tcPr>
+            <w:tcW w:w="445" w:type="dxa"/>
+          </w:tcPr>
+          <w:p>
+            <w:r>
+              <w:t>7</w:t>
+            </w:r>
+          </w:p>
+        </w:tc>
+        <w:tc>
+          <w:tcPr>
+            <w:tcW w:w="1080" w:type="dxa"/>
+          </w:tcPr>
+          <w:p>
+            <w:r>
+              <w:t>73</w:t>
+            </w:r>
+          </w:p>
+        </w:tc>
+        <w:tc>
+          <w:tcPr>
+            <w:tcW w:w="739" w:type="dxa"/>
+          </w:tcPr>
+          <w:p>
+            <w:r>
+              <w:t>9</w:t>
+            </w:r>
+          </w:p>
+        </w:tc>
+        <w:tc>
+          <w:tcPr>
+            <w:tcW w:w="5220" w:type="dxa"/>
+          </w:tcPr>
+          <w:p>
+            <w:r>
+              <w:t>[</w:t>
+            </w:r>
+            <w:r>
+              <w:rPr>
+                <w:highlight w:val="yellow"/>
+              </w:rPr>
+              <w:t>24, 32, 41,</w:t>
+            </w:r>
+            <w:r>
+              <w:t xml:space="preserve"> </w:t>
+            </w:r>
+            <w:r>
+              <w:rPr>
+                <w:highlight w:val="yellow"/>
+              </w:rPr>
+              <w:t>42, 51</w:t>
+            </w:r>
+            <w:r>
+              <w:rPr>
+                <w:highlight w:val="yellow"/>
+              </w:rPr>
+              <w:t>, 63, 71,</w:t>
+            </w:r>
+            <w:r>
+              <w:t xml:space="preserve"> </w:t>
+            </w:r>
+            <w:r>
+              <w:rPr>
+                <w:highlight w:val="yellow"/>
+              </w:rPr>
+              <w:t>73</w:t>
+            </w:r>
+            <w:r>
+              <w:rPr>
+                <w:highlight w:val="yellow"/>
+              </w:rPr>
+              <w:t>,</w:t>
+            </w:r>
+            <w:r>
+              <w:t xml:space="preserve"> 87, </w:t>
+            </w:r>
+            <w:r>
+              <w:t>85</w:t>
+            </w:r>
+            <w:r>
+              <w:t>]</w:t>
+            </w:r>
+          </w:p>
+        </w:tc>
+      </w:tr>
+      <w:tr>
+        <w:tc>
+          <w:tcPr>
+            <w:tcW w:w="445" w:type="dxa"/>
+          </w:tcPr>
+          <w:p>
+            <w:r>
+              <w:t>8</w:t>
+            </w:r>
+          </w:p>
+        </w:tc>
+        <w:tc>
+          <w:tcPr>
+            <w:tcW w:w="1080" w:type="dxa"/>
+          </w:tcPr>
+          <w:p>
+            <w:r>
+              <w:t>85</w:t>
+            </w:r>
+          </w:p>
+        </w:tc>
+        <w:tc>
+          <w:tcPr>
+            <w:tcW w:w="739" w:type="dxa"/>
+          </w:tcPr>
+          <w:p>
+            <w:r>
+              <w:t>9</w:t>
+            </w:r>
+          </w:p>
+        </w:tc>
+        <w:tc>
+          <w:tcPr>
+            <w:tcW w:w="5220" w:type="dxa"/>
+          </w:tcPr>
+          <w:p>
+            <w:r>
+              <w:t>[</w:t>
+            </w:r>
+            <w:r>
+              <w:rPr>
+                <w:highlight w:val="yellow"/>
+              </w:rPr>
+              <w:t>24, 32, 41,</w:t>
+            </w:r>
+            <w:r>
+              <w:t xml:space="preserve"> </w:t>
+            </w:r>
+            <w:r>
+              <w:rPr>
+                <w:highlight w:val="yellow"/>
+              </w:rPr>
+              <w:t>42, 51</w:t>
+            </w:r>
+            <w:r>
+              <w:rPr>
+                <w:highlight w:val="yellow"/>
+              </w:rPr>
+              <w:t>, 63, 71,</w:t>
+            </w:r>
+            <w:r>
+              <w:t xml:space="preserve"> </w:t>
+            </w:r>
+            <w:r>
+              <w:rPr>
+                <w:highlight w:val="yellow"/>
+              </w:rPr>
+              <w:t>73, 8</w:t>
+            </w:r>
+            <w:r>
+              <w:rPr>
+                <w:highlight w:val="yellow"/>
+              </w:rPr>
+              <w:t>5</w:t>
+            </w:r>
+            <w:r>
+              <w:rPr>
+                <w:highlight w:val="yellow"/>
+              </w:rPr>
+              <w:t>,</w:t>
+            </w:r>
+            <w:r>
+              <w:t xml:space="preserve"> 8</w:t>
+            </w:r>
+            <w:r>
+              <w:t>7</w:t>
+            </w:r>
+            <w:r>
+              <w:t>]</w:t>
+            </w:r>
+          </w:p>
+        </w:tc>
+      </w:tr>
+    </w:tbl>
+    <w:p/>
     <w:sectPr>
       <w:pgSz w:w="12240" w:h="15840"/>
       <w:pgMar w:top="1440" w:right="1440" w:bottom="1440" w:left="1440" w:header="720" w:footer="720" w:gutter="0"/>
@@ -508,6 +1346,22 @@
     <w:semiHidden/>
     <w:unhideWhenUsed/>
   </w:style>
+  <w:style w:type="table" w:styleId="TableGrid">
+    <w:name w:val="Table Grid"/>
+    <w:basedOn w:val="TableNormal"/>
+    <w:uiPriority w:val="39"/>
+    <w:rsid w:val="00810F78"/>
+    <w:tblPr>
+      <w:tblBorders>
+        <w:top w:val="single" w:sz="4" w:space="0" w:color="auto"/>
+        <w:left w:val="single" w:sz="4" w:space="0" w:color="auto"/>
+        <w:bottom w:val="single" w:sz="4" w:space="0" w:color="auto"/>
+        <w:right w:val="single" w:sz="4" w:space="0" w:color="auto"/>
+        <w:insideH w:val="single" w:sz="4" w:space="0" w:color="auto"/>
+        <w:insideV w:val="single" w:sz="4" w:space="0" w:color="auto"/>
+      </w:tblBorders>
+    </w:tblPr>
+  </w:style>
 </w:styles>
 </file>
 

</xml_diff>

<commit_message>
completed 3.19 in module3.docx
</commit_message>
<xml_diff>
--- a/module3.docx
+++ b/module3.docx
@@ -42792,6 +42792,4451 @@
         </w:tc>
       </w:tr>
     </w:tbl>
+    <w:p>
+      <w:pPr>
+        <w:rPr>
+          <w:sz w:val="18"/>
+          <w:szCs w:val="18"/>
+          <w:lang w:val="ru-RU"/>
+        </w:rPr>
+      </w:pPr>
+    </w:p>
+    <w:p>
+      <w:pPr>
+        <w:rPr>
+          <w:sz w:val="18"/>
+          <w:szCs w:val="18"/>
+          <w:lang w:val="ru-RU"/>
+        </w:rPr>
+      </w:pPr>
+    </w:p>
+    <w:p/>
+    <w:p>
+      <w:pPr>
+        <w:pBdr>
+          <w:top w:val="single" w:sz="4" w:space="1" w:color="auto"/>
+        </w:pBdr>
+      </w:pPr>
+    </w:p>
+    <w:p>
+      <w:r>
+        <w:t>Ex. 3.</w:t>
+      </w:r>
+      <w:r>
+        <w:rPr>
+          <w:lang w:val="ru-RU"/>
+        </w:rPr>
+        <w:t>1</w:t>
+      </w:r>
+      <w:r>
+        <w:t>9</w:t>
+      </w:r>
+    </w:p>
+    <w:p>
+      <w:pPr>
+        <w:rPr>
+          <w:sz w:val="18"/>
+          <w:szCs w:val="18"/>
+          <w:lang w:val="ru-RU"/>
+        </w:rPr>
+      </w:pPr>
+    </w:p>
+    <w:tbl>
+      <w:tblPr>
+        <w:tblStyle w:val="TableGrid"/>
+        <w:tblW w:w="6341" w:type="dxa"/>
+        <w:tblInd w:w="-5" w:type="dxa"/>
+        <w:tblLayout w:type="fixed"/>
+        <w:tblLook w:val="04A0" w:firstRow="1" w:lastRow="0" w:firstColumn="1" w:lastColumn="0" w:noHBand="0" w:noVBand="1"/>
+      </w:tblPr>
+      <w:tblGrid>
+        <w:gridCol w:w="720"/>
+        <w:gridCol w:w="437"/>
+        <w:gridCol w:w="576"/>
+        <w:gridCol w:w="576"/>
+        <w:gridCol w:w="576"/>
+        <w:gridCol w:w="576"/>
+        <w:gridCol w:w="576"/>
+        <w:gridCol w:w="576"/>
+        <w:gridCol w:w="576"/>
+        <w:gridCol w:w="576"/>
+        <w:gridCol w:w="576"/>
+      </w:tblGrid>
+      <w:tr>
+        <w:tc>
+          <w:tcPr>
+            <w:tcW w:w="720" w:type="dxa"/>
+          </w:tcPr>
+          <w:p>
+            <w:pPr>
+              <w:rPr>
+                <w:sz w:val="18"/>
+                <w:szCs w:val="18"/>
+              </w:rPr>
+            </w:pPr>
+            <w:r>
+              <w:rPr>
+                <w:sz w:val="18"/>
+                <w:szCs w:val="18"/>
+              </w:rPr>
+              <w:t>A</w:t>
+            </w:r>
+          </w:p>
+        </w:tc>
+        <w:tc>
+          <w:tcPr>
+            <w:tcW w:w="437" w:type="dxa"/>
+          </w:tcPr>
+          <w:p>
+            <w:pPr>
+              <w:rPr>
+                <w:sz w:val="18"/>
+                <w:szCs w:val="18"/>
+              </w:rPr>
+            </w:pPr>
+            <w:r>
+              <w:rPr>
+                <w:sz w:val="18"/>
+                <w:szCs w:val="18"/>
+              </w:rPr>
+              <w:t>51</w:t>
+            </w:r>
+          </w:p>
+        </w:tc>
+        <w:tc>
+          <w:tcPr>
+            <w:tcW w:w="576" w:type="dxa"/>
+          </w:tcPr>
+          <w:p>
+            <w:pPr>
+              <w:rPr>
+                <w:sz w:val="18"/>
+                <w:szCs w:val="18"/>
+              </w:rPr>
+            </w:pPr>
+            <w:r>
+              <w:rPr>
+                <w:sz w:val="18"/>
+                <w:szCs w:val="18"/>
+              </w:rPr>
+              <w:t>24</w:t>
+            </w:r>
+          </w:p>
+        </w:tc>
+        <w:tc>
+          <w:tcPr>
+            <w:tcW w:w="576" w:type="dxa"/>
+          </w:tcPr>
+          <w:p>
+            <w:pPr>
+              <w:rPr>
+                <w:sz w:val="18"/>
+                <w:szCs w:val="18"/>
+              </w:rPr>
+            </w:pPr>
+            <w:r>
+              <w:rPr>
+                <w:sz w:val="18"/>
+                <w:szCs w:val="18"/>
+              </w:rPr>
+              <w:t>63</w:t>
+            </w:r>
+          </w:p>
+        </w:tc>
+        <w:tc>
+          <w:tcPr>
+            <w:tcW w:w="576" w:type="dxa"/>
+          </w:tcPr>
+          <w:p>
+            <w:pPr>
+              <w:rPr>
+                <w:sz w:val="18"/>
+                <w:szCs w:val="18"/>
+              </w:rPr>
+            </w:pPr>
+            <w:r>
+              <w:rPr>
+                <w:sz w:val="18"/>
+                <w:szCs w:val="18"/>
+              </w:rPr>
+              <w:t>73</w:t>
+            </w:r>
+          </w:p>
+        </w:tc>
+        <w:tc>
+          <w:tcPr>
+            <w:tcW w:w="576" w:type="dxa"/>
+          </w:tcPr>
+          <w:p>
+            <w:pPr>
+              <w:rPr>
+                <w:sz w:val="18"/>
+                <w:szCs w:val="18"/>
+              </w:rPr>
+            </w:pPr>
+            <w:r>
+              <w:rPr>
+                <w:sz w:val="18"/>
+                <w:szCs w:val="18"/>
+              </w:rPr>
+              <w:t>42</w:t>
+            </w:r>
+          </w:p>
+        </w:tc>
+        <w:tc>
+          <w:tcPr>
+            <w:tcW w:w="576" w:type="dxa"/>
+          </w:tcPr>
+          <w:p>
+            <w:pPr>
+              <w:rPr>
+                <w:sz w:val="18"/>
+                <w:szCs w:val="18"/>
+              </w:rPr>
+            </w:pPr>
+            <w:r>
+              <w:rPr>
+                <w:sz w:val="18"/>
+                <w:szCs w:val="18"/>
+              </w:rPr>
+              <w:t>85</w:t>
+            </w:r>
+          </w:p>
+        </w:tc>
+        <w:tc>
+          <w:tcPr>
+            <w:tcW w:w="576" w:type="dxa"/>
+          </w:tcPr>
+          <w:p>
+            <w:pPr>
+              <w:rPr>
+                <w:sz w:val="18"/>
+                <w:szCs w:val="18"/>
+              </w:rPr>
+            </w:pPr>
+            <w:r>
+              <w:rPr>
+                <w:sz w:val="18"/>
+                <w:szCs w:val="18"/>
+              </w:rPr>
+              <w:t>71</w:t>
+            </w:r>
+          </w:p>
+        </w:tc>
+        <w:tc>
+          <w:tcPr>
+            <w:tcW w:w="576" w:type="dxa"/>
+          </w:tcPr>
+          <w:p>
+            <w:pPr>
+              <w:rPr>
+                <w:sz w:val="18"/>
+                <w:szCs w:val="18"/>
+              </w:rPr>
+            </w:pPr>
+            <w:r>
+              <w:rPr>
+                <w:sz w:val="18"/>
+                <w:szCs w:val="18"/>
+              </w:rPr>
+              <w:t>41</w:t>
+            </w:r>
+          </w:p>
+        </w:tc>
+        <w:tc>
+          <w:tcPr>
+            <w:tcW w:w="576" w:type="dxa"/>
+          </w:tcPr>
+          <w:p>
+            <w:pPr>
+              <w:rPr>
+                <w:sz w:val="18"/>
+                <w:szCs w:val="18"/>
+              </w:rPr>
+            </w:pPr>
+            <w:r>
+              <w:rPr>
+                <w:sz w:val="18"/>
+                <w:szCs w:val="18"/>
+              </w:rPr>
+              <w:t>87</w:t>
+            </w:r>
+          </w:p>
+        </w:tc>
+        <w:tc>
+          <w:tcPr>
+            <w:tcW w:w="576" w:type="dxa"/>
+          </w:tcPr>
+          <w:p>
+            <w:pPr>
+              <w:rPr>
+                <w:sz w:val="18"/>
+                <w:szCs w:val="18"/>
+              </w:rPr>
+            </w:pPr>
+            <w:r>
+              <w:rPr>
+                <w:sz w:val="18"/>
+                <w:szCs w:val="18"/>
+              </w:rPr>
+              <w:t>32</w:t>
+            </w:r>
+          </w:p>
+        </w:tc>
+      </w:tr>
+      <w:tr>
+        <w:tc>
+          <w:tcPr>
+            <w:tcW w:w="720" w:type="dxa"/>
+          </w:tcPr>
+          <w:p>
+            <w:pPr>
+              <w:rPr>
+                <w:sz w:val="18"/>
+                <w:szCs w:val="18"/>
+              </w:rPr>
+            </w:pPr>
+            <w:r>
+              <w:rPr>
+                <w:sz w:val="18"/>
+                <w:szCs w:val="18"/>
+              </w:rPr>
+              <w:t>B</w:t>
+            </w:r>
+          </w:p>
+        </w:tc>
+        <w:tc>
+          <w:tcPr>
+            <w:tcW w:w="437" w:type="dxa"/>
+          </w:tcPr>
+          <w:p>
+            <w:pPr>
+              <w:rPr>
+                <w:sz w:val="18"/>
+                <w:szCs w:val="18"/>
+              </w:rPr>
+            </w:pPr>
+          </w:p>
+        </w:tc>
+        <w:tc>
+          <w:tcPr>
+            <w:tcW w:w="576" w:type="dxa"/>
+          </w:tcPr>
+          <w:p>
+            <w:pPr>
+              <w:rPr>
+                <w:sz w:val="18"/>
+                <w:szCs w:val="18"/>
+              </w:rPr>
+            </w:pPr>
+          </w:p>
+        </w:tc>
+        <w:tc>
+          <w:tcPr>
+            <w:tcW w:w="576" w:type="dxa"/>
+          </w:tcPr>
+          <w:p>
+            <w:pPr>
+              <w:rPr>
+                <w:sz w:val="18"/>
+                <w:szCs w:val="18"/>
+              </w:rPr>
+            </w:pPr>
+          </w:p>
+        </w:tc>
+        <w:tc>
+          <w:tcPr>
+            <w:tcW w:w="576" w:type="dxa"/>
+          </w:tcPr>
+          <w:p>
+            <w:pPr>
+              <w:rPr>
+                <w:sz w:val="18"/>
+                <w:szCs w:val="18"/>
+              </w:rPr>
+            </w:pPr>
+          </w:p>
+        </w:tc>
+        <w:tc>
+          <w:tcPr>
+            <w:tcW w:w="576" w:type="dxa"/>
+          </w:tcPr>
+          <w:p>
+            <w:pPr>
+              <w:rPr>
+                <w:sz w:val="18"/>
+                <w:szCs w:val="18"/>
+              </w:rPr>
+            </w:pPr>
+          </w:p>
+        </w:tc>
+        <w:tc>
+          <w:tcPr>
+            <w:tcW w:w="576" w:type="dxa"/>
+          </w:tcPr>
+          <w:p>
+            <w:pPr>
+              <w:rPr>
+                <w:sz w:val="18"/>
+                <w:szCs w:val="18"/>
+              </w:rPr>
+            </w:pPr>
+          </w:p>
+        </w:tc>
+        <w:tc>
+          <w:tcPr>
+            <w:tcW w:w="576" w:type="dxa"/>
+          </w:tcPr>
+          <w:p>
+            <w:pPr>
+              <w:rPr>
+                <w:sz w:val="18"/>
+                <w:szCs w:val="18"/>
+              </w:rPr>
+            </w:pPr>
+          </w:p>
+        </w:tc>
+        <w:tc>
+          <w:tcPr>
+            <w:tcW w:w="576" w:type="dxa"/>
+          </w:tcPr>
+          <w:p>
+            <w:pPr>
+              <w:rPr>
+                <w:sz w:val="18"/>
+                <w:szCs w:val="18"/>
+              </w:rPr>
+            </w:pPr>
+          </w:p>
+        </w:tc>
+        <w:tc>
+          <w:tcPr>
+            <w:tcW w:w="576" w:type="dxa"/>
+          </w:tcPr>
+          <w:p>
+            <w:pPr>
+              <w:rPr>
+                <w:sz w:val="18"/>
+                <w:szCs w:val="18"/>
+              </w:rPr>
+            </w:pPr>
+          </w:p>
+        </w:tc>
+        <w:tc>
+          <w:tcPr>
+            <w:tcW w:w="576" w:type="dxa"/>
+          </w:tcPr>
+          <w:p>
+            <w:pPr>
+              <w:rPr>
+                <w:sz w:val="18"/>
+                <w:szCs w:val="18"/>
+              </w:rPr>
+            </w:pPr>
+          </w:p>
+        </w:tc>
+      </w:tr>
+      <w:tr>
+        <w:tc>
+          <w:tcPr>
+            <w:tcW w:w="720" w:type="dxa"/>
+          </w:tcPr>
+          <w:p>
+            <w:pPr>
+              <w:rPr>
+                <w:sz w:val="18"/>
+                <w:szCs w:val="18"/>
+              </w:rPr>
+            </w:pPr>
+            <w:r>
+              <w:rPr>
+                <w:sz w:val="18"/>
+                <w:szCs w:val="18"/>
+              </w:rPr>
+              <w:t>Index</w:t>
+            </w:r>
+          </w:p>
+        </w:tc>
+        <w:tc>
+          <w:tcPr>
+            <w:tcW w:w="437" w:type="dxa"/>
+          </w:tcPr>
+          <w:p>
+            <w:pPr>
+              <w:rPr>
+                <w:sz w:val="18"/>
+                <w:szCs w:val="18"/>
+              </w:rPr>
+            </w:pPr>
+            <w:r>
+              <w:rPr>
+                <w:sz w:val="18"/>
+                <w:szCs w:val="18"/>
+              </w:rPr>
+              <w:t>0</w:t>
+            </w:r>
+          </w:p>
+        </w:tc>
+        <w:tc>
+          <w:tcPr>
+            <w:tcW w:w="576" w:type="dxa"/>
+          </w:tcPr>
+          <w:p>
+            <w:pPr>
+              <w:rPr>
+                <w:sz w:val="18"/>
+                <w:szCs w:val="18"/>
+              </w:rPr>
+            </w:pPr>
+            <w:r>
+              <w:rPr>
+                <w:sz w:val="18"/>
+                <w:szCs w:val="18"/>
+              </w:rPr>
+              <w:t>1</w:t>
+            </w:r>
+          </w:p>
+        </w:tc>
+        <w:tc>
+          <w:tcPr>
+            <w:tcW w:w="576" w:type="dxa"/>
+          </w:tcPr>
+          <w:p>
+            <w:pPr>
+              <w:rPr>
+                <w:sz w:val="18"/>
+                <w:szCs w:val="18"/>
+              </w:rPr>
+            </w:pPr>
+            <w:r>
+              <w:rPr>
+                <w:sz w:val="18"/>
+                <w:szCs w:val="18"/>
+              </w:rPr>
+              <w:t>2</w:t>
+            </w:r>
+          </w:p>
+        </w:tc>
+        <w:tc>
+          <w:tcPr>
+            <w:tcW w:w="576" w:type="dxa"/>
+          </w:tcPr>
+          <w:p>
+            <w:pPr>
+              <w:rPr>
+                <w:sz w:val="18"/>
+                <w:szCs w:val="18"/>
+              </w:rPr>
+            </w:pPr>
+            <w:r>
+              <w:rPr>
+                <w:sz w:val="18"/>
+                <w:szCs w:val="18"/>
+              </w:rPr>
+              <w:t>3</w:t>
+            </w:r>
+          </w:p>
+        </w:tc>
+        <w:tc>
+          <w:tcPr>
+            <w:tcW w:w="576" w:type="dxa"/>
+          </w:tcPr>
+          <w:p>
+            <w:pPr>
+              <w:rPr>
+                <w:sz w:val="18"/>
+                <w:szCs w:val="18"/>
+              </w:rPr>
+            </w:pPr>
+            <w:r>
+              <w:rPr>
+                <w:sz w:val="18"/>
+                <w:szCs w:val="18"/>
+              </w:rPr>
+              <w:t>4</w:t>
+            </w:r>
+          </w:p>
+        </w:tc>
+        <w:tc>
+          <w:tcPr>
+            <w:tcW w:w="576" w:type="dxa"/>
+          </w:tcPr>
+          <w:p>
+            <w:pPr>
+              <w:rPr>
+                <w:sz w:val="18"/>
+                <w:szCs w:val="18"/>
+              </w:rPr>
+            </w:pPr>
+            <w:r>
+              <w:rPr>
+                <w:sz w:val="18"/>
+                <w:szCs w:val="18"/>
+              </w:rPr>
+              <w:t>5</w:t>
+            </w:r>
+          </w:p>
+        </w:tc>
+        <w:tc>
+          <w:tcPr>
+            <w:tcW w:w="576" w:type="dxa"/>
+          </w:tcPr>
+          <w:p>
+            <w:pPr>
+              <w:rPr>
+                <w:sz w:val="18"/>
+                <w:szCs w:val="18"/>
+              </w:rPr>
+            </w:pPr>
+            <w:r>
+              <w:rPr>
+                <w:sz w:val="18"/>
+                <w:szCs w:val="18"/>
+              </w:rPr>
+              <w:t>6</w:t>
+            </w:r>
+          </w:p>
+        </w:tc>
+        <w:tc>
+          <w:tcPr>
+            <w:tcW w:w="576" w:type="dxa"/>
+          </w:tcPr>
+          <w:p>
+            <w:pPr>
+              <w:rPr>
+                <w:sz w:val="18"/>
+                <w:szCs w:val="18"/>
+              </w:rPr>
+            </w:pPr>
+            <w:r>
+              <w:rPr>
+                <w:sz w:val="18"/>
+                <w:szCs w:val="18"/>
+              </w:rPr>
+              <w:t>7</w:t>
+            </w:r>
+          </w:p>
+        </w:tc>
+        <w:tc>
+          <w:tcPr>
+            <w:tcW w:w="576" w:type="dxa"/>
+          </w:tcPr>
+          <w:p>
+            <w:pPr>
+              <w:rPr>
+                <w:sz w:val="18"/>
+                <w:szCs w:val="18"/>
+              </w:rPr>
+            </w:pPr>
+            <w:r>
+              <w:rPr>
+                <w:sz w:val="18"/>
+                <w:szCs w:val="18"/>
+              </w:rPr>
+              <w:t>8</w:t>
+            </w:r>
+          </w:p>
+        </w:tc>
+        <w:tc>
+          <w:tcPr>
+            <w:tcW w:w="576" w:type="dxa"/>
+          </w:tcPr>
+          <w:p>
+            <w:pPr>
+              <w:rPr>
+                <w:sz w:val="18"/>
+                <w:szCs w:val="18"/>
+              </w:rPr>
+            </w:pPr>
+            <w:r>
+              <w:rPr>
+                <w:sz w:val="18"/>
+                <w:szCs w:val="18"/>
+              </w:rPr>
+              <w:t>9</w:t>
+            </w:r>
+          </w:p>
+        </w:tc>
+      </w:tr>
+    </w:tbl>
+    <w:p>
+      <w:pPr>
+        <w:rPr>
+          <w:sz w:val="18"/>
+          <w:szCs w:val="18"/>
+          <w:lang w:val="ru-RU"/>
+        </w:rPr>
+      </w:pPr>
+    </w:p>
+    <w:tbl>
+      <w:tblPr>
+        <w:tblStyle w:val="TableGrid"/>
+        <w:tblW w:w="0" w:type="auto"/>
+        <w:tblLook w:val="04A0" w:firstRow="1" w:lastRow="0" w:firstColumn="1" w:lastColumn="0" w:noHBand="0" w:noVBand="1"/>
+      </w:tblPr>
+      <w:tblGrid>
+        <w:gridCol w:w="445"/>
+        <w:gridCol w:w="450"/>
+        <w:gridCol w:w="8455"/>
+      </w:tblGrid>
+      <w:tr>
+        <w:tc>
+          <w:tcPr>
+            <w:tcW w:w="445" w:type="dxa"/>
+          </w:tcPr>
+          <w:p>
+            <w:pPr>
+              <w:rPr>
+                <w:sz w:val="18"/>
+                <w:szCs w:val="18"/>
+              </w:rPr>
+            </w:pPr>
+            <w:proofErr w:type="spellStart"/>
+            <w:r>
+              <w:rPr>
+                <w:sz w:val="18"/>
+                <w:szCs w:val="18"/>
+              </w:rPr>
+              <w:t>i</w:t>
+            </w:r>
+            <w:proofErr w:type="spellEnd"/>
+            <w:r>
+              <w:rPr>
+                <w:sz w:val="18"/>
+                <w:szCs w:val="18"/>
+              </w:rPr>
+              <w:t xml:space="preserve"> </w:t>
+            </w:r>
+          </w:p>
+        </w:tc>
+        <w:tc>
+          <w:tcPr>
+            <w:tcW w:w="450" w:type="dxa"/>
+          </w:tcPr>
+          <w:p>
+            <w:pPr>
+              <w:rPr>
+                <w:sz w:val="18"/>
+                <w:szCs w:val="18"/>
+              </w:rPr>
+            </w:pPr>
+            <w:r>
+              <w:rPr>
+                <w:sz w:val="18"/>
+                <w:szCs w:val="18"/>
+              </w:rPr>
+              <w:t xml:space="preserve">j </w:t>
+            </w:r>
+          </w:p>
+        </w:tc>
+        <w:tc>
+          <w:tcPr>
+            <w:tcW w:w="8455" w:type="dxa"/>
+          </w:tcPr>
+          <w:p>
+            <w:pPr>
+              <w:rPr>
+                <w:sz w:val="18"/>
+                <w:szCs w:val="18"/>
+              </w:rPr>
+            </w:pPr>
+            <w:r>
+              <w:rPr>
+                <w:sz w:val="18"/>
+                <w:szCs w:val="18"/>
+              </w:rPr>
+              <w:t>Arrays</w:t>
+            </w:r>
+          </w:p>
+        </w:tc>
+      </w:tr>
+      <w:tr>
+        <w:tc>
+          <w:tcPr>
+            <w:tcW w:w="445" w:type="dxa"/>
+          </w:tcPr>
+          <w:p>
+            <w:pPr>
+              <w:rPr>
+                <w:sz w:val="18"/>
+                <w:szCs w:val="18"/>
+              </w:rPr>
+            </w:pPr>
+            <w:r>
+              <w:rPr>
+                <w:sz w:val="18"/>
+                <w:szCs w:val="18"/>
+              </w:rPr>
+              <w:t>0</w:t>
+            </w:r>
+          </w:p>
+        </w:tc>
+        <w:tc>
+          <w:tcPr>
+            <w:tcW w:w="450" w:type="dxa"/>
+          </w:tcPr>
+          <w:p>
+            <w:pPr>
+              <w:rPr>
+                <w:sz w:val="18"/>
+                <w:szCs w:val="18"/>
+                <w:lang w:val="ru-RU"/>
+              </w:rPr>
+            </w:pPr>
+          </w:p>
+        </w:tc>
+        <w:tc>
+          <w:tcPr>
+            <w:tcW w:w="8455" w:type="dxa"/>
+          </w:tcPr>
+          <w:tbl>
+            <w:tblPr>
+              <w:tblStyle w:val="TableGrid"/>
+              <w:tblW w:w="6341" w:type="dxa"/>
+              <w:tblLook w:val="04A0" w:firstRow="1" w:lastRow="0" w:firstColumn="1" w:lastColumn="0" w:noHBand="0" w:noVBand="1"/>
+            </w:tblPr>
+            <w:tblGrid>
+              <w:gridCol w:w="720"/>
+              <w:gridCol w:w="437"/>
+              <w:gridCol w:w="576"/>
+              <w:gridCol w:w="576"/>
+              <w:gridCol w:w="576"/>
+              <w:gridCol w:w="576"/>
+              <w:gridCol w:w="576"/>
+              <w:gridCol w:w="576"/>
+              <w:gridCol w:w="576"/>
+              <w:gridCol w:w="576"/>
+              <w:gridCol w:w="576"/>
+            </w:tblGrid>
+            <w:tr>
+              <w:tc>
+                <w:tcPr>
+                  <w:tcW w:w="720" w:type="dxa"/>
+                </w:tcPr>
+                <w:p>
+                  <w:pPr>
+                    <w:rPr>
+                      <w:sz w:val="18"/>
+                      <w:szCs w:val="18"/>
+                    </w:rPr>
+                  </w:pPr>
+                  <w:r>
+                    <w:rPr>
+                      <w:sz w:val="18"/>
+                      <w:szCs w:val="18"/>
+                    </w:rPr>
+                    <w:t>A</w:t>
+                  </w:r>
+                </w:p>
+              </w:tc>
+              <w:tc>
+                <w:tcPr>
+                  <w:tcW w:w="437" w:type="dxa"/>
+                </w:tcPr>
+                <w:p>
+                  <w:pPr>
+                    <w:rPr>
+                      <w:sz w:val="18"/>
+                      <w:szCs w:val="18"/>
+                    </w:rPr>
+                  </w:pPr>
+                  <w:r>
+                    <w:rPr>
+                      <w:sz w:val="18"/>
+                      <w:szCs w:val="18"/>
+                    </w:rPr>
+                    <w:t>51</w:t>
+                  </w:r>
+                </w:p>
+              </w:tc>
+              <w:tc>
+                <w:tcPr>
+                  <w:tcW w:w="576" w:type="dxa"/>
+                </w:tcPr>
+                <w:p>
+                  <w:pPr>
+                    <w:rPr>
+                      <w:sz w:val="18"/>
+                      <w:szCs w:val="18"/>
+                    </w:rPr>
+                  </w:pPr>
+                  <w:r>
+                    <w:rPr>
+                      <w:sz w:val="18"/>
+                      <w:szCs w:val="18"/>
+                    </w:rPr>
+                    <w:t>24</w:t>
+                  </w:r>
+                </w:p>
+              </w:tc>
+              <w:tc>
+                <w:tcPr>
+                  <w:tcW w:w="576" w:type="dxa"/>
+                </w:tcPr>
+                <w:p>
+                  <w:pPr>
+                    <w:rPr>
+                      <w:sz w:val="18"/>
+                      <w:szCs w:val="18"/>
+                    </w:rPr>
+                  </w:pPr>
+                  <w:r>
+                    <w:rPr>
+                      <w:sz w:val="18"/>
+                      <w:szCs w:val="18"/>
+                    </w:rPr>
+                    <w:t>63</w:t>
+                  </w:r>
+                </w:p>
+              </w:tc>
+              <w:tc>
+                <w:tcPr>
+                  <w:tcW w:w="576" w:type="dxa"/>
+                </w:tcPr>
+                <w:p>
+                  <w:pPr>
+                    <w:rPr>
+                      <w:sz w:val="18"/>
+                      <w:szCs w:val="18"/>
+                    </w:rPr>
+                  </w:pPr>
+                  <w:r>
+                    <w:rPr>
+                      <w:sz w:val="18"/>
+                      <w:szCs w:val="18"/>
+                    </w:rPr>
+                    <w:t>73</w:t>
+                  </w:r>
+                </w:p>
+              </w:tc>
+              <w:tc>
+                <w:tcPr>
+                  <w:tcW w:w="576" w:type="dxa"/>
+                </w:tcPr>
+                <w:p>
+                  <w:pPr>
+                    <w:rPr>
+                      <w:sz w:val="18"/>
+                      <w:szCs w:val="18"/>
+                    </w:rPr>
+                  </w:pPr>
+                  <w:r>
+                    <w:rPr>
+                      <w:sz w:val="18"/>
+                      <w:szCs w:val="18"/>
+                    </w:rPr>
+                    <w:t>42</w:t>
+                  </w:r>
+                </w:p>
+              </w:tc>
+              <w:tc>
+                <w:tcPr>
+                  <w:tcW w:w="576" w:type="dxa"/>
+                </w:tcPr>
+                <w:p>
+                  <w:pPr>
+                    <w:rPr>
+                      <w:sz w:val="18"/>
+                      <w:szCs w:val="18"/>
+                    </w:rPr>
+                  </w:pPr>
+                  <w:r>
+                    <w:rPr>
+                      <w:sz w:val="18"/>
+                      <w:szCs w:val="18"/>
+                    </w:rPr>
+                    <w:t>85</w:t>
+                  </w:r>
+                </w:p>
+              </w:tc>
+              <w:tc>
+                <w:tcPr>
+                  <w:tcW w:w="576" w:type="dxa"/>
+                </w:tcPr>
+                <w:p>
+                  <w:pPr>
+                    <w:rPr>
+                      <w:sz w:val="18"/>
+                      <w:szCs w:val="18"/>
+                    </w:rPr>
+                  </w:pPr>
+                  <w:r>
+                    <w:rPr>
+                      <w:sz w:val="18"/>
+                      <w:szCs w:val="18"/>
+                    </w:rPr>
+                    <w:t>71</w:t>
+                  </w:r>
+                </w:p>
+              </w:tc>
+              <w:tc>
+                <w:tcPr>
+                  <w:tcW w:w="576" w:type="dxa"/>
+                </w:tcPr>
+                <w:p>
+                  <w:pPr>
+                    <w:rPr>
+                      <w:sz w:val="18"/>
+                      <w:szCs w:val="18"/>
+                    </w:rPr>
+                  </w:pPr>
+                  <w:r>
+                    <w:rPr>
+                      <w:sz w:val="18"/>
+                      <w:szCs w:val="18"/>
+                    </w:rPr>
+                    <w:t>41</w:t>
+                  </w:r>
+                </w:p>
+              </w:tc>
+              <w:tc>
+                <w:tcPr>
+                  <w:tcW w:w="576" w:type="dxa"/>
+                </w:tcPr>
+                <w:p>
+                  <w:pPr>
+                    <w:rPr>
+                      <w:sz w:val="18"/>
+                      <w:szCs w:val="18"/>
+                    </w:rPr>
+                  </w:pPr>
+                  <w:r>
+                    <w:rPr>
+                      <w:sz w:val="18"/>
+                      <w:szCs w:val="18"/>
+                    </w:rPr>
+                    <w:t>87</w:t>
+                  </w:r>
+                </w:p>
+              </w:tc>
+              <w:tc>
+                <w:tcPr>
+                  <w:tcW w:w="576" w:type="dxa"/>
+                </w:tcPr>
+                <w:p>
+                  <w:pPr>
+                    <w:rPr>
+                      <w:sz w:val="18"/>
+                      <w:szCs w:val="18"/>
+                    </w:rPr>
+                  </w:pPr>
+                  <w:r>
+                    <w:rPr>
+                      <w:sz w:val="18"/>
+                      <w:szCs w:val="18"/>
+                    </w:rPr>
+                    <w:t>32</w:t>
+                  </w:r>
+                </w:p>
+              </w:tc>
+            </w:tr>
+            <w:tr>
+              <w:tc>
+                <w:tcPr>
+                  <w:tcW w:w="720" w:type="dxa"/>
+                </w:tcPr>
+                <w:p>
+                  <w:pPr>
+                    <w:rPr>
+                      <w:sz w:val="18"/>
+                      <w:szCs w:val="18"/>
+                    </w:rPr>
+                  </w:pPr>
+                  <w:r>
+                    <w:rPr>
+                      <w:sz w:val="18"/>
+                      <w:szCs w:val="18"/>
+                    </w:rPr>
+                    <w:t>B</w:t>
+                  </w:r>
+                </w:p>
+              </w:tc>
+              <w:tc>
+                <w:tcPr>
+                  <w:tcW w:w="437" w:type="dxa"/>
+                </w:tcPr>
+                <w:p>
+                  <w:pPr>
+                    <w:rPr>
+                      <w:sz w:val="18"/>
+                      <w:szCs w:val="18"/>
+                    </w:rPr>
+                  </w:pPr>
+                  <w:r>
+                    <w:rPr>
+                      <w:sz w:val="18"/>
+                      <w:szCs w:val="18"/>
+                    </w:rPr>
+                    <w:t>51</w:t>
+                  </w:r>
+                </w:p>
+              </w:tc>
+              <w:tc>
+                <w:tcPr>
+                  <w:tcW w:w="576" w:type="dxa"/>
+                </w:tcPr>
+                <w:p>
+                  <w:pPr>
+                    <w:rPr>
+                      <w:sz w:val="18"/>
+                      <w:szCs w:val="18"/>
+                    </w:rPr>
+                  </w:pPr>
+                </w:p>
+              </w:tc>
+              <w:tc>
+                <w:tcPr>
+                  <w:tcW w:w="576" w:type="dxa"/>
+                </w:tcPr>
+                <w:p>
+                  <w:pPr>
+                    <w:rPr>
+                      <w:sz w:val="18"/>
+                      <w:szCs w:val="18"/>
+                    </w:rPr>
+                  </w:pPr>
+                </w:p>
+              </w:tc>
+              <w:tc>
+                <w:tcPr>
+                  <w:tcW w:w="576" w:type="dxa"/>
+                </w:tcPr>
+                <w:p>
+                  <w:pPr>
+                    <w:rPr>
+                      <w:sz w:val="18"/>
+                      <w:szCs w:val="18"/>
+                    </w:rPr>
+                  </w:pPr>
+                </w:p>
+              </w:tc>
+              <w:tc>
+                <w:tcPr>
+                  <w:tcW w:w="576" w:type="dxa"/>
+                </w:tcPr>
+                <w:p>
+                  <w:pPr>
+                    <w:rPr>
+                      <w:sz w:val="18"/>
+                      <w:szCs w:val="18"/>
+                    </w:rPr>
+                  </w:pPr>
+                </w:p>
+              </w:tc>
+              <w:tc>
+                <w:tcPr>
+                  <w:tcW w:w="576" w:type="dxa"/>
+                </w:tcPr>
+                <w:p>
+                  <w:pPr>
+                    <w:rPr>
+                      <w:sz w:val="18"/>
+                      <w:szCs w:val="18"/>
+                    </w:rPr>
+                  </w:pPr>
+                </w:p>
+              </w:tc>
+              <w:tc>
+                <w:tcPr>
+                  <w:tcW w:w="576" w:type="dxa"/>
+                </w:tcPr>
+                <w:p>
+                  <w:pPr>
+                    <w:rPr>
+                      <w:sz w:val="18"/>
+                      <w:szCs w:val="18"/>
+                    </w:rPr>
+                  </w:pPr>
+                </w:p>
+              </w:tc>
+              <w:tc>
+                <w:tcPr>
+                  <w:tcW w:w="576" w:type="dxa"/>
+                </w:tcPr>
+                <w:p>
+                  <w:pPr>
+                    <w:rPr>
+                      <w:sz w:val="18"/>
+                      <w:szCs w:val="18"/>
+                    </w:rPr>
+                  </w:pPr>
+                </w:p>
+              </w:tc>
+              <w:tc>
+                <w:tcPr>
+                  <w:tcW w:w="576" w:type="dxa"/>
+                </w:tcPr>
+                <w:p>
+                  <w:pPr>
+                    <w:rPr>
+                      <w:sz w:val="18"/>
+                      <w:szCs w:val="18"/>
+                    </w:rPr>
+                  </w:pPr>
+                </w:p>
+              </w:tc>
+              <w:tc>
+                <w:tcPr>
+                  <w:tcW w:w="576" w:type="dxa"/>
+                </w:tcPr>
+                <w:p>
+                  <w:pPr>
+                    <w:rPr>
+                      <w:sz w:val="18"/>
+                      <w:szCs w:val="18"/>
+                    </w:rPr>
+                  </w:pPr>
+                </w:p>
+              </w:tc>
+            </w:tr>
+            <w:tr>
+              <w:tc>
+                <w:tcPr>
+                  <w:tcW w:w="720" w:type="dxa"/>
+                </w:tcPr>
+                <w:p>
+                  <w:pPr>
+                    <w:rPr>
+                      <w:sz w:val="18"/>
+                      <w:szCs w:val="18"/>
+                    </w:rPr>
+                  </w:pPr>
+                  <w:r>
+                    <w:rPr>
+                      <w:sz w:val="18"/>
+                      <w:szCs w:val="18"/>
+                    </w:rPr>
+                    <w:t>Index</w:t>
+                  </w:r>
+                </w:p>
+              </w:tc>
+              <w:tc>
+                <w:tcPr>
+                  <w:tcW w:w="437" w:type="dxa"/>
+                </w:tcPr>
+                <w:p>
+                  <w:pPr>
+                    <w:rPr>
+                      <w:sz w:val="18"/>
+                      <w:szCs w:val="18"/>
+                    </w:rPr>
+                  </w:pPr>
+                  <w:r>
+                    <w:rPr>
+                      <w:sz w:val="18"/>
+                      <w:szCs w:val="18"/>
+                    </w:rPr>
+                    <w:t>0</w:t>
+                  </w:r>
+                </w:p>
+              </w:tc>
+              <w:tc>
+                <w:tcPr>
+                  <w:tcW w:w="576" w:type="dxa"/>
+                </w:tcPr>
+                <w:p>
+                  <w:pPr>
+                    <w:rPr>
+                      <w:sz w:val="18"/>
+                      <w:szCs w:val="18"/>
+                    </w:rPr>
+                  </w:pPr>
+                  <w:r>
+                    <w:rPr>
+                      <w:sz w:val="18"/>
+                      <w:szCs w:val="18"/>
+                    </w:rPr>
+                    <w:t>1</w:t>
+                  </w:r>
+                </w:p>
+              </w:tc>
+              <w:tc>
+                <w:tcPr>
+                  <w:tcW w:w="576" w:type="dxa"/>
+                </w:tcPr>
+                <w:p>
+                  <w:pPr>
+                    <w:rPr>
+                      <w:sz w:val="18"/>
+                      <w:szCs w:val="18"/>
+                    </w:rPr>
+                  </w:pPr>
+                  <w:r>
+                    <w:rPr>
+                      <w:sz w:val="18"/>
+                      <w:szCs w:val="18"/>
+                    </w:rPr>
+                    <w:t>2</w:t>
+                  </w:r>
+                </w:p>
+              </w:tc>
+              <w:tc>
+                <w:tcPr>
+                  <w:tcW w:w="576" w:type="dxa"/>
+                </w:tcPr>
+                <w:p>
+                  <w:pPr>
+                    <w:rPr>
+                      <w:sz w:val="18"/>
+                      <w:szCs w:val="18"/>
+                    </w:rPr>
+                  </w:pPr>
+                  <w:r>
+                    <w:rPr>
+                      <w:sz w:val="18"/>
+                      <w:szCs w:val="18"/>
+                    </w:rPr>
+                    <w:t>3</w:t>
+                  </w:r>
+                </w:p>
+              </w:tc>
+              <w:tc>
+                <w:tcPr>
+                  <w:tcW w:w="576" w:type="dxa"/>
+                </w:tcPr>
+                <w:p>
+                  <w:pPr>
+                    <w:rPr>
+                      <w:sz w:val="18"/>
+                      <w:szCs w:val="18"/>
+                    </w:rPr>
+                  </w:pPr>
+                  <w:r>
+                    <w:rPr>
+                      <w:sz w:val="18"/>
+                      <w:szCs w:val="18"/>
+                    </w:rPr>
+                    <w:t>4</w:t>
+                  </w:r>
+                </w:p>
+              </w:tc>
+              <w:tc>
+                <w:tcPr>
+                  <w:tcW w:w="576" w:type="dxa"/>
+                </w:tcPr>
+                <w:p>
+                  <w:pPr>
+                    <w:rPr>
+                      <w:sz w:val="18"/>
+                      <w:szCs w:val="18"/>
+                    </w:rPr>
+                  </w:pPr>
+                  <w:r>
+                    <w:rPr>
+                      <w:sz w:val="18"/>
+                      <w:szCs w:val="18"/>
+                    </w:rPr>
+                    <w:t>5</w:t>
+                  </w:r>
+                </w:p>
+              </w:tc>
+              <w:tc>
+                <w:tcPr>
+                  <w:tcW w:w="576" w:type="dxa"/>
+                </w:tcPr>
+                <w:p>
+                  <w:pPr>
+                    <w:rPr>
+                      <w:sz w:val="18"/>
+                      <w:szCs w:val="18"/>
+                    </w:rPr>
+                  </w:pPr>
+                  <w:r>
+                    <w:rPr>
+                      <w:sz w:val="18"/>
+                      <w:szCs w:val="18"/>
+                    </w:rPr>
+                    <w:t>6</w:t>
+                  </w:r>
+                </w:p>
+              </w:tc>
+              <w:tc>
+                <w:tcPr>
+                  <w:tcW w:w="576" w:type="dxa"/>
+                </w:tcPr>
+                <w:p>
+                  <w:pPr>
+                    <w:rPr>
+                      <w:sz w:val="18"/>
+                      <w:szCs w:val="18"/>
+                    </w:rPr>
+                  </w:pPr>
+                  <w:r>
+                    <w:rPr>
+                      <w:sz w:val="18"/>
+                      <w:szCs w:val="18"/>
+                    </w:rPr>
+                    <w:t>7</w:t>
+                  </w:r>
+                </w:p>
+              </w:tc>
+              <w:tc>
+                <w:tcPr>
+                  <w:tcW w:w="576" w:type="dxa"/>
+                </w:tcPr>
+                <w:p>
+                  <w:pPr>
+                    <w:rPr>
+                      <w:sz w:val="18"/>
+                      <w:szCs w:val="18"/>
+                    </w:rPr>
+                  </w:pPr>
+                  <w:r>
+                    <w:rPr>
+                      <w:sz w:val="18"/>
+                      <w:szCs w:val="18"/>
+                    </w:rPr>
+                    <w:t>8</w:t>
+                  </w:r>
+                </w:p>
+              </w:tc>
+              <w:tc>
+                <w:tcPr>
+                  <w:tcW w:w="576" w:type="dxa"/>
+                </w:tcPr>
+                <w:p>
+                  <w:pPr>
+                    <w:rPr>
+                      <w:sz w:val="18"/>
+                      <w:szCs w:val="18"/>
+                    </w:rPr>
+                  </w:pPr>
+                  <w:r>
+                    <w:rPr>
+                      <w:sz w:val="18"/>
+                      <w:szCs w:val="18"/>
+                    </w:rPr>
+                    <w:t>9</w:t>
+                  </w:r>
+                </w:p>
+              </w:tc>
+            </w:tr>
+          </w:tbl>
+          <w:p>
+            <w:pPr>
+              <w:rPr>
+                <w:sz w:val="18"/>
+                <w:szCs w:val="18"/>
+                <w:lang w:val="ru-RU"/>
+              </w:rPr>
+            </w:pPr>
+          </w:p>
+        </w:tc>
+      </w:tr>
+      <w:tr>
+        <w:tc>
+          <w:tcPr>
+            <w:tcW w:w="445" w:type="dxa"/>
+          </w:tcPr>
+          <w:p>
+            <w:pPr>
+              <w:rPr>
+                <w:sz w:val="18"/>
+                <w:szCs w:val="18"/>
+                <w:lang w:val="ru-RU"/>
+              </w:rPr>
+            </w:pPr>
+          </w:p>
+        </w:tc>
+        <w:tc>
+          <w:tcPr>
+            <w:tcW w:w="450" w:type="dxa"/>
+          </w:tcPr>
+          <w:p>
+            <w:pPr>
+              <w:rPr>
+                <w:sz w:val="18"/>
+                <w:szCs w:val="18"/>
+              </w:rPr>
+            </w:pPr>
+            <w:r>
+              <w:rPr>
+                <w:sz w:val="18"/>
+                <w:szCs w:val="18"/>
+              </w:rPr>
+              <w:t>0</w:t>
+            </w:r>
+          </w:p>
+        </w:tc>
+        <w:tc>
+          <w:tcPr>
+            <w:tcW w:w="8455" w:type="dxa"/>
+          </w:tcPr>
+          <w:p>
+            <w:pPr>
+              <w:rPr>
+                <w:sz w:val="18"/>
+                <w:szCs w:val="18"/>
+                <w:lang w:val="ru-RU"/>
+              </w:rPr>
+            </w:pPr>
+          </w:p>
+        </w:tc>
+      </w:tr>
+      <w:tr>
+        <w:tc>
+          <w:tcPr>
+            <w:tcW w:w="445" w:type="dxa"/>
+          </w:tcPr>
+          <w:p>
+            <w:pPr>
+              <w:rPr>
+                <w:sz w:val="18"/>
+                <w:szCs w:val="18"/>
+              </w:rPr>
+            </w:pPr>
+            <w:r>
+              <w:rPr>
+                <w:sz w:val="18"/>
+                <w:szCs w:val="18"/>
+              </w:rPr>
+              <w:t>1</w:t>
+            </w:r>
+          </w:p>
+        </w:tc>
+        <w:tc>
+          <w:tcPr>
+            <w:tcW w:w="450" w:type="dxa"/>
+          </w:tcPr>
+          <w:p>
+            <w:pPr>
+              <w:rPr>
+                <w:sz w:val="18"/>
+                <w:szCs w:val="18"/>
+                <w:lang w:val="ru-RU"/>
+              </w:rPr>
+            </w:pPr>
+          </w:p>
+        </w:tc>
+        <w:tc>
+          <w:tcPr>
+            <w:tcW w:w="8455" w:type="dxa"/>
+          </w:tcPr>
+          <w:tbl>
+            <w:tblPr>
+              <w:tblStyle w:val="TableGrid"/>
+              <w:tblW w:w="6341" w:type="dxa"/>
+              <w:tblLook w:val="04A0" w:firstRow="1" w:lastRow="0" w:firstColumn="1" w:lastColumn="0" w:noHBand="0" w:noVBand="1"/>
+            </w:tblPr>
+            <w:tblGrid>
+              <w:gridCol w:w="720"/>
+              <w:gridCol w:w="437"/>
+              <w:gridCol w:w="576"/>
+              <w:gridCol w:w="576"/>
+              <w:gridCol w:w="576"/>
+              <w:gridCol w:w="576"/>
+              <w:gridCol w:w="576"/>
+              <w:gridCol w:w="576"/>
+              <w:gridCol w:w="576"/>
+              <w:gridCol w:w="576"/>
+              <w:gridCol w:w="576"/>
+            </w:tblGrid>
+            <w:tr>
+              <w:tc>
+                <w:tcPr>
+                  <w:tcW w:w="720" w:type="dxa"/>
+                </w:tcPr>
+                <w:p>
+                  <w:pPr>
+                    <w:rPr>
+                      <w:sz w:val="18"/>
+                      <w:szCs w:val="18"/>
+                    </w:rPr>
+                  </w:pPr>
+                  <w:r>
+                    <w:rPr>
+                      <w:sz w:val="18"/>
+                      <w:szCs w:val="18"/>
+                    </w:rPr>
+                    <w:t>A</w:t>
+                  </w:r>
+                </w:p>
+              </w:tc>
+              <w:tc>
+                <w:tcPr>
+                  <w:tcW w:w="437" w:type="dxa"/>
+                </w:tcPr>
+                <w:p>
+                  <w:pPr>
+                    <w:rPr>
+                      <w:sz w:val="18"/>
+                      <w:szCs w:val="18"/>
+                    </w:rPr>
+                  </w:pPr>
+                  <w:r>
+                    <w:rPr>
+                      <w:sz w:val="18"/>
+                      <w:szCs w:val="18"/>
+                    </w:rPr>
+                    <w:t>51</w:t>
+                  </w:r>
+                </w:p>
+              </w:tc>
+              <w:tc>
+                <w:tcPr>
+                  <w:tcW w:w="576" w:type="dxa"/>
+                </w:tcPr>
+                <w:p>
+                  <w:pPr>
+                    <w:rPr>
+                      <w:sz w:val="18"/>
+                      <w:szCs w:val="18"/>
+                    </w:rPr>
+                  </w:pPr>
+                  <w:r>
+                    <w:rPr>
+                      <w:sz w:val="18"/>
+                      <w:szCs w:val="18"/>
+                    </w:rPr>
+                    <w:t>24</w:t>
+                  </w:r>
+                </w:p>
+              </w:tc>
+              <w:tc>
+                <w:tcPr>
+                  <w:tcW w:w="576" w:type="dxa"/>
+                </w:tcPr>
+                <w:p>
+                  <w:pPr>
+                    <w:rPr>
+                      <w:sz w:val="18"/>
+                      <w:szCs w:val="18"/>
+                    </w:rPr>
+                  </w:pPr>
+                  <w:r>
+                    <w:rPr>
+                      <w:sz w:val="18"/>
+                      <w:szCs w:val="18"/>
+                    </w:rPr>
+                    <w:t>63</w:t>
+                  </w:r>
+                </w:p>
+              </w:tc>
+              <w:tc>
+                <w:tcPr>
+                  <w:tcW w:w="576" w:type="dxa"/>
+                </w:tcPr>
+                <w:p>
+                  <w:pPr>
+                    <w:rPr>
+                      <w:sz w:val="18"/>
+                      <w:szCs w:val="18"/>
+                    </w:rPr>
+                  </w:pPr>
+                  <w:r>
+                    <w:rPr>
+                      <w:sz w:val="18"/>
+                      <w:szCs w:val="18"/>
+                    </w:rPr>
+                    <w:t>73</w:t>
+                  </w:r>
+                </w:p>
+              </w:tc>
+              <w:tc>
+                <w:tcPr>
+                  <w:tcW w:w="576" w:type="dxa"/>
+                </w:tcPr>
+                <w:p>
+                  <w:pPr>
+                    <w:rPr>
+                      <w:sz w:val="18"/>
+                      <w:szCs w:val="18"/>
+                    </w:rPr>
+                  </w:pPr>
+                  <w:r>
+                    <w:rPr>
+                      <w:sz w:val="18"/>
+                      <w:szCs w:val="18"/>
+                    </w:rPr>
+                    <w:t>42</w:t>
+                  </w:r>
+                </w:p>
+              </w:tc>
+              <w:tc>
+                <w:tcPr>
+                  <w:tcW w:w="576" w:type="dxa"/>
+                </w:tcPr>
+                <w:p>
+                  <w:pPr>
+                    <w:rPr>
+                      <w:sz w:val="18"/>
+                      <w:szCs w:val="18"/>
+                    </w:rPr>
+                  </w:pPr>
+                  <w:r>
+                    <w:rPr>
+                      <w:sz w:val="18"/>
+                      <w:szCs w:val="18"/>
+                    </w:rPr>
+                    <w:t>85</w:t>
+                  </w:r>
+                </w:p>
+              </w:tc>
+              <w:tc>
+                <w:tcPr>
+                  <w:tcW w:w="576" w:type="dxa"/>
+                </w:tcPr>
+                <w:p>
+                  <w:pPr>
+                    <w:rPr>
+                      <w:sz w:val="18"/>
+                      <w:szCs w:val="18"/>
+                    </w:rPr>
+                  </w:pPr>
+                  <w:r>
+                    <w:rPr>
+                      <w:sz w:val="18"/>
+                      <w:szCs w:val="18"/>
+                    </w:rPr>
+                    <w:t>71</w:t>
+                  </w:r>
+                </w:p>
+              </w:tc>
+              <w:tc>
+                <w:tcPr>
+                  <w:tcW w:w="576" w:type="dxa"/>
+                </w:tcPr>
+                <w:p>
+                  <w:pPr>
+                    <w:rPr>
+                      <w:sz w:val="18"/>
+                      <w:szCs w:val="18"/>
+                    </w:rPr>
+                  </w:pPr>
+                  <w:r>
+                    <w:rPr>
+                      <w:sz w:val="18"/>
+                      <w:szCs w:val="18"/>
+                    </w:rPr>
+                    <w:t>41</w:t>
+                  </w:r>
+                </w:p>
+              </w:tc>
+              <w:tc>
+                <w:tcPr>
+                  <w:tcW w:w="576" w:type="dxa"/>
+                </w:tcPr>
+                <w:p>
+                  <w:pPr>
+                    <w:rPr>
+                      <w:sz w:val="18"/>
+                      <w:szCs w:val="18"/>
+                    </w:rPr>
+                  </w:pPr>
+                  <w:r>
+                    <w:rPr>
+                      <w:sz w:val="18"/>
+                      <w:szCs w:val="18"/>
+                    </w:rPr>
+                    <w:t>87</w:t>
+                  </w:r>
+                </w:p>
+              </w:tc>
+              <w:tc>
+                <w:tcPr>
+                  <w:tcW w:w="576" w:type="dxa"/>
+                </w:tcPr>
+                <w:p>
+                  <w:pPr>
+                    <w:rPr>
+                      <w:sz w:val="18"/>
+                      <w:szCs w:val="18"/>
+                    </w:rPr>
+                  </w:pPr>
+                  <w:r>
+                    <w:rPr>
+                      <w:sz w:val="18"/>
+                      <w:szCs w:val="18"/>
+                    </w:rPr>
+                    <w:t>32</w:t>
+                  </w:r>
+                </w:p>
+              </w:tc>
+            </w:tr>
+            <w:tr>
+              <w:tc>
+                <w:tcPr>
+                  <w:tcW w:w="720" w:type="dxa"/>
+                </w:tcPr>
+                <w:p>
+                  <w:pPr>
+                    <w:rPr>
+                      <w:sz w:val="18"/>
+                      <w:szCs w:val="18"/>
+                    </w:rPr>
+                  </w:pPr>
+                  <w:r>
+                    <w:rPr>
+                      <w:sz w:val="18"/>
+                      <w:szCs w:val="18"/>
+                    </w:rPr>
+                    <w:t>B</w:t>
+                  </w:r>
+                </w:p>
+              </w:tc>
+              <w:tc>
+                <w:tcPr>
+                  <w:tcW w:w="437" w:type="dxa"/>
+                </w:tcPr>
+                <w:p>
+                  <w:pPr>
+                    <w:rPr>
+                      <w:sz w:val="18"/>
+                      <w:szCs w:val="18"/>
+                    </w:rPr>
+                  </w:pPr>
+                  <w:r>
+                    <w:rPr>
+                      <w:sz w:val="18"/>
+                      <w:szCs w:val="18"/>
+                    </w:rPr>
+                    <w:t>51</w:t>
+                  </w:r>
+                </w:p>
+              </w:tc>
+              <w:tc>
+                <w:tcPr>
+                  <w:tcW w:w="576" w:type="dxa"/>
+                </w:tcPr>
+                <w:p>
+                  <w:pPr>
+                    <w:rPr>
+                      <w:sz w:val="18"/>
+                      <w:szCs w:val="18"/>
+                    </w:rPr>
+                  </w:pPr>
+                  <w:r>
+                    <w:rPr>
+                      <w:sz w:val="18"/>
+                      <w:szCs w:val="18"/>
+                    </w:rPr>
+                    <w:t>24</w:t>
+                  </w:r>
+                </w:p>
+              </w:tc>
+              <w:tc>
+                <w:tcPr>
+                  <w:tcW w:w="576" w:type="dxa"/>
+                </w:tcPr>
+                <w:p>
+                  <w:pPr>
+                    <w:rPr>
+                      <w:sz w:val="18"/>
+                      <w:szCs w:val="18"/>
+                    </w:rPr>
+                  </w:pPr>
+                </w:p>
+              </w:tc>
+              <w:tc>
+                <w:tcPr>
+                  <w:tcW w:w="576" w:type="dxa"/>
+                </w:tcPr>
+                <w:p>
+                  <w:pPr>
+                    <w:rPr>
+                      <w:sz w:val="18"/>
+                      <w:szCs w:val="18"/>
+                    </w:rPr>
+                  </w:pPr>
+                </w:p>
+              </w:tc>
+              <w:tc>
+                <w:tcPr>
+                  <w:tcW w:w="576" w:type="dxa"/>
+                </w:tcPr>
+                <w:p>
+                  <w:pPr>
+                    <w:rPr>
+                      <w:sz w:val="18"/>
+                      <w:szCs w:val="18"/>
+                    </w:rPr>
+                  </w:pPr>
+                </w:p>
+              </w:tc>
+              <w:tc>
+                <w:tcPr>
+                  <w:tcW w:w="576" w:type="dxa"/>
+                </w:tcPr>
+                <w:p>
+                  <w:pPr>
+                    <w:rPr>
+                      <w:sz w:val="18"/>
+                      <w:szCs w:val="18"/>
+                    </w:rPr>
+                  </w:pPr>
+                </w:p>
+              </w:tc>
+              <w:tc>
+                <w:tcPr>
+                  <w:tcW w:w="576" w:type="dxa"/>
+                </w:tcPr>
+                <w:p>
+                  <w:pPr>
+                    <w:rPr>
+                      <w:sz w:val="18"/>
+                      <w:szCs w:val="18"/>
+                    </w:rPr>
+                  </w:pPr>
+                </w:p>
+              </w:tc>
+              <w:tc>
+                <w:tcPr>
+                  <w:tcW w:w="576" w:type="dxa"/>
+                </w:tcPr>
+                <w:p>
+                  <w:pPr>
+                    <w:rPr>
+                      <w:sz w:val="18"/>
+                      <w:szCs w:val="18"/>
+                    </w:rPr>
+                  </w:pPr>
+                </w:p>
+              </w:tc>
+              <w:tc>
+                <w:tcPr>
+                  <w:tcW w:w="576" w:type="dxa"/>
+                </w:tcPr>
+                <w:p>
+                  <w:pPr>
+                    <w:rPr>
+                      <w:sz w:val="18"/>
+                      <w:szCs w:val="18"/>
+                    </w:rPr>
+                  </w:pPr>
+                </w:p>
+              </w:tc>
+              <w:tc>
+                <w:tcPr>
+                  <w:tcW w:w="576" w:type="dxa"/>
+                </w:tcPr>
+                <w:p>
+                  <w:pPr>
+                    <w:rPr>
+                      <w:sz w:val="18"/>
+                      <w:szCs w:val="18"/>
+                    </w:rPr>
+                  </w:pPr>
+                </w:p>
+              </w:tc>
+            </w:tr>
+            <w:tr>
+              <w:tc>
+                <w:tcPr>
+                  <w:tcW w:w="720" w:type="dxa"/>
+                </w:tcPr>
+                <w:p>
+                  <w:pPr>
+                    <w:rPr>
+                      <w:sz w:val="18"/>
+                      <w:szCs w:val="18"/>
+                    </w:rPr>
+                  </w:pPr>
+                  <w:r>
+                    <w:rPr>
+                      <w:sz w:val="18"/>
+                      <w:szCs w:val="18"/>
+                    </w:rPr>
+                    <w:t>Index</w:t>
+                  </w:r>
+                </w:p>
+              </w:tc>
+              <w:tc>
+                <w:tcPr>
+                  <w:tcW w:w="437" w:type="dxa"/>
+                </w:tcPr>
+                <w:p>
+                  <w:pPr>
+                    <w:rPr>
+                      <w:sz w:val="18"/>
+                      <w:szCs w:val="18"/>
+                    </w:rPr>
+                  </w:pPr>
+                  <w:r>
+                    <w:rPr>
+                      <w:sz w:val="18"/>
+                      <w:szCs w:val="18"/>
+                    </w:rPr>
+                    <w:t>0</w:t>
+                  </w:r>
+                </w:p>
+              </w:tc>
+              <w:tc>
+                <w:tcPr>
+                  <w:tcW w:w="576" w:type="dxa"/>
+                </w:tcPr>
+                <w:p>
+                  <w:pPr>
+                    <w:rPr>
+                      <w:sz w:val="18"/>
+                      <w:szCs w:val="18"/>
+                    </w:rPr>
+                  </w:pPr>
+                  <w:r>
+                    <w:rPr>
+                      <w:sz w:val="18"/>
+                      <w:szCs w:val="18"/>
+                    </w:rPr>
+                    <w:t>1</w:t>
+                  </w:r>
+                </w:p>
+              </w:tc>
+              <w:tc>
+                <w:tcPr>
+                  <w:tcW w:w="576" w:type="dxa"/>
+                </w:tcPr>
+                <w:p>
+                  <w:pPr>
+                    <w:rPr>
+                      <w:sz w:val="18"/>
+                      <w:szCs w:val="18"/>
+                    </w:rPr>
+                  </w:pPr>
+                  <w:r>
+                    <w:rPr>
+                      <w:sz w:val="18"/>
+                      <w:szCs w:val="18"/>
+                    </w:rPr>
+                    <w:t>2</w:t>
+                  </w:r>
+                </w:p>
+              </w:tc>
+              <w:tc>
+                <w:tcPr>
+                  <w:tcW w:w="576" w:type="dxa"/>
+                </w:tcPr>
+                <w:p>
+                  <w:pPr>
+                    <w:rPr>
+                      <w:sz w:val="18"/>
+                      <w:szCs w:val="18"/>
+                    </w:rPr>
+                  </w:pPr>
+                  <w:r>
+                    <w:rPr>
+                      <w:sz w:val="18"/>
+                      <w:szCs w:val="18"/>
+                    </w:rPr>
+                    <w:t>3</w:t>
+                  </w:r>
+                </w:p>
+              </w:tc>
+              <w:tc>
+                <w:tcPr>
+                  <w:tcW w:w="576" w:type="dxa"/>
+                </w:tcPr>
+                <w:p>
+                  <w:pPr>
+                    <w:rPr>
+                      <w:sz w:val="18"/>
+                      <w:szCs w:val="18"/>
+                    </w:rPr>
+                  </w:pPr>
+                  <w:r>
+                    <w:rPr>
+                      <w:sz w:val="18"/>
+                      <w:szCs w:val="18"/>
+                    </w:rPr>
+                    <w:t>4</w:t>
+                  </w:r>
+                </w:p>
+              </w:tc>
+              <w:tc>
+                <w:tcPr>
+                  <w:tcW w:w="576" w:type="dxa"/>
+                </w:tcPr>
+                <w:p>
+                  <w:pPr>
+                    <w:rPr>
+                      <w:sz w:val="18"/>
+                      <w:szCs w:val="18"/>
+                    </w:rPr>
+                  </w:pPr>
+                  <w:r>
+                    <w:rPr>
+                      <w:sz w:val="18"/>
+                      <w:szCs w:val="18"/>
+                    </w:rPr>
+                    <w:t>5</w:t>
+                  </w:r>
+                </w:p>
+              </w:tc>
+              <w:tc>
+                <w:tcPr>
+                  <w:tcW w:w="576" w:type="dxa"/>
+                </w:tcPr>
+                <w:p>
+                  <w:pPr>
+                    <w:rPr>
+                      <w:sz w:val="18"/>
+                      <w:szCs w:val="18"/>
+                    </w:rPr>
+                  </w:pPr>
+                  <w:r>
+                    <w:rPr>
+                      <w:sz w:val="18"/>
+                      <w:szCs w:val="18"/>
+                    </w:rPr>
+                    <w:t>6</w:t>
+                  </w:r>
+                </w:p>
+              </w:tc>
+              <w:tc>
+                <w:tcPr>
+                  <w:tcW w:w="576" w:type="dxa"/>
+                </w:tcPr>
+                <w:p>
+                  <w:pPr>
+                    <w:rPr>
+                      <w:sz w:val="18"/>
+                      <w:szCs w:val="18"/>
+                    </w:rPr>
+                  </w:pPr>
+                  <w:r>
+                    <w:rPr>
+                      <w:sz w:val="18"/>
+                      <w:szCs w:val="18"/>
+                    </w:rPr>
+                    <w:t>7</w:t>
+                  </w:r>
+                </w:p>
+              </w:tc>
+              <w:tc>
+                <w:tcPr>
+                  <w:tcW w:w="576" w:type="dxa"/>
+                </w:tcPr>
+                <w:p>
+                  <w:pPr>
+                    <w:rPr>
+                      <w:sz w:val="18"/>
+                      <w:szCs w:val="18"/>
+                    </w:rPr>
+                  </w:pPr>
+                  <w:r>
+                    <w:rPr>
+                      <w:sz w:val="18"/>
+                      <w:szCs w:val="18"/>
+                    </w:rPr>
+                    <w:t>8</w:t>
+                  </w:r>
+                </w:p>
+              </w:tc>
+              <w:tc>
+                <w:tcPr>
+                  <w:tcW w:w="576" w:type="dxa"/>
+                </w:tcPr>
+                <w:p>
+                  <w:pPr>
+                    <w:rPr>
+                      <w:sz w:val="18"/>
+                      <w:szCs w:val="18"/>
+                    </w:rPr>
+                  </w:pPr>
+                  <w:r>
+                    <w:rPr>
+                      <w:sz w:val="18"/>
+                      <w:szCs w:val="18"/>
+                    </w:rPr>
+                    <w:t>9</w:t>
+                  </w:r>
+                </w:p>
+              </w:tc>
+            </w:tr>
+          </w:tbl>
+          <w:p>
+            <w:pPr>
+              <w:rPr>
+                <w:sz w:val="18"/>
+                <w:szCs w:val="18"/>
+                <w:lang w:val="ru-RU"/>
+              </w:rPr>
+            </w:pPr>
+          </w:p>
+        </w:tc>
+      </w:tr>
+      <w:tr>
+        <w:tc>
+          <w:tcPr>
+            <w:tcW w:w="445" w:type="dxa"/>
+          </w:tcPr>
+          <w:p>
+            <w:pPr>
+              <w:rPr>
+                <w:sz w:val="18"/>
+                <w:szCs w:val="18"/>
+                <w:lang w:val="ru-RU"/>
+              </w:rPr>
+            </w:pPr>
+          </w:p>
+        </w:tc>
+        <w:tc>
+          <w:tcPr>
+            <w:tcW w:w="450" w:type="dxa"/>
+          </w:tcPr>
+          <w:p>
+            <w:pPr>
+              <w:rPr>
+                <w:sz w:val="18"/>
+                <w:szCs w:val="18"/>
+              </w:rPr>
+            </w:pPr>
+            <w:r>
+              <w:rPr>
+                <w:sz w:val="18"/>
+                <w:szCs w:val="18"/>
+              </w:rPr>
+              <w:t>1</w:t>
+            </w:r>
+          </w:p>
+        </w:tc>
+        <w:tc>
+          <w:tcPr>
+            <w:tcW w:w="8455" w:type="dxa"/>
+          </w:tcPr>
+          <w:p>
+            <w:pPr>
+              <w:rPr>
+                <w:sz w:val="18"/>
+                <w:szCs w:val="18"/>
+                <w:lang w:val="ru-RU"/>
+              </w:rPr>
+            </w:pPr>
+          </w:p>
+          <w:tbl>
+            <w:tblPr>
+              <w:tblStyle w:val="TableGrid"/>
+              <w:tblW w:w="6341" w:type="dxa"/>
+              <w:tblLook w:val="04A0" w:firstRow="1" w:lastRow="0" w:firstColumn="1" w:lastColumn="0" w:noHBand="0" w:noVBand="1"/>
+            </w:tblPr>
+            <w:tblGrid>
+              <w:gridCol w:w="720"/>
+              <w:gridCol w:w="437"/>
+              <w:gridCol w:w="576"/>
+              <w:gridCol w:w="576"/>
+              <w:gridCol w:w="576"/>
+              <w:gridCol w:w="576"/>
+              <w:gridCol w:w="576"/>
+              <w:gridCol w:w="576"/>
+              <w:gridCol w:w="576"/>
+              <w:gridCol w:w="576"/>
+              <w:gridCol w:w="576"/>
+            </w:tblGrid>
+            <w:tr>
+              <w:tc>
+                <w:tcPr>
+                  <w:tcW w:w="720" w:type="dxa"/>
+                </w:tcPr>
+                <w:p>
+                  <w:pPr>
+                    <w:rPr>
+                      <w:sz w:val="18"/>
+                      <w:szCs w:val="18"/>
+                    </w:rPr>
+                  </w:pPr>
+                  <w:r>
+                    <w:rPr>
+                      <w:sz w:val="18"/>
+                      <w:szCs w:val="18"/>
+                    </w:rPr>
+                    <w:t>A</w:t>
+                  </w:r>
+                </w:p>
+              </w:tc>
+              <w:tc>
+                <w:tcPr>
+                  <w:tcW w:w="437" w:type="dxa"/>
+                </w:tcPr>
+                <w:p>
+                  <w:pPr>
+                    <w:rPr>
+                      <w:sz w:val="18"/>
+                      <w:szCs w:val="18"/>
+                    </w:rPr>
+                  </w:pPr>
+                  <w:r>
+                    <w:rPr>
+                      <w:sz w:val="18"/>
+                      <w:szCs w:val="18"/>
+                    </w:rPr>
+                    <w:t>51</w:t>
+                  </w:r>
+                </w:p>
+              </w:tc>
+              <w:tc>
+                <w:tcPr>
+                  <w:tcW w:w="576" w:type="dxa"/>
+                </w:tcPr>
+                <w:p>
+                  <w:pPr>
+                    <w:rPr>
+                      <w:sz w:val="18"/>
+                      <w:szCs w:val="18"/>
+                    </w:rPr>
+                  </w:pPr>
+                  <w:r>
+                    <w:rPr>
+                      <w:sz w:val="18"/>
+                      <w:szCs w:val="18"/>
+                    </w:rPr>
+                    <w:t>24</w:t>
+                  </w:r>
+                </w:p>
+              </w:tc>
+              <w:tc>
+                <w:tcPr>
+                  <w:tcW w:w="576" w:type="dxa"/>
+                </w:tcPr>
+                <w:p>
+                  <w:pPr>
+                    <w:rPr>
+                      <w:sz w:val="18"/>
+                      <w:szCs w:val="18"/>
+                    </w:rPr>
+                  </w:pPr>
+                  <w:r>
+                    <w:rPr>
+                      <w:sz w:val="18"/>
+                      <w:szCs w:val="18"/>
+                    </w:rPr>
+                    <w:t>63</w:t>
+                  </w:r>
+                </w:p>
+              </w:tc>
+              <w:tc>
+                <w:tcPr>
+                  <w:tcW w:w="576" w:type="dxa"/>
+                </w:tcPr>
+                <w:p>
+                  <w:pPr>
+                    <w:rPr>
+                      <w:sz w:val="18"/>
+                      <w:szCs w:val="18"/>
+                    </w:rPr>
+                  </w:pPr>
+                  <w:r>
+                    <w:rPr>
+                      <w:sz w:val="18"/>
+                      <w:szCs w:val="18"/>
+                    </w:rPr>
+                    <w:t>73</w:t>
+                  </w:r>
+                </w:p>
+              </w:tc>
+              <w:tc>
+                <w:tcPr>
+                  <w:tcW w:w="576" w:type="dxa"/>
+                </w:tcPr>
+                <w:p>
+                  <w:pPr>
+                    <w:rPr>
+                      <w:sz w:val="18"/>
+                      <w:szCs w:val="18"/>
+                    </w:rPr>
+                  </w:pPr>
+                  <w:r>
+                    <w:rPr>
+                      <w:sz w:val="18"/>
+                      <w:szCs w:val="18"/>
+                    </w:rPr>
+                    <w:t>42</w:t>
+                  </w:r>
+                </w:p>
+              </w:tc>
+              <w:tc>
+                <w:tcPr>
+                  <w:tcW w:w="576" w:type="dxa"/>
+                </w:tcPr>
+                <w:p>
+                  <w:pPr>
+                    <w:rPr>
+                      <w:sz w:val="18"/>
+                      <w:szCs w:val="18"/>
+                    </w:rPr>
+                  </w:pPr>
+                  <w:r>
+                    <w:rPr>
+                      <w:sz w:val="18"/>
+                      <w:szCs w:val="18"/>
+                    </w:rPr>
+                    <w:t>85</w:t>
+                  </w:r>
+                </w:p>
+              </w:tc>
+              <w:tc>
+                <w:tcPr>
+                  <w:tcW w:w="576" w:type="dxa"/>
+                </w:tcPr>
+                <w:p>
+                  <w:pPr>
+                    <w:rPr>
+                      <w:sz w:val="18"/>
+                      <w:szCs w:val="18"/>
+                    </w:rPr>
+                  </w:pPr>
+                  <w:r>
+                    <w:rPr>
+                      <w:sz w:val="18"/>
+                      <w:szCs w:val="18"/>
+                    </w:rPr>
+                    <w:t>71</w:t>
+                  </w:r>
+                </w:p>
+              </w:tc>
+              <w:tc>
+                <w:tcPr>
+                  <w:tcW w:w="576" w:type="dxa"/>
+                </w:tcPr>
+                <w:p>
+                  <w:pPr>
+                    <w:rPr>
+                      <w:sz w:val="18"/>
+                      <w:szCs w:val="18"/>
+                    </w:rPr>
+                  </w:pPr>
+                  <w:r>
+                    <w:rPr>
+                      <w:sz w:val="18"/>
+                      <w:szCs w:val="18"/>
+                    </w:rPr>
+                    <w:t>41</w:t>
+                  </w:r>
+                </w:p>
+              </w:tc>
+              <w:tc>
+                <w:tcPr>
+                  <w:tcW w:w="576" w:type="dxa"/>
+                </w:tcPr>
+                <w:p>
+                  <w:pPr>
+                    <w:rPr>
+                      <w:sz w:val="18"/>
+                      <w:szCs w:val="18"/>
+                    </w:rPr>
+                  </w:pPr>
+                  <w:r>
+                    <w:rPr>
+                      <w:sz w:val="18"/>
+                      <w:szCs w:val="18"/>
+                    </w:rPr>
+                    <w:t>87</w:t>
+                  </w:r>
+                </w:p>
+              </w:tc>
+              <w:tc>
+                <w:tcPr>
+                  <w:tcW w:w="576" w:type="dxa"/>
+                </w:tcPr>
+                <w:p>
+                  <w:pPr>
+                    <w:rPr>
+                      <w:sz w:val="18"/>
+                      <w:szCs w:val="18"/>
+                    </w:rPr>
+                  </w:pPr>
+                  <w:r>
+                    <w:rPr>
+                      <w:sz w:val="18"/>
+                      <w:szCs w:val="18"/>
+                    </w:rPr>
+                    <w:t>32</w:t>
+                  </w:r>
+                </w:p>
+              </w:tc>
+            </w:tr>
+            <w:tr>
+              <w:tc>
+                <w:tcPr>
+                  <w:tcW w:w="720" w:type="dxa"/>
+                </w:tcPr>
+                <w:p>
+                  <w:pPr>
+                    <w:rPr>
+                      <w:sz w:val="18"/>
+                      <w:szCs w:val="18"/>
+                    </w:rPr>
+                  </w:pPr>
+                  <w:r>
+                    <w:rPr>
+                      <w:sz w:val="18"/>
+                      <w:szCs w:val="18"/>
+                    </w:rPr>
+                    <w:t>B</w:t>
+                  </w:r>
+                </w:p>
+              </w:tc>
+              <w:tc>
+                <w:tcPr>
+                  <w:tcW w:w="437" w:type="dxa"/>
+                </w:tcPr>
+                <w:p>
+                  <w:pPr>
+                    <w:rPr>
+                      <w:sz w:val="18"/>
+                      <w:szCs w:val="18"/>
+                    </w:rPr>
+                  </w:pPr>
+                  <w:r>
+                    <w:rPr>
+                      <w:sz w:val="18"/>
+                      <w:szCs w:val="18"/>
+                    </w:rPr>
+                    <w:t>24</w:t>
+                  </w:r>
+                </w:p>
+              </w:tc>
+              <w:tc>
+                <w:tcPr>
+                  <w:tcW w:w="576" w:type="dxa"/>
+                </w:tcPr>
+                <w:p>
+                  <w:pPr>
+                    <w:rPr>
+                      <w:sz w:val="18"/>
+                      <w:szCs w:val="18"/>
+                    </w:rPr>
+                  </w:pPr>
+                  <w:r>
+                    <w:rPr>
+                      <w:sz w:val="18"/>
+                      <w:szCs w:val="18"/>
+                    </w:rPr>
+                    <w:t>51</w:t>
+                  </w:r>
+                </w:p>
+              </w:tc>
+              <w:tc>
+                <w:tcPr>
+                  <w:tcW w:w="576" w:type="dxa"/>
+                </w:tcPr>
+                <w:p>
+                  <w:pPr>
+                    <w:rPr>
+                      <w:sz w:val="18"/>
+                      <w:szCs w:val="18"/>
+                    </w:rPr>
+                  </w:pPr>
+                </w:p>
+              </w:tc>
+              <w:tc>
+                <w:tcPr>
+                  <w:tcW w:w="576" w:type="dxa"/>
+                </w:tcPr>
+                <w:p>
+                  <w:pPr>
+                    <w:rPr>
+                      <w:sz w:val="18"/>
+                      <w:szCs w:val="18"/>
+                    </w:rPr>
+                  </w:pPr>
+                </w:p>
+              </w:tc>
+              <w:tc>
+                <w:tcPr>
+                  <w:tcW w:w="576" w:type="dxa"/>
+                </w:tcPr>
+                <w:p>
+                  <w:pPr>
+                    <w:rPr>
+                      <w:sz w:val="18"/>
+                      <w:szCs w:val="18"/>
+                    </w:rPr>
+                  </w:pPr>
+                </w:p>
+              </w:tc>
+              <w:tc>
+                <w:tcPr>
+                  <w:tcW w:w="576" w:type="dxa"/>
+                </w:tcPr>
+                <w:p>
+                  <w:pPr>
+                    <w:rPr>
+                      <w:sz w:val="18"/>
+                      <w:szCs w:val="18"/>
+                    </w:rPr>
+                  </w:pPr>
+                </w:p>
+              </w:tc>
+              <w:tc>
+                <w:tcPr>
+                  <w:tcW w:w="576" w:type="dxa"/>
+                </w:tcPr>
+                <w:p>
+                  <w:pPr>
+                    <w:rPr>
+                      <w:sz w:val="18"/>
+                      <w:szCs w:val="18"/>
+                    </w:rPr>
+                  </w:pPr>
+                </w:p>
+              </w:tc>
+              <w:tc>
+                <w:tcPr>
+                  <w:tcW w:w="576" w:type="dxa"/>
+                </w:tcPr>
+                <w:p>
+                  <w:pPr>
+                    <w:rPr>
+                      <w:sz w:val="18"/>
+                      <w:szCs w:val="18"/>
+                    </w:rPr>
+                  </w:pPr>
+                </w:p>
+              </w:tc>
+              <w:tc>
+                <w:tcPr>
+                  <w:tcW w:w="576" w:type="dxa"/>
+                </w:tcPr>
+                <w:p>
+                  <w:pPr>
+                    <w:rPr>
+                      <w:sz w:val="18"/>
+                      <w:szCs w:val="18"/>
+                    </w:rPr>
+                  </w:pPr>
+                </w:p>
+              </w:tc>
+              <w:tc>
+                <w:tcPr>
+                  <w:tcW w:w="576" w:type="dxa"/>
+                </w:tcPr>
+                <w:p>
+                  <w:pPr>
+                    <w:rPr>
+                      <w:sz w:val="18"/>
+                      <w:szCs w:val="18"/>
+                    </w:rPr>
+                  </w:pPr>
+                </w:p>
+              </w:tc>
+            </w:tr>
+            <w:tr>
+              <w:tc>
+                <w:tcPr>
+                  <w:tcW w:w="720" w:type="dxa"/>
+                </w:tcPr>
+                <w:p>
+                  <w:pPr>
+                    <w:rPr>
+                      <w:sz w:val="18"/>
+                      <w:szCs w:val="18"/>
+                    </w:rPr>
+                  </w:pPr>
+                  <w:r>
+                    <w:rPr>
+                      <w:sz w:val="18"/>
+                      <w:szCs w:val="18"/>
+                    </w:rPr>
+                    <w:t>Index</w:t>
+                  </w:r>
+                </w:p>
+              </w:tc>
+              <w:tc>
+                <w:tcPr>
+                  <w:tcW w:w="437" w:type="dxa"/>
+                </w:tcPr>
+                <w:p>
+                  <w:pPr>
+                    <w:rPr>
+                      <w:sz w:val="18"/>
+                      <w:szCs w:val="18"/>
+                    </w:rPr>
+                  </w:pPr>
+                  <w:r>
+                    <w:rPr>
+                      <w:sz w:val="18"/>
+                      <w:szCs w:val="18"/>
+                    </w:rPr>
+                    <w:t>0</w:t>
+                  </w:r>
+                </w:p>
+              </w:tc>
+              <w:tc>
+                <w:tcPr>
+                  <w:tcW w:w="576" w:type="dxa"/>
+                </w:tcPr>
+                <w:p>
+                  <w:pPr>
+                    <w:rPr>
+                      <w:sz w:val="18"/>
+                      <w:szCs w:val="18"/>
+                    </w:rPr>
+                  </w:pPr>
+                  <w:r>
+                    <w:rPr>
+                      <w:sz w:val="18"/>
+                      <w:szCs w:val="18"/>
+                    </w:rPr>
+                    <w:t>1</w:t>
+                  </w:r>
+                </w:p>
+              </w:tc>
+              <w:tc>
+                <w:tcPr>
+                  <w:tcW w:w="576" w:type="dxa"/>
+                </w:tcPr>
+                <w:p>
+                  <w:pPr>
+                    <w:rPr>
+                      <w:sz w:val="18"/>
+                      <w:szCs w:val="18"/>
+                    </w:rPr>
+                  </w:pPr>
+                  <w:r>
+                    <w:rPr>
+                      <w:sz w:val="18"/>
+                      <w:szCs w:val="18"/>
+                    </w:rPr>
+                    <w:t>2</w:t>
+                  </w:r>
+                </w:p>
+              </w:tc>
+              <w:tc>
+                <w:tcPr>
+                  <w:tcW w:w="576" w:type="dxa"/>
+                </w:tcPr>
+                <w:p>
+                  <w:pPr>
+                    <w:rPr>
+                      <w:sz w:val="18"/>
+                      <w:szCs w:val="18"/>
+                    </w:rPr>
+                  </w:pPr>
+                  <w:r>
+                    <w:rPr>
+                      <w:sz w:val="18"/>
+                      <w:szCs w:val="18"/>
+                    </w:rPr>
+                    <w:t>3</w:t>
+                  </w:r>
+                </w:p>
+              </w:tc>
+              <w:tc>
+                <w:tcPr>
+                  <w:tcW w:w="576" w:type="dxa"/>
+                </w:tcPr>
+                <w:p>
+                  <w:pPr>
+                    <w:rPr>
+                      <w:sz w:val="18"/>
+                      <w:szCs w:val="18"/>
+                    </w:rPr>
+                  </w:pPr>
+                  <w:r>
+                    <w:rPr>
+                      <w:sz w:val="18"/>
+                      <w:szCs w:val="18"/>
+                    </w:rPr>
+                    <w:t>4</w:t>
+                  </w:r>
+                </w:p>
+              </w:tc>
+              <w:tc>
+                <w:tcPr>
+                  <w:tcW w:w="576" w:type="dxa"/>
+                </w:tcPr>
+                <w:p>
+                  <w:pPr>
+                    <w:rPr>
+                      <w:sz w:val="18"/>
+                      <w:szCs w:val="18"/>
+                    </w:rPr>
+                  </w:pPr>
+                  <w:r>
+                    <w:rPr>
+                      <w:sz w:val="18"/>
+                      <w:szCs w:val="18"/>
+                    </w:rPr>
+                    <w:t>5</w:t>
+                  </w:r>
+                </w:p>
+              </w:tc>
+              <w:tc>
+                <w:tcPr>
+                  <w:tcW w:w="576" w:type="dxa"/>
+                </w:tcPr>
+                <w:p>
+                  <w:pPr>
+                    <w:rPr>
+                      <w:sz w:val="18"/>
+                      <w:szCs w:val="18"/>
+                    </w:rPr>
+                  </w:pPr>
+                  <w:r>
+                    <w:rPr>
+                      <w:sz w:val="18"/>
+                      <w:szCs w:val="18"/>
+                    </w:rPr>
+                    <w:t>6</w:t>
+                  </w:r>
+                </w:p>
+              </w:tc>
+              <w:tc>
+                <w:tcPr>
+                  <w:tcW w:w="576" w:type="dxa"/>
+                </w:tcPr>
+                <w:p>
+                  <w:pPr>
+                    <w:rPr>
+                      <w:sz w:val="18"/>
+                      <w:szCs w:val="18"/>
+                    </w:rPr>
+                  </w:pPr>
+                  <w:r>
+                    <w:rPr>
+                      <w:sz w:val="18"/>
+                      <w:szCs w:val="18"/>
+                    </w:rPr>
+                    <w:t>7</w:t>
+                  </w:r>
+                </w:p>
+              </w:tc>
+              <w:tc>
+                <w:tcPr>
+                  <w:tcW w:w="576" w:type="dxa"/>
+                </w:tcPr>
+                <w:p>
+                  <w:pPr>
+                    <w:rPr>
+                      <w:sz w:val="18"/>
+                      <w:szCs w:val="18"/>
+                    </w:rPr>
+                  </w:pPr>
+                  <w:r>
+                    <w:rPr>
+                      <w:sz w:val="18"/>
+                      <w:szCs w:val="18"/>
+                    </w:rPr>
+                    <w:t>8</w:t>
+                  </w:r>
+                </w:p>
+              </w:tc>
+              <w:tc>
+                <w:tcPr>
+                  <w:tcW w:w="576" w:type="dxa"/>
+                </w:tcPr>
+                <w:p>
+                  <w:pPr>
+                    <w:rPr>
+                      <w:sz w:val="18"/>
+                      <w:szCs w:val="18"/>
+                    </w:rPr>
+                  </w:pPr>
+                  <w:r>
+                    <w:rPr>
+                      <w:sz w:val="18"/>
+                      <w:szCs w:val="18"/>
+                    </w:rPr>
+                    <w:t>9</w:t>
+                  </w:r>
+                </w:p>
+              </w:tc>
+            </w:tr>
+          </w:tbl>
+          <w:p>
+            <w:pPr>
+              <w:rPr>
+                <w:sz w:val="18"/>
+                <w:szCs w:val="18"/>
+                <w:lang w:val="ru-RU"/>
+              </w:rPr>
+            </w:pPr>
+          </w:p>
+          <w:p>
+            <w:pPr>
+              <w:rPr>
+                <w:sz w:val="18"/>
+                <w:szCs w:val="18"/>
+                <w:lang w:val="ru-RU"/>
+              </w:rPr>
+            </w:pPr>
+          </w:p>
+        </w:tc>
+      </w:tr>
+      <w:tr>
+        <w:tc>
+          <w:tcPr>
+            <w:tcW w:w="445" w:type="dxa"/>
+          </w:tcPr>
+          <w:p>
+            <w:pPr>
+              <w:rPr>
+                <w:sz w:val="18"/>
+                <w:szCs w:val="18"/>
+                <w:lang w:val="ru-RU"/>
+              </w:rPr>
+            </w:pPr>
+          </w:p>
+        </w:tc>
+        <w:tc>
+          <w:tcPr>
+            <w:tcW w:w="450" w:type="dxa"/>
+          </w:tcPr>
+          <w:p>
+            <w:pPr>
+              <w:rPr>
+                <w:sz w:val="18"/>
+                <w:szCs w:val="18"/>
+              </w:rPr>
+            </w:pPr>
+            <w:r>
+              <w:rPr>
+                <w:sz w:val="18"/>
+                <w:szCs w:val="18"/>
+              </w:rPr>
+              <w:t>0</w:t>
+            </w:r>
+          </w:p>
+        </w:tc>
+        <w:tc>
+          <w:tcPr>
+            <w:tcW w:w="8455" w:type="dxa"/>
+          </w:tcPr>
+          <w:p>
+            <w:pPr>
+              <w:rPr>
+                <w:sz w:val="18"/>
+                <w:szCs w:val="18"/>
+                <w:lang w:val="ru-RU"/>
+              </w:rPr>
+            </w:pPr>
+          </w:p>
+        </w:tc>
+      </w:tr>
+      <w:tr>
+        <w:tc>
+          <w:tcPr>
+            <w:tcW w:w="445" w:type="dxa"/>
+          </w:tcPr>
+          <w:p>
+            <w:pPr>
+              <w:rPr>
+                <w:sz w:val="18"/>
+                <w:szCs w:val="18"/>
+              </w:rPr>
+            </w:pPr>
+            <w:r>
+              <w:rPr>
+                <w:sz w:val="18"/>
+                <w:szCs w:val="18"/>
+              </w:rPr>
+              <w:t>2</w:t>
+            </w:r>
+          </w:p>
+        </w:tc>
+        <w:tc>
+          <w:tcPr>
+            <w:tcW w:w="450" w:type="dxa"/>
+          </w:tcPr>
+          <w:p>
+            <w:pPr>
+              <w:rPr>
+                <w:sz w:val="18"/>
+                <w:szCs w:val="18"/>
+                <w:lang w:val="ru-RU"/>
+              </w:rPr>
+            </w:pPr>
+          </w:p>
+        </w:tc>
+        <w:tc>
+          <w:tcPr>
+            <w:tcW w:w="8455" w:type="dxa"/>
+          </w:tcPr>
+          <w:p>
+            <w:pPr>
+              <w:rPr>
+                <w:sz w:val="18"/>
+                <w:szCs w:val="18"/>
+                <w:lang w:val="ru-RU"/>
+              </w:rPr>
+            </w:pPr>
+          </w:p>
+          <w:tbl>
+            <w:tblPr>
+              <w:tblStyle w:val="TableGrid"/>
+              <w:tblW w:w="6341" w:type="dxa"/>
+              <w:tblLook w:val="04A0" w:firstRow="1" w:lastRow="0" w:firstColumn="1" w:lastColumn="0" w:noHBand="0" w:noVBand="1"/>
+            </w:tblPr>
+            <w:tblGrid>
+              <w:gridCol w:w="720"/>
+              <w:gridCol w:w="437"/>
+              <w:gridCol w:w="576"/>
+              <w:gridCol w:w="576"/>
+              <w:gridCol w:w="576"/>
+              <w:gridCol w:w="576"/>
+              <w:gridCol w:w="576"/>
+              <w:gridCol w:w="576"/>
+              <w:gridCol w:w="576"/>
+              <w:gridCol w:w="576"/>
+              <w:gridCol w:w="576"/>
+            </w:tblGrid>
+            <w:tr>
+              <w:tc>
+                <w:tcPr>
+                  <w:tcW w:w="720" w:type="dxa"/>
+                </w:tcPr>
+                <w:p>
+                  <w:pPr>
+                    <w:rPr>
+                      <w:sz w:val="18"/>
+                      <w:szCs w:val="18"/>
+                    </w:rPr>
+                  </w:pPr>
+                  <w:r>
+                    <w:rPr>
+                      <w:sz w:val="18"/>
+                      <w:szCs w:val="18"/>
+                    </w:rPr>
+                    <w:t>A</w:t>
+                  </w:r>
+                </w:p>
+              </w:tc>
+              <w:tc>
+                <w:tcPr>
+                  <w:tcW w:w="437" w:type="dxa"/>
+                </w:tcPr>
+                <w:p>
+                  <w:pPr>
+                    <w:rPr>
+                      <w:sz w:val="18"/>
+                      <w:szCs w:val="18"/>
+                    </w:rPr>
+                  </w:pPr>
+                  <w:r>
+                    <w:rPr>
+                      <w:sz w:val="18"/>
+                      <w:szCs w:val="18"/>
+                    </w:rPr>
+                    <w:t>51</w:t>
+                  </w:r>
+                </w:p>
+              </w:tc>
+              <w:tc>
+                <w:tcPr>
+                  <w:tcW w:w="576" w:type="dxa"/>
+                </w:tcPr>
+                <w:p>
+                  <w:pPr>
+                    <w:rPr>
+                      <w:sz w:val="18"/>
+                      <w:szCs w:val="18"/>
+                    </w:rPr>
+                  </w:pPr>
+                  <w:r>
+                    <w:rPr>
+                      <w:sz w:val="18"/>
+                      <w:szCs w:val="18"/>
+                    </w:rPr>
+                    <w:t>24</w:t>
+                  </w:r>
+                </w:p>
+              </w:tc>
+              <w:tc>
+                <w:tcPr>
+                  <w:tcW w:w="576" w:type="dxa"/>
+                </w:tcPr>
+                <w:p>
+                  <w:pPr>
+                    <w:rPr>
+                      <w:sz w:val="18"/>
+                      <w:szCs w:val="18"/>
+                    </w:rPr>
+                  </w:pPr>
+                  <w:r>
+                    <w:rPr>
+                      <w:sz w:val="18"/>
+                      <w:szCs w:val="18"/>
+                    </w:rPr>
+                    <w:t>63</w:t>
+                  </w:r>
+                </w:p>
+              </w:tc>
+              <w:tc>
+                <w:tcPr>
+                  <w:tcW w:w="576" w:type="dxa"/>
+                </w:tcPr>
+                <w:p>
+                  <w:pPr>
+                    <w:rPr>
+                      <w:sz w:val="18"/>
+                      <w:szCs w:val="18"/>
+                    </w:rPr>
+                  </w:pPr>
+                  <w:r>
+                    <w:rPr>
+                      <w:sz w:val="18"/>
+                      <w:szCs w:val="18"/>
+                    </w:rPr>
+                    <w:t>73</w:t>
+                  </w:r>
+                </w:p>
+              </w:tc>
+              <w:tc>
+                <w:tcPr>
+                  <w:tcW w:w="576" w:type="dxa"/>
+                </w:tcPr>
+                <w:p>
+                  <w:pPr>
+                    <w:rPr>
+                      <w:sz w:val="18"/>
+                      <w:szCs w:val="18"/>
+                    </w:rPr>
+                  </w:pPr>
+                  <w:r>
+                    <w:rPr>
+                      <w:sz w:val="18"/>
+                      <w:szCs w:val="18"/>
+                    </w:rPr>
+                    <w:t>42</w:t>
+                  </w:r>
+                </w:p>
+              </w:tc>
+              <w:tc>
+                <w:tcPr>
+                  <w:tcW w:w="576" w:type="dxa"/>
+                </w:tcPr>
+                <w:p>
+                  <w:pPr>
+                    <w:rPr>
+                      <w:sz w:val="18"/>
+                      <w:szCs w:val="18"/>
+                    </w:rPr>
+                  </w:pPr>
+                  <w:r>
+                    <w:rPr>
+                      <w:sz w:val="18"/>
+                      <w:szCs w:val="18"/>
+                    </w:rPr>
+                    <w:t>85</w:t>
+                  </w:r>
+                </w:p>
+              </w:tc>
+              <w:tc>
+                <w:tcPr>
+                  <w:tcW w:w="576" w:type="dxa"/>
+                </w:tcPr>
+                <w:p>
+                  <w:pPr>
+                    <w:rPr>
+                      <w:sz w:val="18"/>
+                      <w:szCs w:val="18"/>
+                    </w:rPr>
+                  </w:pPr>
+                  <w:r>
+                    <w:rPr>
+                      <w:sz w:val="18"/>
+                      <w:szCs w:val="18"/>
+                    </w:rPr>
+                    <w:t>71</w:t>
+                  </w:r>
+                </w:p>
+              </w:tc>
+              <w:tc>
+                <w:tcPr>
+                  <w:tcW w:w="576" w:type="dxa"/>
+                </w:tcPr>
+                <w:p>
+                  <w:pPr>
+                    <w:rPr>
+                      <w:sz w:val="18"/>
+                      <w:szCs w:val="18"/>
+                    </w:rPr>
+                  </w:pPr>
+                  <w:r>
+                    <w:rPr>
+                      <w:sz w:val="18"/>
+                      <w:szCs w:val="18"/>
+                    </w:rPr>
+                    <w:t>41</w:t>
+                  </w:r>
+                </w:p>
+              </w:tc>
+              <w:tc>
+                <w:tcPr>
+                  <w:tcW w:w="576" w:type="dxa"/>
+                </w:tcPr>
+                <w:p>
+                  <w:pPr>
+                    <w:rPr>
+                      <w:sz w:val="18"/>
+                      <w:szCs w:val="18"/>
+                    </w:rPr>
+                  </w:pPr>
+                  <w:r>
+                    <w:rPr>
+                      <w:sz w:val="18"/>
+                      <w:szCs w:val="18"/>
+                    </w:rPr>
+                    <w:t>87</w:t>
+                  </w:r>
+                </w:p>
+              </w:tc>
+              <w:tc>
+                <w:tcPr>
+                  <w:tcW w:w="576" w:type="dxa"/>
+                </w:tcPr>
+                <w:p>
+                  <w:pPr>
+                    <w:rPr>
+                      <w:sz w:val="18"/>
+                      <w:szCs w:val="18"/>
+                    </w:rPr>
+                  </w:pPr>
+                  <w:r>
+                    <w:rPr>
+                      <w:sz w:val="18"/>
+                      <w:szCs w:val="18"/>
+                    </w:rPr>
+                    <w:t>32</w:t>
+                  </w:r>
+                </w:p>
+              </w:tc>
+            </w:tr>
+            <w:tr>
+              <w:tc>
+                <w:tcPr>
+                  <w:tcW w:w="720" w:type="dxa"/>
+                </w:tcPr>
+                <w:p>
+                  <w:pPr>
+                    <w:rPr>
+                      <w:sz w:val="18"/>
+                      <w:szCs w:val="18"/>
+                    </w:rPr>
+                  </w:pPr>
+                  <w:r>
+                    <w:rPr>
+                      <w:sz w:val="18"/>
+                      <w:szCs w:val="18"/>
+                    </w:rPr>
+                    <w:t>B</w:t>
+                  </w:r>
+                </w:p>
+              </w:tc>
+              <w:tc>
+                <w:tcPr>
+                  <w:tcW w:w="437" w:type="dxa"/>
+                </w:tcPr>
+                <w:p>
+                  <w:pPr>
+                    <w:rPr>
+                      <w:sz w:val="18"/>
+                      <w:szCs w:val="18"/>
+                    </w:rPr>
+                  </w:pPr>
+                  <w:r>
+                    <w:rPr>
+                      <w:sz w:val="18"/>
+                      <w:szCs w:val="18"/>
+                    </w:rPr>
+                    <w:t>24</w:t>
+                  </w:r>
+                </w:p>
+              </w:tc>
+              <w:tc>
+                <w:tcPr>
+                  <w:tcW w:w="576" w:type="dxa"/>
+                </w:tcPr>
+                <w:p>
+                  <w:pPr>
+                    <w:rPr>
+                      <w:sz w:val="18"/>
+                      <w:szCs w:val="18"/>
+                    </w:rPr>
+                  </w:pPr>
+                  <w:r>
+                    <w:rPr>
+                      <w:sz w:val="18"/>
+                      <w:szCs w:val="18"/>
+                    </w:rPr>
+                    <w:t>51</w:t>
+                  </w:r>
+                </w:p>
+              </w:tc>
+              <w:tc>
+                <w:tcPr>
+                  <w:tcW w:w="576" w:type="dxa"/>
+                </w:tcPr>
+                <w:p>
+                  <w:pPr>
+                    <w:rPr>
+                      <w:sz w:val="18"/>
+                      <w:szCs w:val="18"/>
+                    </w:rPr>
+                  </w:pPr>
+                  <w:r>
+                    <w:rPr>
+                      <w:sz w:val="18"/>
+                      <w:szCs w:val="18"/>
+                    </w:rPr>
+                    <w:t>63</w:t>
+                  </w:r>
+                </w:p>
+              </w:tc>
+              <w:tc>
+                <w:tcPr>
+                  <w:tcW w:w="576" w:type="dxa"/>
+                </w:tcPr>
+                <w:p>
+                  <w:pPr>
+                    <w:rPr>
+                      <w:sz w:val="18"/>
+                      <w:szCs w:val="18"/>
+                    </w:rPr>
+                  </w:pPr>
+                </w:p>
+              </w:tc>
+              <w:tc>
+                <w:tcPr>
+                  <w:tcW w:w="576" w:type="dxa"/>
+                </w:tcPr>
+                <w:p>
+                  <w:pPr>
+                    <w:rPr>
+                      <w:sz w:val="18"/>
+                      <w:szCs w:val="18"/>
+                    </w:rPr>
+                  </w:pPr>
+                </w:p>
+              </w:tc>
+              <w:tc>
+                <w:tcPr>
+                  <w:tcW w:w="576" w:type="dxa"/>
+                </w:tcPr>
+                <w:p>
+                  <w:pPr>
+                    <w:rPr>
+                      <w:sz w:val="18"/>
+                      <w:szCs w:val="18"/>
+                    </w:rPr>
+                  </w:pPr>
+                </w:p>
+              </w:tc>
+              <w:tc>
+                <w:tcPr>
+                  <w:tcW w:w="576" w:type="dxa"/>
+                </w:tcPr>
+                <w:p>
+                  <w:pPr>
+                    <w:rPr>
+                      <w:sz w:val="18"/>
+                      <w:szCs w:val="18"/>
+                    </w:rPr>
+                  </w:pPr>
+                </w:p>
+              </w:tc>
+              <w:tc>
+                <w:tcPr>
+                  <w:tcW w:w="576" w:type="dxa"/>
+                </w:tcPr>
+                <w:p>
+                  <w:pPr>
+                    <w:rPr>
+                      <w:sz w:val="18"/>
+                      <w:szCs w:val="18"/>
+                    </w:rPr>
+                  </w:pPr>
+                </w:p>
+              </w:tc>
+              <w:tc>
+                <w:tcPr>
+                  <w:tcW w:w="576" w:type="dxa"/>
+                </w:tcPr>
+                <w:p>
+                  <w:pPr>
+                    <w:rPr>
+                      <w:sz w:val="18"/>
+                      <w:szCs w:val="18"/>
+                    </w:rPr>
+                  </w:pPr>
+                </w:p>
+              </w:tc>
+              <w:tc>
+                <w:tcPr>
+                  <w:tcW w:w="576" w:type="dxa"/>
+                </w:tcPr>
+                <w:p>
+                  <w:pPr>
+                    <w:rPr>
+                      <w:sz w:val="18"/>
+                      <w:szCs w:val="18"/>
+                    </w:rPr>
+                  </w:pPr>
+                </w:p>
+              </w:tc>
+            </w:tr>
+            <w:tr>
+              <w:tc>
+                <w:tcPr>
+                  <w:tcW w:w="720" w:type="dxa"/>
+                </w:tcPr>
+                <w:p>
+                  <w:pPr>
+                    <w:rPr>
+                      <w:sz w:val="18"/>
+                      <w:szCs w:val="18"/>
+                    </w:rPr>
+                  </w:pPr>
+                  <w:r>
+                    <w:rPr>
+                      <w:sz w:val="18"/>
+                      <w:szCs w:val="18"/>
+                    </w:rPr>
+                    <w:t>Index</w:t>
+                  </w:r>
+                </w:p>
+              </w:tc>
+              <w:tc>
+                <w:tcPr>
+                  <w:tcW w:w="437" w:type="dxa"/>
+                </w:tcPr>
+                <w:p>
+                  <w:pPr>
+                    <w:rPr>
+                      <w:sz w:val="18"/>
+                      <w:szCs w:val="18"/>
+                    </w:rPr>
+                  </w:pPr>
+                  <w:r>
+                    <w:rPr>
+                      <w:sz w:val="18"/>
+                      <w:szCs w:val="18"/>
+                    </w:rPr>
+                    <w:t>0</w:t>
+                  </w:r>
+                </w:p>
+              </w:tc>
+              <w:tc>
+                <w:tcPr>
+                  <w:tcW w:w="576" w:type="dxa"/>
+                </w:tcPr>
+                <w:p>
+                  <w:pPr>
+                    <w:rPr>
+                      <w:sz w:val="18"/>
+                      <w:szCs w:val="18"/>
+                    </w:rPr>
+                  </w:pPr>
+                  <w:r>
+                    <w:rPr>
+                      <w:sz w:val="18"/>
+                      <w:szCs w:val="18"/>
+                    </w:rPr>
+                    <w:t>1</w:t>
+                  </w:r>
+                </w:p>
+              </w:tc>
+              <w:tc>
+                <w:tcPr>
+                  <w:tcW w:w="576" w:type="dxa"/>
+                </w:tcPr>
+                <w:p>
+                  <w:pPr>
+                    <w:rPr>
+                      <w:sz w:val="18"/>
+                      <w:szCs w:val="18"/>
+                    </w:rPr>
+                  </w:pPr>
+                  <w:r>
+                    <w:rPr>
+                      <w:sz w:val="18"/>
+                      <w:szCs w:val="18"/>
+                    </w:rPr>
+                    <w:t>2</w:t>
+                  </w:r>
+                </w:p>
+              </w:tc>
+              <w:tc>
+                <w:tcPr>
+                  <w:tcW w:w="576" w:type="dxa"/>
+                </w:tcPr>
+                <w:p>
+                  <w:pPr>
+                    <w:rPr>
+                      <w:sz w:val="18"/>
+                      <w:szCs w:val="18"/>
+                    </w:rPr>
+                  </w:pPr>
+                  <w:r>
+                    <w:rPr>
+                      <w:sz w:val="18"/>
+                      <w:szCs w:val="18"/>
+                    </w:rPr>
+                    <w:t>3</w:t>
+                  </w:r>
+                </w:p>
+              </w:tc>
+              <w:tc>
+                <w:tcPr>
+                  <w:tcW w:w="576" w:type="dxa"/>
+                </w:tcPr>
+                <w:p>
+                  <w:pPr>
+                    <w:rPr>
+                      <w:sz w:val="18"/>
+                      <w:szCs w:val="18"/>
+                    </w:rPr>
+                  </w:pPr>
+                  <w:r>
+                    <w:rPr>
+                      <w:sz w:val="18"/>
+                      <w:szCs w:val="18"/>
+                    </w:rPr>
+                    <w:t>4</w:t>
+                  </w:r>
+                </w:p>
+              </w:tc>
+              <w:tc>
+                <w:tcPr>
+                  <w:tcW w:w="576" w:type="dxa"/>
+                </w:tcPr>
+                <w:p>
+                  <w:pPr>
+                    <w:rPr>
+                      <w:sz w:val="18"/>
+                      <w:szCs w:val="18"/>
+                    </w:rPr>
+                  </w:pPr>
+                  <w:r>
+                    <w:rPr>
+                      <w:sz w:val="18"/>
+                      <w:szCs w:val="18"/>
+                    </w:rPr>
+                    <w:t>5</w:t>
+                  </w:r>
+                </w:p>
+              </w:tc>
+              <w:tc>
+                <w:tcPr>
+                  <w:tcW w:w="576" w:type="dxa"/>
+                </w:tcPr>
+                <w:p>
+                  <w:pPr>
+                    <w:rPr>
+                      <w:sz w:val="18"/>
+                      <w:szCs w:val="18"/>
+                    </w:rPr>
+                  </w:pPr>
+                  <w:r>
+                    <w:rPr>
+                      <w:sz w:val="18"/>
+                      <w:szCs w:val="18"/>
+                    </w:rPr>
+                    <w:t>6</w:t>
+                  </w:r>
+                </w:p>
+              </w:tc>
+              <w:tc>
+                <w:tcPr>
+                  <w:tcW w:w="576" w:type="dxa"/>
+                </w:tcPr>
+                <w:p>
+                  <w:pPr>
+                    <w:rPr>
+                      <w:sz w:val="18"/>
+                      <w:szCs w:val="18"/>
+                    </w:rPr>
+                  </w:pPr>
+                  <w:r>
+                    <w:rPr>
+                      <w:sz w:val="18"/>
+                      <w:szCs w:val="18"/>
+                    </w:rPr>
+                    <w:t>7</w:t>
+                  </w:r>
+                </w:p>
+              </w:tc>
+              <w:tc>
+                <w:tcPr>
+                  <w:tcW w:w="576" w:type="dxa"/>
+                </w:tcPr>
+                <w:p>
+                  <w:pPr>
+                    <w:rPr>
+                      <w:sz w:val="18"/>
+                      <w:szCs w:val="18"/>
+                    </w:rPr>
+                  </w:pPr>
+                  <w:r>
+                    <w:rPr>
+                      <w:sz w:val="18"/>
+                      <w:szCs w:val="18"/>
+                    </w:rPr>
+                    <w:t>8</w:t>
+                  </w:r>
+                </w:p>
+              </w:tc>
+              <w:tc>
+                <w:tcPr>
+                  <w:tcW w:w="576" w:type="dxa"/>
+                </w:tcPr>
+                <w:p>
+                  <w:pPr>
+                    <w:rPr>
+                      <w:sz w:val="18"/>
+                      <w:szCs w:val="18"/>
+                    </w:rPr>
+                  </w:pPr>
+                  <w:r>
+                    <w:rPr>
+                      <w:sz w:val="18"/>
+                      <w:szCs w:val="18"/>
+                    </w:rPr>
+                    <w:t>9</w:t>
+                  </w:r>
+                </w:p>
+              </w:tc>
+            </w:tr>
+          </w:tbl>
+          <w:p>
+            <w:pPr>
+              <w:rPr>
+                <w:sz w:val="18"/>
+                <w:szCs w:val="18"/>
+                <w:lang w:val="ru-RU"/>
+              </w:rPr>
+            </w:pPr>
+          </w:p>
+          <w:p>
+            <w:pPr>
+              <w:rPr>
+                <w:sz w:val="18"/>
+                <w:szCs w:val="18"/>
+                <w:lang w:val="ru-RU"/>
+              </w:rPr>
+            </w:pPr>
+          </w:p>
+        </w:tc>
+      </w:tr>
+      <w:tr>
+        <w:tc>
+          <w:tcPr>
+            <w:tcW w:w="445" w:type="dxa"/>
+          </w:tcPr>
+          <w:p>
+            <w:pPr>
+              <w:rPr>
+                <w:sz w:val="18"/>
+                <w:szCs w:val="18"/>
+                <w:lang w:val="ru-RU"/>
+              </w:rPr>
+            </w:pPr>
+          </w:p>
+        </w:tc>
+        <w:tc>
+          <w:tcPr>
+            <w:tcW w:w="450" w:type="dxa"/>
+          </w:tcPr>
+          <w:p>
+            <w:pPr>
+              <w:rPr>
+                <w:sz w:val="18"/>
+                <w:szCs w:val="18"/>
+              </w:rPr>
+            </w:pPr>
+            <w:r>
+              <w:rPr>
+                <w:sz w:val="18"/>
+                <w:szCs w:val="18"/>
+              </w:rPr>
+              <w:t>2</w:t>
+            </w:r>
+          </w:p>
+        </w:tc>
+        <w:tc>
+          <w:tcPr>
+            <w:tcW w:w="8455" w:type="dxa"/>
+          </w:tcPr>
+          <w:p>
+            <w:pPr>
+              <w:rPr>
+                <w:sz w:val="18"/>
+                <w:szCs w:val="18"/>
+                <w:lang w:val="ru-RU"/>
+              </w:rPr>
+            </w:pPr>
+          </w:p>
+        </w:tc>
+      </w:tr>
+      <w:tr>
+        <w:tc>
+          <w:tcPr>
+            <w:tcW w:w="445" w:type="dxa"/>
+          </w:tcPr>
+          <w:p>
+            <w:pPr>
+              <w:rPr>
+                <w:sz w:val="18"/>
+                <w:szCs w:val="18"/>
+              </w:rPr>
+            </w:pPr>
+            <w:r>
+              <w:rPr>
+                <w:sz w:val="18"/>
+                <w:szCs w:val="18"/>
+              </w:rPr>
+              <w:t>3</w:t>
+            </w:r>
+          </w:p>
+        </w:tc>
+        <w:tc>
+          <w:tcPr>
+            <w:tcW w:w="450" w:type="dxa"/>
+          </w:tcPr>
+          <w:p>
+            <w:pPr>
+              <w:rPr>
+                <w:sz w:val="18"/>
+                <w:szCs w:val="18"/>
+                <w:lang w:val="ru-RU"/>
+              </w:rPr>
+            </w:pPr>
+          </w:p>
+        </w:tc>
+        <w:tc>
+          <w:tcPr>
+            <w:tcW w:w="8455" w:type="dxa"/>
+          </w:tcPr>
+          <w:p>
+            <w:pPr>
+              <w:rPr>
+                <w:sz w:val="18"/>
+                <w:szCs w:val="18"/>
+                <w:lang w:val="ru-RU"/>
+              </w:rPr>
+            </w:pPr>
+          </w:p>
+          <w:tbl>
+            <w:tblPr>
+              <w:tblStyle w:val="TableGrid"/>
+              <w:tblW w:w="6341" w:type="dxa"/>
+              <w:tblLook w:val="04A0" w:firstRow="1" w:lastRow="0" w:firstColumn="1" w:lastColumn="0" w:noHBand="0" w:noVBand="1"/>
+            </w:tblPr>
+            <w:tblGrid>
+              <w:gridCol w:w="720"/>
+              <w:gridCol w:w="437"/>
+              <w:gridCol w:w="576"/>
+              <w:gridCol w:w="576"/>
+              <w:gridCol w:w="576"/>
+              <w:gridCol w:w="576"/>
+              <w:gridCol w:w="576"/>
+              <w:gridCol w:w="576"/>
+              <w:gridCol w:w="576"/>
+              <w:gridCol w:w="576"/>
+              <w:gridCol w:w="576"/>
+            </w:tblGrid>
+            <w:tr>
+              <w:tc>
+                <w:tcPr>
+                  <w:tcW w:w="720" w:type="dxa"/>
+                </w:tcPr>
+                <w:p>
+                  <w:pPr>
+                    <w:rPr>
+                      <w:sz w:val="18"/>
+                      <w:szCs w:val="18"/>
+                    </w:rPr>
+                  </w:pPr>
+                  <w:r>
+                    <w:rPr>
+                      <w:sz w:val="18"/>
+                      <w:szCs w:val="18"/>
+                    </w:rPr>
+                    <w:t>A</w:t>
+                  </w:r>
+                </w:p>
+              </w:tc>
+              <w:tc>
+                <w:tcPr>
+                  <w:tcW w:w="437" w:type="dxa"/>
+                </w:tcPr>
+                <w:p>
+                  <w:pPr>
+                    <w:rPr>
+                      <w:sz w:val="18"/>
+                      <w:szCs w:val="18"/>
+                    </w:rPr>
+                  </w:pPr>
+                  <w:r>
+                    <w:rPr>
+                      <w:sz w:val="18"/>
+                      <w:szCs w:val="18"/>
+                    </w:rPr>
+                    <w:t>51</w:t>
+                  </w:r>
+                </w:p>
+              </w:tc>
+              <w:tc>
+                <w:tcPr>
+                  <w:tcW w:w="576" w:type="dxa"/>
+                </w:tcPr>
+                <w:p>
+                  <w:pPr>
+                    <w:rPr>
+                      <w:sz w:val="18"/>
+                      <w:szCs w:val="18"/>
+                    </w:rPr>
+                  </w:pPr>
+                  <w:r>
+                    <w:rPr>
+                      <w:sz w:val="18"/>
+                      <w:szCs w:val="18"/>
+                    </w:rPr>
+                    <w:t>24</w:t>
+                  </w:r>
+                </w:p>
+              </w:tc>
+              <w:tc>
+                <w:tcPr>
+                  <w:tcW w:w="576" w:type="dxa"/>
+                </w:tcPr>
+                <w:p>
+                  <w:pPr>
+                    <w:rPr>
+                      <w:sz w:val="18"/>
+                      <w:szCs w:val="18"/>
+                    </w:rPr>
+                  </w:pPr>
+                  <w:r>
+                    <w:rPr>
+                      <w:sz w:val="18"/>
+                      <w:szCs w:val="18"/>
+                    </w:rPr>
+                    <w:t>63</w:t>
+                  </w:r>
+                </w:p>
+              </w:tc>
+              <w:tc>
+                <w:tcPr>
+                  <w:tcW w:w="576" w:type="dxa"/>
+                </w:tcPr>
+                <w:p>
+                  <w:pPr>
+                    <w:rPr>
+                      <w:sz w:val="18"/>
+                      <w:szCs w:val="18"/>
+                    </w:rPr>
+                  </w:pPr>
+                  <w:r>
+                    <w:rPr>
+                      <w:sz w:val="18"/>
+                      <w:szCs w:val="18"/>
+                    </w:rPr>
+                    <w:t>73</w:t>
+                  </w:r>
+                </w:p>
+              </w:tc>
+              <w:tc>
+                <w:tcPr>
+                  <w:tcW w:w="576" w:type="dxa"/>
+                </w:tcPr>
+                <w:p>
+                  <w:pPr>
+                    <w:rPr>
+                      <w:sz w:val="18"/>
+                      <w:szCs w:val="18"/>
+                    </w:rPr>
+                  </w:pPr>
+                  <w:r>
+                    <w:rPr>
+                      <w:sz w:val="18"/>
+                      <w:szCs w:val="18"/>
+                    </w:rPr>
+                    <w:t>42</w:t>
+                  </w:r>
+                </w:p>
+              </w:tc>
+              <w:tc>
+                <w:tcPr>
+                  <w:tcW w:w="576" w:type="dxa"/>
+                </w:tcPr>
+                <w:p>
+                  <w:pPr>
+                    <w:rPr>
+                      <w:sz w:val="18"/>
+                      <w:szCs w:val="18"/>
+                    </w:rPr>
+                  </w:pPr>
+                  <w:r>
+                    <w:rPr>
+                      <w:sz w:val="18"/>
+                      <w:szCs w:val="18"/>
+                    </w:rPr>
+                    <w:t>85</w:t>
+                  </w:r>
+                </w:p>
+              </w:tc>
+              <w:tc>
+                <w:tcPr>
+                  <w:tcW w:w="576" w:type="dxa"/>
+                </w:tcPr>
+                <w:p>
+                  <w:pPr>
+                    <w:rPr>
+                      <w:sz w:val="18"/>
+                      <w:szCs w:val="18"/>
+                    </w:rPr>
+                  </w:pPr>
+                  <w:r>
+                    <w:rPr>
+                      <w:sz w:val="18"/>
+                      <w:szCs w:val="18"/>
+                    </w:rPr>
+                    <w:t>71</w:t>
+                  </w:r>
+                </w:p>
+              </w:tc>
+              <w:tc>
+                <w:tcPr>
+                  <w:tcW w:w="576" w:type="dxa"/>
+                </w:tcPr>
+                <w:p>
+                  <w:pPr>
+                    <w:rPr>
+                      <w:sz w:val="18"/>
+                      <w:szCs w:val="18"/>
+                    </w:rPr>
+                  </w:pPr>
+                  <w:r>
+                    <w:rPr>
+                      <w:sz w:val="18"/>
+                      <w:szCs w:val="18"/>
+                    </w:rPr>
+                    <w:t>41</w:t>
+                  </w:r>
+                </w:p>
+              </w:tc>
+              <w:tc>
+                <w:tcPr>
+                  <w:tcW w:w="576" w:type="dxa"/>
+                </w:tcPr>
+                <w:p>
+                  <w:pPr>
+                    <w:rPr>
+                      <w:sz w:val="18"/>
+                      <w:szCs w:val="18"/>
+                    </w:rPr>
+                  </w:pPr>
+                  <w:r>
+                    <w:rPr>
+                      <w:sz w:val="18"/>
+                      <w:szCs w:val="18"/>
+                    </w:rPr>
+                    <w:t>87</w:t>
+                  </w:r>
+                </w:p>
+              </w:tc>
+              <w:tc>
+                <w:tcPr>
+                  <w:tcW w:w="576" w:type="dxa"/>
+                </w:tcPr>
+                <w:p>
+                  <w:pPr>
+                    <w:rPr>
+                      <w:sz w:val="18"/>
+                      <w:szCs w:val="18"/>
+                    </w:rPr>
+                  </w:pPr>
+                  <w:r>
+                    <w:rPr>
+                      <w:sz w:val="18"/>
+                      <w:szCs w:val="18"/>
+                    </w:rPr>
+                    <w:t>32</w:t>
+                  </w:r>
+                </w:p>
+              </w:tc>
+            </w:tr>
+            <w:tr>
+              <w:tc>
+                <w:tcPr>
+                  <w:tcW w:w="720" w:type="dxa"/>
+                </w:tcPr>
+                <w:p>
+                  <w:pPr>
+                    <w:rPr>
+                      <w:sz w:val="18"/>
+                      <w:szCs w:val="18"/>
+                    </w:rPr>
+                  </w:pPr>
+                  <w:r>
+                    <w:rPr>
+                      <w:sz w:val="18"/>
+                      <w:szCs w:val="18"/>
+                    </w:rPr>
+                    <w:t>B</w:t>
+                  </w:r>
+                </w:p>
+              </w:tc>
+              <w:tc>
+                <w:tcPr>
+                  <w:tcW w:w="437" w:type="dxa"/>
+                </w:tcPr>
+                <w:p>
+                  <w:pPr>
+                    <w:rPr>
+                      <w:sz w:val="18"/>
+                      <w:szCs w:val="18"/>
+                    </w:rPr>
+                  </w:pPr>
+                  <w:r>
+                    <w:rPr>
+                      <w:sz w:val="18"/>
+                      <w:szCs w:val="18"/>
+                    </w:rPr>
+                    <w:t>24</w:t>
+                  </w:r>
+                </w:p>
+              </w:tc>
+              <w:tc>
+                <w:tcPr>
+                  <w:tcW w:w="576" w:type="dxa"/>
+                </w:tcPr>
+                <w:p>
+                  <w:pPr>
+                    <w:rPr>
+                      <w:sz w:val="18"/>
+                      <w:szCs w:val="18"/>
+                    </w:rPr>
+                  </w:pPr>
+                  <w:r>
+                    <w:rPr>
+                      <w:sz w:val="18"/>
+                      <w:szCs w:val="18"/>
+                    </w:rPr>
+                    <w:t>51</w:t>
+                  </w:r>
+                </w:p>
+              </w:tc>
+              <w:tc>
+                <w:tcPr>
+                  <w:tcW w:w="576" w:type="dxa"/>
+                </w:tcPr>
+                <w:p>
+                  <w:pPr>
+                    <w:rPr>
+                      <w:sz w:val="18"/>
+                      <w:szCs w:val="18"/>
+                    </w:rPr>
+                  </w:pPr>
+                  <w:r>
+                    <w:rPr>
+                      <w:sz w:val="18"/>
+                      <w:szCs w:val="18"/>
+                    </w:rPr>
+                    <w:t>63</w:t>
+                  </w:r>
+                </w:p>
+              </w:tc>
+              <w:tc>
+                <w:tcPr>
+                  <w:tcW w:w="576" w:type="dxa"/>
+                </w:tcPr>
+                <w:p>
+                  <w:pPr>
+                    <w:rPr>
+                      <w:sz w:val="18"/>
+                      <w:szCs w:val="18"/>
+                    </w:rPr>
+                  </w:pPr>
+                  <w:r>
+                    <w:rPr>
+                      <w:sz w:val="18"/>
+                      <w:szCs w:val="18"/>
+                    </w:rPr>
+                    <w:t>73</w:t>
+                  </w:r>
+                </w:p>
+              </w:tc>
+              <w:tc>
+                <w:tcPr>
+                  <w:tcW w:w="576" w:type="dxa"/>
+                </w:tcPr>
+                <w:p>
+                  <w:pPr>
+                    <w:rPr>
+                      <w:sz w:val="18"/>
+                      <w:szCs w:val="18"/>
+                    </w:rPr>
+                  </w:pPr>
+                </w:p>
+              </w:tc>
+              <w:tc>
+                <w:tcPr>
+                  <w:tcW w:w="576" w:type="dxa"/>
+                </w:tcPr>
+                <w:p>
+                  <w:pPr>
+                    <w:rPr>
+                      <w:sz w:val="18"/>
+                      <w:szCs w:val="18"/>
+                    </w:rPr>
+                  </w:pPr>
+                </w:p>
+              </w:tc>
+              <w:tc>
+                <w:tcPr>
+                  <w:tcW w:w="576" w:type="dxa"/>
+                </w:tcPr>
+                <w:p>
+                  <w:pPr>
+                    <w:rPr>
+                      <w:sz w:val="18"/>
+                      <w:szCs w:val="18"/>
+                    </w:rPr>
+                  </w:pPr>
+                </w:p>
+              </w:tc>
+              <w:tc>
+                <w:tcPr>
+                  <w:tcW w:w="576" w:type="dxa"/>
+                </w:tcPr>
+                <w:p>
+                  <w:pPr>
+                    <w:rPr>
+                      <w:sz w:val="18"/>
+                      <w:szCs w:val="18"/>
+                    </w:rPr>
+                  </w:pPr>
+                </w:p>
+              </w:tc>
+              <w:tc>
+                <w:tcPr>
+                  <w:tcW w:w="576" w:type="dxa"/>
+                </w:tcPr>
+                <w:p>
+                  <w:pPr>
+                    <w:rPr>
+                      <w:sz w:val="18"/>
+                      <w:szCs w:val="18"/>
+                    </w:rPr>
+                  </w:pPr>
+                </w:p>
+              </w:tc>
+              <w:tc>
+                <w:tcPr>
+                  <w:tcW w:w="576" w:type="dxa"/>
+                </w:tcPr>
+                <w:p>
+                  <w:pPr>
+                    <w:rPr>
+                      <w:sz w:val="18"/>
+                      <w:szCs w:val="18"/>
+                    </w:rPr>
+                  </w:pPr>
+                </w:p>
+              </w:tc>
+            </w:tr>
+            <w:tr>
+              <w:tc>
+                <w:tcPr>
+                  <w:tcW w:w="720" w:type="dxa"/>
+                </w:tcPr>
+                <w:p>
+                  <w:pPr>
+                    <w:rPr>
+                      <w:sz w:val="18"/>
+                      <w:szCs w:val="18"/>
+                    </w:rPr>
+                  </w:pPr>
+                  <w:r>
+                    <w:rPr>
+                      <w:sz w:val="18"/>
+                      <w:szCs w:val="18"/>
+                    </w:rPr>
+                    <w:t>Index</w:t>
+                  </w:r>
+                </w:p>
+              </w:tc>
+              <w:tc>
+                <w:tcPr>
+                  <w:tcW w:w="437" w:type="dxa"/>
+                </w:tcPr>
+                <w:p>
+                  <w:pPr>
+                    <w:rPr>
+                      <w:sz w:val="18"/>
+                      <w:szCs w:val="18"/>
+                    </w:rPr>
+                  </w:pPr>
+                  <w:r>
+                    <w:rPr>
+                      <w:sz w:val="18"/>
+                      <w:szCs w:val="18"/>
+                    </w:rPr>
+                    <w:t>0</w:t>
+                  </w:r>
+                </w:p>
+              </w:tc>
+              <w:tc>
+                <w:tcPr>
+                  <w:tcW w:w="576" w:type="dxa"/>
+                </w:tcPr>
+                <w:p>
+                  <w:pPr>
+                    <w:rPr>
+                      <w:sz w:val="18"/>
+                      <w:szCs w:val="18"/>
+                    </w:rPr>
+                  </w:pPr>
+                  <w:r>
+                    <w:rPr>
+                      <w:sz w:val="18"/>
+                      <w:szCs w:val="18"/>
+                    </w:rPr>
+                    <w:t>1</w:t>
+                  </w:r>
+                </w:p>
+              </w:tc>
+              <w:tc>
+                <w:tcPr>
+                  <w:tcW w:w="576" w:type="dxa"/>
+                </w:tcPr>
+                <w:p>
+                  <w:pPr>
+                    <w:rPr>
+                      <w:sz w:val="18"/>
+                      <w:szCs w:val="18"/>
+                    </w:rPr>
+                  </w:pPr>
+                  <w:r>
+                    <w:rPr>
+                      <w:sz w:val="18"/>
+                      <w:szCs w:val="18"/>
+                    </w:rPr>
+                    <w:t>2</w:t>
+                  </w:r>
+                </w:p>
+              </w:tc>
+              <w:tc>
+                <w:tcPr>
+                  <w:tcW w:w="576" w:type="dxa"/>
+                </w:tcPr>
+                <w:p>
+                  <w:pPr>
+                    <w:rPr>
+                      <w:sz w:val="18"/>
+                      <w:szCs w:val="18"/>
+                    </w:rPr>
+                  </w:pPr>
+                  <w:r>
+                    <w:rPr>
+                      <w:sz w:val="18"/>
+                      <w:szCs w:val="18"/>
+                    </w:rPr>
+                    <w:t>3</w:t>
+                  </w:r>
+                </w:p>
+              </w:tc>
+              <w:tc>
+                <w:tcPr>
+                  <w:tcW w:w="576" w:type="dxa"/>
+                </w:tcPr>
+                <w:p>
+                  <w:pPr>
+                    <w:rPr>
+                      <w:sz w:val="18"/>
+                      <w:szCs w:val="18"/>
+                    </w:rPr>
+                  </w:pPr>
+                  <w:r>
+                    <w:rPr>
+                      <w:sz w:val="18"/>
+                      <w:szCs w:val="18"/>
+                    </w:rPr>
+                    <w:t>4</w:t>
+                  </w:r>
+                </w:p>
+              </w:tc>
+              <w:tc>
+                <w:tcPr>
+                  <w:tcW w:w="576" w:type="dxa"/>
+                </w:tcPr>
+                <w:p>
+                  <w:pPr>
+                    <w:rPr>
+                      <w:sz w:val="18"/>
+                      <w:szCs w:val="18"/>
+                    </w:rPr>
+                  </w:pPr>
+                  <w:r>
+                    <w:rPr>
+                      <w:sz w:val="18"/>
+                      <w:szCs w:val="18"/>
+                    </w:rPr>
+                    <w:t>5</w:t>
+                  </w:r>
+                </w:p>
+              </w:tc>
+              <w:tc>
+                <w:tcPr>
+                  <w:tcW w:w="576" w:type="dxa"/>
+                </w:tcPr>
+                <w:p>
+                  <w:pPr>
+                    <w:rPr>
+                      <w:sz w:val="18"/>
+                      <w:szCs w:val="18"/>
+                    </w:rPr>
+                  </w:pPr>
+                  <w:r>
+                    <w:rPr>
+                      <w:sz w:val="18"/>
+                      <w:szCs w:val="18"/>
+                    </w:rPr>
+                    <w:t>6</w:t>
+                  </w:r>
+                </w:p>
+              </w:tc>
+              <w:tc>
+                <w:tcPr>
+                  <w:tcW w:w="576" w:type="dxa"/>
+                </w:tcPr>
+                <w:p>
+                  <w:pPr>
+                    <w:rPr>
+                      <w:sz w:val="18"/>
+                      <w:szCs w:val="18"/>
+                    </w:rPr>
+                  </w:pPr>
+                  <w:r>
+                    <w:rPr>
+                      <w:sz w:val="18"/>
+                      <w:szCs w:val="18"/>
+                    </w:rPr>
+                    <w:t>7</w:t>
+                  </w:r>
+                </w:p>
+              </w:tc>
+              <w:tc>
+                <w:tcPr>
+                  <w:tcW w:w="576" w:type="dxa"/>
+                </w:tcPr>
+                <w:p>
+                  <w:pPr>
+                    <w:rPr>
+                      <w:sz w:val="18"/>
+                      <w:szCs w:val="18"/>
+                    </w:rPr>
+                  </w:pPr>
+                  <w:r>
+                    <w:rPr>
+                      <w:sz w:val="18"/>
+                      <w:szCs w:val="18"/>
+                    </w:rPr>
+                    <w:t>8</w:t>
+                  </w:r>
+                </w:p>
+              </w:tc>
+              <w:tc>
+                <w:tcPr>
+                  <w:tcW w:w="576" w:type="dxa"/>
+                </w:tcPr>
+                <w:p>
+                  <w:pPr>
+                    <w:rPr>
+                      <w:sz w:val="18"/>
+                      <w:szCs w:val="18"/>
+                    </w:rPr>
+                  </w:pPr>
+                  <w:r>
+                    <w:rPr>
+                      <w:sz w:val="18"/>
+                      <w:szCs w:val="18"/>
+                    </w:rPr>
+                    <w:t>9</w:t>
+                  </w:r>
+                </w:p>
+              </w:tc>
+            </w:tr>
+          </w:tbl>
+          <w:p>
+            <w:pPr>
+              <w:rPr>
+                <w:sz w:val="18"/>
+                <w:szCs w:val="18"/>
+                <w:lang w:val="ru-RU"/>
+              </w:rPr>
+            </w:pPr>
+          </w:p>
+          <w:p>
+            <w:pPr>
+              <w:rPr>
+                <w:sz w:val="18"/>
+                <w:szCs w:val="18"/>
+                <w:lang w:val="ru-RU"/>
+              </w:rPr>
+            </w:pPr>
+          </w:p>
+        </w:tc>
+      </w:tr>
+      <w:tr>
+        <w:tc>
+          <w:tcPr>
+            <w:tcW w:w="445" w:type="dxa"/>
+          </w:tcPr>
+          <w:p>
+            <w:pPr>
+              <w:rPr>
+                <w:sz w:val="18"/>
+                <w:szCs w:val="18"/>
+                <w:lang w:val="ru-RU"/>
+              </w:rPr>
+            </w:pPr>
+          </w:p>
+        </w:tc>
+        <w:tc>
+          <w:tcPr>
+            <w:tcW w:w="450" w:type="dxa"/>
+          </w:tcPr>
+          <w:p>
+            <w:pPr>
+              <w:rPr>
+                <w:sz w:val="18"/>
+                <w:szCs w:val="18"/>
+              </w:rPr>
+            </w:pPr>
+            <w:r>
+              <w:rPr>
+                <w:sz w:val="18"/>
+                <w:szCs w:val="18"/>
+              </w:rPr>
+              <w:t>3</w:t>
+            </w:r>
+          </w:p>
+        </w:tc>
+        <w:tc>
+          <w:tcPr>
+            <w:tcW w:w="8455" w:type="dxa"/>
+          </w:tcPr>
+          <w:p>
+            <w:pPr>
+              <w:rPr>
+                <w:sz w:val="18"/>
+                <w:szCs w:val="18"/>
+                <w:lang w:val="ru-RU"/>
+              </w:rPr>
+            </w:pPr>
+          </w:p>
+        </w:tc>
+      </w:tr>
+    </w:tbl>
+    <w:p>
+      <w:pPr>
+        <w:rPr>
+          <w:sz w:val="18"/>
+          <w:szCs w:val="18"/>
+          <w:lang w:val="ru-RU"/>
+        </w:rPr>
+      </w:pPr>
+    </w:p>
+    <w:p>
+      <w:pPr>
+        <w:rPr>
+          <w:sz w:val="18"/>
+          <w:szCs w:val="18"/>
+          <w:lang w:val="ru-RU"/>
+        </w:rPr>
+      </w:pPr>
+    </w:p>
     <w:p>
       <w:pPr>
         <w:rPr>

</xml_diff>

<commit_message>
completed 3.20 in module3.docx
</commit_message>
<xml_diff>
--- a/module3.docx
+++ b/module3.docx
@@ -47219,6 +47219,1606 @@
         </w:tc>
       </w:tr>
     </w:tbl>
+    <w:p>
+      <w:pPr>
+        <w:rPr>
+          <w:sz w:val="18"/>
+          <w:szCs w:val="18"/>
+          <w:lang w:val="ru-RU"/>
+        </w:rPr>
+      </w:pPr>
+    </w:p>
+    <w:p>
+      <w:pPr>
+        <w:rPr>
+          <w:sz w:val="18"/>
+          <w:szCs w:val="18"/>
+          <w:lang w:val="ru-RU"/>
+        </w:rPr>
+      </w:pPr>
+    </w:p>
+    <w:p/>
+    <w:p>
+      <w:pPr>
+        <w:pBdr>
+          <w:top w:val="single" w:sz="4" w:space="1" w:color="auto"/>
+        </w:pBdr>
+      </w:pPr>
+    </w:p>
+    <w:p>
+      <w:r>
+        <w:t>Ex. 3.</w:t>
+      </w:r>
+      <w:r>
+        <w:t>20</w:t>
+      </w:r>
+    </w:p>
+    <w:p>
+      <w:pPr>
+        <w:rPr>
+          <w:sz w:val="18"/>
+          <w:szCs w:val="18"/>
+          <w:lang w:val="ru-RU"/>
+        </w:rPr>
+      </w:pPr>
+    </w:p>
+    <w:tbl>
+      <w:tblPr>
+        <w:tblStyle w:val="TableGrid"/>
+        <w:tblW w:w="6341" w:type="dxa"/>
+        <w:tblInd w:w="-5" w:type="dxa"/>
+        <w:tblLayout w:type="fixed"/>
+        <w:tblLook w:val="04A0" w:firstRow="1" w:lastRow="0" w:firstColumn="1" w:lastColumn="0" w:noHBand="0" w:noVBand="1"/>
+      </w:tblPr>
+      <w:tblGrid>
+        <w:gridCol w:w="720"/>
+        <w:gridCol w:w="437"/>
+        <w:gridCol w:w="576"/>
+        <w:gridCol w:w="576"/>
+        <w:gridCol w:w="576"/>
+        <w:gridCol w:w="576"/>
+        <w:gridCol w:w="576"/>
+        <w:gridCol w:w="576"/>
+        <w:gridCol w:w="576"/>
+        <w:gridCol w:w="576"/>
+        <w:gridCol w:w="576"/>
+      </w:tblGrid>
+      <w:tr>
+        <w:tc>
+          <w:tcPr>
+            <w:tcW w:w="720" w:type="dxa"/>
+          </w:tcPr>
+          <w:p>
+            <w:pPr>
+              <w:rPr>
+                <w:sz w:val="18"/>
+                <w:szCs w:val="18"/>
+              </w:rPr>
+            </w:pPr>
+            <w:r>
+              <w:rPr>
+                <w:sz w:val="18"/>
+                <w:szCs w:val="18"/>
+              </w:rPr>
+              <w:t>A</w:t>
+            </w:r>
+          </w:p>
+        </w:tc>
+        <w:tc>
+          <w:tcPr>
+            <w:tcW w:w="437" w:type="dxa"/>
+          </w:tcPr>
+          <w:p>
+            <w:pPr>
+              <w:rPr>
+                <w:sz w:val="18"/>
+                <w:szCs w:val="18"/>
+              </w:rPr>
+            </w:pPr>
+            <w:r>
+              <w:rPr>
+                <w:sz w:val="18"/>
+                <w:szCs w:val="18"/>
+              </w:rPr>
+              <w:t>51</w:t>
+            </w:r>
+          </w:p>
+        </w:tc>
+        <w:tc>
+          <w:tcPr>
+            <w:tcW w:w="576" w:type="dxa"/>
+          </w:tcPr>
+          <w:p>
+            <w:pPr>
+              <w:rPr>
+                <w:sz w:val="18"/>
+                <w:szCs w:val="18"/>
+              </w:rPr>
+            </w:pPr>
+            <w:r>
+              <w:rPr>
+                <w:sz w:val="18"/>
+                <w:szCs w:val="18"/>
+              </w:rPr>
+              <w:t>24</w:t>
+            </w:r>
+          </w:p>
+        </w:tc>
+        <w:tc>
+          <w:tcPr>
+            <w:tcW w:w="576" w:type="dxa"/>
+          </w:tcPr>
+          <w:p>
+            <w:pPr>
+              <w:rPr>
+                <w:sz w:val="18"/>
+                <w:szCs w:val="18"/>
+              </w:rPr>
+            </w:pPr>
+            <w:r>
+              <w:rPr>
+                <w:sz w:val="18"/>
+                <w:szCs w:val="18"/>
+              </w:rPr>
+              <w:t>63</w:t>
+            </w:r>
+          </w:p>
+        </w:tc>
+        <w:tc>
+          <w:tcPr>
+            <w:tcW w:w="576" w:type="dxa"/>
+          </w:tcPr>
+          <w:p>
+            <w:pPr>
+              <w:rPr>
+                <w:sz w:val="18"/>
+                <w:szCs w:val="18"/>
+              </w:rPr>
+            </w:pPr>
+            <w:r>
+              <w:rPr>
+                <w:sz w:val="18"/>
+                <w:szCs w:val="18"/>
+              </w:rPr>
+              <w:t>73</w:t>
+            </w:r>
+          </w:p>
+        </w:tc>
+        <w:tc>
+          <w:tcPr>
+            <w:tcW w:w="576" w:type="dxa"/>
+          </w:tcPr>
+          <w:p>
+            <w:pPr>
+              <w:rPr>
+                <w:sz w:val="18"/>
+                <w:szCs w:val="18"/>
+              </w:rPr>
+            </w:pPr>
+            <w:r>
+              <w:rPr>
+                <w:sz w:val="18"/>
+                <w:szCs w:val="18"/>
+              </w:rPr>
+              <w:t>42</w:t>
+            </w:r>
+          </w:p>
+        </w:tc>
+        <w:tc>
+          <w:tcPr>
+            <w:tcW w:w="576" w:type="dxa"/>
+          </w:tcPr>
+          <w:p>
+            <w:pPr>
+              <w:rPr>
+                <w:sz w:val="18"/>
+                <w:szCs w:val="18"/>
+              </w:rPr>
+            </w:pPr>
+            <w:r>
+              <w:rPr>
+                <w:sz w:val="18"/>
+                <w:szCs w:val="18"/>
+              </w:rPr>
+              <w:t>85</w:t>
+            </w:r>
+          </w:p>
+        </w:tc>
+        <w:tc>
+          <w:tcPr>
+            <w:tcW w:w="576" w:type="dxa"/>
+          </w:tcPr>
+          <w:p>
+            <w:pPr>
+              <w:rPr>
+                <w:sz w:val="18"/>
+                <w:szCs w:val="18"/>
+              </w:rPr>
+            </w:pPr>
+            <w:r>
+              <w:rPr>
+                <w:sz w:val="18"/>
+                <w:szCs w:val="18"/>
+              </w:rPr>
+              <w:t>71</w:t>
+            </w:r>
+          </w:p>
+        </w:tc>
+        <w:tc>
+          <w:tcPr>
+            <w:tcW w:w="576" w:type="dxa"/>
+          </w:tcPr>
+          <w:p>
+            <w:pPr>
+              <w:rPr>
+                <w:sz w:val="18"/>
+                <w:szCs w:val="18"/>
+              </w:rPr>
+            </w:pPr>
+            <w:r>
+              <w:rPr>
+                <w:sz w:val="18"/>
+                <w:szCs w:val="18"/>
+              </w:rPr>
+              <w:t>41</w:t>
+            </w:r>
+          </w:p>
+        </w:tc>
+        <w:tc>
+          <w:tcPr>
+            <w:tcW w:w="576" w:type="dxa"/>
+          </w:tcPr>
+          <w:p>
+            <w:pPr>
+              <w:rPr>
+                <w:sz w:val="18"/>
+                <w:szCs w:val="18"/>
+              </w:rPr>
+            </w:pPr>
+            <w:r>
+              <w:rPr>
+                <w:sz w:val="18"/>
+                <w:szCs w:val="18"/>
+              </w:rPr>
+              <w:t>87</w:t>
+            </w:r>
+          </w:p>
+        </w:tc>
+        <w:tc>
+          <w:tcPr>
+            <w:tcW w:w="576" w:type="dxa"/>
+          </w:tcPr>
+          <w:p>
+            <w:pPr>
+              <w:rPr>
+                <w:sz w:val="18"/>
+                <w:szCs w:val="18"/>
+              </w:rPr>
+            </w:pPr>
+            <w:r>
+              <w:rPr>
+                <w:sz w:val="18"/>
+                <w:szCs w:val="18"/>
+              </w:rPr>
+              <w:t>32</w:t>
+            </w:r>
+          </w:p>
+        </w:tc>
+      </w:tr>
+      <w:tr>
+        <w:tc>
+          <w:tcPr>
+            <w:tcW w:w="720" w:type="dxa"/>
+          </w:tcPr>
+          <w:p>
+            <w:pPr>
+              <w:rPr>
+                <w:sz w:val="18"/>
+                <w:szCs w:val="18"/>
+              </w:rPr>
+            </w:pPr>
+            <w:r>
+              <w:rPr>
+                <w:sz w:val="18"/>
+                <w:szCs w:val="18"/>
+              </w:rPr>
+              <w:t>Index</w:t>
+            </w:r>
+          </w:p>
+        </w:tc>
+        <w:tc>
+          <w:tcPr>
+            <w:tcW w:w="437" w:type="dxa"/>
+          </w:tcPr>
+          <w:p>
+            <w:pPr>
+              <w:rPr>
+                <w:sz w:val="18"/>
+                <w:szCs w:val="18"/>
+              </w:rPr>
+            </w:pPr>
+            <w:r>
+              <w:rPr>
+                <w:sz w:val="18"/>
+                <w:szCs w:val="18"/>
+              </w:rPr>
+              <w:t>0</w:t>
+            </w:r>
+          </w:p>
+        </w:tc>
+        <w:tc>
+          <w:tcPr>
+            <w:tcW w:w="576" w:type="dxa"/>
+          </w:tcPr>
+          <w:p>
+            <w:pPr>
+              <w:rPr>
+                <w:sz w:val="18"/>
+                <w:szCs w:val="18"/>
+              </w:rPr>
+            </w:pPr>
+            <w:r>
+              <w:rPr>
+                <w:sz w:val="18"/>
+                <w:szCs w:val="18"/>
+              </w:rPr>
+              <w:t>1</w:t>
+            </w:r>
+          </w:p>
+        </w:tc>
+        <w:tc>
+          <w:tcPr>
+            <w:tcW w:w="576" w:type="dxa"/>
+          </w:tcPr>
+          <w:p>
+            <w:pPr>
+              <w:rPr>
+                <w:sz w:val="18"/>
+                <w:szCs w:val="18"/>
+              </w:rPr>
+            </w:pPr>
+            <w:r>
+              <w:rPr>
+                <w:sz w:val="18"/>
+                <w:szCs w:val="18"/>
+              </w:rPr>
+              <w:t>2</w:t>
+            </w:r>
+          </w:p>
+        </w:tc>
+        <w:tc>
+          <w:tcPr>
+            <w:tcW w:w="576" w:type="dxa"/>
+          </w:tcPr>
+          <w:p>
+            <w:pPr>
+              <w:rPr>
+                <w:sz w:val="18"/>
+                <w:szCs w:val="18"/>
+              </w:rPr>
+            </w:pPr>
+            <w:r>
+              <w:rPr>
+                <w:sz w:val="18"/>
+                <w:szCs w:val="18"/>
+              </w:rPr>
+              <w:t>3</w:t>
+            </w:r>
+          </w:p>
+        </w:tc>
+        <w:tc>
+          <w:tcPr>
+            <w:tcW w:w="576" w:type="dxa"/>
+          </w:tcPr>
+          <w:p>
+            <w:pPr>
+              <w:rPr>
+                <w:sz w:val="18"/>
+                <w:szCs w:val="18"/>
+              </w:rPr>
+            </w:pPr>
+            <w:r>
+              <w:rPr>
+                <w:sz w:val="18"/>
+                <w:szCs w:val="18"/>
+              </w:rPr>
+              <w:t>4</w:t>
+            </w:r>
+          </w:p>
+        </w:tc>
+        <w:tc>
+          <w:tcPr>
+            <w:tcW w:w="576" w:type="dxa"/>
+          </w:tcPr>
+          <w:p>
+            <w:pPr>
+              <w:rPr>
+                <w:sz w:val="18"/>
+                <w:szCs w:val="18"/>
+              </w:rPr>
+            </w:pPr>
+            <w:r>
+              <w:rPr>
+                <w:sz w:val="18"/>
+                <w:szCs w:val="18"/>
+              </w:rPr>
+              <w:t>5</w:t>
+            </w:r>
+          </w:p>
+        </w:tc>
+        <w:tc>
+          <w:tcPr>
+            <w:tcW w:w="576" w:type="dxa"/>
+          </w:tcPr>
+          <w:p>
+            <w:pPr>
+              <w:rPr>
+                <w:sz w:val="18"/>
+                <w:szCs w:val="18"/>
+              </w:rPr>
+            </w:pPr>
+            <w:r>
+              <w:rPr>
+                <w:sz w:val="18"/>
+                <w:szCs w:val="18"/>
+              </w:rPr>
+              <w:t>6</w:t>
+            </w:r>
+          </w:p>
+        </w:tc>
+        <w:tc>
+          <w:tcPr>
+            <w:tcW w:w="576" w:type="dxa"/>
+          </w:tcPr>
+          <w:p>
+            <w:pPr>
+              <w:rPr>
+                <w:sz w:val="18"/>
+                <w:szCs w:val="18"/>
+              </w:rPr>
+            </w:pPr>
+            <w:r>
+              <w:rPr>
+                <w:sz w:val="18"/>
+                <w:szCs w:val="18"/>
+              </w:rPr>
+              <w:t>7</w:t>
+            </w:r>
+          </w:p>
+        </w:tc>
+        <w:tc>
+          <w:tcPr>
+            <w:tcW w:w="576" w:type="dxa"/>
+          </w:tcPr>
+          <w:p>
+            <w:pPr>
+              <w:rPr>
+                <w:sz w:val="18"/>
+                <w:szCs w:val="18"/>
+              </w:rPr>
+            </w:pPr>
+            <w:r>
+              <w:rPr>
+                <w:sz w:val="18"/>
+                <w:szCs w:val="18"/>
+              </w:rPr>
+              <w:t>8</w:t>
+            </w:r>
+          </w:p>
+        </w:tc>
+        <w:tc>
+          <w:tcPr>
+            <w:tcW w:w="576" w:type="dxa"/>
+          </w:tcPr>
+          <w:p>
+            <w:pPr>
+              <w:rPr>
+                <w:sz w:val="18"/>
+                <w:szCs w:val="18"/>
+              </w:rPr>
+            </w:pPr>
+            <w:r>
+              <w:rPr>
+                <w:sz w:val="18"/>
+                <w:szCs w:val="18"/>
+              </w:rPr>
+              <w:t>9</w:t>
+            </w:r>
+          </w:p>
+        </w:tc>
+      </w:tr>
+    </w:tbl>
+    <w:p>
+      <w:pPr>
+        <w:rPr>
+          <w:sz w:val="18"/>
+          <w:szCs w:val="18"/>
+          <w:lang w:val="ru-RU"/>
+        </w:rPr>
+      </w:pPr>
+    </w:p>
+    <w:tbl>
+      <w:tblPr>
+        <w:tblStyle w:val="TableGrid"/>
+        <w:tblW w:w="0" w:type="auto"/>
+        <w:tblLook w:val="04A0" w:firstRow="1" w:lastRow="0" w:firstColumn="1" w:lastColumn="0" w:noHBand="0" w:noVBand="1"/>
+      </w:tblPr>
+      <w:tblGrid>
+        <w:gridCol w:w="445"/>
+        <w:gridCol w:w="450"/>
+        <w:gridCol w:w="8455"/>
+      </w:tblGrid>
+      <w:tr>
+        <w:tc>
+          <w:tcPr>
+            <w:tcW w:w="445" w:type="dxa"/>
+          </w:tcPr>
+          <w:p>
+            <w:pPr>
+              <w:rPr>
+                <w:sz w:val="18"/>
+                <w:szCs w:val="18"/>
+              </w:rPr>
+            </w:pPr>
+            <w:proofErr w:type="spellStart"/>
+            <w:r>
+              <w:rPr>
+                <w:sz w:val="18"/>
+                <w:szCs w:val="18"/>
+              </w:rPr>
+              <w:lastRenderedPageBreak/>
+              <w:t>i</w:t>
+            </w:r>
+            <w:proofErr w:type="spellEnd"/>
+            <w:r>
+              <w:rPr>
+                <w:sz w:val="18"/>
+                <w:szCs w:val="18"/>
+              </w:rPr>
+              <w:t xml:space="preserve"> </w:t>
+            </w:r>
+          </w:p>
+        </w:tc>
+        <w:tc>
+          <w:tcPr>
+            <w:tcW w:w="450" w:type="dxa"/>
+          </w:tcPr>
+          <w:p>
+            <w:pPr>
+              <w:rPr>
+                <w:sz w:val="18"/>
+                <w:szCs w:val="18"/>
+              </w:rPr>
+            </w:pPr>
+            <w:r>
+              <w:rPr>
+                <w:sz w:val="18"/>
+                <w:szCs w:val="18"/>
+              </w:rPr>
+              <w:t xml:space="preserve">j </w:t>
+            </w:r>
+          </w:p>
+        </w:tc>
+        <w:tc>
+          <w:tcPr>
+            <w:tcW w:w="8455" w:type="dxa"/>
+          </w:tcPr>
+          <w:p>
+            <w:pPr>
+              <w:rPr>
+                <w:sz w:val="18"/>
+                <w:szCs w:val="18"/>
+              </w:rPr>
+            </w:pPr>
+            <w:r>
+              <w:rPr>
+                <w:sz w:val="18"/>
+                <w:szCs w:val="18"/>
+              </w:rPr>
+              <w:t>Arrays</w:t>
+            </w:r>
+          </w:p>
+        </w:tc>
+      </w:tr>
+      <w:tr>
+        <w:tc>
+          <w:tcPr>
+            <w:tcW w:w="445" w:type="dxa"/>
+          </w:tcPr>
+          <w:p>
+            <w:pPr>
+              <w:rPr>
+                <w:sz w:val="18"/>
+                <w:szCs w:val="18"/>
+              </w:rPr>
+            </w:pPr>
+            <w:r>
+              <w:rPr>
+                <w:sz w:val="18"/>
+                <w:szCs w:val="18"/>
+              </w:rPr>
+              <w:t>0</w:t>
+            </w:r>
+          </w:p>
+        </w:tc>
+        <w:tc>
+          <w:tcPr>
+            <w:tcW w:w="450" w:type="dxa"/>
+          </w:tcPr>
+          <w:p>
+            <w:pPr>
+              <w:rPr>
+                <w:sz w:val="18"/>
+                <w:szCs w:val="18"/>
+                <w:lang w:val="ru-RU"/>
+              </w:rPr>
+            </w:pPr>
+          </w:p>
+        </w:tc>
+        <w:tc>
+          <w:tcPr>
+            <w:tcW w:w="8455" w:type="dxa"/>
+          </w:tcPr>
+          <w:p>
+            <w:pPr>
+              <w:rPr>
+                <w:sz w:val="18"/>
+                <w:szCs w:val="18"/>
+                <w:lang w:val="ru-RU"/>
+              </w:rPr>
+            </w:pPr>
+          </w:p>
+        </w:tc>
+      </w:tr>
+      <w:tr>
+        <w:tc>
+          <w:tcPr>
+            <w:tcW w:w="445" w:type="dxa"/>
+          </w:tcPr>
+          <w:p>
+            <w:pPr>
+              <w:rPr>
+                <w:sz w:val="18"/>
+                <w:szCs w:val="18"/>
+                <w:lang w:val="ru-RU"/>
+              </w:rPr>
+            </w:pPr>
+          </w:p>
+        </w:tc>
+        <w:tc>
+          <w:tcPr>
+            <w:tcW w:w="450" w:type="dxa"/>
+          </w:tcPr>
+          <w:p>
+            <w:pPr>
+              <w:rPr>
+                <w:sz w:val="18"/>
+                <w:szCs w:val="18"/>
+              </w:rPr>
+            </w:pPr>
+            <w:r>
+              <w:rPr>
+                <w:sz w:val="18"/>
+                <w:szCs w:val="18"/>
+              </w:rPr>
+              <w:t>0</w:t>
+            </w:r>
+          </w:p>
+        </w:tc>
+        <w:tc>
+          <w:tcPr>
+            <w:tcW w:w="8455" w:type="dxa"/>
+          </w:tcPr>
+          <w:p>
+            <w:pPr>
+              <w:rPr>
+                <w:sz w:val="18"/>
+                <w:szCs w:val="18"/>
+                <w:lang w:val="ru-RU"/>
+              </w:rPr>
+            </w:pPr>
+          </w:p>
+        </w:tc>
+      </w:tr>
+      <w:tr>
+        <w:tc>
+          <w:tcPr>
+            <w:tcW w:w="445" w:type="dxa"/>
+          </w:tcPr>
+          <w:p>
+            <w:pPr>
+              <w:rPr>
+                <w:sz w:val="18"/>
+                <w:szCs w:val="18"/>
+              </w:rPr>
+            </w:pPr>
+            <w:r>
+              <w:rPr>
+                <w:sz w:val="18"/>
+                <w:szCs w:val="18"/>
+              </w:rPr>
+              <w:t>1</w:t>
+            </w:r>
+          </w:p>
+        </w:tc>
+        <w:tc>
+          <w:tcPr>
+            <w:tcW w:w="450" w:type="dxa"/>
+          </w:tcPr>
+          <w:p>
+            <w:pPr>
+              <w:rPr>
+                <w:sz w:val="18"/>
+                <w:szCs w:val="18"/>
+                <w:lang w:val="ru-RU"/>
+              </w:rPr>
+            </w:pPr>
+          </w:p>
+        </w:tc>
+        <w:tc>
+          <w:tcPr>
+            <w:tcW w:w="8455" w:type="dxa"/>
+          </w:tcPr>
+          <w:p>
+            <w:pPr>
+              <w:rPr>
+                <w:sz w:val="18"/>
+                <w:szCs w:val="18"/>
+                <w:lang w:val="ru-RU"/>
+              </w:rPr>
+            </w:pPr>
+          </w:p>
+        </w:tc>
+      </w:tr>
+      <w:tr>
+        <w:tc>
+          <w:tcPr>
+            <w:tcW w:w="445" w:type="dxa"/>
+          </w:tcPr>
+          <w:p>
+            <w:pPr>
+              <w:rPr>
+                <w:sz w:val="18"/>
+                <w:szCs w:val="18"/>
+                <w:lang w:val="ru-RU"/>
+              </w:rPr>
+            </w:pPr>
+          </w:p>
+        </w:tc>
+        <w:tc>
+          <w:tcPr>
+            <w:tcW w:w="450" w:type="dxa"/>
+          </w:tcPr>
+          <w:p>
+            <w:pPr>
+              <w:rPr>
+                <w:sz w:val="18"/>
+                <w:szCs w:val="18"/>
+              </w:rPr>
+            </w:pPr>
+            <w:r>
+              <w:rPr>
+                <w:sz w:val="18"/>
+                <w:szCs w:val="18"/>
+              </w:rPr>
+              <w:t>1</w:t>
+            </w:r>
+          </w:p>
+        </w:tc>
+        <w:tc>
+          <w:tcPr>
+            <w:tcW w:w="8455" w:type="dxa"/>
+          </w:tcPr>
+          <w:p>
+            <w:pPr>
+              <w:rPr>
+                <w:sz w:val="18"/>
+                <w:szCs w:val="18"/>
+                <w:lang w:val="ru-RU"/>
+              </w:rPr>
+            </w:pPr>
+          </w:p>
+          <w:tbl>
+            <w:tblPr>
+              <w:tblStyle w:val="TableGrid"/>
+              <w:tblW w:w="6341" w:type="dxa"/>
+              <w:tblLook w:val="04A0" w:firstRow="1" w:lastRow="0" w:firstColumn="1" w:lastColumn="0" w:noHBand="0" w:noVBand="1"/>
+            </w:tblPr>
+            <w:tblGrid>
+              <w:gridCol w:w="720"/>
+              <w:gridCol w:w="437"/>
+              <w:gridCol w:w="576"/>
+              <w:gridCol w:w="576"/>
+              <w:gridCol w:w="576"/>
+              <w:gridCol w:w="576"/>
+              <w:gridCol w:w="576"/>
+              <w:gridCol w:w="576"/>
+              <w:gridCol w:w="576"/>
+              <w:gridCol w:w="576"/>
+              <w:gridCol w:w="576"/>
+            </w:tblGrid>
+            <w:tr>
+              <w:tc>
+                <w:tcPr>
+                  <w:tcW w:w="720" w:type="dxa"/>
+                </w:tcPr>
+                <w:p>
+                  <w:pPr>
+                    <w:rPr>
+                      <w:sz w:val="18"/>
+                      <w:szCs w:val="18"/>
+                    </w:rPr>
+                  </w:pPr>
+                  <w:r>
+                    <w:rPr>
+                      <w:sz w:val="18"/>
+                      <w:szCs w:val="18"/>
+                    </w:rPr>
+                    <w:t>A</w:t>
+                  </w:r>
+                </w:p>
+              </w:tc>
+              <w:tc>
+                <w:tcPr>
+                  <w:tcW w:w="437" w:type="dxa"/>
+                </w:tcPr>
+                <w:p>
+                  <w:pPr>
+                    <w:rPr>
+                      <w:sz w:val="18"/>
+                      <w:szCs w:val="18"/>
+                    </w:rPr>
+                  </w:pPr>
+                  <w:r>
+                    <w:rPr>
+                      <w:sz w:val="18"/>
+                      <w:szCs w:val="18"/>
+                    </w:rPr>
+                    <w:t>24</w:t>
+                  </w:r>
+                </w:p>
+              </w:tc>
+              <w:tc>
+                <w:tcPr>
+                  <w:tcW w:w="576" w:type="dxa"/>
+                </w:tcPr>
+                <w:p>
+                  <w:pPr>
+                    <w:rPr>
+                      <w:sz w:val="18"/>
+                      <w:szCs w:val="18"/>
+                    </w:rPr>
+                  </w:pPr>
+                  <w:r>
+                    <w:rPr>
+                      <w:sz w:val="18"/>
+                      <w:szCs w:val="18"/>
+                    </w:rPr>
+                    <w:t>51</w:t>
+                  </w:r>
+                </w:p>
+              </w:tc>
+              <w:tc>
+                <w:tcPr>
+                  <w:tcW w:w="576" w:type="dxa"/>
+                </w:tcPr>
+                <w:p>
+                  <w:pPr>
+                    <w:rPr>
+                      <w:sz w:val="18"/>
+                      <w:szCs w:val="18"/>
+                    </w:rPr>
+                  </w:pPr>
+                  <w:r>
+                    <w:rPr>
+                      <w:sz w:val="18"/>
+                      <w:szCs w:val="18"/>
+                    </w:rPr>
+                    <w:t>63</w:t>
+                  </w:r>
+                </w:p>
+              </w:tc>
+              <w:tc>
+                <w:tcPr>
+                  <w:tcW w:w="576" w:type="dxa"/>
+                </w:tcPr>
+                <w:p>
+                  <w:pPr>
+                    <w:rPr>
+                      <w:sz w:val="18"/>
+                      <w:szCs w:val="18"/>
+                    </w:rPr>
+                  </w:pPr>
+                  <w:r>
+                    <w:rPr>
+                      <w:sz w:val="18"/>
+                      <w:szCs w:val="18"/>
+                    </w:rPr>
+                    <w:t>73</w:t>
+                  </w:r>
+                </w:p>
+              </w:tc>
+              <w:tc>
+                <w:tcPr>
+                  <w:tcW w:w="576" w:type="dxa"/>
+                </w:tcPr>
+                <w:p>
+                  <w:pPr>
+                    <w:rPr>
+                      <w:sz w:val="18"/>
+                      <w:szCs w:val="18"/>
+                    </w:rPr>
+                  </w:pPr>
+                  <w:r>
+                    <w:rPr>
+                      <w:sz w:val="18"/>
+                      <w:szCs w:val="18"/>
+                    </w:rPr>
+                    <w:t>42</w:t>
+                  </w:r>
+                </w:p>
+              </w:tc>
+              <w:tc>
+                <w:tcPr>
+                  <w:tcW w:w="576" w:type="dxa"/>
+                </w:tcPr>
+                <w:p>
+                  <w:pPr>
+                    <w:rPr>
+                      <w:sz w:val="18"/>
+                      <w:szCs w:val="18"/>
+                    </w:rPr>
+                  </w:pPr>
+                  <w:r>
+                    <w:rPr>
+                      <w:sz w:val="18"/>
+                      <w:szCs w:val="18"/>
+                    </w:rPr>
+                    <w:t>85</w:t>
+                  </w:r>
+                </w:p>
+              </w:tc>
+              <w:tc>
+                <w:tcPr>
+                  <w:tcW w:w="576" w:type="dxa"/>
+                </w:tcPr>
+                <w:p>
+                  <w:pPr>
+                    <w:rPr>
+                      <w:sz w:val="18"/>
+                      <w:szCs w:val="18"/>
+                    </w:rPr>
+                  </w:pPr>
+                  <w:r>
+                    <w:rPr>
+                      <w:sz w:val="18"/>
+                      <w:szCs w:val="18"/>
+                    </w:rPr>
+                    <w:t>71</w:t>
+                  </w:r>
+                </w:p>
+              </w:tc>
+              <w:tc>
+                <w:tcPr>
+                  <w:tcW w:w="576" w:type="dxa"/>
+                </w:tcPr>
+                <w:p>
+                  <w:pPr>
+                    <w:rPr>
+                      <w:sz w:val="18"/>
+                      <w:szCs w:val="18"/>
+                    </w:rPr>
+                  </w:pPr>
+                  <w:r>
+                    <w:rPr>
+                      <w:sz w:val="18"/>
+                      <w:szCs w:val="18"/>
+                    </w:rPr>
+                    <w:t>41</w:t>
+                  </w:r>
+                </w:p>
+              </w:tc>
+              <w:tc>
+                <w:tcPr>
+                  <w:tcW w:w="576" w:type="dxa"/>
+                </w:tcPr>
+                <w:p>
+                  <w:pPr>
+                    <w:rPr>
+                      <w:sz w:val="18"/>
+                      <w:szCs w:val="18"/>
+                    </w:rPr>
+                  </w:pPr>
+                  <w:r>
+                    <w:rPr>
+                      <w:sz w:val="18"/>
+                      <w:szCs w:val="18"/>
+                    </w:rPr>
+                    <w:t>87</w:t>
+                  </w:r>
+                </w:p>
+              </w:tc>
+              <w:tc>
+                <w:tcPr>
+                  <w:tcW w:w="576" w:type="dxa"/>
+                </w:tcPr>
+                <w:p>
+                  <w:pPr>
+                    <w:rPr>
+                      <w:sz w:val="18"/>
+                      <w:szCs w:val="18"/>
+                    </w:rPr>
+                  </w:pPr>
+                  <w:r>
+                    <w:rPr>
+                      <w:sz w:val="18"/>
+                      <w:szCs w:val="18"/>
+                    </w:rPr>
+                    <w:t>32</w:t>
+                  </w:r>
+                </w:p>
+              </w:tc>
+            </w:tr>
+            <w:tr>
+              <w:tc>
+                <w:tcPr>
+                  <w:tcW w:w="720" w:type="dxa"/>
+                </w:tcPr>
+                <w:p>
+                  <w:pPr>
+                    <w:rPr>
+                      <w:sz w:val="18"/>
+                      <w:szCs w:val="18"/>
+                    </w:rPr>
+                  </w:pPr>
+                  <w:r>
+                    <w:rPr>
+                      <w:sz w:val="18"/>
+                      <w:szCs w:val="18"/>
+                    </w:rPr>
+                    <w:t>Index</w:t>
+                  </w:r>
+                </w:p>
+              </w:tc>
+              <w:tc>
+                <w:tcPr>
+                  <w:tcW w:w="437" w:type="dxa"/>
+                </w:tcPr>
+                <w:p>
+                  <w:pPr>
+                    <w:rPr>
+                      <w:sz w:val="18"/>
+                      <w:szCs w:val="18"/>
+                    </w:rPr>
+                  </w:pPr>
+                  <w:r>
+                    <w:rPr>
+                      <w:sz w:val="18"/>
+                      <w:szCs w:val="18"/>
+                    </w:rPr>
+                    <w:t>0</w:t>
+                  </w:r>
+                </w:p>
+              </w:tc>
+              <w:tc>
+                <w:tcPr>
+                  <w:tcW w:w="576" w:type="dxa"/>
+                </w:tcPr>
+                <w:p>
+                  <w:pPr>
+                    <w:rPr>
+                      <w:sz w:val="18"/>
+                      <w:szCs w:val="18"/>
+                    </w:rPr>
+                  </w:pPr>
+                  <w:r>
+                    <w:rPr>
+                      <w:sz w:val="18"/>
+                      <w:szCs w:val="18"/>
+                    </w:rPr>
+                    <w:t>1</w:t>
+                  </w:r>
+                </w:p>
+              </w:tc>
+              <w:tc>
+                <w:tcPr>
+                  <w:tcW w:w="576" w:type="dxa"/>
+                </w:tcPr>
+                <w:p>
+                  <w:pPr>
+                    <w:rPr>
+                      <w:sz w:val="18"/>
+                      <w:szCs w:val="18"/>
+                    </w:rPr>
+                  </w:pPr>
+                  <w:r>
+                    <w:rPr>
+                      <w:sz w:val="18"/>
+                      <w:szCs w:val="18"/>
+                    </w:rPr>
+                    <w:t>2</w:t>
+                  </w:r>
+                </w:p>
+              </w:tc>
+              <w:tc>
+                <w:tcPr>
+                  <w:tcW w:w="576" w:type="dxa"/>
+                </w:tcPr>
+                <w:p>
+                  <w:pPr>
+                    <w:rPr>
+                      <w:sz w:val="18"/>
+                      <w:szCs w:val="18"/>
+                    </w:rPr>
+                  </w:pPr>
+                  <w:r>
+                    <w:rPr>
+                      <w:sz w:val="18"/>
+                      <w:szCs w:val="18"/>
+                    </w:rPr>
+                    <w:t>3</w:t>
+                  </w:r>
+                </w:p>
+              </w:tc>
+              <w:tc>
+                <w:tcPr>
+                  <w:tcW w:w="576" w:type="dxa"/>
+                </w:tcPr>
+                <w:p>
+                  <w:pPr>
+                    <w:rPr>
+                      <w:sz w:val="18"/>
+                      <w:szCs w:val="18"/>
+                    </w:rPr>
+                  </w:pPr>
+                  <w:r>
+                    <w:rPr>
+                      <w:sz w:val="18"/>
+                      <w:szCs w:val="18"/>
+                    </w:rPr>
+                    <w:t>4</w:t>
+                  </w:r>
+                </w:p>
+              </w:tc>
+              <w:tc>
+                <w:tcPr>
+                  <w:tcW w:w="576" w:type="dxa"/>
+                </w:tcPr>
+                <w:p>
+                  <w:pPr>
+                    <w:rPr>
+                      <w:sz w:val="18"/>
+                      <w:szCs w:val="18"/>
+                    </w:rPr>
+                  </w:pPr>
+                  <w:r>
+                    <w:rPr>
+                      <w:sz w:val="18"/>
+                      <w:szCs w:val="18"/>
+                    </w:rPr>
+                    <w:t>5</w:t>
+                  </w:r>
+                </w:p>
+              </w:tc>
+              <w:tc>
+                <w:tcPr>
+                  <w:tcW w:w="576" w:type="dxa"/>
+                </w:tcPr>
+                <w:p>
+                  <w:pPr>
+                    <w:rPr>
+                      <w:sz w:val="18"/>
+                      <w:szCs w:val="18"/>
+                    </w:rPr>
+                  </w:pPr>
+                  <w:r>
+                    <w:rPr>
+                      <w:sz w:val="18"/>
+                      <w:szCs w:val="18"/>
+                    </w:rPr>
+                    <w:t>6</w:t>
+                  </w:r>
+                </w:p>
+              </w:tc>
+              <w:tc>
+                <w:tcPr>
+                  <w:tcW w:w="576" w:type="dxa"/>
+                </w:tcPr>
+                <w:p>
+                  <w:pPr>
+                    <w:rPr>
+                      <w:sz w:val="18"/>
+                      <w:szCs w:val="18"/>
+                    </w:rPr>
+                  </w:pPr>
+                  <w:r>
+                    <w:rPr>
+                      <w:sz w:val="18"/>
+                      <w:szCs w:val="18"/>
+                    </w:rPr>
+                    <w:t>7</w:t>
+                  </w:r>
+                </w:p>
+              </w:tc>
+              <w:tc>
+                <w:tcPr>
+                  <w:tcW w:w="576" w:type="dxa"/>
+                </w:tcPr>
+                <w:p>
+                  <w:pPr>
+                    <w:rPr>
+                      <w:sz w:val="18"/>
+                      <w:szCs w:val="18"/>
+                    </w:rPr>
+                  </w:pPr>
+                  <w:r>
+                    <w:rPr>
+                      <w:sz w:val="18"/>
+                      <w:szCs w:val="18"/>
+                    </w:rPr>
+                    <w:t>8</w:t>
+                  </w:r>
+                </w:p>
+              </w:tc>
+              <w:tc>
+                <w:tcPr>
+                  <w:tcW w:w="576" w:type="dxa"/>
+                </w:tcPr>
+                <w:p>
+                  <w:pPr>
+                    <w:rPr>
+                      <w:sz w:val="18"/>
+                      <w:szCs w:val="18"/>
+                    </w:rPr>
+                  </w:pPr>
+                  <w:r>
+                    <w:rPr>
+                      <w:sz w:val="18"/>
+                      <w:szCs w:val="18"/>
+                    </w:rPr>
+                    <w:t>9</w:t>
+                  </w:r>
+                </w:p>
+              </w:tc>
+            </w:tr>
+          </w:tbl>
+          <w:p>
+            <w:pPr>
+              <w:rPr>
+                <w:sz w:val="18"/>
+                <w:szCs w:val="18"/>
+                <w:lang w:val="ru-RU"/>
+              </w:rPr>
+            </w:pPr>
+          </w:p>
+          <w:p>
+            <w:pPr>
+              <w:rPr>
+                <w:sz w:val="18"/>
+                <w:szCs w:val="18"/>
+                <w:lang w:val="ru-RU"/>
+              </w:rPr>
+            </w:pPr>
+          </w:p>
+        </w:tc>
+      </w:tr>
+      <w:tr>
+        <w:tc>
+          <w:tcPr>
+            <w:tcW w:w="445" w:type="dxa"/>
+          </w:tcPr>
+          <w:p>
+            <w:pPr>
+              <w:rPr>
+                <w:sz w:val="18"/>
+                <w:szCs w:val="18"/>
+                <w:lang w:val="ru-RU"/>
+              </w:rPr>
+            </w:pPr>
+          </w:p>
+        </w:tc>
+        <w:tc>
+          <w:tcPr>
+            <w:tcW w:w="450" w:type="dxa"/>
+          </w:tcPr>
+          <w:p>
+            <w:pPr>
+              <w:rPr>
+                <w:sz w:val="18"/>
+                <w:szCs w:val="18"/>
+              </w:rPr>
+            </w:pPr>
+            <w:r>
+              <w:rPr>
+                <w:sz w:val="18"/>
+                <w:szCs w:val="18"/>
+              </w:rPr>
+              <w:t>0</w:t>
+            </w:r>
+          </w:p>
+        </w:tc>
+        <w:tc>
+          <w:tcPr>
+            <w:tcW w:w="8455" w:type="dxa"/>
+          </w:tcPr>
+          <w:p>
+            <w:pPr>
+              <w:rPr>
+                <w:sz w:val="18"/>
+                <w:szCs w:val="18"/>
+                <w:lang w:val="ru-RU"/>
+              </w:rPr>
+            </w:pPr>
+          </w:p>
+        </w:tc>
+      </w:tr>
+      <w:tr>
+        <w:tc>
+          <w:tcPr>
+            <w:tcW w:w="445" w:type="dxa"/>
+          </w:tcPr>
+          <w:p>
+            <w:pPr>
+              <w:rPr>
+                <w:sz w:val="18"/>
+                <w:szCs w:val="18"/>
+              </w:rPr>
+            </w:pPr>
+            <w:r>
+              <w:rPr>
+                <w:sz w:val="18"/>
+                <w:szCs w:val="18"/>
+              </w:rPr>
+              <w:t>2</w:t>
+            </w:r>
+          </w:p>
+        </w:tc>
+        <w:tc>
+          <w:tcPr>
+            <w:tcW w:w="450" w:type="dxa"/>
+          </w:tcPr>
+          <w:p>
+            <w:pPr>
+              <w:rPr>
+                <w:sz w:val="18"/>
+                <w:szCs w:val="18"/>
+                <w:lang w:val="ru-RU"/>
+              </w:rPr>
+            </w:pPr>
+          </w:p>
+        </w:tc>
+        <w:tc>
+          <w:tcPr>
+            <w:tcW w:w="8455" w:type="dxa"/>
+          </w:tcPr>
+          <w:p>
+            <w:pPr>
+              <w:rPr>
+                <w:sz w:val="18"/>
+                <w:szCs w:val="18"/>
+                <w:lang w:val="ru-RU"/>
+              </w:rPr>
+            </w:pPr>
+          </w:p>
+          <w:p>
+            <w:pPr>
+              <w:rPr>
+                <w:sz w:val="18"/>
+                <w:szCs w:val="18"/>
+                <w:lang w:val="ru-RU"/>
+              </w:rPr>
+            </w:pPr>
+          </w:p>
+          <w:p>
+            <w:pPr>
+              <w:rPr>
+                <w:sz w:val="18"/>
+                <w:szCs w:val="18"/>
+                <w:lang w:val="ru-RU"/>
+              </w:rPr>
+            </w:pPr>
+          </w:p>
+        </w:tc>
+      </w:tr>
+      <w:tr>
+        <w:tc>
+          <w:tcPr>
+            <w:tcW w:w="445" w:type="dxa"/>
+          </w:tcPr>
+          <w:p>
+            <w:pPr>
+              <w:rPr>
+                <w:sz w:val="18"/>
+                <w:szCs w:val="18"/>
+                <w:lang w:val="ru-RU"/>
+              </w:rPr>
+            </w:pPr>
+          </w:p>
+        </w:tc>
+        <w:tc>
+          <w:tcPr>
+            <w:tcW w:w="450" w:type="dxa"/>
+          </w:tcPr>
+          <w:p>
+            <w:pPr>
+              <w:rPr>
+                <w:sz w:val="18"/>
+                <w:szCs w:val="18"/>
+              </w:rPr>
+            </w:pPr>
+            <w:r>
+              <w:rPr>
+                <w:sz w:val="18"/>
+                <w:szCs w:val="18"/>
+              </w:rPr>
+              <w:t>2</w:t>
+            </w:r>
+          </w:p>
+        </w:tc>
+        <w:tc>
+          <w:tcPr>
+            <w:tcW w:w="8455" w:type="dxa"/>
+          </w:tcPr>
+          <w:p>
+            <w:pPr>
+              <w:rPr>
+                <w:sz w:val="18"/>
+                <w:szCs w:val="18"/>
+              </w:rPr>
+            </w:pPr>
+            <w:r>
+              <w:rPr>
+                <w:sz w:val="18"/>
+                <w:szCs w:val="18"/>
+              </w:rPr>
+              <w:t>same</w:t>
+            </w:r>
+          </w:p>
+          <w:p>
+            <w:pPr>
+              <w:rPr>
+                <w:sz w:val="18"/>
+                <w:szCs w:val="18"/>
+                <w:lang w:val="ru-RU"/>
+              </w:rPr>
+            </w:pPr>
+          </w:p>
+        </w:tc>
+      </w:tr>
+      <w:tr>
+        <w:tc>
+          <w:tcPr>
+            <w:tcW w:w="445" w:type="dxa"/>
+          </w:tcPr>
+          <w:p>
+            <w:pPr>
+              <w:rPr>
+                <w:sz w:val="18"/>
+                <w:szCs w:val="18"/>
+              </w:rPr>
+            </w:pPr>
+            <w:r>
+              <w:rPr>
+                <w:sz w:val="18"/>
+                <w:szCs w:val="18"/>
+              </w:rPr>
+              <w:t>3</w:t>
+            </w:r>
+          </w:p>
+        </w:tc>
+        <w:tc>
+          <w:tcPr>
+            <w:tcW w:w="450" w:type="dxa"/>
+          </w:tcPr>
+          <w:p>
+            <w:pPr>
+              <w:rPr>
+                <w:sz w:val="18"/>
+                <w:szCs w:val="18"/>
+                <w:lang w:val="ru-RU"/>
+              </w:rPr>
+            </w:pPr>
+          </w:p>
+        </w:tc>
+        <w:tc>
+          <w:tcPr>
+            <w:tcW w:w="8455" w:type="dxa"/>
+          </w:tcPr>
+          <w:p>
+            <w:pPr>
+              <w:rPr>
+                <w:sz w:val="18"/>
+                <w:szCs w:val="18"/>
+                <w:lang w:val="ru-RU"/>
+              </w:rPr>
+            </w:pPr>
+          </w:p>
+          <w:p>
+            <w:pPr>
+              <w:rPr>
+                <w:sz w:val="18"/>
+                <w:szCs w:val="18"/>
+                <w:lang w:val="ru-RU"/>
+              </w:rPr>
+            </w:pPr>
+          </w:p>
+          <w:p>
+            <w:pPr>
+              <w:rPr>
+                <w:sz w:val="18"/>
+                <w:szCs w:val="18"/>
+                <w:lang w:val="ru-RU"/>
+              </w:rPr>
+            </w:pPr>
+          </w:p>
+        </w:tc>
+      </w:tr>
+      <w:tr>
+        <w:tc>
+          <w:tcPr>
+            <w:tcW w:w="445" w:type="dxa"/>
+          </w:tcPr>
+          <w:p>
+            <w:pPr>
+              <w:rPr>
+                <w:sz w:val="18"/>
+                <w:szCs w:val="18"/>
+                <w:lang w:val="ru-RU"/>
+              </w:rPr>
+            </w:pPr>
+          </w:p>
+        </w:tc>
+        <w:tc>
+          <w:tcPr>
+            <w:tcW w:w="450" w:type="dxa"/>
+          </w:tcPr>
+          <w:p>
+            <w:pPr>
+              <w:rPr>
+                <w:sz w:val="18"/>
+                <w:szCs w:val="18"/>
+              </w:rPr>
+            </w:pPr>
+            <w:r>
+              <w:rPr>
+                <w:sz w:val="18"/>
+                <w:szCs w:val="18"/>
+              </w:rPr>
+              <w:t>3</w:t>
+            </w:r>
+          </w:p>
+        </w:tc>
+        <w:tc>
+          <w:tcPr>
+            <w:tcW w:w="8455" w:type="dxa"/>
+          </w:tcPr>
+          <w:p>
+            <w:pPr>
+              <w:rPr>
+                <w:sz w:val="18"/>
+                <w:szCs w:val="18"/>
+              </w:rPr>
+            </w:pPr>
+            <w:r>
+              <w:rPr>
+                <w:sz w:val="18"/>
+                <w:szCs w:val="18"/>
+              </w:rPr>
+              <w:t>same</w:t>
+            </w:r>
+          </w:p>
+        </w:tc>
+      </w:tr>
+    </w:tbl>
+    <w:p>
+      <w:pPr>
+        <w:rPr>
+          <w:sz w:val="18"/>
+          <w:szCs w:val="18"/>
+          <w:lang w:val="ru-RU"/>
+        </w:rPr>
+      </w:pPr>
+    </w:p>
     <w:p>
       <w:pPr>
         <w:rPr>

</xml_diff>

<commit_message>
SortComparison, SortTiming, and 3.25 in module3.docx
</commit_message>
<xml_diff>
--- a/module3.docx
+++ b/module3.docx
@@ -91,11 +91,6 @@
       </w:pPr>
     </w:p>
     <w:p>
-      <w:pPr>
-        <w:rPr>
-          <w:lang w:val="ru-RU"/>
-        </w:rPr>
-      </w:pPr>
       <w:r>
         <w:t>Ex. 3.</w:t>
       </w:r>
@@ -104,6 +99,9 @@
           <w:lang w:val="ru-RU"/>
         </w:rPr>
         <w:t>9</w:t>
+      </w:r>
+      <w:r>
+        <w:t xml:space="preserve"> Selectin Sort</w:t>
       </w:r>
     </w:p>
     <w:p>
@@ -991,11 +989,6 @@
       </w:pPr>
     </w:p>
     <w:p>
-      <w:pPr>
-        <w:rPr>
-          <w:lang w:val="ru-RU"/>
-        </w:rPr>
-      </w:pPr>
       <w:r>
         <w:t>Ex. 3.</w:t>
       </w:r>
@@ -1004,6 +997,9 @@
           <w:lang w:val="ru-RU"/>
         </w:rPr>
         <w:t>13</w:t>
+      </w:r>
+      <w:r>
+        <w:t xml:space="preserve"> Bubble Sort</w:t>
       </w:r>
     </w:p>
     <w:p>
@@ -15435,69 +15431,7 @@
           </w:p>
         </w:tc>
       </w:tr>
-      <w:tr>
-        <w:tc>
-          <w:tcPr>
-            <w:tcW w:w="445" w:type="dxa"/>
-          </w:tcPr>
-          <w:p>
-            <w:pPr>
-              <w:rPr>
-                <w:sz w:val="18"/>
-                <w:szCs w:val="18"/>
-              </w:rPr>
-            </w:pPr>
-            <w:r>
-              <w:rPr>
-                <w:sz w:val="18"/>
-                <w:szCs w:val="18"/>
-              </w:rPr>
-              <w:t>9</w:t>
-            </w:r>
-          </w:p>
-        </w:tc>
-        <w:tc>
-          <w:tcPr>
-            <w:tcW w:w="540" w:type="dxa"/>
-          </w:tcPr>
-          <w:p>
-            <w:pPr>
-              <w:rPr>
-                <w:sz w:val="18"/>
-                <w:szCs w:val="18"/>
-              </w:rPr>
-            </w:pPr>
-          </w:p>
-        </w:tc>
-        <w:tc>
-          <w:tcPr>
-            <w:tcW w:w="720" w:type="dxa"/>
-          </w:tcPr>
-          <w:p>
-            <w:pPr>
-              <w:rPr>
-                <w:sz w:val="18"/>
-                <w:szCs w:val="18"/>
-              </w:rPr>
-            </w:pPr>
-          </w:p>
-        </w:tc>
-        <w:tc>
-          <w:tcPr>
-            <w:tcW w:w="6750" w:type="dxa"/>
-          </w:tcPr>
-          <w:p>
-            <w:pPr>
-              <w:rPr>
-                <w:sz w:val="18"/>
-                <w:szCs w:val="18"/>
-              </w:rPr>
-            </w:pPr>
-          </w:p>
-        </w:tc>
-      </w:tr>
     </w:tbl>
-    <w:p/>
     <w:p/>
     <w:p/>
     <w:p>
@@ -15519,6 +15453,9 @@
       </w:r>
       <w:r>
         <w:t>6</w:t>
+      </w:r>
+      <w:r>
+        <w:t xml:space="preserve"> Insertion Sort</w:t>
       </w:r>
     </w:p>
     <w:p>
@@ -20738,6 +20675,7 @@
                       <w:sz w:val="18"/>
                       <w:szCs w:val="18"/>
                     </w:rPr>
+                    <w:lastRenderedPageBreak/>
                     <w:t>B</w:t>
                   </w:r>
                 </w:p>
@@ -21151,6 +21089,7 @@
                 <w:sz w:val="18"/>
                 <w:szCs w:val="18"/>
               </w:rPr>
+              <w:lastRenderedPageBreak/>
               <w:t>4</w:t>
             </w:r>
           </w:p>
@@ -30021,7 +29960,6 @@
                       <w:sz w:val="18"/>
                       <w:szCs w:val="18"/>
                     </w:rPr>
-                    <w:lastRenderedPageBreak/>
                     <w:t>Index</w:t>
                   </w:r>
                 </w:p>
@@ -30563,6 +30501,7 @@
                       <w:sz w:val="18"/>
                       <w:szCs w:val="18"/>
                     </w:rPr>
+                    <w:lastRenderedPageBreak/>
                     <w:t>B</w:t>
                   </w:r>
                 </w:p>
@@ -41517,7 +41456,6 @@
                       <w:sz w:val="18"/>
                       <w:szCs w:val="18"/>
                     </w:rPr>
-                    <w:lastRenderedPageBreak/>
                     <w:t>B</w:t>
                   </w:r>
                 </w:p>
@@ -47766,7 +47704,6 @@
                 <w:sz w:val="18"/>
                 <w:szCs w:val="18"/>
               </w:rPr>
-              <w:lastRenderedPageBreak/>
               <w:t>i</w:t>
             </w:r>
             <w:proofErr w:type="spellEnd"/>
@@ -48828,12 +48765,285 @@
         </w:rPr>
       </w:pPr>
     </w:p>
+    <w:p/>
+    <w:p>
+      <w:pPr>
+        <w:pBdr>
+          <w:top w:val="single" w:sz="4" w:space="1" w:color="auto"/>
+        </w:pBdr>
+      </w:pPr>
+    </w:p>
+    <w:p>
+      <w:r>
+        <w:t>Ex. 3.2</w:t>
+      </w:r>
+      <w:r>
+        <w:t>3</w:t>
+      </w:r>
+    </w:p>
+    <w:p/>
+    <w:p>
+      <w:pPr>
+        <w:rPr>
+          <w:b/>
+          <w:bCs/>
+        </w:rPr>
+      </w:pPr>
+      <w:r>
+        <w:rPr>
+          <w:b/>
+          <w:bCs/>
+        </w:rPr>
+        <w:t xml:space="preserve">Why is a copy of the array being made each time? </w:t>
+      </w:r>
+    </w:p>
+    <w:p>
+      <w:r>
+        <w:t xml:space="preserve">The </w:t>
+      </w:r>
+      <w:r>
+        <w:t xml:space="preserve">method </w:t>
+      </w:r>
+      <w:r>
+        <w:t>copy (</w:t>
+      </w:r>
+      <w:proofErr w:type="gramStart"/>
+      <w:r>
+        <w:t>int[</w:t>
+      </w:r>
+      <w:proofErr w:type="gramEnd"/>
+      <w:r>
+        <w:t xml:space="preserve">] A) copies the </w:t>
+      </w:r>
+      <w:proofErr w:type="spellStart"/>
+      <w:r>
+        <w:t>testData</w:t>
+      </w:r>
+      <w:proofErr w:type="spellEnd"/>
+      <w:r>
+        <w:t xml:space="preserve"> array by value, creating a new array in the heap memory. </w:t>
+      </w:r>
+      <w:proofErr w:type="gramStart"/>
+      <w:r>
+        <w:t>Thus</w:t>
+      </w:r>
+      <w:proofErr w:type="gramEnd"/>
+      <w:r>
+        <w:t xml:space="preserve"> when the sorting method changes this copied array, the array pointed to by </w:t>
+      </w:r>
+      <w:proofErr w:type="spellStart"/>
+      <w:r>
+        <w:t>testData</w:t>
+      </w:r>
+      <w:proofErr w:type="spellEnd"/>
+      <w:r>
+        <w:t xml:space="preserve"> remains unchanged and thus ready for the next sorting test.</w:t>
+      </w:r>
+      <w:r>
+        <w:t xml:space="preserve"> The copied array in C gets sorted after every test, so it must be re-copied for the next test so that it points to the array as it is presented in </w:t>
+      </w:r>
+      <w:proofErr w:type="spellStart"/>
+      <w:r>
+        <w:t>testData</w:t>
+      </w:r>
+      <w:proofErr w:type="spellEnd"/>
+      <w:r>
+        <w:t>.</w:t>
+      </w:r>
+    </w:p>
+    <w:p/>
+    <w:p>
+      <w:pPr>
+        <w:rPr>
+          <w:b/>
+          <w:bCs/>
+        </w:rPr>
+      </w:pPr>
+      <w:r>
+        <w:rPr>
+          <w:b/>
+          <w:bCs/>
+        </w:rPr>
+        <w:t xml:space="preserve">Why is Bubble-Sort much slower than the other two? </w:t>
+      </w:r>
+    </w:p>
+    <w:p>
+      <w:r>
+        <w:t>Here are the results of the comparison:</w:t>
+      </w:r>
+    </w:p>
+    <w:p>
+      <w:r>
+        <w:t>Selection: count=0</w:t>
+      </w:r>
+    </w:p>
+    <w:p>
+      <w:r>
+        <w:t xml:space="preserve">Time taken by </w:t>
+      </w:r>
+      <w:proofErr w:type="spellStart"/>
+      <w:r>
+        <w:t>SelectionSort</w:t>
+      </w:r>
+      <w:proofErr w:type="spellEnd"/>
+      <w:r>
+        <w:t>: 2702</w:t>
+      </w:r>
+    </w:p>
+    <w:p>
+      <w:r>
+        <w:t>Bubble: count=0</w:t>
+      </w:r>
+    </w:p>
+    <w:p>
+      <w:r>
+        <w:t xml:space="preserve">Time taken by </w:t>
+      </w:r>
+      <w:proofErr w:type="spellStart"/>
+      <w:r>
+        <w:t>BubbleSort</w:t>
+      </w:r>
+      <w:proofErr w:type="spellEnd"/>
+      <w:r>
+        <w:t>: 13817</w:t>
+      </w:r>
+    </w:p>
+    <w:p>
+      <w:r>
+        <w:t>Insertion: count=0</w:t>
+      </w:r>
+    </w:p>
+    <w:p>
+      <w:r>
+        <w:t xml:space="preserve">Time taken by </w:t>
+      </w:r>
+      <w:proofErr w:type="spellStart"/>
+      <w:r>
+        <w:t>InsertionSort</w:t>
+      </w:r>
+      <w:proofErr w:type="spellEnd"/>
+      <w:r>
+        <w:t>: 1410</w:t>
+      </w:r>
+    </w:p>
+    <w:p/>
+    <w:p>
+      <w:r>
+        <w:t xml:space="preserve">While </w:t>
+      </w:r>
+      <w:proofErr w:type="spellStart"/>
+      <w:r>
+        <w:t>InsertionSort</w:t>
+      </w:r>
+      <w:proofErr w:type="spellEnd"/>
+      <w:r>
+        <w:t xml:space="preserve"> is almost twice as fast as </w:t>
+      </w:r>
+      <w:proofErr w:type="spellStart"/>
+      <w:r>
+        <w:t>SelectionSort</w:t>
+      </w:r>
+      <w:proofErr w:type="spellEnd"/>
+      <w:r>
+        <w:t xml:space="preserve">, </w:t>
+      </w:r>
+      <w:proofErr w:type="spellStart"/>
+      <w:r>
+        <w:t>BubbleSort</w:t>
+      </w:r>
+      <w:proofErr w:type="spellEnd"/>
+      <w:r>
+        <w:t xml:space="preserve"> is by far the slowest, almost ten times as slow as </w:t>
+      </w:r>
+      <w:proofErr w:type="spellStart"/>
+      <w:r>
+        <w:t>InsertionSort</w:t>
+      </w:r>
+      <w:proofErr w:type="spellEnd"/>
+      <w:r>
+        <w:t xml:space="preserve"> and three to four times slower than </w:t>
+      </w:r>
+      <w:proofErr w:type="spellStart"/>
+      <w:r>
+        <w:t>SelectionSort</w:t>
+      </w:r>
+      <w:proofErr w:type="spellEnd"/>
+      <w:r>
+        <w:t>.</w:t>
+      </w:r>
+    </w:p>
+    <w:p/>
+    <w:p>
+      <w:r>
+        <w:t>Looking at my tracing tables, I see that all three methods should result in times that are roughly proportional to n:</w:t>
+      </w:r>
+    </w:p>
+    <w:p/>
+    <w:p>
+      <w:pPr>
+        <w:pStyle w:val="ListParagraph"/>
+        <w:numPr>
+          <w:ilvl w:val="0"/>
+          <w:numId w:val="1"/>
+        </w:numPr>
+      </w:pPr>
+      <w:proofErr w:type="spellStart"/>
+      <w:r>
+        <w:t>SelectionSort</w:t>
+      </w:r>
+      <w:proofErr w:type="spellEnd"/>
+      <w:r>
+        <w:t xml:space="preserve">: f(n) = </w:t>
+      </w:r>
+      <w:r>
+        <w:t>n * n/2</w:t>
+      </w:r>
+    </w:p>
+    <w:p>
+      <w:pPr>
+        <w:pStyle w:val="ListParagraph"/>
+        <w:numPr>
+          <w:ilvl w:val="0"/>
+          <w:numId w:val="1"/>
+        </w:numPr>
+      </w:pPr>
+      <w:proofErr w:type="spellStart"/>
+      <w:r>
+        <w:t>BubbleSort</w:t>
+      </w:r>
+      <w:proofErr w:type="spellEnd"/>
+      <w:r>
+        <w:t xml:space="preserve">: f(n) = </w:t>
+      </w:r>
+      <w:r>
+        <w:t>n * n/2</w:t>
+      </w:r>
+    </w:p>
+    <w:p>
+      <w:pPr>
+        <w:pStyle w:val="ListParagraph"/>
+        <w:numPr>
+          <w:ilvl w:val="0"/>
+          <w:numId w:val="1"/>
+        </w:numPr>
+      </w:pPr>
+      <w:proofErr w:type="spellStart"/>
+      <w:r>
+        <w:t>InsertionSort</w:t>
+      </w:r>
+      <w:proofErr w:type="spellEnd"/>
+      <w:r>
+        <w:t xml:space="preserve">: f(n) = </w:t>
+      </w:r>
+      <w:r>
+        <w:t>n * n/5</w:t>
+      </w:r>
+    </w:p>
     <w:p>
       <w:pPr>
         <w:rPr>
           <w:sz w:val="18"/>
           <w:szCs w:val="18"/>
-          <w:lang w:val="ru-RU"/>
         </w:rPr>
       </w:pPr>
     </w:p>
@@ -48842,10 +49052,234 @@
         <w:rPr>
           <w:sz w:val="18"/>
           <w:szCs w:val="18"/>
-          <w:lang w:val="ru-RU"/>
+        </w:rPr>
+      </w:pPr>
+      <w:r>
+        <w:rPr>
+          <w:sz w:val="18"/>
+          <w:szCs w:val="18"/>
+        </w:rPr>
+        <w:t xml:space="preserve">While the factor in </w:t>
+      </w:r>
+      <w:proofErr w:type="spellStart"/>
+      <w:r>
+        <w:rPr>
+          <w:sz w:val="18"/>
+          <w:szCs w:val="18"/>
+        </w:rPr>
+        <w:t>SelectionSort</w:t>
+      </w:r>
+      <w:proofErr w:type="spellEnd"/>
+      <w:r>
+        <w:rPr>
+          <w:sz w:val="18"/>
+          <w:szCs w:val="18"/>
+        </w:rPr>
+        <w:t xml:space="preserve"> and </w:t>
+      </w:r>
+      <w:proofErr w:type="spellStart"/>
+      <w:r>
+        <w:rPr>
+          <w:sz w:val="18"/>
+          <w:szCs w:val="18"/>
+        </w:rPr>
+        <w:t>BubbleSort</w:t>
+      </w:r>
+      <w:proofErr w:type="spellEnd"/>
+      <w:r>
+        <w:rPr>
+          <w:sz w:val="18"/>
+          <w:szCs w:val="18"/>
+        </w:rPr>
+        <w:t xml:space="preserve"> is always </w:t>
+      </w:r>
+      <w:r>
+        <w:rPr>
+          <w:sz w:val="18"/>
+          <w:szCs w:val="18"/>
+        </w:rPr>
+        <w:t>n/2</w:t>
+      </w:r>
+      <w:r>
+        <w:rPr>
+          <w:sz w:val="18"/>
+          <w:szCs w:val="18"/>
+        </w:rPr>
+        <w:t xml:space="preserve">, it seems that the factor in </w:t>
+      </w:r>
+      <w:proofErr w:type="spellStart"/>
+      <w:r>
+        <w:rPr>
+          <w:sz w:val="18"/>
+          <w:szCs w:val="18"/>
+        </w:rPr>
+        <w:t>InsertionSort</w:t>
+      </w:r>
+      <w:proofErr w:type="spellEnd"/>
+      <w:r>
+        <w:rPr>
+          <w:sz w:val="18"/>
+          <w:szCs w:val="18"/>
+        </w:rPr>
+        <w:t xml:space="preserve"> can be potentially smaller, resulting in faster execution.</w:t>
+      </w:r>
+    </w:p>
+    <w:p>
+      <w:pPr>
+        <w:rPr>
+          <w:sz w:val="18"/>
+          <w:szCs w:val="18"/>
         </w:rPr>
       </w:pPr>
     </w:p>
+    <w:p>
+      <w:pPr>
+        <w:rPr>
+          <w:sz w:val="18"/>
+          <w:szCs w:val="18"/>
+        </w:rPr>
+      </w:pPr>
+      <w:r>
+        <w:rPr>
+          <w:sz w:val="18"/>
+          <w:szCs w:val="18"/>
+        </w:rPr>
+        <w:t xml:space="preserve">This analysis explains why </w:t>
+      </w:r>
+      <w:proofErr w:type="spellStart"/>
+      <w:r>
+        <w:rPr>
+          <w:sz w:val="18"/>
+          <w:szCs w:val="18"/>
+        </w:rPr>
+        <w:t>InsertionSort</w:t>
+      </w:r>
+      <w:proofErr w:type="spellEnd"/>
+      <w:r>
+        <w:rPr>
+          <w:sz w:val="18"/>
+          <w:szCs w:val="18"/>
+        </w:rPr>
+        <w:t xml:space="preserve"> may be faster, but I don’t see at this point why </w:t>
+      </w:r>
+      <w:proofErr w:type="spellStart"/>
+      <w:r>
+        <w:rPr>
+          <w:sz w:val="18"/>
+          <w:szCs w:val="18"/>
+        </w:rPr>
+        <w:t>SelectionSort</w:t>
+      </w:r>
+      <w:proofErr w:type="spellEnd"/>
+      <w:r>
+        <w:rPr>
+          <w:sz w:val="18"/>
+          <w:szCs w:val="18"/>
+        </w:rPr>
+        <w:t xml:space="preserve"> is faster than </w:t>
+      </w:r>
+      <w:proofErr w:type="spellStart"/>
+      <w:r>
+        <w:rPr>
+          <w:sz w:val="18"/>
+          <w:szCs w:val="18"/>
+        </w:rPr>
+        <w:t>BubbleSort</w:t>
+      </w:r>
+      <w:proofErr w:type="spellEnd"/>
+      <w:r>
+        <w:rPr>
+          <w:sz w:val="18"/>
+          <w:szCs w:val="18"/>
+        </w:rPr>
+        <w:t>.</w:t>
+      </w:r>
+    </w:p>
+    <w:p>
+      <w:pPr>
+        <w:rPr>
+          <w:sz w:val="18"/>
+          <w:szCs w:val="18"/>
+        </w:rPr>
+      </w:pPr>
+    </w:p>
+    <w:p>
+      <w:pPr>
+        <w:rPr>
+          <w:sz w:val="18"/>
+          <w:szCs w:val="18"/>
+        </w:rPr>
+      </w:pPr>
+    </w:p>
+    <w:p/>
+    <w:p>
+      <w:pPr>
+        <w:pBdr>
+          <w:top w:val="single" w:sz="4" w:space="1" w:color="auto"/>
+        </w:pBdr>
+      </w:pPr>
+    </w:p>
+    <w:p>
+      <w:r>
+        <w:t>Ex. 3.2</w:t>
+      </w:r>
+      <w:r>
+        <w:t>5 Sort Comparison</w:t>
+      </w:r>
+    </w:p>
+    <w:p/>
+    <w:p>
+      <w:r>
+        <w:rPr>
+          <w:noProof/>
+        </w:rPr>
+        <w:drawing>
+          <wp:inline distT="0" distB="0" distL="0" distR="0" wp14:anchorId="3C7DD529" wp14:editId="3B12E7BA">
+            <wp:extent cx="3729630" cy="2278422"/>
+            <wp:effectExtent l="0" t="0" r="4445" b="0"/>
+            <wp:docPr id="1" name="Picture 1" descr="Chart, line chart&#10;&#10;Description automatically generated"/>
+            <wp:cNvGraphicFramePr>
+              <a:graphicFrameLocks xmlns:a="http://schemas.openxmlformats.org/drawingml/2006/main" noChangeAspect="1"/>
+            </wp:cNvGraphicFramePr>
+            <a:graphic xmlns:a="http://schemas.openxmlformats.org/drawingml/2006/main">
+              <a:graphicData uri="http://schemas.openxmlformats.org/drawingml/2006/picture">
+                <pic:pic xmlns:pic="http://schemas.openxmlformats.org/drawingml/2006/picture">
+                  <pic:nvPicPr>
+                    <pic:cNvPr id="1" name="Picture 1" descr="Chart, line chart&#10;&#10;Description automatically generated"/>
+                    <pic:cNvPicPr/>
+                  </pic:nvPicPr>
+                  <pic:blipFill>
+                    <a:blip r:embed="rId5" cstate="print">
+                      <a:extLst>
+                        <a:ext uri="{28A0092B-C50C-407E-A947-70E740481C1C}">
+                          <a14:useLocalDpi xmlns:a14="http://schemas.microsoft.com/office/drawing/2010/main" val="0"/>
+                        </a:ext>
+                      </a:extLst>
+                    </a:blip>
+                    <a:stretch>
+                      <a:fillRect/>
+                    </a:stretch>
+                  </pic:blipFill>
+                  <pic:spPr>
+                    <a:xfrm>
+                      <a:off x="0" y="0"/>
+                      <a:ext cx="3794947" cy="2318324"/>
+                    </a:xfrm>
+                    <a:prstGeom prst="rect">
+                      <a:avLst/>
+                    </a:prstGeom>
+                    <a:effectLst>
+                      <a:softEdge rad="115908"/>
+                    </a:effectLst>
+                  </pic:spPr>
+                </pic:pic>
+              </a:graphicData>
+            </a:graphic>
+          </wp:inline>
+        </w:drawing>
+      </w:r>
+    </w:p>
+    <w:p/>
     <w:sectPr>
       <w:pgSz w:w="12240" w:h="15840"/>
       <w:pgMar w:top="1440" w:right="1440" w:bottom="1440" w:left="1440" w:header="720" w:footer="720" w:gutter="0"/>
@@ -48854,6 +49288,127 @@
     </w:sectPr>
   </w:body>
 </w:document>
+</file>
+
+<file path=word/numbering.xml><?xml version="1.0" encoding="utf-8"?>
+<w:numbering xmlns:wpc="http://schemas.microsoft.com/office/word/2010/wordprocessingCanvas" xmlns:cx="http://schemas.microsoft.com/office/drawing/2014/chartex" xmlns:cx1="http://schemas.microsoft.com/office/drawing/2015/9/8/chartex" xmlns:cx2="http://schemas.microsoft.com/office/drawing/2015/10/21/chartex" xmlns:cx3="http://schemas.microsoft.com/office/drawing/2016/5/9/chartex" xmlns:cx4="http://schemas.microsoft.com/office/drawing/2016/5/10/chartex" xmlns:cx5="http://schemas.microsoft.com/office/drawing/2016/5/11/chartex" xmlns:cx6="http://schemas.microsoft.com/office/drawing/2016/5/12/chartex" xmlns:cx7="http://schemas.microsoft.com/office/drawing/2016/5/13/chartex" xmlns:cx8="http://schemas.microsoft.com/office/drawing/2016/5/14/chartex" xmlns:mc="http://schemas.openxmlformats.org/markup-compatibility/2006" xmlns:aink="http://schemas.microsoft.com/office/drawing/2016/ink" xmlns:am3d="http://schemas.microsoft.com/office/drawing/2017/model3d" xmlns:o="urn:schemas-microsoft-com:office:office" xmlns:oel="http://schemas.microsoft.com/office/2019/extlst" xmlns:r="http://schemas.openxmlformats.org/officeDocument/2006/relationships" xmlns:m="http://schemas.openxmlformats.org/officeDocument/2006/math" xmlns:v="urn:schemas-microsoft-com:vml" xmlns:wp14="http://schemas.microsoft.com/office/word/2010/wordprocessingDrawing" xmlns:wp="http://schemas.openxmlformats.org/drawingml/2006/wordprocessingDrawing" xmlns:w10="urn:schemas-microsoft-com:office:word" xmlns:w="http://schemas.openxmlformats.org/wordprocessingml/2006/main" xmlns:w14="http://schemas.microsoft.com/office/word/2010/wordml" xmlns:w15="http://schemas.microsoft.com/office/word/2012/wordml" xmlns:w16cex="http://schemas.microsoft.com/office/word/2018/wordml/cex" xmlns:w16cid="http://schemas.microsoft.com/office/word/2016/wordml/cid" xmlns:w16="http://schemas.microsoft.com/office/word/2018/wordml" xmlns:w16sdtdh="http://schemas.microsoft.com/office/word/2020/wordml/sdtdatahash" xmlns:w16se="http://schemas.microsoft.com/office/word/2015/wordml/symex" xmlns:wpg="http://schemas.microsoft.com/office/word/2010/wordprocessingGroup" xmlns:wpi="http://schemas.microsoft.com/office/word/2010/wordprocessingInk" xmlns:wne="http://schemas.microsoft.com/office/word/2006/wordml" xmlns:wps="http://schemas.microsoft.com/office/word/2010/wordprocessingShape" mc:Ignorable="w14 w15 w16se w16cid w16 w16cex w16sdtdh wp14">
+  <w:abstractNum w:abstractNumId="0" w15:restartNumberingAfterBreak="0">
+    <w:nsid w:val="22346D54"/>
+    <w:multiLevelType w:val="hybridMultilevel"/>
+    <w:tmpl w:val="FB82511E"/>
+    <w:lvl w:ilvl="0" w:tplc="04090001">
+      <w:start w:val="1"/>
+      <w:numFmt w:val="bullet"/>
+      <w:lvlText w:val=""/>
+      <w:lvlJc w:val="left"/>
+      <w:pPr>
+        <w:ind w:left="720" w:hanging="360"/>
+      </w:pPr>
+      <w:rPr>
+        <w:rFonts w:ascii="Symbol" w:hAnsi="Symbol" w:hint="default"/>
+      </w:rPr>
+    </w:lvl>
+    <w:lvl w:ilvl="1" w:tplc="04090003" w:tentative="1">
+      <w:start w:val="1"/>
+      <w:numFmt w:val="bullet"/>
+      <w:lvlText w:val="o"/>
+      <w:lvlJc w:val="left"/>
+      <w:pPr>
+        <w:ind w:left="1440" w:hanging="360"/>
+      </w:pPr>
+      <w:rPr>
+        <w:rFonts w:ascii="Courier New" w:hAnsi="Courier New" w:cs="Courier New" w:hint="default"/>
+      </w:rPr>
+    </w:lvl>
+    <w:lvl w:ilvl="2" w:tplc="04090005" w:tentative="1">
+      <w:start w:val="1"/>
+      <w:numFmt w:val="bullet"/>
+      <w:lvlText w:val=""/>
+      <w:lvlJc w:val="left"/>
+      <w:pPr>
+        <w:ind w:left="2160" w:hanging="360"/>
+      </w:pPr>
+      <w:rPr>
+        <w:rFonts w:ascii="Wingdings" w:hAnsi="Wingdings" w:hint="default"/>
+      </w:rPr>
+    </w:lvl>
+    <w:lvl w:ilvl="3" w:tplc="04090001" w:tentative="1">
+      <w:start w:val="1"/>
+      <w:numFmt w:val="bullet"/>
+      <w:lvlText w:val=""/>
+      <w:lvlJc w:val="left"/>
+      <w:pPr>
+        <w:ind w:left="2880" w:hanging="360"/>
+      </w:pPr>
+      <w:rPr>
+        <w:rFonts w:ascii="Symbol" w:hAnsi="Symbol" w:hint="default"/>
+      </w:rPr>
+    </w:lvl>
+    <w:lvl w:ilvl="4" w:tplc="04090003" w:tentative="1">
+      <w:start w:val="1"/>
+      <w:numFmt w:val="bullet"/>
+      <w:lvlText w:val="o"/>
+      <w:lvlJc w:val="left"/>
+      <w:pPr>
+        <w:ind w:left="3600" w:hanging="360"/>
+      </w:pPr>
+      <w:rPr>
+        <w:rFonts w:ascii="Courier New" w:hAnsi="Courier New" w:cs="Courier New" w:hint="default"/>
+      </w:rPr>
+    </w:lvl>
+    <w:lvl w:ilvl="5" w:tplc="04090005" w:tentative="1">
+      <w:start w:val="1"/>
+      <w:numFmt w:val="bullet"/>
+      <w:lvlText w:val=""/>
+      <w:lvlJc w:val="left"/>
+      <w:pPr>
+        <w:ind w:left="4320" w:hanging="360"/>
+      </w:pPr>
+      <w:rPr>
+        <w:rFonts w:ascii="Wingdings" w:hAnsi="Wingdings" w:hint="default"/>
+      </w:rPr>
+    </w:lvl>
+    <w:lvl w:ilvl="6" w:tplc="04090001" w:tentative="1">
+      <w:start w:val="1"/>
+      <w:numFmt w:val="bullet"/>
+      <w:lvlText w:val=""/>
+      <w:lvlJc w:val="left"/>
+      <w:pPr>
+        <w:ind w:left="5040" w:hanging="360"/>
+      </w:pPr>
+      <w:rPr>
+        <w:rFonts w:ascii="Symbol" w:hAnsi="Symbol" w:hint="default"/>
+      </w:rPr>
+    </w:lvl>
+    <w:lvl w:ilvl="7" w:tplc="04090003" w:tentative="1">
+      <w:start w:val="1"/>
+      <w:numFmt w:val="bullet"/>
+      <w:lvlText w:val="o"/>
+      <w:lvlJc w:val="left"/>
+      <w:pPr>
+        <w:ind w:left="5760" w:hanging="360"/>
+      </w:pPr>
+      <w:rPr>
+        <w:rFonts w:ascii="Courier New" w:hAnsi="Courier New" w:cs="Courier New" w:hint="default"/>
+      </w:rPr>
+    </w:lvl>
+    <w:lvl w:ilvl="8" w:tplc="04090005" w:tentative="1">
+      <w:start w:val="1"/>
+      <w:numFmt w:val="bullet"/>
+      <w:lvlText w:val=""/>
+      <w:lvlJc w:val="left"/>
+      <w:pPr>
+        <w:ind w:left="6480" w:hanging="360"/>
+      </w:pPr>
+      <w:rPr>
+        <w:rFonts w:ascii="Wingdings" w:hAnsi="Wingdings" w:hint="default"/>
+      </w:rPr>
+    </w:lvl>
+  </w:abstractNum>
+  <w:num w:numId="1" w16cid:durableId="132721180">
+    <w:abstractNumId w:val="0"/>
+  </w:num>
+</w:numbering>
 </file>
 
 <file path=word/styles.xml><?xml version="1.0" encoding="utf-8"?>
@@ -49294,6 +49849,17 @@
       </w:tblBorders>
     </w:tblPr>
   </w:style>
+  <w:style w:type="paragraph" w:styleId="ListParagraph">
+    <w:name w:val="List Paragraph"/>
+    <w:basedOn w:val="Normal"/>
+    <w:uiPriority w:val="34"/>
+    <w:qFormat/>
+    <w:rsid w:val="00A52DC1"/>
+    <w:pPr>
+      <w:ind w:left="720"/>
+      <w:contextualSpacing/>
+    </w:pPr>
+  </w:style>
 </w:styles>
 </file>
 

</xml_diff>

<commit_message>
added to ex. 3.23 in module3.docx and testingcode swapCount in SortComparison
</commit_message>
<xml_diff>
--- a/module3.docx
+++ b/module3.docx
@@ -49160,39 +49160,14 @@
           <w:sz w:val="18"/>
           <w:szCs w:val="18"/>
         </w:rPr>
-        <w:t xml:space="preserve"> may be faster, but I don’t see at this point why </w:t>
+        <w:t xml:space="preserve"> may be </w:t>
       </w:r>
-      <w:proofErr w:type="spellStart"/>
       <w:r>
         <w:rPr>
           <w:sz w:val="18"/>
           <w:szCs w:val="18"/>
         </w:rPr>
-        <w:t>SelectionSort</w:t>
-      </w:r>
-      <w:proofErr w:type="spellEnd"/>
-      <w:r>
-        <w:rPr>
-          <w:sz w:val="18"/>
-          <w:szCs w:val="18"/>
-        </w:rPr>
-        <w:t xml:space="preserve"> is faster than </w:t>
-      </w:r>
-      <w:proofErr w:type="spellStart"/>
-      <w:r>
-        <w:rPr>
-          <w:sz w:val="18"/>
-          <w:szCs w:val="18"/>
-        </w:rPr>
-        <w:t>BubbleSort</w:t>
-      </w:r>
-      <w:proofErr w:type="spellEnd"/>
-      <w:r>
-        <w:rPr>
-          <w:sz w:val="18"/>
-          <w:szCs w:val="18"/>
-        </w:rPr>
-        <w:t>.</w:t>
+        <w:t>the fastest.</w:t>
       </w:r>
     </w:p>
     <w:p>
@@ -49210,6 +49185,229 @@
           <w:szCs w:val="18"/>
         </w:rPr>
       </w:pPr>
+      <w:proofErr w:type="spellStart"/>
+      <w:r>
+        <w:rPr>
+          <w:sz w:val="18"/>
+          <w:szCs w:val="18"/>
+        </w:rPr>
+        <w:t>SelectionSort</w:t>
+      </w:r>
+      <w:proofErr w:type="spellEnd"/>
+      <w:r>
+        <w:rPr>
+          <w:sz w:val="18"/>
+          <w:szCs w:val="18"/>
+        </w:rPr>
+        <w:t xml:space="preserve"> and </w:t>
+      </w:r>
+      <w:proofErr w:type="spellStart"/>
+      <w:r>
+        <w:rPr>
+          <w:sz w:val="18"/>
+          <w:szCs w:val="18"/>
+        </w:rPr>
+        <w:t>BubbleSort</w:t>
+      </w:r>
+      <w:proofErr w:type="spellEnd"/>
+      <w:r>
+        <w:rPr>
+          <w:sz w:val="18"/>
+          <w:szCs w:val="18"/>
+        </w:rPr>
+        <w:t xml:space="preserve"> have the same time complexity, but </w:t>
+      </w:r>
+      <w:r>
+        <w:rPr>
+          <w:sz w:val="18"/>
+          <w:szCs w:val="18"/>
+        </w:rPr>
+        <w:t xml:space="preserve">the latter is slower because it must perform more swaps. In </w:t>
+      </w:r>
+      <w:proofErr w:type="spellStart"/>
+      <w:r>
+        <w:rPr>
+          <w:sz w:val="18"/>
+          <w:szCs w:val="18"/>
+        </w:rPr>
+        <w:t>SelectionSort</w:t>
+      </w:r>
+      <w:proofErr w:type="spellEnd"/>
+      <w:r>
+        <w:rPr>
+          <w:sz w:val="18"/>
+          <w:szCs w:val="18"/>
+        </w:rPr>
+        <w:t>, the number of swaps is equal to n</w:t>
+      </w:r>
+      <w:r>
+        <w:rPr>
+          <w:sz w:val="18"/>
+          <w:szCs w:val="18"/>
+        </w:rPr>
+        <w:t>-1</w:t>
+      </w:r>
+      <w:r>
+        <w:rPr>
+          <w:sz w:val="18"/>
+          <w:szCs w:val="18"/>
+        </w:rPr>
+        <w:t xml:space="preserve">. In </w:t>
+      </w:r>
+      <w:proofErr w:type="spellStart"/>
+      <w:r>
+        <w:rPr>
+          <w:sz w:val="18"/>
+          <w:szCs w:val="18"/>
+        </w:rPr>
+        <w:t>BubbleSwap</w:t>
+      </w:r>
+      <w:proofErr w:type="spellEnd"/>
+      <w:r>
+        <w:rPr>
+          <w:sz w:val="18"/>
+          <w:szCs w:val="18"/>
+        </w:rPr>
+        <w:t>, depending on the case, there may be as many as n*n/2 swaps.</w:t>
+      </w:r>
+    </w:p>
+    <w:p>
+      <w:pPr>
+        <w:rPr>
+          <w:sz w:val="18"/>
+          <w:szCs w:val="18"/>
+        </w:rPr>
+      </w:pPr>
+    </w:p>
+    <w:p>
+      <w:pPr>
+        <w:rPr>
+          <w:sz w:val="18"/>
+          <w:szCs w:val="18"/>
+        </w:rPr>
+      </w:pPr>
+      <w:r>
+        <w:rPr>
+          <w:sz w:val="18"/>
+          <w:szCs w:val="18"/>
+        </w:rPr>
+        <w:t xml:space="preserve">I have added a </w:t>
+      </w:r>
+      <w:proofErr w:type="spellStart"/>
+      <w:r>
+        <w:rPr>
+          <w:sz w:val="18"/>
+          <w:szCs w:val="18"/>
+        </w:rPr>
+        <w:t>swapCount</w:t>
+      </w:r>
+      <w:proofErr w:type="spellEnd"/>
+      <w:r>
+        <w:rPr>
+          <w:sz w:val="18"/>
+          <w:szCs w:val="18"/>
+        </w:rPr>
+        <w:t xml:space="preserve"> for each method</w:t>
+      </w:r>
+      <w:r>
+        <w:rPr>
+          <w:sz w:val="18"/>
+          <w:szCs w:val="18"/>
+        </w:rPr>
+        <w:t xml:space="preserve"> in the given program</w:t>
+      </w:r>
+      <w:r>
+        <w:rPr>
+          <w:sz w:val="18"/>
+          <w:szCs w:val="18"/>
+        </w:rPr>
+        <w:t>. Here are the results for n=100:</w:t>
+      </w:r>
+      <w:r>
+        <w:rPr>
+          <w:sz w:val="18"/>
+          <w:szCs w:val="18"/>
+        </w:rPr>
+        <w:br/>
+      </w:r>
+    </w:p>
+    <w:p>
+      <w:r>
+        <w:t xml:space="preserve">Selection: </w:t>
+      </w:r>
+      <w:proofErr w:type="spellStart"/>
+      <w:r>
+        <w:t>swapCount</w:t>
+      </w:r>
+      <w:proofErr w:type="spellEnd"/>
+      <w:r>
+        <w:t>=99</w:t>
+      </w:r>
+    </w:p>
+    <w:p>
+      <w:r>
+        <w:t xml:space="preserve">Bubble: </w:t>
+      </w:r>
+      <w:proofErr w:type="spellStart"/>
+      <w:r>
+        <w:t>swapCount</w:t>
+      </w:r>
+      <w:proofErr w:type="spellEnd"/>
+      <w:r>
+        <w:t>=2539</w:t>
+      </w:r>
+    </w:p>
+    <w:p>
+      <w:r>
+        <w:t xml:space="preserve">Insertion: </w:t>
+      </w:r>
+      <w:proofErr w:type="spellStart"/>
+      <w:r>
+        <w:t>swapCount</w:t>
+      </w:r>
+      <w:proofErr w:type="spellEnd"/>
+      <w:r>
+        <w:t>=2539</w:t>
+      </w:r>
+    </w:p>
+    <w:p>
+      <w:pPr>
+        <w:rPr>
+          <w:sz w:val="18"/>
+          <w:szCs w:val="18"/>
+        </w:rPr>
+      </w:pPr>
+    </w:p>
+    <w:p>
+      <w:pPr>
+        <w:rPr>
+          <w:sz w:val="18"/>
+          <w:szCs w:val="18"/>
+        </w:rPr>
+      </w:pPr>
+      <w:r>
+        <w:rPr>
+          <w:sz w:val="18"/>
+          <w:szCs w:val="18"/>
+        </w:rPr>
+        <w:t xml:space="preserve">In conclusion, </w:t>
+      </w:r>
+      <w:proofErr w:type="spellStart"/>
+      <w:r>
+        <w:rPr>
+          <w:sz w:val="18"/>
+          <w:szCs w:val="18"/>
+        </w:rPr>
+        <w:t>BubbleSort</w:t>
+      </w:r>
+      <w:proofErr w:type="spellEnd"/>
+      <w:r>
+        <w:rPr>
+          <w:sz w:val="18"/>
+          <w:szCs w:val="18"/>
+        </w:rPr>
+        <w:t xml:space="preserve"> is the slowest because with n(n/2) iterations, it must perform approx. 25n swaps.</w:t>
+      </w:r>
     </w:p>
     <w:p/>
     <w:p>
@@ -49225,6 +49423,12 @@
       </w:r>
       <w:r>
         <w:t>5 Sort Comparison</w:t>
+      </w:r>
+    </w:p>
+    <w:p/>
+    <w:p>
+      <w:r>
+        <w:t xml:space="preserve">Comparison of Selection, Bubble, and Insertion sorting methods based on the number of comparisons they perform (this number is presented in the y axis). </w:t>
       </w:r>
     </w:p>
     <w:p/>
@@ -49805,6 +50009,7 @@
   <w:style w:type="paragraph" w:default="1" w:styleId="Normal">
     <w:name w:val="Normal"/>
     <w:qFormat/>
+    <w:rsid w:val="00F854C3"/>
   </w:style>
   <w:style w:type="character" w:default="1" w:styleId="DefaultParagraphFont">
     <w:name w:val="Default Paragraph Font"/>

</xml_diff>

<commit_message>
completed 3.28 Recursion tracing in module3.docx
</commit_message>
<xml_diff>
--- a/module3.docx
+++ b/module3.docx
@@ -49422,7 +49422,13 @@
         <w:t>Ex. 3.2</w:t>
       </w:r>
       <w:r>
-        <w:t>5 Sort Comparison</w:t>
+        <w:t xml:space="preserve">5 </w:t>
+      </w:r>
+    </w:p>
+    <w:p/>
+    <w:p>
+      <w:r>
+        <w:t>Sort Comparison</w:t>
       </w:r>
     </w:p>
     <w:p/>
@@ -49481,6 +49487,2663 @@
             </a:graphic>
           </wp:inline>
         </w:drawing>
+      </w:r>
+    </w:p>
+    <w:p/>
+    <w:p/>
+    <w:p/>
+    <w:p/>
+    <w:p/>
+    <w:p/>
+    <w:p/>
+    <w:p/>
+    <w:p/>
+    <w:p>
+      <w:pPr>
+        <w:pBdr>
+          <w:top w:val="single" w:sz="4" w:space="1" w:color="auto"/>
+        </w:pBdr>
+      </w:pPr>
+    </w:p>
+    <w:p>
+      <w:r>
+        <w:t xml:space="preserve">Ex. 3.25 </w:t>
+      </w:r>
+    </w:p>
+    <w:p/>
+    <w:p>
+      <w:r>
+        <w:t xml:space="preserve">Trace through </w:t>
+      </w:r>
+      <w:proofErr w:type="spellStart"/>
+      <w:r>
+        <w:t>quickSortPartion</w:t>
+      </w:r>
+      <w:proofErr w:type="spellEnd"/>
+      <w:r>
+        <w:t xml:space="preserve"> for the first two calls.</w:t>
+      </w:r>
+    </w:p>
+    <w:p/>
+    <w:p>
+      <w:r>
+        <w:t xml:space="preserve">CALL </w:t>
+      </w:r>
+      <w:r>
+        <w:t xml:space="preserve">to </w:t>
+      </w:r>
+      <w:proofErr w:type="spellStart"/>
+      <w:r>
+        <w:t>quickSortPartion</w:t>
+      </w:r>
+      <w:proofErr w:type="spellEnd"/>
+      <w:r>
+        <w:t xml:space="preserve"> </w:t>
+      </w:r>
+      <w:r>
+        <w:t xml:space="preserve">1 </w:t>
+      </w:r>
+    </w:p>
+    <w:p/>
+    <w:p>
+      <w:r>
+        <w:t>Parameters:</w:t>
+      </w:r>
+    </w:p>
+    <w:p>
+      <w:pPr>
+        <w:pStyle w:val="ListParagraph"/>
+        <w:numPr>
+          <w:ilvl w:val="0"/>
+          <w:numId w:val="2"/>
+        </w:numPr>
+      </w:pPr>
+      <w:r>
+        <w:t>d</w:t>
+      </w:r>
+      <w:r>
+        <w:t>ata = 51, 24, 63, 73, 42, 85, 71, 41, 87, 32</w:t>
+      </w:r>
+    </w:p>
+    <w:p>
+      <w:pPr>
+        <w:pStyle w:val="ListParagraph"/>
+        <w:numPr>
+          <w:ilvl w:val="0"/>
+          <w:numId w:val="2"/>
+        </w:numPr>
+      </w:pPr>
+      <w:r>
+        <w:t>left = 0</w:t>
+      </w:r>
+    </w:p>
+    <w:p>
+      <w:pPr>
+        <w:pStyle w:val="ListParagraph"/>
+        <w:numPr>
+          <w:ilvl w:val="0"/>
+          <w:numId w:val="2"/>
+        </w:numPr>
+      </w:pPr>
+      <w:r>
+        <w:t xml:space="preserve">right = </w:t>
+      </w:r>
+      <w:proofErr w:type="gramStart"/>
+      <w:r>
+        <w:t>data.length</w:t>
+      </w:r>
+      <w:proofErr w:type="gramEnd"/>
+      <w:r>
+        <w:t>-1 = 9</w:t>
+      </w:r>
+    </w:p>
+    <w:p/>
+    <w:p>
+      <w:proofErr w:type="gramStart"/>
+      <w:r>
+        <w:t>left !</w:t>
+      </w:r>
+      <w:proofErr w:type="gramEnd"/>
+      <w:r>
+        <w:t>= right -&gt; Continue with the execution inside the method.</w:t>
+      </w:r>
+    </w:p>
+    <w:p/>
+    <w:p>
+      <w:proofErr w:type="spellStart"/>
+      <w:r>
+        <w:t>partionElement</w:t>
+      </w:r>
+      <w:proofErr w:type="spellEnd"/>
+      <w:r>
+        <w:t xml:space="preserve"> = data[right] = 32</w:t>
+      </w:r>
+    </w:p>
+    <w:p>
+      <w:proofErr w:type="spellStart"/>
+      <w:r>
+        <w:t>currentSwapPosition</w:t>
+      </w:r>
+      <w:proofErr w:type="spellEnd"/>
+      <w:r>
+        <w:t xml:space="preserve"> = right = 9</w:t>
+      </w:r>
+    </w:p>
+    <w:p>
+      <w:r>
+        <w:t xml:space="preserve">for </w:t>
+      </w:r>
+      <w:proofErr w:type="spellStart"/>
+      <w:r>
+        <w:t>i</w:t>
+      </w:r>
+      <w:proofErr w:type="spellEnd"/>
+      <w:r>
+        <w:t xml:space="preserve">=right-1=8 to </w:t>
+      </w:r>
+      <w:proofErr w:type="spellStart"/>
+      <w:r>
+        <w:t>i</w:t>
+      </w:r>
+      <w:proofErr w:type="spellEnd"/>
+      <w:r>
+        <w:t>&gt;=left=0</w:t>
+      </w:r>
+    </w:p>
+    <w:tbl>
+      <w:tblPr>
+        <w:tblStyle w:val="TableGrid"/>
+        <w:tblW w:w="0" w:type="auto"/>
+        <w:tblLook w:val="04A0" w:firstRow="1" w:lastRow="0" w:firstColumn="1" w:lastColumn="0" w:noHBand="0" w:noVBand="1"/>
+      </w:tblPr>
+      <w:tblGrid>
+        <w:gridCol w:w="490"/>
+        <w:gridCol w:w="1874"/>
+        <w:gridCol w:w="2248"/>
+        <w:gridCol w:w="4738"/>
+      </w:tblGrid>
+      <w:tr>
+        <w:tc>
+          <w:tcPr>
+            <w:tcW w:w="490" w:type="dxa"/>
+          </w:tcPr>
+          <w:p>
+            <w:proofErr w:type="spellStart"/>
+            <w:r>
+              <w:t>i</w:t>
+            </w:r>
+            <w:proofErr w:type="spellEnd"/>
+            <w:r>
+              <w:t xml:space="preserve"> </w:t>
+            </w:r>
+          </w:p>
+        </w:tc>
+        <w:tc>
+          <w:tcPr>
+            <w:tcW w:w="1874" w:type="dxa"/>
+          </w:tcPr>
+          <w:p>
+            <w:r>
+              <w:t>data[</w:t>
+            </w:r>
+            <w:proofErr w:type="spellStart"/>
+            <w:r>
+              <w:t>i</w:t>
+            </w:r>
+            <w:proofErr w:type="spellEnd"/>
+            <w:r>
+              <w:t xml:space="preserve">] &gt; </w:t>
+            </w:r>
+            <w:proofErr w:type="spellStart"/>
+            <w:r>
+              <w:t>partitionElement</w:t>
+            </w:r>
+            <w:proofErr w:type="spellEnd"/>
+            <w:r>
+              <w:t xml:space="preserve"> (32) </w:t>
+            </w:r>
+          </w:p>
+        </w:tc>
+        <w:tc>
+          <w:tcPr>
+            <w:tcW w:w="2248" w:type="dxa"/>
+          </w:tcPr>
+          <w:p>
+            <w:proofErr w:type="spellStart"/>
+            <w:r>
+              <w:t>currentSwapPosition</w:t>
+            </w:r>
+            <w:proofErr w:type="spellEnd"/>
+          </w:p>
+        </w:tc>
+        <w:tc>
+          <w:tcPr>
+            <w:tcW w:w="4738" w:type="dxa"/>
+          </w:tcPr>
+          <w:p>
+            <w:r>
+              <w:t xml:space="preserve">data after </w:t>
+            </w:r>
+            <w:proofErr w:type="gramStart"/>
+            <w:r>
+              <w:t>swap(</w:t>
+            </w:r>
+            <w:proofErr w:type="gramEnd"/>
+            <w:r>
+              <w:t xml:space="preserve">data, </w:t>
+            </w:r>
+            <w:proofErr w:type="spellStart"/>
+            <w:r>
+              <w:t>currentSwapPosition</w:t>
+            </w:r>
+            <w:proofErr w:type="spellEnd"/>
+            <w:r>
+              <w:t xml:space="preserve">, </w:t>
+            </w:r>
+            <w:proofErr w:type="spellStart"/>
+            <w:r>
+              <w:t>i</w:t>
+            </w:r>
+            <w:proofErr w:type="spellEnd"/>
+            <w:r>
+              <w:t>)</w:t>
+            </w:r>
+          </w:p>
+        </w:tc>
+      </w:tr>
+      <w:tr>
+        <w:tc>
+          <w:tcPr>
+            <w:tcW w:w="490" w:type="dxa"/>
+          </w:tcPr>
+          <w:p>
+            <w:r>
+              <w:t>8</w:t>
+            </w:r>
+          </w:p>
+        </w:tc>
+        <w:tc>
+          <w:tcPr>
+            <w:tcW w:w="1874" w:type="dxa"/>
+          </w:tcPr>
+          <w:p>
+            <w:proofErr w:type="gramStart"/>
+            <w:r>
+              <w:t>data[</w:t>
+            </w:r>
+            <w:proofErr w:type="gramEnd"/>
+            <w:r>
+              <w:t>8] == 87 &gt; 32 -&gt; TRUE</w:t>
+            </w:r>
+          </w:p>
+        </w:tc>
+        <w:tc>
+          <w:tcPr>
+            <w:tcW w:w="2248" w:type="dxa"/>
+          </w:tcPr>
+          <w:p>
+            <w:r>
+              <w:t>8</w:t>
+            </w:r>
+          </w:p>
+        </w:tc>
+        <w:tc>
+          <w:tcPr>
+            <w:tcW w:w="4738" w:type="dxa"/>
+          </w:tcPr>
+          <w:p>
+            <w:r>
+              <w:t xml:space="preserve">data after </w:t>
+            </w:r>
+            <w:proofErr w:type="gramStart"/>
+            <w:r>
+              <w:t>swap(</w:t>
+            </w:r>
+            <w:proofErr w:type="gramEnd"/>
+            <w:r>
+              <w:t xml:space="preserve">data, </w:t>
+            </w:r>
+            <w:r>
+              <w:t>8</w:t>
+            </w:r>
+            <w:r>
+              <w:t xml:space="preserve">, </w:t>
+            </w:r>
+            <w:r>
+              <w:t>8</w:t>
+            </w:r>
+            <w:r>
+              <w:t>)</w:t>
+            </w:r>
+            <w:r>
+              <w:t xml:space="preserve"> NO CHANGE</w:t>
+            </w:r>
+          </w:p>
+          <w:p>
+            <w:r>
+              <w:t xml:space="preserve">51, 24, 63, 73, 42, 85, 71, 41, </w:t>
+            </w:r>
+            <w:r>
+              <w:rPr>
+                <w:highlight w:val="yellow"/>
+              </w:rPr>
+              <w:t>87</w:t>
+            </w:r>
+            <w:r>
+              <w:t>, 32</w:t>
+            </w:r>
+          </w:p>
+        </w:tc>
+      </w:tr>
+      <w:tr>
+        <w:tc>
+          <w:tcPr>
+            <w:tcW w:w="490" w:type="dxa"/>
+          </w:tcPr>
+          <w:p>
+            <w:r>
+              <w:t>7</w:t>
+            </w:r>
+          </w:p>
+        </w:tc>
+        <w:tc>
+          <w:tcPr>
+            <w:tcW w:w="1874" w:type="dxa"/>
+          </w:tcPr>
+          <w:p>
+            <w:proofErr w:type="gramStart"/>
+            <w:r>
+              <w:t>data[</w:t>
+            </w:r>
+            <w:proofErr w:type="gramEnd"/>
+            <w:r>
+              <w:t>7</w:t>
+            </w:r>
+            <w:r>
+              <w:t xml:space="preserve">] == </w:t>
+            </w:r>
+            <w:r>
+              <w:t>41</w:t>
+            </w:r>
+            <w:r>
+              <w:t xml:space="preserve"> &gt; 32 -&gt; TRUE</w:t>
+            </w:r>
+          </w:p>
+        </w:tc>
+        <w:tc>
+          <w:tcPr>
+            <w:tcW w:w="2248" w:type="dxa"/>
+          </w:tcPr>
+          <w:p>
+            <w:r>
+              <w:t>7</w:t>
+            </w:r>
+          </w:p>
+        </w:tc>
+        <w:tc>
+          <w:tcPr>
+            <w:tcW w:w="4738" w:type="dxa"/>
+          </w:tcPr>
+          <w:p>
+            <w:r>
+              <w:t xml:space="preserve">data after </w:t>
+            </w:r>
+            <w:proofErr w:type="gramStart"/>
+            <w:r>
+              <w:t>swap(</w:t>
+            </w:r>
+            <w:proofErr w:type="gramEnd"/>
+            <w:r>
+              <w:t xml:space="preserve">data, </w:t>
+            </w:r>
+            <w:r>
+              <w:t>7</w:t>
+            </w:r>
+            <w:r>
+              <w:t xml:space="preserve">, </w:t>
+            </w:r>
+            <w:r>
+              <w:t>7</w:t>
+            </w:r>
+            <w:r>
+              <w:t>)</w:t>
+            </w:r>
+            <w:r>
+              <w:t xml:space="preserve"> </w:t>
+            </w:r>
+            <w:r>
+              <w:t>NO CHANGE</w:t>
+            </w:r>
+          </w:p>
+          <w:p>
+            <w:r>
+              <w:t xml:space="preserve">51, 24, 63, 73, 42, 85, 71, </w:t>
+            </w:r>
+            <w:r>
+              <w:rPr>
+                <w:highlight w:val="yellow"/>
+              </w:rPr>
+              <w:t>41</w:t>
+            </w:r>
+            <w:r>
+              <w:t xml:space="preserve">, </w:t>
+            </w:r>
+            <w:r>
+              <w:t>87, 32</w:t>
+            </w:r>
+          </w:p>
+        </w:tc>
+      </w:tr>
+      <w:tr>
+        <w:tc>
+          <w:tcPr>
+            <w:tcW w:w="490" w:type="dxa"/>
+          </w:tcPr>
+          <w:p>
+            <w:r>
+              <w:t>6</w:t>
+            </w:r>
+          </w:p>
+        </w:tc>
+        <w:tc>
+          <w:tcPr>
+            <w:tcW w:w="1874" w:type="dxa"/>
+          </w:tcPr>
+          <w:p>
+            <w:proofErr w:type="gramStart"/>
+            <w:r>
+              <w:t>data[</w:t>
+            </w:r>
+            <w:proofErr w:type="gramEnd"/>
+            <w:r>
+              <w:t>6</w:t>
+            </w:r>
+            <w:r>
+              <w:t xml:space="preserve">] == </w:t>
+            </w:r>
+            <w:r>
+              <w:t>7</w:t>
+            </w:r>
+            <w:r>
+              <w:t>1 &gt; 32 -&gt; TRUE</w:t>
+            </w:r>
+          </w:p>
+        </w:tc>
+        <w:tc>
+          <w:tcPr>
+            <w:tcW w:w="2248" w:type="dxa"/>
+          </w:tcPr>
+          <w:p>
+            <w:r>
+              <w:t>6</w:t>
+            </w:r>
+          </w:p>
+        </w:tc>
+        <w:tc>
+          <w:tcPr>
+            <w:tcW w:w="4738" w:type="dxa"/>
+          </w:tcPr>
+          <w:p>
+            <w:r>
+              <w:t xml:space="preserve">data after </w:t>
+            </w:r>
+            <w:proofErr w:type="gramStart"/>
+            <w:r>
+              <w:t>swap(</w:t>
+            </w:r>
+            <w:proofErr w:type="gramEnd"/>
+            <w:r>
+              <w:t xml:space="preserve">data, </w:t>
+            </w:r>
+            <w:r>
+              <w:t>6</w:t>
+            </w:r>
+            <w:r>
+              <w:t xml:space="preserve">, </w:t>
+            </w:r>
+            <w:r>
+              <w:t>6</w:t>
+            </w:r>
+            <w:r>
+              <w:t>)</w:t>
+            </w:r>
+            <w:r>
+              <w:t xml:space="preserve"> </w:t>
+            </w:r>
+            <w:r>
+              <w:t>NO CHANGE</w:t>
+            </w:r>
+          </w:p>
+          <w:p>
+            <w:r>
+              <w:t xml:space="preserve">51, 24, 63, 73, 42, 85, </w:t>
+            </w:r>
+            <w:r>
+              <w:rPr>
+                <w:highlight w:val="yellow"/>
+              </w:rPr>
+              <w:t>71</w:t>
+            </w:r>
+            <w:r>
+              <w:t xml:space="preserve">, </w:t>
+            </w:r>
+            <w:r>
+              <w:t>41</w:t>
+            </w:r>
+            <w:r>
+              <w:t>, 87, 32</w:t>
+            </w:r>
+          </w:p>
+        </w:tc>
+      </w:tr>
+      <w:tr>
+        <w:tc>
+          <w:tcPr>
+            <w:tcW w:w="490" w:type="dxa"/>
+          </w:tcPr>
+          <w:p>
+            <w:r>
+              <w:t>5</w:t>
+            </w:r>
+          </w:p>
+        </w:tc>
+        <w:tc>
+          <w:tcPr>
+            <w:tcW w:w="1874" w:type="dxa"/>
+          </w:tcPr>
+          <w:p>
+            <w:proofErr w:type="gramStart"/>
+            <w:r>
+              <w:t>data[</w:t>
+            </w:r>
+            <w:proofErr w:type="gramEnd"/>
+            <w:r>
+              <w:t>5</w:t>
+            </w:r>
+            <w:r>
+              <w:t xml:space="preserve">] == </w:t>
+            </w:r>
+            <w:r>
+              <w:t>85</w:t>
+            </w:r>
+            <w:r>
+              <w:t xml:space="preserve"> &gt; 32 -&gt; TRUE</w:t>
+            </w:r>
+          </w:p>
+        </w:tc>
+        <w:tc>
+          <w:tcPr>
+            <w:tcW w:w="2248" w:type="dxa"/>
+          </w:tcPr>
+          <w:p>
+            <w:r>
+              <w:t>5</w:t>
+            </w:r>
+          </w:p>
+        </w:tc>
+        <w:tc>
+          <w:tcPr>
+            <w:tcW w:w="4738" w:type="dxa"/>
+          </w:tcPr>
+          <w:p>
+            <w:r>
+              <w:t xml:space="preserve">data after </w:t>
+            </w:r>
+            <w:proofErr w:type="gramStart"/>
+            <w:r>
+              <w:t>swap(</w:t>
+            </w:r>
+            <w:proofErr w:type="gramEnd"/>
+            <w:r>
+              <w:t xml:space="preserve">data, </w:t>
+            </w:r>
+            <w:r>
+              <w:t>5</w:t>
+            </w:r>
+            <w:r>
+              <w:t xml:space="preserve">, </w:t>
+            </w:r>
+            <w:r>
+              <w:t>5</w:t>
+            </w:r>
+            <w:r>
+              <w:t>) NO CHANGE</w:t>
+            </w:r>
+          </w:p>
+          <w:p>
+            <w:r>
+              <w:t xml:space="preserve">51, 24, 63, 73, 42, </w:t>
+            </w:r>
+            <w:r>
+              <w:rPr>
+                <w:highlight w:val="yellow"/>
+              </w:rPr>
+              <w:t>85</w:t>
+            </w:r>
+            <w:r>
+              <w:t xml:space="preserve">, </w:t>
+            </w:r>
+            <w:r>
+              <w:t>71</w:t>
+            </w:r>
+            <w:r>
+              <w:t xml:space="preserve">, </w:t>
+            </w:r>
+            <w:r>
+              <w:t>41</w:t>
+            </w:r>
+            <w:r>
+              <w:t>, 87, 32</w:t>
+            </w:r>
+          </w:p>
+        </w:tc>
+      </w:tr>
+      <w:tr>
+        <w:tc>
+          <w:tcPr>
+            <w:tcW w:w="490" w:type="dxa"/>
+          </w:tcPr>
+          <w:p>
+            <w:r>
+              <w:t>4</w:t>
+            </w:r>
+          </w:p>
+        </w:tc>
+        <w:tc>
+          <w:tcPr>
+            <w:tcW w:w="1874" w:type="dxa"/>
+          </w:tcPr>
+          <w:p>
+            <w:proofErr w:type="gramStart"/>
+            <w:r>
+              <w:t>data[</w:t>
+            </w:r>
+            <w:proofErr w:type="gramEnd"/>
+            <w:r>
+              <w:t>4</w:t>
+            </w:r>
+            <w:r>
+              <w:t xml:space="preserve">] == </w:t>
+            </w:r>
+            <w:r>
+              <w:t>42</w:t>
+            </w:r>
+            <w:r>
+              <w:t xml:space="preserve"> &gt; 32 -&gt; TRUE</w:t>
+            </w:r>
+          </w:p>
+        </w:tc>
+        <w:tc>
+          <w:tcPr>
+            <w:tcW w:w="2248" w:type="dxa"/>
+          </w:tcPr>
+          <w:p>
+            <w:r>
+              <w:t>4</w:t>
+            </w:r>
+          </w:p>
+        </w:tc>
+        <w:tc>
+          <w:tcPr>
+            <w:tcW w:w="4738" w:type="dxa"/>
+          </w:tcPr>
+          <w:p>
+            <w:r>
+              <w:t xml:space="preserve">data after </w:t>
+            </w:r>
+            <w:proofErr w:type="gramStart"/>
+            <w:r>
+              <w:t>swap(</w:t>
+            </w:r>
+            <w:proofErr w:type="gramEnd"/>
+            <w:r>
+              <w:t xml:space="preserve">data, </w:t>
+            </w:r>
+            <w:r>
+              <w:t>4</w:t>
+            </w:r>
+            <w:r>
+              <w:t xml:space="preserve">, </w:t>
+            </w:r>
+            <w:r>
+              <w:t>4</w:t>
+            </w:r>
+            <w:r>
+              <w:t>) NO CHANGE</w:t>
+            </w:r>
+          </w:p>
+          <w:p>
+            <w:r>
+              <w:t xml:space="preserve">51, 24, 63, 73, </w:t>
+            </w:r>
+            <w:r>
+              <w:rPr>
+                <w:highlight w:val="yellow"/>
+              </w:rPr>
+              <w:t>42</w:t>
+            </w:r>
+            <w:r>
+              <w:t xml:space="preserve">, </w:t>
+            </w:r>
+            <w:r>
+              <w:t>85</w:t>
+            </w:r>
+            <w:r>
+              <w:t xml:space="preserve">, </w:t>
+            </w:r>
+            <w:r>
+              <w:t>71</w:t>
+            </w:r>
+            <w:r>
+              <w:t xml:space="preserve">, </w:t>
+            </w:r>
+            <w:r>
+              <w:t>41</w:t>
+            </w:r>
+            <w:r>
+              <w:t>, 87, 32</w:t>
+            </w:r>
+          </w:p>
+        </w:tc>
+      </w:tr>
+      <w:tr>
+        <w:tc>
+          <w:tcPr>
+            <w:tcW w:w="490" w:type="dxa"/>
+          </w:tcPr>
+          <w:p>
+            <w:r>
+              <w:t>3</w:t>
+            </w:r>
+          </w:p>
+        </w:tc>
+        <w:tc>
+          <w:tcPr>
+            <w:tcW w:w="1874" w:type="dxa"/>
+          </w:tcPr>
+          <w:p>
+            <w:proofErr w:type="gramStart"/>
+            <w:r>
+              <w:t>data[</w:t>
+            </w:r>
+            <w:proofErr w:type="gramEnd"/>
+            <w:r>
+              <w:t>3</w:t>
+            </w:r>
+            <w:r>
+              <w:t xml:space="preserve">] == </w:t>
+            </w:r>
+            <w:r>
+              <w:t>73</w:t>
+            </w:r>
+            <w:r>
+              <w:t xml:space="preserve"> &gt; 32 -&gt; TRUE</w:t>
+            </w:r>
+          </w:p>
+        </w:tc>
+        <w:tc>
+          <w:tcPr>
+            <w:tcW w:w="2248" w:type="dxa"/>
+          </w:tcPr>
+          <w:p>
+            <w:r>
+              <w:t>3</w:t>
+            </w:r>
+          </w:p>
+        </w:tc>
+        <w:tc>
+          <w:tcPr>
+            <w:tcW w:w="4738" w:type="dxa"/>
+          </w:tcPr>
+          <w:p>
+            <w:r>
+              <w:t xml:space="preserve">data after </w:t>
+            </w:r>
+            <w:proofErr w:type="gramStart"/>
+            <w:r>
+              <w:t>swap(</w:t>
+            </w:r>
+            <w:proofErr w:type="gramEnd"/>
+            <w:r>
+              <w:t>data, 4, 4) NO CHANGE</w:t>
+            </w:r>
+          </w:p>
+          <w:p>
+            <w:r>
+              <w:t xml:space="preserve">51, 24, 63, </w:t>
+            </w:r>
+            <w:r>
+              <w:rPr>
+                <w:highlight w:val="yellow"/>
+              </w:rPr>
+              <w:t>73</w:t>
+            </w:r>
+            <w:r>
+              <w:t xml:space="preserve">, </w:t>
+            </w:r>
+            <w:r>
+              <w:t>42</w:t>
+            </w:r>
+            <w:r>
+              <w:t xml:space="preserve">, </w:t>
+            </w:r>
+            <w:r>
+              <w:t>85</w:t>
+            </w:r>
+            <w:r>
+              <w:t xml:space="preserve">, </w:t>
+            </w:r>
+            <w:r>
+              <w:t>71</w:t>
+            </w:r>
+            <w:r>
+              <w:t xml:space="preserve">, </w:t>
+            </w:r>
+            <w:r>
+              <w:t>41</w:t>
+            </w:r>
+            <w:r>
+              <w:t>, 87, 32</w:t>
+            </w:r>
+          </w:p>
+        </w:tc>
+      </w:tr>
+      <w:tr>
+        <w:tc>
+          <w:tcPr>
+            <w:tcW w:w="490" w:type="dxa"/>
+          </w:tcPr>
+          <w:p>
+            <w:r>
+              <w:t>2</w:t>
+            </w:r>
+          </w:p>
+        </w:tc>
+        <w:tc>
+          <w:tcPr>
+            <w:tcW w:w="1874" w:type="dxa"/>
+          </w:tcPr>
+          <w:p>
+            <w:proofErr w:type="gramStart"/>
+            <w:r>
+              <w:t>data[</w:t>
+            </w:r>
+            <w:proofErr w:type="gramEnd"/>
+            <w:r>
+              <w:t>2</w:t>
+            </w:r>
+            <w:r>
+              <w:t xml:space="preserve">] == </w:t>
+            </w:r>
+            <w:r>
+              <w:t>6</w:t>
+            </w:r>
+            <w:r>
+              <w:t>3 &gt; 32 -&gt; TRUE</w:t>
+            </w:r>
+          </w:p>
+        </w:tc>
+        <w:tc>
+          <w:tcPr>
+            <w:tcW w:w="2248" w:type="dxa"/>
+          </w:tcPr>
+          <w:p>
+            <w:r>
+              <w:t>2</w:t>
+            </w:r>
+          </w:p>
+        </w:tc>
+        <w:tc>
+          <w:tcPr>
+            <w:tcW w:w="4738" w:type="dxa"/>
+          </w:tcPr>
+          <w:p>
+            <w:r>
+              <w:t xml:space="preserve">data after </w:t>
+            </w:r>
+            <w:proofErr w:type="gramStart"/>
+            <w:r>
+              <w:t>swap(</w:t>
+            </w:r>
+            <w:proofErr w:type="gramEnd"/>
+            <w:r>
+              <w:t>data, 4, 4) NO CHANGE</w:t>
+            </w:r>
+          </w:p>
+          <w:p>
+            <w:r>
+              <w:t xml:space="preserve">51, 24, </w:t>
+            </w:r>
+            <w:r>
+              <w:rPr>
+                <w:highlight w:val="yellow"/>
+              </w:rPr>
+              <w:t>63</w:t>
+            </w:r>
+            <w:r>
+              <w:t xml:space="preserve">, </w:t>
+            </w:r>
+            <w:r>
+              <w:t>73</w:t>
+            </w:r>
+            <w:r>
+              <w:t xml:space="preserve">, </w:t>
+            </w:r>
+            <w:r>
+              <w:t>42</w:t>
+            </w:r>
+            <w:r>
+              <w:t xml:space="preserve">, </w:t>
+            </w:r>
+            <w:r>
+              <w:t>85</w:t>
+            </w:r>
+            <w:r>
+              <w:t xml:space="preserve">, </w:t>
+            </w:r>
+            <w:r>
+              <w:t>71</w:t>
+            </w:r>
+            <w:r>
+              <w:t xml:space="preserve">, </w:t>
+            </w:r>
+            <w:r>
+              <w:t>41</w:t>
+            </w:r>
+            <w:r>
+              <w:t>, 87, 32</w:t>
+            </w:r>
+          </w:p>
+        </w:tc>
+      </w:tr>
+      <w:tr>
+        <w:tc>
+          <w:tcPr>
+            <w:tcW w:w="490" w:type="dxa"/>
+          </w:tcPr>
+          <w:p>
+            <w:r>
+              <w:t>1</w:t>
+            </w:r>
+          </w:p>
+        </w:tc>
+        <w:tc>
+          <w:tcPr>
+            <w:tcW w:w="1874" w:type="dxa"/>
+          </w:tcPr>
+          <w:p>
+            <w:proofErr w:type="gramStart"/>
+            <w:r>
+              <w:t>data[</w:t>
+            </w:r>
+            <w:proofErr w:type="gramEnd"/>
+            <w:r>
+              <w:t>1</w:t>
+            </w:r>
+            <w:r>
+              <w:t xml:space="preserve">] == </w:t>
+            </w:r>
+            <w:r>
+              <w:t>24</w:t>
+            </w:r>
+            <w:r>
+              <w:t xml:space="preserve"> </w:t>
+            </w:r>
+            <w:r>
+              <w:t xml:space="preserve">! </w:t>
+            </w:r>
+            <w:r>
+              <w:t>&gt; 32 -&gt;</w:t>
+            </w:r>
+            <w:r>
+              <w:t xml:space="preserve"> FALSE</w:t>
+            </w:r>
+          </w:p>
+        </w:tc>
+        <w:tc>
+          <w:tcPr>
+            <w:tcW w:w="2248" w:type="dxa"/>
+          </w:tcPr>
+          <w:p/>
+        </w:tc>
+        <w:tc>
+          <w:tcPr>
+            <w:tcW w:w="4738" w:type="dxa"/>
+          </w:tcPr>
+          <w:p/>
+        </w:tc>
+      </w:tr>
+      <w:tr>
+        <w:tc>
+          <w:tcPr>
+            <w:tcW w:w="490" w:type="dxa"/>
+          </w:tcPr>
+          <w:p>
+            <w:r>
+              <w:t>0</w:t>
+            </w:r>
+          </w:p>
+        </w:tc>
+        <w:tc>
+          <w:tcPr>
+            <w:tcW w:w="1874" w:type="dxa"/>
+          </w:tcPr>
+          <w:p>
+            <w:proofErr w:type="gramStart"/>
+            <w:r>
+              <w:t>data[</w:t>
+            </w:r>
+            <w:proofErr w:type="gramEnd"/>
+            <w:r>
+              <w:t>0</w:t>
+            </w:r>
+            <w:r>
+              <w:t xml:space="preserve">] == </w:t>
+            </w:r>
+            <w:r>
+              <w:t>51</w:t>
+            </w:r>
+            <w:r>
+              <w:t xml:space="preserve"> &gt; 32 -&gt; TRUE</w:t>
+            </w:r>
+          </w:p>
+        </w:tc>
+        <w:tc>
+          <w:tcPr>
+            <w:tcW w:w="2248" w:type="dxa"/>
+          </w:tcPr>
+          <w:p>
+            <w:r>
+              <w:t>1</w:t>
+            </w:r>
+          </w:p>
+        </w:tc>
+        <w:tc>
+          <w:tcPr>
+            <w:tcW w:w="4738" w:type="dxa"/>
+          </w:tcPr>
+          <w:p>
+            <w:r>
+              <w:t xml:space="preserve">data after </w:t>
+            </w:r>
+            <w:proofErr w:type="gramStart"/>
+            <w:r>
+              <w:t>swap(</w:t>
+            </w:r>
+            <w:proofErr w:type="gramEnd"/>
+            <w:r>
+              <w:t xml:space="preserve">data, </w:t>
+            </w:r>
+            <w:r>
+              <w:t>1</w:t>
+            </w:r>
+            <w:r>
+              <w:t xml:space="preserve">, </w:t>
+            </w:r>
+            <w:r>
+              <w:t>0</w:t>
+            </w:r>
+            <w:r>
+              <w:t>)</w:t>
+            </w:r>
+            <w:r>
+              <w:t xml:space="preserve"> CHANGE</w:t>
+            </w:r>
+          </w:p>
+          <w:p>
+            <w:r>
+              <w:rPr>
+                <w:highlight w:val="yellow"/>
+              </w:rPr>
+              <w:t xml:space="preserve">24, </w:t>
+            </w:r>
+            <w:r>
+              <w:rPr>
+                <w:highlight w:val="yellow"/>
+              </w:rPr>
+              <w:t>52</w:t>
+            </w:r>
+            <w:r>
+              <w:t xml:space="preserve">, </w:t>
+            </w:r>
+            <w:r>
+              <w:t>63</w:t>
+            </w:r>
+            <w:r>
+              <w:t xml:space="preserve">, </w:t>
+            </w:r>
+            <w:r>
+              <w:t>73</w:t>
+            </w:r>
+            <w:r>
+              <w:t xml:space="preserve">, </w:t>
+            </w:r>
+            <w:r>
+              <w:t>42</w:t>
+            </w:r>
+            <w:r>
+              <w:t xml:space="preserve">, </w:t>
+            </w:r>
+            <w:r>
+              <w:t>85</w:t>
+            </w:r>
+            <w:r>
+              <w:t xml:space="preserve">, </w:t>
+            </w:r>
+            <w:r>
+              <w:t>71</w:t>
+            </w:r>
+            <w:r>
+              <w:t xml:space="preserve">, </w:t>
+            </w:r>
+            <w:r>
+              <w:t>41</w:t>
+            </w:r>
+            <w:r>
+              <w:t>, 87, 32</w:t>
+            </w:r>
+          </w:p>
+        </w:tc>
+      </w:tr>
+    </w:tbl>
+    <w:p>
+      <w:r>
+        <w:t>End for loop</w:t>
+      </w:r>
+    </w:p>
+    <w:p/>
+    <w:p>
+      <w:r>
+        <w:t xml:space="preserve">Data after </w:t>
+      </w:r>
+      <w:r>
+        <w:t xml:space="preserve">data after </w:t>
+      </w:r>
+      <w:proofErr w:type="gramStart"/>
+      <w:r>
+        <w:t>swap(</w:t>
+      </w:r>
+      <w:proofErr w:type="gramEnd"/>
+      <w:r>
+        <w:t xml:space="preserve">data, </w:t>
+      </w:r>
+      <w:proofErr w:type="spellStart"/>
+      <w:r>
+        <w:t>currentSwapPosition</w:t>
+      </w:r>
+      <w:proofErr w:type="spellEnd"/>
+      <w:r>
+        <w:t>=1</w:t>
+      </w:r>
+      <w:r>
+        <w:t xml:space="preserve">, </w:t>
+      </w:r>
+      <w:r>
+        <w:t>right</w:t>
+      </w:r>
+      <w:r>
+        <w:t>=9</w:t>
+      </w:r>
+      <w:r>
+        <w:t>)</w:t>
+      </w:r>
+      <w:r>
+        <w:t xml:space="preserve">: </w:t>
+      </w:r>
+    </w:p>
+    <w:p>
+      <w:r>
+        <w:t xml:space="preserve">24, </w:t>
+      </w:r>
+      <w:r>
+        <w:rPr>
+          <w:highlight w:val="yellow"/>
+        </w:rPr>
+        <w:t>3</w:t>
+      </w:r>
+      <w:r>
+        <w:rPr>
+          <w:highlight w:val="yellow"/>
+        </w:rPr>
+        <w:t>2</w:t>
+      </w:r>
+      <w:r>
+        <w:t xml:space="preserve">, </w:t>
+      </w:r>
+      <w:r>
+        <w:t>63</w:t>
+      </w:r>
+      <w:r>
+        <w:t xml:space="preserve">, </w:t>
+      </w:r>
+      <w:r>
+        <w:t>73</w:t>
+      </w:r>
+      <w:r>
+        <w:t xml:space="preserve">, </w:t>
+      </w:r>
+      <w:r>
+        <w:t>42</w:t>
+      </w:r>
+      <w:r>
+        <w:t xml:space="preserve">, </w:t>
+      </w:r>
+      <w:r>
+        <w:t>85</w:t>
+      </w:r>
+      <w:r>
+        <w:t xml:space="preserve">, </w:t>
+      </w:r>
+      <w:r>
+        <w:t>71</w:t>
+      </w:r>
+      <w:r>
+        <w:t xml:space="preserve">, </w:t>
+      </w:r>
+      <w:r>
+        <w:t>41</w:t>
+      </w:r>
+      <w:r>
+        <w:t xml:space="preserve">, 87, </w:t>
+      </w:r>
+      <w:r>
+        <w:rPr>
+          <w:highlight w:val="yellow"/>
+        </w:rPr>
+        <w:t>5</w:t>
+      </w:r>
+      <w:r>
+        <w:rPr>
+          <w:highlight w:val="yellow"/>
+        </w:rPr>
+        <w:t>2</w:t>
+      </w:r>
+    </w:p>
+    <w:p>
+      <w:r>
+        <w:t xml:space="preserve">Return </w:t>
+      </w:r>
+      <w:proofErr w:type="spellStart"/>
+      <w:r>
+        <w:t>currentSwapPosition</w:t>
+      </w:r>
+      <w:proofErr w:type="spellEnd"/>
+      <w:r>
+        <w:t>=1</w:t>
+      </w:r>
+    </w:p>
+    <w:p>
+      <w:r>
+        <w:lastRenderedPageBreak/>
+        <w:t>-----</w:t>
+      </w:r>
+    </w:p>
+    <w:p>
+      <w:r>
+        <w:t xml:space="preserve">Back in </w:t>
+      </w:r>
+      <w:proofErr w:type="spellStart"/>
+      <w:r>
+        <w:t>quickSortRecursive</w:t>
+      </w:r>
+      <w:proofErr w:type="spellEnd"/>
+    </w:p>
+    <w:p/>
+    <w:p>
+      <w:proofErr w:type="spellStart"/>
+      <w:r>
+        <w:t>partitionPosition</w:t>
+      </w:r>
+      <w:proofErr w:type="spellEnd"/>
+      <w:r>
+        <w:t xml:space="preserve"> = 1</w:t>
+      </w:r>
+    </w:p>
+    <w:p>
+      <w:r>
+        <w:t>// Recursive on left side:</w:t>
+      </w:r>
+    </w:p>
+    <w:p>
+      <w:proofErr w:type="spellStart"/>
+      <w:r>
+        <w:t>quickSortRecursive</w:t>
+      </w:r>
+      <w:proofErr w:type="spellEnd"/>
+      <w:r>
+        <w:t xml:space="preserve"> (data, left=0, partitionPosition-1=0)</w:t>
+      </w:r>
+    </w:p>
+    <w:p/>
+    <w:p>
+      <w:r>
+        <w:t>----</w:t>
+      </w:r>
+    </w:p>
+    <w:p>
+      <w:r>
+        <w:t xml:space="preserve">Back in </w:t>
+      </w:r>
+      <w:proofErr w:type="spellStart"/>
+      <w:r>
+        <w:t>quickSortRecursive</w:t>
+      </w:r>
+      <w:proofErr w:type="spellEnd"/>
+    </w:p>
+    <w:p>
+      <w:r>
+        <w:t>Parameters:</w:t>
+      </w:r>
+    </w:p>
+    <w:p>
+      <w:r>
+        <w:t xml:space="preserve">data = </w:t>
+      </w:r>
+      <w:r>
+        <w:t>24, 32, 63, 73, 42, 85, 71, 41, 87, 52</w:t>
+      </w:r>
+    </w:p>
+    <w:p>
+      <w:r>
+        <w:t>left=0</w:t>
+      </w:r>
+    </w:p>
+    <w:p>
+      <w:r>
+        <w:t>right=</w:t>
+      </w:r>
+      <w:r>
+        <w:t>0</w:t>
+      </w:r>
+    </w:p>
+    <w:p/>
+    <w:p>
+      <w:r>
+        <w:t>left == right -&gt; return left=</w:t>
+      </w:r>
+      <w:proofErr w:type="gramStart"/>
+      <w:r>
+        <w:t>0;</w:t>
+      </w:r>
+      <w:proofErr w:type="gramEnd"/>
+    </w:p>
+    <w:p>
+      <w:r>
+        <w:t>----</w:t>
+      </w:r>
+    </w:p>
+    <w:p>
+      <w:r>
+        <w:t xml:space="preserve">Back in </w:t>
+      </w:r>
+      <w:proofErr w:type="spellStart"/>
+      <w:r>
+        <w:t>quickSortRecursive</w:t>
+      </w:r>
+      <w:proofErr w:type="spellEnd"/>
+    </w:p>
+    <w:p/>
+    <w:p>
+      <w:r>
+        <w:t xml:space="preserve">I assume that </w:t>
+      </w:r>
+      <w:proofErr w:type="spellStart"/>
+      <w:r>
+        <w:t>partitionPosition</w:t>
+      </w:r>
+      <w:proofErr w:type="spellEnd"/>
+      <w:r>
+        <w:t xml:space="preserve"> = 1</w:t>
+      </w:r>
+      <w:r>
+        <w:t xml:space="preserve">, unaffected by the above </w:t>
+      </w:r>
+      <w:proofErr w:type="gramStart"/>
+      <w:r>
+        <w:t>call  recurse</w:t>
+      </w:r>
+      <w:proofErr w:type="gramEnd"/>
+      <w:r>
+        <w:t xml:space="preserve"> on left side</w:t>
+      </w:r>
+    </w:p>
+    <w:p>
+      <w:r>
+        <w:t>// Recurs</w:t>
+      </w:r>
+      <w:r>
+        <w:t>e</w:t>
+      </w:r>
+      <w:r>
+        <w:t xml:space="preserve"> on </w:t>
+      </w:r>
+      <w:r>
+        <w:t>right</w:t>
+      </w:r>
+      <w:r>
+        <w:t xml:space="preserve"> side:</w:t>
+      </w:r>
+    </w:p>
+    <w:p>
+      <w:proofErr w:type="spellStart"/>
+      <w:r>
+        <w:t>quickSortRecursive</w:t>
+      </w:r>
+      <w:proofErr w:type="spellEnd"/>
+      <w:r>
+        <w:t xml:space="preserve"> (data, partitionPosition</w:t>
+      </w:r>
+      <w:r>
+        <w:t>+</w:t>
+      </w:r>
+      <w:r>
+        <w:t>1=</w:t>
+      </w:r>
+      <w:r>
+        <w:t>2, right=9</w:t>
+      </w:r>
+      <w:r>
+        <w:t>)</w:t>
+      </w:r>
+    </w:p>
+    <w:p/>
+    <w:p>
+      <w:r>
+        <w:t>----</w:t>
+      </w:r>
+    </w:p>
+    <w:p>
+      <w:r>
+        <w:t xml:space="preserve">Back in </w:t>
+      </w:r>
+      <w:proofErr w:type="spellStart"/>
+      <w:r>
+        <w:t>quickSortRecursive</w:t>
+      </w:r>
+      <w:proofErr w:type="spellEnd"/>
+    </w:p>
+    <w:p>
+      <w:r>
+        <w:t>Parameters:</w:t>
+      </w:r>
+    </w:p>
+    <w:p>
+      <w:pPr>
+        <w:pStyle w:val="ListParagraph"/>
+        <w:numPr>
+          <w:ilvl w:val="0"/>
+          <w:numId w:val="4"/>
+        </w:numPr>
+      </w:pPr>
+      <w:r>
+        <w:t xml:space="preserve">data = </w:t>
+      </w:r>
+      <w:r>
+        <w:t>24, 32, 63, 73, 42, 85, 71, 41, 87, 52</w:t>
+      </w:r>
+    </w:p>
+    <w:p>
+      <w:pPr>
+        <w:pStyle w:val="ListParagraph"/>
+        <w:numPr>
+          <w:ilvl w:val="0"/>
+          <w:numId w:val="4"/>
+        </w:numPr>
+      </w:pPr>
+      <w:r>
+        <w:t>left=</w:t>
+      </w:r>
+      <w:r>
+        <w:t>2</w:t>
+      </w:r>
+    </w:p>
+    <w:p>
+      <w:pPr>
+        <w:pStyle w:val="ListParagraph"/>
+        <w:numPr>
+          <w:ilvl w:val="0"/>
+          <w:numId w:val="4"/>
+        </w:numPr>
+      </w:pPr>
+      <w:r>
+        <w:t>right=</w:t>
+      </w:r>
+      <w:r>
+        <w:t>9</w:t>
+      </w:r>
+    </w:p>
+    <w:p/>
+    <w:p>
+      <w:r>
+        <w:t xml:space="preserve">left </w:t>
+      </w:r>
+      <w:r>
+        <w:t>&lt;</w:t>
+      </w:r>
+      <w:r>
+        <w:t xml:space="preserve"> right -&gt; </w:t>
+      </w:r>
+      <w:r>
+        <w:t>continue with the execution</w:t>
+      </w:r>
+    </w:p>
+    <w:p>
+      <w:r>
+        <w:t xml:space="preserve">partition Position = </w:t>
+      </w:r>
+      <w:proofErr w:type="spellStart"/>
+      <w:r>
+        <w:t>quickSortPartition</w:t>
+      </w:r>
+      <w:proofErr w:type="spellEnd"/>
+      <w:r>
+        <w:t xml:space="preserve"> (data, 2, 9)</w:t>
+      </w:r>
+    </w:p>
+    <w:p/>
+    <w:p>
+      <w:r>
+        <w:t>----</w:t>
+      </w:r>
+    </w:p>
+    <w:p>
+      <w:r>
+        <w:t>CALL 2</w:t>
+      </w:r>
+    </w:p>
+    <w:p/>
+    <w:p>
+      <w:r>
+        <w:t>Parameters:</w:t>
+      </w:r>
+    </w:p>
+    <w:p>
+      <w:pPr>
+        <w:pStyle w:val="ListParagraph"/>
+        <w:numPr>
+          <w:ilvl w:val="0"/>
+          <w:numId w:val="3"/>
+        </w:numPr>
+      </w:pPr>
+      <w:r>
+        <w:t xml:space="preserve">data = </w:t>
+      </w:r>
+      <w:r>
+        <w:t xml:space="preserve">24, </w:t>
+      </w:r>
+      <w:r>
+        <w:t>32</w:t>
+      </w:r>
+      <w:r>
+        <w:t xml:space="preserve">, </w:t>
+      </w:r>
+      <w:r>
+        <w:t>63</w:t>
+      </w:r>
+      <w:r>
+        <w:t xml:space="preserve">, </w:t>
+      </w:r>
+      <w:r>
+        <w:t>73</w:t>
+      </w:r>
+      <w:r>
+        <w:t xml:space="preserve">, </w:t>
+      </w:r>
+      <w:r>
+        <w:t>42</w:t>
+      </w:r>
+      <w:r>
+        <w:t xml:space="preserve">, </w:t>
+      </w:r>
+      <w:r>
+        <w:t>85</w:t>
+      </w:r>
+      <w:r>
+        <w:t xml:space="preserve">, </w:t>
+      </w:r>
+      <w:r>
+        <w:t>71</w:t>
+      </w:r>
+      <w:r>
+        <w:t xml:space="preserve">, </w:t>
+      </w:r>
+      <w:r>
+        <w:t>41</w:t>
+      </w:r>
+      <w:r>
+        <w:t xml:space="preserve">, 87, </w:t>
+      </w:r>
+      <w:r>
+        <w:t>52</w:t>
+      </w:r>
+    </w:p>
+    <w:p>
+      <w:pPr>
+        <w:pStyle w:val="ListParagraph"/>
+        <w:numPr>
+          <w:ilvl w:val="0"/>
+          <w:numId w:val="2"/>
+        </w:numPr>
+      </w:pPr>
+      <w:r>
+        <w:t xml:space="preserve">left = </w:t>
+      </w:r>
+      <w:r>
+        <w:t>2</w:t>
+      </w:r>
+    </w:p>
+    <w:p>
+      <w:pPr>
+        <w:pStyle w:val="ListParagraph"/>
+        <w:numPr>
+          <w:ilvl w:val="0"/>
+          <w:numId w:val="2"/>
+        </w:numPr>
+      </w:pPr>
+      <w:r>
+        <w:t xml:space="preserve">right = </w:t>
+      </w:r>
+      <w:r>
+        <w:t>9</w:t>
+      </w:r>
+    </w:p>
+    <w:p/>
+    <w:p>
+      <w:proofErr w:type="gramStart"/>
+      <w:r>
+        <w:t>left !</w:t>
+      </w:r>
+      <w:proofErr w:type="gramEnd"/>
+      <w:r>
+        <w:t>= right -&gt; Continue with the execution inside the method.</w:t>
+      </w:r>
+    </w:p>
+    <w:p/>
+    <w:p>
+      <w:proofErr w:type="spellStart"/>
+      <w:r>
+        <w:t>parti</w:t>
+      </w:r>
+      <w:r>
+        <w:t>ti</w:t>
+      </w:r>
+      <w:r>
+        <w:t>onElement</w:t>
+      </w:r>
+      <w:proofErr w:type="spellEnd"/>
+      <w:r>
+        <w:t xml:space="preserve"> = data[right] = </w:t>
+      </w:r>
+      <w:r>
+        <w:t>5</w:t>
+      </w:r>
+      <w:r>
+        <w:t>2</w:t>
+      </w:r>
+    </w:p>
+    <w:p>
+      <w:proofErr w:type="spellStart"/>
+      <w:r>
+        <w:lastRenderedPageBreak/>
+        <w:t>currentSwapPosition</w:t>
+      </w:r>
+      <w:proofErr w:type="spellEnd"/>
+      <w:r>
+        <w:t xml:space="preserve"> = right = 9</w:t>
+      </w:r>
+    </w:p>
+    <w:p>
+      <w:r>
+        <w:t xml:space="preserve">for </w:t>
+      </w:r>
+      <w:proofErr w:type="spellStart"/>
+      <w:r>
+        <w:t>i</w:t>
+      </w:r>
+      <w:proofErr w:type="spellEnd"/>
+      <w:r>
+        <w:t xml:space="preserve">=right-1=8 to </w:t>
+      </w:r>
+      <w:proofErr w:type="spellStart"/>
+      <w:r>
+        <w:t>i</w:t>
+      </w:r>
+      <w:proofErr w:type="spellEnd"/>
+      <w:r>
+        <w:t>&gt;=left=</w:t>
+      </w:r>
+      <w:r>
+        <w:t>2</w:t>
+      </w:r>
+    </w:p>
+    <w:tbl>
+      <w:tblPr>
+        <w:tblStyle w:val="TableGrid"/>
+        <w:tblW w:w="0" w:type="auto"/>
+        <w:tblLook w:val="04A0" w:firstRow="1" w:lastRow="0" w:firstColumn="1" w:lastColumn="0" w:noHBand="0" w:noVBand="1"/>
+      </w:tblPr>
+      <w:tblGrid>
+        <w:gridCol w:w="490"/>
+        <w:gridCol w:w="1874"/>
+        <w:gridCol w:w="2248"/>
+        <w:gridCol w:w="4738"/>
+      </w:tblGrid>
+      <w:tr>
+        <w:tc>
+          <w:tcPr>
+            <w:tcW w:w="490" w:type="dxa"/>
+          </w:tcPr>
+          <w:p>
+            <w:proofErr w:type="spellStart"/>
+            <w:r>
+              <w:t>i</w:t>
+            </w:r>
+            <w:proofErr w:type="spellEnd"/>
+            <w:r>
+              <w:t xml:space="preserve"> </w:t>
+            </w:r>
+          </w:p>
+        </w:tc>
+        <w:tc>
+          <w:tcPr>
+            <w:tcW w:w="1874" w:type="dxa"/>
+          </w:tcPr>
+          <w:p>
+            <w:r>
+              <w:t>data[</w:t>
+            </w:r>
+            <w:proofErr w:type="spellStart"/>
+            <w:r>
+              <w:t>i</w:t>
+            </w:r>
+            <w:proofErr w:type="spellEnd"/>
+            <w:r>
+              <w:t xml:space="preserve">] &gt; </w:t>
+            </w:r>
+            <w:proofErr w:type="spellStart"/>
+            <w:r>
+              <w:t>partitionElement</w:t>
+            </w:r>
+            <w:proofErr w:type="spellEnd"/>
+            <w:r>
+              <w:t xml:space="preserve"> (</w:t>
+            </w:r>
+            <w:r>
+              <w:t>5</w:t>
+            </w:r>
+            <w:r>
+              <w:t xml:space="preserve">2) </w:t>
+            </w:r>
+          </w:p>
+        </w:tc>
+        <w:tc>
+          <w:tcPr>
+            <w:tcW w:w="2248" w:type="dxa"/>
+          </w:tcPr>
+          <w:p>
+            <w:proofErr w:type="spellStart"/>
+            <w:r>
+              <w:t>currentSwapPosition</w:t>
+            </w:r>
+            <w:proofErr w:type="spellEnd"/>
+          </w:p>
+        </w:tc>
+        <w:tc>
+          <w:tcPr>
+            <w:tcW w:w="4738" w:type="dxa"/>
+          </w:tcPr>
+          <w:p>
+            <w:r>
+              <w:t xml:space="preserve">data after </w:t>
+            </w:r>
+            <w:proofErr w:type="gramStart"/>
+            <w:r>
+              <w:t>swap(</w:t>
+            </w:r>
+            <w:proofErr w:type="gramEnd"/>
+            <w:r>
+              <w:t xml:space="preserve">data, </w:t>
+            </w:r>
+            <w:proofErr w:type="spellStart"/>
+            <w:r>
+              <w:t>currentSwapPosition</w:t>
+            </w:r>
+            <w:proofErr w:type="spellEnd"/>
+            <w:r>
+              <w:t xml:space="preserve">, </w:t>
+            </w:r>
+            <w:proofErr w:type="spellStart"/>
+            <w:r>
+              <w:t>i</w:t>
+            </w:r>
+            <w:proofErr w:type="spellEnd"/>
+            <w:r>
+              <w:t>)</w:t>
+            </w:r>
+          </w:p>
+        </w:tc>
+      </w:tr>
+      <w:tr>
+        <w:tc>
+          <w:tcPr>
+            <w:tcW w:w="490" w:type="dxa"/>
+          </w:tcPr>
+          <w:p>
+            <w:r>
+              <w:t>8</w:t>
+            </w:r>
+          </w:p>
+        </w:tc>
+        <w:tc>
+          <w:tcPr>
+            <w:tcW w:w="1874" w:type="dxa"/>
+          </w:tcPr>
+          <w:p>
+            <w:proofErr w:type="gramStart"/>
+            <w:r>
+              <w:t>data[</w:t>
+            </w:r>
+            <w:proofErr w:type="gramEnd"/>
+            <w:r>
+              <w:t xml:space="preserve">8] == 87 &gt; </w:t>
+            </w:r>
+            <w:r>
+              <w:t>5</w:t>
+            </w:r>
+            <w:r>
+              <w:t>2 -&gt; TRUE</w:t>
+            </w:r>
+          </w:p>
+        </w:tc>
+        <w:tc>
+          <w:tcPr>
+            <w:tcW w:w="2248" w:type="dxa"/>
+          </w:tcPr>
+          <w:p>
+            <w:r>
+              <w:t>8</w:t>
+            </w:r>
+          </w:p>
+        </w:tc>
+        <w:tc>
+          <w:tcPr>
+            <w:tcW w:w="4738" w:type="dxa"/>
+          </w:tcPr>
+          <w:p>
+            <w:r>
+              <w:t xml:space="preserve">data after </w:t>
+            </w:r>
+            <w:proofErr w:type="gramStart"/>
+            <w:r>
+              <w:t>swap(</w:t>
+            </w:r>
+            <w:proofErr w:type="gramEnd"/>
+            <w:r>
+              <w:t>data, 8, 8) NO CHANGE</w:t>
+            </w:r>
+          </w:p>
+          <w:p>
+            <w:r>
+              <w:t xml:space="preserve">24, </w:t>
+            </w:r>
+            <w:r>
+              <w:t>32</w:t>
+            </w:r>
+            <w:r>
+              <w:t xml:space="preserve">, </w:t>
+            </w:r>
+            <w:r>
+              <w:t>63</w:t>
+            </w:r>
+            <w:r>
+              <w:t xml:space="preserve">, </w:t>
+            </w:r>
+            <w:r>
+              <w:t>73</w:t>
+            </w:r>
+            <w:r>
+              <w:t xml:space="preserve">, </w:t>
+            </w:r>
+            <w:r>
+              <w:t>42</w:t>
+            </w:r>
+            <w:r>
+              <w:t xml:space="preserve">, </w:t>
+            </w:r>
+            <w:r>
+              <w:t>85</w:t>
+            </w:r>
+            <w:r>
+              <w:t xml:space="preserve">, </w:t>
+            </w:r>
+            <w:r>
+              <w:t>71</w:t>
+            </w:r>
+            <w:r>
+              <w:t xml:space="preserve">, </w:t>
+            </w:r>
+            <w:r>
+              <w:t>41</w:t>
+            </w:r>
+            <w:r>
+              <w:t xml:space="preserve">, </w:t>
+            </w:r>
+            <w:r>
+              <w:rPr>
+                <w:highlight w:val="yellow"/>
+              </w:rPr>
+              <w:t>87</w:t>
+            </w:r>
+            <w:r>
+              <w:t xml:space="preserve">, </w:t>
+            </w:r>
+            <w:r>
+              <w:t>52</w:t>
+            </w:r>
+          </w:p>
+          <w:p/>
+        </w:tc>
+      </w:tr>
+      <w:tr>
+        <w:tc>
+          <w:tcPr>
+            <w:tcW w:w="490" w:type="dxa"/>
+          </w:tcPr>
+          <w:p>
+            <w:r>
+              <w:t>7</w:t>
+            </w:r>
+          </w:p>
+        </w:tc>
+        <w:tc>
+          <w:tcPr>
+            <w:tcW w:w="1874" w:type="dxa"/>
+          </w:tcPr>
+          <w:p>
+            <w:proofErr w:type="gramStart"/>
+            <w:r>
+              <w:t>data[</w:t>
+            </w:r>
+            <w:proofErr w:type="gramEnd"/>
+            <w:r>
+              <w:t xml:space="preserve">7] == 41 </w:t>
+            </w:r>
+            <w:r>
+              <w:t>!</w:t>
+            </w:r>
+            <w:r>
+              <w:t xml:space="preserve">&gt; </w:t>
+            </w:r>
+            <w:r>
+              <w:t>5</w:t>
+            </w:r>
+            <w:r>
+              <w:t xml:space="preserve">2 -&gt; </w:t>
+            </w:r>
+            <w:r>
+              <w:t>FALSE</w:t>
+            </w:r>
+          </w:p>
+        </w:tc>
+        <w:tc>
+          <w:tcPr>
+            <w:tcW w:w="2248" w:type="dxa"/>
+          </w:tcPr>
+          <w:p/>
+        </w:tc>
+        <w:tc>
+          <w:tcPr>
+            <w:tcW w:w="4738" w:type="dxa"/>
+          </w:tcPr>
+          <w:p/>
+        </w:tc>
+      </w:tr>
+      <w:tr>
+        <w:tc>
+          <w:tcPr>
+            <w:tcW w:w="490" w:type="dxa"/>
+          </w:tcPr>
+          <w:p>
+            <w:r>
+              <w:t>6</w:t>
+            </w:r>
+          </w:p>
+        </w:tc>
+        <w:tc>
+          <w:tcPr>
+            <w:tcW w:w="1874" w:type="dxa"/>
+          </w:tcPr>
+          <w:p>
+            <w:proofErr w:type="gramStart"/>
+            <w:r>
+              <w:t>data[</w:t>
+            </w:r>
+            <w:proofErr w:type="gramEnd"/>
+            <w:r>
+              <w:t xml:space="preserve">6] == 71 &gt; </w:t>
+            </w:r>
+            <w:r>
+              <w:t>5</w:t>
+            </w:r>
+            <w:r>
+              <w:t>2 -&gt; TRUE</w:t>
+            </w:r>
+          </w:p>
+        </w:tc>
+        <w:tc>
+          <w:tcPr>
+            <w:tcW w:w="2248" w:type="dxa"/>
+          </w:tcPr>
+          <w:p>
+            <w:r>
+              <w:t>7</w:t>
+            </w:r>
+          </w:p>
+        </w:tc>
+        <w:tc>
+          <w:tcPr>
+            <w:tcW w:w="4738" w:type="dxa"/>
+          </w:tcPr>
+          <w:p>
+            <w:r>
+              <w:t xml:space="preserve">data after </w:t>
+            </w:r>
+            <w:proofErr w:type="gramStart"/>
+            <w:r>
+              <w:t>swap(</w:t>
+            </w:r>
+            <w:proofErr w:type="gramEnd"/>
+            <w:r>
+              <w:t xml:space="preserve">data, </w:t>
+            </w:r>
+            <w:r>
+              <w:t>7</w:t>
+            </w:r>
+            <w:r>
+              <w:t xml:space="preserve">, </w:t>
+            </w:r>
+            <w:r>
+              <w:t>6</w:t>
+            </w:r>
+            <w:r>
+              <w:t xml:space="preserve">) </w:t>
+            </w:r>
+          </w:p>
+          <w:p>
+            <w:r>
+              <w:t xml:space="preserve">24, </w:t>
+            </w:r>
+            <w:r>
+              <w:t>32</w:t>
+            </w:r>
+            <w:r>
+              <w:t xml:space="preserve">, </w:t>
+            </w:r>
+            <w:r>
+              <w:t>63</w:t>
+            </w:r>
+            <w:r>
+              <w:t xml:space="preserve">, </w:t>
+            </w:r>
+            <w:r>
+              <w:t>73</w:t>
+            </w:r>
+            <w:r>
+              <w:t xml:space="preserve">, </w:t>
+            </w:r>
+            <w:r>
+              <w:t>42</w:t>
+            </w:r>
+            <w:r>
+              <w:t xml:space="preserve">, </w:t>
+            </w:r>
+            <w:r>
+              <w:t>85</w:t>
+            </w:r>
+            <w:r>
+              <w:t xml:space="preserve">, </w:t>
+            </w:r>
+            <w:r>
+              <w:rPr>
+                <w:highlight w:val="yellow"/>
+              </w:rPr>
+              <w:t>4</w:t>
+            </w:r>
+            <w:r>
+              <w:rPr>
+                <w:highlight w:val="yellow"/>
+              </w:rPr>
+              <w:t xml:space="preserve">1, </w:t>
+            </w:r>
+            <w:r>
+              <w:rPr>
+                <w:highlight w:val="yellow"/>
+              </w:rPr>
+              <w:t>7</w:t>
+            </w:r>
+            <w:r>
+              <w:rPr>
+                <w:highlight w:val="yellow"/>
+              </w:rPr>
+              <w:t>1</w:t>
+            </w:r>
+            <w:r>
+              <w:t xml:space="preserve">, </w:t>
+            </w:r>
+            <w:r>
+              <w:t>87</w:t>
+            </w:r>
+            <w:r>
+              <w:t xml:space="preserve">, </w:t>
+            </w:r>
+            <w:r>
+              <w:t>52</w:t>
+            </w:r>
+          </w:p>
+          <w:p/>
+        </w:tc>
+      </w:tr>
+      <w:tr>
+        <w:tc>
+          <w:tcPr>
+            <w:tcW w:w="490" w:type="dxa"/>
+          </w:tcPr>
+          <w:p>
+            <w:r>
+              <w:t>5</w:t>
+            </w:r>
+          </w:p>
+        </w:tc>
+        <w:tc>
+          <w:tcPr>
+            <w:tcW w:w="1874" w:type="dxa"/>
+          </w:tcPr>
+          <w:p>
+            <w:proofErr w:type="gramStart"/>
+            <w:r>
+              <w:t>data[</w:t>
+            </w:r>
+            <w:proofErr w:type="gramEnd"/>
+            <w:r>
+              <w:t xml:space="preserve">5] == 85 &gt; </w:t>
+            </w:r>
+            <w:r>
+              <w:t>5</w:t>
+            </w:r>
+            <w:r>
+              <w:t>2 -&gt; TRUE</w:t>
+            </w:r>
+          </w:p>
+        </w:tc>
+        <w:tc>
+          <w:tcPr>
+            <w:tcW w:w="2248" w:type="dxa"/>
+          </w:tcPr>
+          <w:p>
+            <w:r>
+              <w:t>6</w:t>
+            </w:r>
+          </w:p>
+        </w:tc>
+        <w:tc>
+          <w:tcPr>
+            <w:tcW w:w="4738" w:type="dxa"/>
+          </w:tcPr>
+          <w:p>
+            <w:r>
+              <w:t xml:space="preserve">data after </w:t>
+            </w:r>
+            <w:proofErr w:type="gramStart"/>
+            <w:r>
+              <w:t>swap(</w:t>
+            </w:r>
+            <w:proofErr w:type="gramEnd"/>
+            <w:r>
+              <w:t xml:space="preserve">data, </w:t>
+            </w:r>
+            <w:r>
+              <w:t>6</w:t>
+            </w:r>
+            <w:r>
+              <w:t xml:space="preserve">, </w:t>
+            </w:r>
+            <w:r>
+              <w:t>5</w:t>
+            </w:r>
+            <w:r>
+              <w:t xml:space="preserve">) </w:t>
+            </w:r>
+          </w:p>
+          <w:p>
+            <w:r>
+              <w:t xml:space="preserve">24, </w:t>
+            </w:r>
+            <w:r>
+              <w:t>32</w:t>
+            </w:r>
+            <w:r>
+              <w:t xml:space="preserve">, </w:t>
+            </w:r>
+            <w:r>
+              <w:t>63</w:t>
+            </w:r>
+            <w:r>
+              <w:t xml:space="preserve">, </w:t>
+            </w:r>
+            <w:r>
+              <w:t>73</w:t>
+            </w:r>
+            <w:r>
+              <w:t xml:space="preserve">, </w:t>
+            </w:r>
+            <w:r>
+              <w:t>42</w:t>
+            </w:r>
+            <w:r>
+              <w:t xml:space="preserve">, </w:t>
+            </w:r>
+            <w:r>
+              <w:rPr>
+                <w:highlight w:val="yellow"/>
+              </w:rPr>
+              <w:t>41</w:t>
+            </w:r>
+            <w:r>
+              <w:t xml:space="preserve">, </w:t>
+            </w:r>
+            <w:r>
+              <w:rPr>
+                <w:highlight w:val="yellow"/>
+              </w:rPr>
+              <w:t>85</w:t>
+            </w:r>
+            <w:r>
+              <w:rPr>
+                <w:highlight w:val="yellow"/>
+              </w:rPr>
+              <w:t xml:space="preserve">, </w:t>
+            </w:r>
+            <w:r>
+              <w:t>71</w:t>
+            </w:r>
+            <w:r>
+              <w:t xml:space="preserve">, </w:t>
+            </w:r>
+            <w:r>
+              <w:t>87</w:t>
+            </w:r>
+            <w:r>
+              <w:t xml:space="preserve">, </w:t>
+            </w:r>
+            <w:r>
+              <w:t>52</w:t>
+            </w:r>
+          </w:p>
+          <w:p/>
+        </w:tc>
+      </w:tr>
+      <w:tr>
+        <w:tc>
+          <w:tcPr>
+            <w:tcW w:w="490" w:type="dxa"/>
+          </w:tcPr>
+          <w:p>
+            <w:r>
+              <w:t>4</w:t>
+            </w:r>
+          </w:p>
+        </w:tc>
+        <w:tc>
+          <w:tcPr>
+            <w:tcW w:w="1874" w:type="dxa"/>
+          </w:tcPr>
+          <w:p>
+            <w:proofErr w:type="gramStart"/>
+            <w:r>
+              <w:t>data[</w:t>
+            </w:r>
+            <w:proofErr w:type="gramEnd"/>
+            <w:r>
+              <w:t xml:space="preserve">4] == 42 </w:t>
+            </w:r>
+            <w:r>
+              <w:t>!</w:t>
+            </w:r>
+            <w:r>
+              <w:t xml:space="preserve">&gt; </w:t>
+            </w:r>
+            <w:r>
+              <w:t>5</w:t>
+            </w:r>
+            <w:r>
+              <w:t xml:space="preserve">2 -&gt; </w:t>
+            </w:r>
+            <w:r>
+              <w:t>FALSE</w:t>
+            </w:r>
+          </w:p>
+        </w:tc>
+        <w:tc>
+          <w:tcPr>
+            <w:tcW w:w="2248" w:type="dxa"/>
+          </w:tcPr>
+          <w:p/>
+        </w:tc>
+        <w:tc>
+          <w:tcPr>
+            <w:tcW w:w="4738" w:type="dxa"/>
+          </w:tcPr>
+          <w:p/>
+        </w:tc>
+      </w:tr>
+      <w:tr>
+        <w:tc>
+          <w:tcPr>
+            <w:tcW w:w="490" w:type="dxa"/>
+          </w:tcPr>
+          <w:p>
+            <w:r>
+              <w:t>3</w:t>
+            </w:r>
+          </w:p>
+        </w:tc>
+        <w:tc>
+          <w:tcPr>
+            <w:tcW w:w="1874" w:type="dxa"/>
+          </w:tcPr>
+          <w:p>
+            <w:proofErr w:type="gramStart"/>
+            <w:r>
+              <w:t>data[</w:t>
+            </w:r>
+            <w:proofErr w:type="gramEnd"/>
+            <w:r>
+              <w:t xml:space="preserve">3] == 73 &gt; </w:t>
+            </w:r>
+            <w:r>
+              <w:t>5</w:t>
+            </w:r>
+            <w:r>
+              <w:t>2 -&gt; TRUE</w:t>
+            </w:r>
+          </w:p>
+        </w:tc>
+        <w:tc>
+          <w:tcPr>
+            <w:tcW w:w="2248" w:type="dxa"/>
+          </w:tcPr>
+          <w:p>
+            <w:r>
+              <w:t>5</w:t>
+            </w:r>
+          </w:p>
+        </w:tc>
+        <w:tc>
+          <w:tcPr>
+            <w:tcW w:w="4738" w:type="dxa"/>
+          </w:tcPr>
+          <w:p>
+            <w:r>
+              <w:t xml:space="preserve">data after </w:t>
+            </w:r>
+            <w:proofErr w:type="gramStart"/>
+            <w:r>
+              <w:t>swap(</w:t>
+            </w:r>
+            <w:proofErr w:type="gramEnd"/>
+            <w:r>
+              <w:t xml:space="preserve">data, </w:t>
+            </w:r>
+            <w:r>
+              <w:t>5</w:t>
+            </w:r>
+            <w:r>
+              <w:t xml:space="preserve">, </w:t>
+            </w:r>
+            <w:r>
+              <w:t>3</w:t>
+            </w:r>
+            <w:r>
+              <w:t xml:space="preserve">) </w:t>
+            </w:r>
+          </w:p>
+          <w:p>
+            <w:r>
+              <w:t xml:space="preserve">24, </w:t>
+            </w:r>
+            <w:r>
+              <w:t>32</w:t>
+            </w:r>
+            <w:r>
+              <w:t xml:space="preserve">, </w:t>
+            </w:r>
+            <w:r>
+              <w:t>63</w:t>
+            </w:r>
+            <w:r>
+              <w:t xml:space="preserve">, </w:t>
+            </w:r>
+            <w:r>
+              <w:rPr>
+                <w:highlight w:val="yellow"/>
+              </w:rPr>
+              <w:t>41</w:t>
+            </w:r>
+            <w:r>
+              <w:t xml:space="preserve">, </w:t>
+            </w:r>
+            <w:r>
+              <w:t>42</w:t>
+            </w:r>
+            <w:r>
+              <w:t xml:space="preserve">, </w:t>
+            </w:r>
+            <w:r>
+              <w:rPr>
+                <w:highlight w:val="yellow"/>
+              </w:rPr>
+              <w:t>73</w:t>
+            </w:r>
+            <w:r>
+              <w:rPr>
+                <w:highlight w:val="yellow"/>
+              </w:rPr>
+              <w:t>,</w:t>
+            </w:r>
+            <w:r>
+              <w:t xml:space="preserve"> 85, 71</w:t>
+            </w:r>
+            <w:r>
+              <w:t xml:space="preserve">, </w:t>
+            </w:r>
+            <w:r>
+              <w:t>87</w:t>
+            </w:r>
+            <w:r>
+              <w:t xml:space="preserve">, </w:t>
+            </w:r>
+            <w:r>
+              <w:t>52</w:t>
+            </w:r>
+          </w:p>
+        </w:tc>
+      </w:tr>
+      <w:tr>
+        <w:tc>
+          <w:tcPr>
+            <w:tcW w:w="490" w:type="dxa"/>
+          </w:tcPr>
+          <w:p>
+            <w:r>
+              <w:t>2</w:t>
+            </w:r>
+          </w:p>
+        </w:tc>
+        <w:tc>
+          <w:tcPr>
+            <w:tcW w:w="1874" w:type="dxa"/>
+          </w:tcPr>
+          <w:p>
+            <w:proofErr w:type="gramStart"/>
+            <w:r>
+              <w:t>data[</w:t>
+            </w:r>
+            <w:proofErr w:type="gramEnd"/>
+            <w:r>
+              <w:t xml:space="preserve">2] == 63 &gt; </w:t>
+            </w:r>
+            <w:r>
+              <w:t>5</w:t>
+            </w:r>
+            <w:r>
+              <w:t>2 -&gt; TRUE</w:t>
+            </w:r>
+          </w:p>
+        </w:tc>
+        <w:tc>
+          <w:tcPr>
+            <w:tcW w:w="2248" w:type="dxa"/>
+          </w:tcPr>
+          <w:p>
+            <w:r>
+              <w:t>4</w:t>
+            </w:r>
+          </w:p>
+        </w:tc>
+        <w:tc>
+          <w:tcPr>
+            <w:tcW w:w="4738" w:type="dxa"/>
+          </w:tcPr>
+          <w:p>
+            <w:r>
+              <w:t xml:space="preserve">data after </w:t>
+            </w:r>
+            <w:proofErr w:type="gramStart"/>
+            <w:r>
+              <w:t>swap(</w:t>
+            </w:r>
+            <w:proofErr w:type="gramEnd"/>
+            <w:r>
+              <w:t xml:space="preserve">data, </w:t>
+            </w:r>
+            <w:r>
+              <w:t>4</w:t>
+            </w:r>
+            <w:r>
+              <w:t xml:space="preserve">, </w:t>
+            </w:r>
+            <w:r>
+              <w:t>2</w:t>
+            </w:r>
+            <w:r>
+              <w:t xml:space="preserve">) </w:t>
+            </w:r>
+          </w:p>
+          <w:p>
+            <w:r>
+              <w:t>24, 32</w:t>
+            </w:r>
+            <w:r>
+              <w:rPr>
+                <w:highlight w:val="yellow"/>
+              </w:rPr>
+              <w:t xml:space="preserve">, </w:t>
+            </w:r>
+            <w:r>
+              <w:rPr>
+                <w:highlight w:val="yellow"/>
+              </w:rPr>
+              <w:t>42</w:t>
+            </w:r>
+            <w:r>
+              <w:t>, 41</w:t>
+            </w:r>
+            <w:r>
+              <w:rPr>
+                <w:highlight w:val="yellow"/>
+              </w:rPr>
+              <w:t xml:space="preserve">, </w:t>
+            </w:r>
+            <w:r>
+              <w:rPr>
+                <w:highlight w:val="yellow"/>
+              </w:rPr>
+              <w:t>63</w:t>
+            </w:r>
+            <w:r>
+              <w:t>, 73, 85, 71, 87, 52</w:t>
+            </w:r>
+          </w:p>
+        </w:tc>
+      </w:tr>
+    </w:tbl>
+    <w:p>
+      <w:r>
+        <w:t>End for loop</w:t>
+      </w:r>
+    </w:p>
+    <w:p/>
+    <w:p>
+      <w:r>
+        <w:t xml:space="preserve">Data after data after </w:t>
+      </w:r>
+      <w:proofErr w:type="gramStart"/>
+      <w:r>
+        <w:t>swap(</w:t>
+      </w:r>
+      <w:proofErr w:type="gramEnd"/>
+      <w:r>
+        <w:t xml:space="preserve">data, </w:t>
+      </w:r>
+      <w:proofErr w:type="spellStart"/>
+      <w:r>
+        <w:t>currentSwapPosition</w:t>
+      </w:r>
+      <w:proofErr w:type="spellEnd"/>
+      <w:r>
+        <w:t>=</w:t>
+      </w:r>
+      <w:r>
+        <w:t>4</w:t>
+      </w:r>
+      <w:r>
+        <w:t xml:space="preserve">, right=9): </w:t>
+      </w:r>
+    </w:p>
+    <w:p>
+      <w:r>
+        <w:t xml:space="preserve">24, 32, 42, </w:t>
+      </w:r>
+      <w:r>
+        <w:rPr>
+          <w:highlight w:val="yellow"/>
+        </w:rPr>
+        <w:t>52</w:t>
+      </w:r>
+      <w:r>
+        <w:t xml:space="preserve">, 63, 73, 85, 71, 87, </w:t>
+      </w:r>
+      <w:r>
+        <w:rPr>
+          <w:highlight w:val="yellow"/>
+        </w:rPr>
+        <w:t>41</w:t>
+      </w:r>
+    </w:p>
+    <w:p>
+      <w:r>
+        <w:t xml:space="preserve">Return </w:t>
+      </w:r>
+      <w:proofErr w:type="spellStart"/>
+      <w:r>
+        <w:t>currentSwapPosition</w:t>
+      </w:r>
+      <w:proofErr w:type="spellEnd"/>
+      <w:r>
+        <w:t>=</w:t>
+      </w:r>
+      <w:r>
+        <w:t>4</w:t>
       </w:r>
     </w:p>
     <w:p/>
@@ -49609,8 +52272,356 @@
       </w:rPr>
     </w:lvl>
   </w:abstractNum>
+  <w:abstractNum w:abstractNumId="1" w15:restartNumberingAfterBreak="0">
+    <w:nsid w:val="390C4480"/>
+    <w:multiLevelType w:val="hybridMultilevel"/>
+    <w:tmpl w:val="52B4598E"/>
+    <w:lvl w:ilvl="0" w:tplc="04090001">
+      <w:start w:val="1"/>
+      <w:numFmt w:val="bullet"/>
+      <w:lvlText w:val=""/>
+      <w:lvlJc w:val="left"/>
+      <w:pPr>
+        <w:ind w:left="720" w:hanging="360"/>
+      </w:pPr>
+      <w:rPr>
+        <w:rFonts w:ascii="Symbol" w:hAnsi="Symbol" w:hint="default"/>
+      </w:rPr>
+    </w:lvl>
+    <w:lvl w:ilvl="1" w:tplc="04090003" w:tentative="1">
+      <w:start w:val="1"/>
+      <w:numFmt w:val="bullet"/>
+      <w:lvlText w:val="o"/>
+      <w:lvlJc w:val="left"/>
+      <w:pPr>
+        <w:ind w:left="1440" w:hanging="360"/>
+      </w:pPr>
+      <w:rPr>
+        <w:rFonts w:ascii="Courier New" w:hAnsi="Courier New" w:cs="Courier New" w:hint="default"/>
+      </w:rPr>
+    </w:lvl>
+    <w:lvl w:ilvl="2" w:tplc="04090005" w:tentative="1">
+      <w:start w:val="1"/>
+      <w:numFmt w:val="bullet"/>
+      <w:lvlText w:val=""/>
+      <w:lvlJc w:val="left"/>
+      <w:pPr>
+        <w:ind w:left="2160" w:hanging="360"/>
+      </w:pPr>
+      <w:rPr>
+        <w:rFonts w:ascii="Wingdings" w:hAnsi="Wingdings" w:hint="default"/>
+      </w:rPr>
+    </w:lvl>
+    <w:lvl w:ilvl="3" w:tplc="04090001" w:tentative="1">
+      <w:start w:val="1"/>
+      <w:numFmt w:val="bullet"/>
+      <w:lvlText w:val=""/>
+      <w:lvlJc w:val="left"/>
+      <w:pPr>
+        <w:ind w:left="2880" w:hanging="360"/>
+      </w:pPr>
+      <w:rPr>
+        <w:rFonts w:ascii="Symbol" w:hAnsi="Symbol" w:hint="default"/>
+      </w:rPr>
+    </w:lvl>
+    <w:lvl w:ilvl="4" w:tplc="04090003" w:tentative="1">
+      <w:start w:val="1"/>
+      <w:numFmt w:val="bullet"/>
+      <w:lvlText w:val="o"/>
+      <w:lvlJc w:val="left"/>
+      <w:pPr>
+        <w:ind w:left="3600" w:hanging="360"/>
+      </w:pPr>
+      <w:rPr>
+        <w:rFonts w:ascii="Courier New" w:hAnsi="Courier New" w:cs="Courier New" w:hint="default"/>
+      </w:rPr>
+    </w:lvl>
+    <w:lvl w:ilvl="5" w:tplc="04090005" w:tentative="1">
+      <w:start w:val="1"/>
+      <w:numFmt w:val="bullet"/>
+      <w:lvlText w:val=""/>
+      <w:lvlJc w:val="left"/>
+      <w:pPr>
+        <w:ind w:left="4320" w:hanging="360"/>
+      </w:pPr>
+      <w:rPr>
+        <w:rFonts w:ascii="Wingdings" w:hAnsi="Wingdings" w:hint="default"/>
+      </w:rPr>
+    </w:lvl>
+    <w:lvl w:ilvl="6" w:tplc="04090001" w:tentative="1">
+      <w:start w:val="1"/>
+      <w:numFmt w:val="bullet"/>
+      <w:lvlText w:val=""/>
+      <w:lvlJc w:val="left"/>
+      <w:pPr>
+        <w:ind w:left="5040" w:hanging="360"/>
+      </w:pPr>
+      <w:rPr>
+        <w:rFonts w:ascii="Symbol" w:hAnsi="Symbol" w:hint="default"/>
+      </w:rPr>
+    </w:lvl>
+    <w:lvl w:ilvl="7" w:tplc="04090003" w:tentative="1">
+      <w:start w:val="1"/>
+      <w:numFmt w:val="bullet"/>
+      <w:lvlText w:val="o"/>
+      <w:lvlJc w:val="left"/>
+      <w:pPr>
+        <w:ind w:left="5760" w:hanging="360"/>
+      </w:pPr>
+      <w:rPr>
+        <w:rFonts w:ascii="Courier New" w:hAnsi="Courier New" w:cs="Courier New" w:hint="default"/>
+      </w:rPr>
+    </w:lvl>
+    <w:lvl w:ilvl="8" w:tplc="04090005" w:tentative="1">
+      <w:start w:val="1"/>
+      <w:numFmt w:val="bullet"/>
+      <w:lvlText w:val=""/>
+      <w:lvlJc w:val="left"/>
+      <w:pPr>
+        <w:ind w:left="6480" w:hanging="360"/>
+      </w:pPr>
+      <w:rPr>
+        <w:rFonts w:ascii="Wingdings" w:hAnsi="Wingdings" w:hint="default"/>
+      </w:rPr>
+    </w:lvl>
+  </w:abstractNum>
+  <w:abstractNum w:abstractNumId="2" w15:restartNumberingAfterBreak="0">
+    <w:nsid w:val="57651012"/>
+    <w:multiLevelType w:val="hybridMultilevel"/>
+    <w:tmpl w:val="57081FE8"/>
+    <w:lvl w:ilvl="0" w:tplc="04090001">
+      <w:start w:val="1"/>
+      <w:numFmt w:val="bullet"/>
+      <w:lvlText w:val=""/>
+      <w:lvlJc w:val="left"/>
+      <w:pPr>
+        <w:ind w:left="720" w:hanging="360"/>
+      </w:pPr>
+      <w:rPr>
+        <w:rFonts w:ascii="Symbol" w:hAnsi="Symbol" w:hint="default"/>
+      </w:rPr>
+    </w:lvl>
+    <w:lvl w:ilvl="1" w:tplc="04090003" w:tentative="1">
+      <w:start w:val="1"/>
+      <w:numFmt w:val="bullet"/>
+      <w:lvlText w:val="o"/>
+      <w:lvlJc w:val="left"/>
+      <w:pPr>
+        <w:ind w:left="1440" w:hanging="360"/>
+      </w:pPr>
+      <w:rPr>
+        <w:rFonts w:ascii="Courier New" w:hAnsi="Courier New" w:cs="Courier New" w:hint="default"/>
+      </w:rPr>
+    </w:lvl>
+    <w:lvl w:ilvl="2" w:tplc="04090005" w:tentative="1">
+      <w:start w:val="1"/>
+      <w:numFmt w:val="bullet"/>
+      <w:lvlText w:val=""/>
+      <w:lvlJc w:val="left"/>
+      <w:pPr>
+        <w:ind w:left="2160" w:hanging="360"/>
+      </w:pPr>
+      <w:rPr>
+        <w:rFonts w:ascii="Wingdings" w:hAnsi="Wingdings" w:hint="default"/>
+      </w:rPr>
+    </w:lvl>
+    <w:lvl w:ilvl="3" w:tplc="04090001" w:tentative="1">
+      <w:start w:val="1"/>
+      <w:numFmt w:val="bullet"/>
+      <w:lvlText w:val=""/>
+      <w:lvlJc w:val="left"/>
+      <w:pPr>
+        <w:ind w:left="2880" w:hanging="360"/>
+      </w:pPr>
+      <w:rPr>
+        <w:rFonts w:ascii="Symbol" w:hAnsi="Symbol" w:hint="default"/>
+      </w:rPr>
+    </w:lvl>
+    <w:lvl w:ilvl="4" w:tplc="04090003" w:tentative="1">
+      <w:start w:val="1"/>
+      <w:numFmt w:val="bullet"/>
+      <w:lvlText w:val="o"/>
+      <w:lvlJc w:val="left"/>
+      <w:pPr>
+        <w:ind w:left="3600" w:hanging="360"/>
+      </w:pPr>
+      <w:rPr>
+        <w:rFonts w:ascii="Courier New" w:hAnsi="Courier New" w:cs="Courier New" w:hint="default"/>
+      </w:rPr>
+    </w:lvl>
+    <w:lvl w:ilvl="5" w:tplc="04090005" w:tentative="1">
+      <w:start w:val="1"/>
+      <w:numFmt w:val="bullet"/>
+      <w:lvlText w:val=""/>
+      <w:lvlJc w:val="left"/>
+      <w:pPr>
+        <w:ind w:left="4320" w:hanging="360"/>
+      </w:pPr>
+      <w:rPr>
+        <w:rFonts w:ascii="Wingdings" w:hAnsi="Wingdings" w:hint="default"/>
+      </w:rPr>
+    </w:lvl>
+    <w:lvl w:ilvl="6" w:tplc="04090001" w:tentative="1">
+      <w:start w:val="1"/>
+      <w:numFmt w:val="bullet"/>
+      <w:lvlText w:val=""/>
+      <w:lvlJc w:val="left"/>
+      <w:pPr>
+        <w:ind w:left="5040" w:hanging="360"/>
+      </w:pPr>
+      <w:rPr>
+        <w:rFonts w:ascii="Symbol" w:hAnsi="Symbol" w:hint="default"/>
+      </w:rPr>
+    </w:lvl>
+    <w:lvl w:ilvl="7" w:tplc="04090003" w:tentative="1">
+      <w:start w:val="1"/>
+      <w:numFmt w:val="bullet"/>
+      <w:lvlText w:val="o"/>
+      <w:lvlJc w:val="left"/>
+      <w:pPr>
+        <w:ind w:left="5760" w:hanging="360"/>
+      </w:pPr>
+      <w:rPr>
+        <w:rFonts w:ascii="Courier New" w:hAnsi="Courier New" w:cs="Courier New" w:hint="default"/>
+      </w:rPr>
+    </w:lvl>
+    <w:lvl w:ilvl="8" w:tplc="04090005" w:tentative="1">
+      <w:start w:val="1"/>
+      <w:numFmt w:val="bullet"/>
+      <w:lvlText w:val=""/>
+      <w:lvlJc w:val="left"/>
+      <w:pPr>
+        <w:ind w:left="6480" w:hanging="360"/>
+      </w:pPr>
+      <w:rPr>
+        <w:rFonts w:ascii="Wingdings" w:hAnsi="Wingdings" w:hint="default"/>
+      </w:rPr>
+    </w:lvl>
+  </w:abstractNum>
+  <w:abstractNum w:abstractNumId="3" w15:restartNumberingAfterBreak="0">
+    <w:nsid w:val="57C4506A"/>
+    <w:multiLevelType w:val="hybridMultilevel"/>
+    <w:tmpl w:val="4EDCD0B8"/>
+    <w:lvl w:ilvl="0" w:tplc="04090001">
+      <w:start w:val="1"/>
+      <w:numFmt w:val="bullet"/>
+      <w:lvlText w:val=""/>
+      <w:lvlJc w:val="left"/>
+      <w:pPr>
+        <w:ind w:left="720" w:hanging="360"/>
+      </w:pPr>
+      <w:rPr>
+        <w:rFonts w:ascii="Symbol" w:hAnsi="Symbol" w:hint="default"/>
+      </w:rPr>
+    </w:lvl>
+    <w:lvl w:ilvl="1" w:tplc="04090003" w:tentative="1">
+      <w:start w:val="1"/>
+      <w:numFmt w:val="bullet"/>
+      <w:lvlText w:val="o"/>
+      <w:lvlJc w:val="left"/>
+      <w:pPr>
+        <w:ind w:left="1440" w:hanging="360"/>
+      </w:pPr>
+      <w:rPr>
+        <w:rFonts w:ascii="Courier New" w:hAnsi="Courier New" w:cs="Courier New" w:hint="default"/>
+      </w:rPr>
+    </w:lvl>
+    <w:lvl w:ilvl="2" w:tplc="04090005" w:tentative="1">
+      <w:start w:val="1"/>
+      <w:numFmt w:val="bullet"/>
+      <w:lvlText w:val=""/>
+      <w:lvlJc w:val="left"/>
+      <w:pPr>
+        <w:ind w:left="2160" w:hanging="360"/>
+      </w:pPr>
+      <w:rPr>
+        <w:rFonts w:ascii="Wingdings" w:hAnsi="Wingdings" w:hint="default"/>
+      </w:rPr>
+    </w:lvl>
+    <w:lvl w:ilvl="3" w:tplc="04090001" w:tentative="1">
+      <w:start w:val="1"/>
+      <w:numFmt w:val="bullet"/>
+      <w:lvlText w:val=""/>
+      <w:lvlJc w:val="left"/>
+      <w:pPr>
+        <w:ind w:left="2880" w:hanging="360"/>
+      </w:pPr>
+      <w:rPr>
+        <w:rFonts w:ascii="Symbol" w:hAnsi="Symbol" w:hint="default"/>
+      </w:rPr>
+    </w:lvl>
+    <w:lvl w:ilvl="4" w:tplc="04090003" w:tentative="1">
+      <w:start w:val="1"/>
+      <w:numFmt w:val="bullet"/>
+      <w:lvlText w:val="o"/>
+      <w:lvlJc w:val="left"/>
+      <w:pPr>
+        <w:ind w:left="3600" w:hanging="360"/>
+      </w:pPr>
+      <w:rPr>
+        <w:rFonts w:ascii="Courier New" w:hAnsi="Courier New" w:cs="Courier New" w:hint="default"/>
+      </w:rPr>
+    </w:lvl>
+    <w:lvl w:ilvl="5" w:tplc="04090005" w:tentative="1">
+      <w:start w:val="1"/>
+      <w:numFmt w:val="bullet"/>
+      <w:lvlText w:val=""/>
+      <w:lvlJc w:val="left"/>
+      <w:pPr>
+        <w:ind w:left="4320" w:hanging="360"/>
+      </w:pPr>
+      <w:rPr>
+        <w:rFonts w:ascii="Wingdings" w:hAnsi="Wingdings" w:hint="default"/>
+      </w:rPr>
+    </w:lvl>
+    <w:lvl w:ilvl="6" w:tplc="04090001" w:tentative="1">
+      <w:start w:val="1"/>
+      <w:numFmt w:val="bullet"/>
+      <w:lvlText w:val=""/>
+      <w:lvlJc w:val="left"/>
+      <w:pPr>
+        <w:ind w:left="5040" w:hanging="360"/>
+      </w:pPr>
+      <w:rPr>
+        <w:rFonts w:ascii="Symbol" w:hAnsi="Symbol" w:hint="default"/>
+      </w:rPr>
+    </w:lvl>
+    <w:lvl w:ilvl="7" w:tplc="04090003" w:tentative="1">
+      <w:start w:val="1"/>
+      <w:numFmt w:val="bullet"/>
+      <w:lvlText w:val="o"/>
+      <w:lvlJc w:val="left"/>
+      <w:pPr>
+        <w:ind w:left="5760" w:hanging="360"/>
+      </w:pPr>
+      <w:rPr>
+        <w:rFonts w:ascii="Courier New" w:hAnsi="Courier New" w:cs="Courier New" w:hint="default"/>
+      </w:rPr>
+    </w:lvl>
+    <w:lvl w:ilvl="8" w:tplc="04090005" w:tentative="1">
+      <w:start w:val="1"/>
+      <w:numFmt w:val="bullet"/>
+      <w:lvlText w:val=""/>
+      <w:lvlJc w:val="left"/>
+      <w:pPr>
+        <w:ind w:left="6480" w:hanging="360"/>
+      </w:pPr>
+      <w:rPr>
+        <w:rFonts w:ascii="Wingdings" w:hAnsi="Wingdings" w:hint="default"/>
+      </w:rPr>
+    </w:lvl>
+  </w:abstractNum>
   <w:num w:numId="1" w16cid:durableId="132721180">
     <w:abstractNumId w:val="0"/>
+  </w:num>
+  <w:num w:numId="2" w16cid:durableId="648826336">
+    <w:abstractNumId w:val="3"/>
+  </w:num>
+  <w:num w:numId="3" w16cid:durableId="769007453">
+    <w:abstractNumId w:val="2"/>
+  </w:num>
+  <w:num w:numId="4" w16cid:durableId="1386677586">
+    <w:abstractNumId w:val="1"/>
   </w:num>
 </w:numbering>
 </file>

</xml_diff>

<commit_message>
completed 3.29 in module3 and added QuickSort2 for 3.29
</commit_message>
<xml_diff>
--- a/module3.docx
+++ b/module3.docx
@@ -135,7 +135,7 @@
       <w:tblGrid>
         <w:gridCol w:w="445"/>
         <w:gridCol w:w="1080"/>
-        <w:gridCol w:w="739"/>
+        <w:gridCol w:w="763"/>
         <w:gridCol w:w="5220"/>
       </w:tblGrid>
       <w:tr>
@@ -13256,6 +13256,7 @@
                 <w:sz w:val="18"/>
                 <w:szCs w:val="18"/>
               </w:rPr>
+              <w:lastRenderedPageBreak/>
               <w:t>42</w:t>
             </w:r>
           </w:p>
@@ -15239,7 +15240,6 @@
                 <w:sz w:val="18"/>
                 <w:szCs w:val="18"/>
               </w:rPr>
-              <w:lastRenderedPageBreak/>
               <w:t>none</w:t>
             </w:r>
           </w:p>
@@ -16101,10 +16101,10 @@
         <w:tblLook w:val="04A0" w:firstRow="1" w:lastRow="0" w:firstColumn="1" w:lastColumn="0" w:noHBand="0" w:noVBand="1"/>
       </w:tblPr>
       <w:tblGrid>
-        <w:gridCol w:w="422"/>
+        <w:gridCol w:w="426"/>
+        <w:gridCol w:w="806"/>
+        <w:gridCol w:w="748"/>
         <w:gridCol w:w="808"/>
-        <w:gridCol w:w="749"/>
-        <w:gridCol w:w="809"/>
         <w:gridCol w:w="6567"/>
       </w:tblGrid>
       <w:tr>
@@ -20675,7 +20675,6 @@
                       <w:sz w:val="18"/>
                       <w:szCs w:val="18"/>
                     </w:rPr>
-                    <w:lastRenderedPageBreak/>
                     <w:t>B</w:t>
                   </w:r>
                 </w:p>
@@ -21089,7 +21088,6 @@
                 <w:sz w:val="18"/>
                 <w:szCs w:val="18"/>
               </w:rPr>
-              <w:lastRenderedPageBreak/>
               <w:t>4</w:t>
             </w:r>
           </w:p>
@@ -24090,6 +24088,7 @@
                       <w:sz w:val="18"/>
                       <w:szCs w:val="18"/>
                     </w:rPr>
+                    <w:lastRenderedPageBreak/>
                     <w:t>Index</w:t>
                   </w:r>
                 </w:p>
@@ -24323,6 +24322,7 @@
                 <w:sz w:val="18"/>
                 <w:szCs w:val="18"/>
               </w:rPr>
+              <w:lastRenderedPageBreak/>
               <w:t>5</w:t>
             </w:r>
           </w:p>
@@ -30501,7 +30501,6 @@
                       <w:sz w:val="18"/>
                       <w:szCs w:val="18"/>
                     </w:rPr>
-                    <w:lastRenderedPageBreak/>
                     <w:t>B</w:t>
                   </w:r>
                 </w:p>
@@ -48799,6 +48798,7 @@
     </w:p>
     <w:p>
       <w:r>
+        <w:lastRenderedPageBreak/>
         <w:t xml:space="preserve">The </w:t>
       </w:r>
       <w:r>
@@ -49434,7 +49434,22 @@
     <w:p/>
     <w:p>
       <w:r>
-        <w:t xml:space="preserve">Comparison of Selection, Bubble, and Insertion sorting methods based on the number of comparisons they perform (this number is presented in the y axis). </w:t>
+        <w:t>Comparison of Selection, Bubble, and Insertion sorting methods based on the number of comparisons they perform</w:t>
+      </w:r>
+      <w:r>
+        <w:t>.</w:t>
+      </w:r>
+    </w:p>
+    <w:p/>
+    <w:p>
+      <w:r>
+        <w:lastRenderedPageBreak/>
+        <w:t>The size of the array (n) is presented in the x-axis.</w:t>
+      </w:r>
+    </w:p>
+    <w:p>
+      <w:r>
+        <w:t>The number of comparisons is presented in the y-axis.</w:t>
       </w:r>
     </w:p>
     <w:p/>
@@ -49490,7 +49505,1613 @@
       </w:r>
     </w:p>
     <w:p/>
-    <w:p/>
+    <w:tbl>
+      <w:tblPr>
+        <w:tblW w:w="0" w:type="dxa"/>
+        <w:tblCellMar>
+          <w:left w:w="0" w:type="dxa"/>
+          <w:right w:w="0" w:type="dxa"/>
+        </w:tblCellMar>
+        <w:tblLook w:val="04A0" w:firstRow="1" w:lastRow="0" w:firstColumn="1" w:lastColumn="0" w:noHBand="0" w:noVBand="1"/>
+      </w:tblPr>
+      <w:tblGrid>
+        <w:gridCol w:w="455"/>
+        <w:gridCol w:w="984"/>
+        <w:gridCol w:w="713"/>
+        <w:gridCol w:w="858"/>
+      </w:tblGrid>
+      <w:tr>
+        <w:trPr>
+          <w:trHeight w:val="315"/>
+        </w:trPr>
+        <w:tc>
+          <w:tcPr>
+            <w:tcW w:w="0" w:type="auto"/>
+            <w:tcBorders>
+              <w:top w:val="single" w:sz="6" w:space="0" w:color="CCCCCC"/>
+              <w:left w:val="single" w:sz="6" w:space="0" w:color="CCCCCC"/>
+              <w:bottom w:val="single" w:sz="6" w:space="0" w:color="CCCCCC"/>
+              <w:right w:val="single" w:sz="6" w:space="0" w:color="CCCCCC"/>
+            </w:tcBorders>
+            <w:tcMar>
+              <w:top w:w="30" w:type="dxa"/>
+              <w:left w:w="45" w:type="dxa"/>
+              <w:bottom w:w="30" w:type="dxa"/>
+              <w:right w:w="45" w:type="dxa"/>
+            </w:tcMar>
+            <w:vAlign w:val="bottom"/>
+            <w:hideMark/>
+          </w:tcPr>
+          <w:p>
+            <w:pPr>
+              <w:rPr>
+                <w:rFonts w:ascii="Calibri" w:hAnsi="Calibri" w:cs="Calibri"/>
+              </w:rPr>
+            </w:pPr>
+            <w:r>
+              <w:rPr>
+                <w:rFonts w:ascii="Calibri" w:hAnsi="Calibri" w:cs="Calibri"/>
+              </w:rPr>
+              <w:t>n</w:t>
+            </w:r>
+          </w:p>
+        </w:tc>
+        <w:tc>
+          <w:tcPr>
+            <w:tcW w:w="0" w:type="auto"/>
+            <w:tcBorders>
+              <w:top w:val="single" w:sz="6" w:space="0" w:color="CCCCCC"/>
+              <w:left w:val="single" w:sz="6" w:space="0" w:color="CCCCCC"/>
+              <w:bottom w:val="single" w:sz="6" w:space="0" w:color="CCCCCC"/>
+              <w:right w:val="single" w:sz="6" w:space="0" w:color="CCCCCC"/>
+            </w:tcBorders>
+            <w:tcMar>
+              <w:top w:w="30" w:type="dxa"/>
+              <w:left w:w="45" w:type="dxa"/>
+              <w:bottom w:w="30" w:type="dxa"/>
+              <w:right w:w="45" w:type="dxa"/>
+            </w:tcMar>
+            <w:vAlign w:val="bottom"/>
+            <w:hideMark/>
+          </w:tcPr>
+          <w:p>
+            <w:pPr>
+              <w:rPr>
+                <w:rFonts w:ascii="Calibri" w:hAnsi="Calibri" w:cs="Calibri"/>
+              </w:rPr>
+            </w:pPr>
+            <w:r>
+              <w:rPr>
+                <w:rFonts w:ascii="Calibri" w:hAnsi="Calibri" w:cs="Calibri"/>
+              </w:rPr>
+              <w:t>Selection</w:t>
+            </w:r>
+          </w:p>
+        </w:tc>
+        <w:tc>
+          <w:tcPr>
+            <w:tcW w:w="0" w:type="auto"/>
+            <w:tcBorders>
+              <w:top w:val="single" w:sz="6" w:space="0" w:color="CCCCCC"/>
+              <w:left w:val="single" w:sz="6" w:space="0" w:color="CCCCCC"/>
+              <w:bottom w:val="single" w:sz="6" w:space="0" w:color="CCCCCC"/>
+              <w:right w:val="single" w:sz="6" w:space="0" w:color="CCCCCC"/>
+            </w:tcBorders>
+            <w:tcMar>
+              <w:top w:w="30" w:type="dxa"/>
+              <w:left w:w="45" w:type="dxa"/>
+              <w:bottom w:w="30" w:type="dxa"/>
+              <w:right w:w="45" w:type="dxa"/>
+            </w:tcMar>
+            <w:vAlign w:val="bottom"/>
+            <w:hideMark/>
+          </w:tcPr>
+          <w:p>
+            <w:pPr>
+              <w:rPr>
+                <w:rFonts w:ascii="Arial" w:hAnsi="Arial" w:cs="Arial"/>
+                <w:sz w:val="20"/>
+                <w:szCs w:val="20"/>
+              </w:rPr>
+            </w:pPr>
+            <w:r>
+              <w:rPr>
+                <w:rFonts w:ascii="Arial" w:hAnsi="Arial" w:cs="Arial"/>
+                <w:sz w:val="20"/>
+                <w:szCs w:val="20"/>
+              </w:rPr>
+              <w:t>Bubble</w:t>
+            </w:r>
+          </w:p>
+        </w:tc>
+        <w:tc>
+          <w:tcPr>
+            <w:tcW w:w="0" w:type="auto"/>
+            <w:tcBorders>
+              <w:top w:val="single" w:sz="6" w:space="0" w:color="CCCCCC"/>
+              <w:left w:val="single" w:sz="6" w:space="0" w:color="CCCCCC"/>
+              <w:bottom w:val="single" w:sz="6" w:space="0" w:color="CCCCCC"/>
+              <w:right w:val="single" w:sz="6" w:space="0" w:color="CCCCCC"/>
+            </w:tcBorders>
+            <w:tcMar>
+              <w:top w:w="30" w:type="dxa"/>
+              <w:left w:w="45" w:type="dxa"/>
+              <w:bottom w:w="30" w:type="dxa"/>
+              <w:right w:w="45" w:type="dxa"/>
+            </w:tcMar>
+            <w:vAlign w:val="bottom"/>
+            <w:hideMark/>
+          </w:tcPr>
+          <w:p>
+            <w:pPr>
+              <w:rPr>
+                <w:rFonts w:ascii="Arial" w:hAnsi="Arial" w:cs="Arial"/>
+                <w:sz w:val="20"/>
+                <w:szCs w:val="20"/>
+              </w:rPr>
+            </w:pPr>
+            <w:r>
+              <w:rPr>
+                <w:rFonts w:ascii="Arial" w:hAnsi="Arial" w:cs="Arial"/>
+                <w:sz w:val="20"/>
+                <w:szCs w:val="20"/>
+              </w:rPr>
+              <w:t>Insertion</w:t>
+            </w:r>
+          </w:p>
+        </w:tc>
+      </w:tr>
+      <w:tr>
+        <w:trPr>
+          <w:trHeight w:val="315"/>
+        </w:trPr>
+        <w:tc>
+          <w:tcPr>
+            <w:tcW w:w="0" w:type="auto"/>
+            <w:tcBorders>
+              <w:top w:val="single" w:sz="6" w:space="0" w:color="CCCCCC"/>
+              <w:left w:val="single" w:sz="6" w:space="0" w:color="CCCCCC"/>
+              <w:bottom w:val="single" w:sz="6" w:space="0" w:color="CCCCCC"/>
+              <w:right w:val="single" w:sz="6" w:space="0" w:color="CCCCCC"/>
+            </w:tcBorders>
+            <w:tcMar>
+              <w:top w:w="30" w:type="dxa"/>
+              <w:left w:w="45" w:type="dxa"/>
+              <w:bottom w:w="30" w:type="dxa"/>
+              <w:right w:w="45" w:type="dxa"/>
+            </w:tcMar>
+            <w:vAlign w:val="bottom"/>
+            <w:hideMark/>
+          </w:tcPr>
+          <w:p>
+            <w:pPr>
+              <w:jc w:val="right"/>
+              <w:rPr>
+                <w:rFonts w:ascii="Calibri" w:hAnsi="Calibri" w:cs="Calibri"/>
+              </w:rPr>
+            </w:pPr>
+            <w:r>
+              <w:rPr>
+                <w:rFonts w:ascii="Calibri" w:hAnsi="Calibri" w:cs="Calibri"/>
+              </w:rPr>
+              <w:t>10</w:t>
+            </w:r>
+          </w:p>
+        </w:tc>
+        <w:tc>
+          <w:tcPr>
+            <w:tcW w:w="0" w:type="auto"/>
+            <w:tcBorders>
+              <w:top w:val="single" w:sz="6" w:space="0" w:color="CCCCCC"/>
+              <w:left w:val="single" w:sz="6" w:space="0" w:color="CCCCCC"/>
+              <w:bottom w:val="single" w:sz="6" w:space="0" w:color="CCCCCC"/>
+              <w:right w:val="single" w:sz="6" w:space="0" w:color="CCCCCC"/>
+            </w:tcBorders>
+            <w:tcMar>
+              <w:top w:w="30" w:type="dxa"/>
+              <w:left w:w="45" w:type="dxa"/>
+              <w:bottom w:w="30" w:type="dxa"/>
+              <w:right w:w="45" w:type="dxa"/>
+            </w:tcMar>
+            <w:vAlign w:val="bottom"/>
+            <w:hideMark/>
+          </w:tcPr>
+          <w:p>
+            <w:pPr>
+              <w:jc w:val="right"/>
+              <w:rPr>
+                <w:rFonts w:ascii="Calibri" w:hAnsi="Calibri" w:cs="Calibri"/>
+              </w:rPr>
+            </w:pPr>
+            <w:r>
+              <w:rPr>
+                <w:rFonts w:ascii="Calibri" w:hAnsi="Calibri" w:cs="Calibri"/>
+              </w:rPr>
+              <w:t>45</w:t>
+            </w:r>
+          </w:p>
+        </w:tc>
+        <w:tc>
+          <w:tcPr>
+            <w:tcW w:w="0" w:type="auto"/>
+            <w:tcBorders>
+              <w:top w:val="single" w:sz="6" w:space="0" w:color="CCCCCC"/>
+              <w:left w:val="single" w:sz="6" w:space="0" w:color="CCCCCC"/>
+              <w:bottom w:val="single" w:sz="6" w:space="0" w:color="CCCCCC"/>
+              <w:right w:val="single" w:sz="6" w:space="0" w:color="CCCCCC"/>
+            </w:tcBorders>
+            <w:tcMar>
+              <w:top w:w="30" w:type="dxa"/>
+              <w:left w:w="45" w:type="dxa"/>
+              <w:bottom w:w="30" w:type="dxa"/>
+              <w:right w:w="45" w:type="dxa"/>
+            </w:tcMar>
+            <w:vAlign w:val="bottom"/>
+            <w:hideMark/>
+          </w:tcPr>
+          <w:p>
+            <w:pPr>
+              <w:jc w:val="right"/>
+              <w:rPr>
+                <w:rFonts w:ascii="Arial" w:hAnsi="Arial" w:cs="Arial"/>
+                <w:sz w:val="20"/>
+                <w:szCs w:val="20"/>
+              </w:rPr>
+            </w:pPr>
+            <w:r>
+              <w:rPr>
+                <w:rFonts w:ascii="Arial" w:hAnsi="Arial" w:cs="Arial"/>
+                <w:sz w:val="20"/>
+                <w:szCs w:val="20"/>
+              </w:rPr>
+              <w:t>45</w:t>
+            </w:r>
+          </w:p>
+        </w:tc>
+        <w:tc>
+          <w:tcPr>
+            <w:tcW w:w="0" w:type="auto"/>
+            <w:tcBorders>
+              <w:top w:val="single" w:sz="6" w:space="0" w:color="CCCCCC"/>
+              <w:left w:val="single" w:sz="6" w:space="0" w:color="CCCCCC"/>
+              <w:bottom w:val="single" w:sz="6" w:space="0" w:color="CCCCCC"/>
+              <w:right w:val="single" w:sz="6" w:space="0" w:color="CCCCCC"/>
+            </w:tcBorders>
+            <w:tcMar>
+              <w:top w:w="30" w:type="dxa"/>
+              <w:left w:w="45" w:type="dxa"/>
+              <w:bottom w:w="30" w:type="dxa"/>
+              <w:right w:w="45" w:type="dxa"/>
+            </w:tcMar>
+            <w:vAlign w:val="bottom"/>
+            <w:hideMark/>
+          </w:tcPr>
+          <w:p>
+            <w:pPr>
+              <w:jc w:val="right"/>
+              <w:rPr>
+                <w:rFonts w:ascii="Arial" w:hAnsi="Arial" w:cs="Arial"/>
+                <w:sz w:val="20"/>
+                <w:szCs w:val="20"/>
+              </w:rPr>
+            </w:pPr>
+            <w:r>
+              <w:rPr>
+                <w:rFonts w:ascii="Arial" w:hAnsi="Arial" w:cs="Arial"/>
+                <w:sz w:val="20"/>
+                <w:szCs w:val="20"/>
+              </w:rPr>
+              <w:t>20</w:t>
+            </w:r>
+          </w:p>
+        </w:tc>
+      </w:tr>
+      <w:tr>
+        <w:trPr>
+          <w:trHeight w:val="315"/>
+        </w:trPr>
+        <w:tc>
+          <w:tcPr>
+            <w:tcW w:w="0" w:type="auto"/>
+            <w:tcBorders>
+              <w:top w:val="single" w:sz="6" w:space="0" w:color="CCCCCC"/>
+              <w:left w:val="single" w:sz="6" w:space="0" w:color="CCCCCC"/>
+              <w:bottom w:val="single" w:sz="6" w:space="0" w:color="CCCCCC"/>
+              <w:right w:val="single" w:sz="6" w:space="0" w:color="CCCCCC"/>
+            </w:tcBorders>
+            <w:tcMar>
+              <w:top w:w="30" w:type="dxa"/>
+              <w:left w:w="45" w:type="dxa"/>
+              <w:bottom w:w="30" w:type="dxa"/>
+              <w:right w:w="45" w:type="dxa"/>
+            </w:tcMar>
+            <w:vAlign w:val="bottom"/>
+            <w:hideMark/>
+          </w:tcPr>
+          <w:p>
+            <w:pPr>
+              <w:jc w:val="right"/>
+              <w:rPr>
+                <w:rFonts w:ascii="Calibri" w:hAnsi="Calibri" w:cs="Calibri"/>
+              </w:rPr>
+            </w:pPr>
+            <w:r>
+              <w:rPr>
+                <w:rFonts w:ascii="Calibri" w:hAnsi="Calibri" w:cs="Calibri"/>
+              </w:rPr>
+              <w:t>20</w:t>
+            </w:r>
+          </w:p>
+        </w:tc>
+        <w:tc>
+          <w:tcPr>
+            <w:tcW w:w="0" w:type="auto"/>
+            <w:tcBorders>
+              <w:top w:val="single" w:sz="6" w:space="0" w:color="CCCCCC"/>
+              <w:left w:val="single" w:sz="6" w:space="0" w:color="CCCCCC"/>
+              <w:bottom w:val="single" w:sz="6" w:space="0" w:color="CCCCCC"/>
+              <w:right w:val="single" w:sz="6" w:space="0" w:color="CCCCCC"/>
+            </w:tcBorders>
+            <w:tcMar>
+              <w:top w:w="30" w:type="dxa"/>
+              <w:left w:w="45" w:type="dxa"/>
+              <w:bottom w:w="30" w:type="dxa"/>
+              <w:right w:w="45" w:type="dxa"/>
+            </w:tcMar>
+            <w:vAlign w:val="bottom"/>
+            <w:hideMark/>
+          </w:tcPr>
+          <w:p>
+            <w:pPr>
+              <w:jc w:val="right"/>
+              <w:rPr>
+                <w:rFonts w:ascii="Calibri" w:hAnsi="Calibri" w:cs="Calibri"/>
+              </w:rPr>
+            </w:pPr>
+            <w:r>
+              <w:rPr>
+                <w:rFonts w:ascii="Calibri" w:hAnsi="Calibri" w:cs="Calibri"/>
+              </w:rPr>
+              <w:t>190</w:t>
+            </w:r>
+          </w:p>
+        </w:tc>
+        <w:tc>
+          <w:tcPr>
+            <w:tcW w:w="0" w:type="auto"/>
+            <w:tcBorders>
+              <w:top w:val="single" w:sz="6" w:space="0" w:color="CCCCCC"/>
+              <w:left w:val="single" w:sz="6" w:space="0" w:color="CCCCCC"/>
+              <w:bottom w:val="single" w:sz="6" w:space="0" w:color="CCCCCC"/>
+              <w:right w:val="single" w:sz="6" w:space="0" w:color="CCCCCC"/>
+            </w:tcBorders>
+            <w:tcMar>
+              <w:top w:w="30" w:type="dxa"/>
+              <w:left w:w="45" w:type="dxa"/>
+              <w:bottom w:w="30" w:type="dxa"/>
+              <w:right w:w="45" w:type="dxa"/>
+            </w:tcMar>
+            <w:vAlign w:val="bottom"/>
+            <w:hideMark/>
+          </w:tcPr>
+          <w:p>
+            <w:pPr>
+              <w:jc w:val="right"/>
+              <w:rPr>
+                <w:rFonts w:ascii="Arial" w:hAnsi="Arial" w:cs="Arial"/>
+                <w:sz w:val="20"/>
+                <w:szCs w:val="20"/>
+              </w:rPr>
+            </w:pPr>
+            <w:r>
+              <w:rPr>
+                <w:rFonts w:ascii="Arial" w:hAnsi="Arial" w:cs="Arial"/>
+                <w:sz w:val="20"/>
+                <w:szCs w:val="20"/>
+              </w:rPr>
+              <w:t>190</w:t>
+            </w:r>
+          </w:p>
+        </w:tc>
+        <w:tc>
+          <w:tcPr>
+            <w:tcW w:w="0" w:type="auto"/>
+            <w:tcBorders>
+              <w:top w:val="single" w:sz="6" w:space="0" w:color="CCCCCC"/>
+              <w:left w:val="single" w:sz="6" w:space="0" w:color="CCCCCC"/>
+              <w:bottom w:val="single" w:sz="6" w:space="0" w:color="CCCCCC"/>
+              <w:right w:val="single" w:sz="6" w:space="0" w:color="CCCCCC"/>
+            </w:tcBorders>
+            <w:tcMar>
+              <w:top w:w="30" w:type="dxa"/>
+              <w:left w:w="45" w:type="dxa"/>
+              <w:bottom w:w="30" w:type="dxa"/>
+              <w:right w:w="45" w:type="dxa"/>
+            </w:tcMar>
+            <w:vAlign w:val="bottom"/>
+            <w:hideMark/>
+          </w:tcPr>
+          <w:p>
+            <w:pPr>
+              <w:jc w:val="right"/>
+              <w:rPr>
+                <w:rFonts w:ascii="Arial" w:hAnsi="Arial" w:cs="Arial"/>
+                <w:sz w:val="20"/>
+                <w:szCs w:val="20"/>
+              </w:rPr>
+            </w:pPr>
+            <w:r>
+              <w:rPr>
+                <w:rFonts w:ascii="Arial" w:hAnsi="Arial" w:cs="Arial"/>
+                <w:sz w:val="20"/>
+                <w:szCs w:val="20"/>
+              </w:rPr>
+              <w:t>97</w:t>
+            </w:r>
+          </w:p>
+        </w:tc>
+      </w:tr>
+      <w:tr>
+        <w:trPr>
+          <w:trHeight w:val="315"/>
+        </w:trPr>
+        <w:tc>
+          <w:tcPr>
+            <w:tcW w:w="0" w:type="auto"/>
+            <w:tcBorders>
+              <w:top w:val="single" w:sz="6" w:space="0" w:color="CCCCCC"/>
+              <w:left w:val="single" w:sz="6" w:space="0" w:color="CCCCCC"/>
+              <w:bottom w:val="single" w:sz="6" w:space="0" w:color="CCCCCC"/>
+              <w:right w:val="single" w:sz="6" w:space="0" w:color="CCCCCC"/>
+            </w:tcBorders>
+            <w:tcMar>
+              <w:top w:w="30" w:type="dxa"/>
+              <w:left w:w="45" w:type="dxa"/>
+              <w:bottom w:w="30" w:type="dxa"/>
+              <w:right w:w="45" w:type="dxa"/>
+            </w:tcMar>
+            <w:vAlign w:val="bottom"/>
+            <w:hideMark/>
+          </w:tcPr>
+          <w:p>
+            <w:pPr>
+              <w:jc w:val="right"/>
+              <w:rPr>
+                <w:rFonts w:ascii="Calibri" w:hAnsi="Calibri" w:cs="Calibri"/>
+              </w:rPr>
+            </w:pPr>
+            <w:r>
+              <w:rPr>
+                <w:rFonts w:ascii="Calibri" w:hAnsi="Calibri" w:cs="Calibri"/>
+              </w:rPr>
+              <w:t>30</w:t>
+            </w:r>
+          </w:p>
+        </w:tc>
+        <w:tc>
+          <w:tcPr>
+            <w:tcW w:w="0" w:type="auto"/>
+            <w:tcBorders>
+              <w:top w:val="single" w:sz="6" w:space="0" w:color="CCCCCC"/>
+              <w:left w:val="single" w:sz="6" w:space="0" w:color="CCCCCC"/>
+              <w:bottom w:val="single" w:sz="6" w:space="0" w:color="CCCCCC"/>
+              <w:right w:val="single" w:sz="6" w:space="0" w:color="CCCCCC"/>
+            </w:tcBorders>
+            <w:tcMar>
+              <w:top w:w="30" w:type="dxa"/>
+              <w:left w:w="45" w:type="dxa"/>
+              <w:bottom w:w="30" w:type="dxa"/>
+              <w:right w:w="45" w:type="dxa"/>
+            </w:tcMar>
+            <w:vAlign w:val="bottom"/>
+            <w:hideMark/>
+          </w:tcPr>
+          <w:p>
+            <w:pPr>
+              <w:jc w:val="right"/>
+              <w:rPr>
+                <w:rFonts w:ascii="Calibri" w:hAnsi="Calibri" w:cs="Calibri"/>
+              </w:rPr>
+            </w:pPr>
+            <w:r>
+              <w:rPr>
+                <w:rFonts w:ascii="Calibri" w:hAnsi="Calibri" w:cs="Calibri"/>
+              </w:rPr>
+              <w:t>435</w:t>
+            </w:r>
+          </w:p>
+        </w:tc>
+        <w:tc>
+          <w:tcPr>
+            <w:tcW w:w="0" w:type="auto"/>
+            <w:tcBorders>
+              <w:top w:val="single" w:sz="6" w:space="0" w:color="CCCCCC"/>
+              <w:left w:val="single" w:sz="6" w:space="0" w:color="CCCCCC"/>
+              <w:bottom w:val="single" w:sz="6" w:space="0" w:color="CCCCCC"/>
+              <w:right w:val="single" w:sz="6" w:space="0" w:color="CCCCCC"/>
+            </w:tcBorders>
+            <w:tcMar>
+              <w:top w:w="30" w:type="dxa"/>
+              <w:left w:w="45" w:type="dxa"/>
+              <w:bottom w:w="30" w:type="dxa"/>
+              <w:right w:w="45" w:type="dxa"/>
+            </w:tcMar>
+            <w:vAlign w:val="bottom"/>
+            <w:hideMark/>
+          </w:tcPr>
+          <w:p>
+            <w:pPr>
+              <w:jc w:val="right"/>
+              <w:rPr>
+                <w:rFonts w:ascii="Arial" w:hAnsi="Arial" w:cs="Arial"/>
+                <w:sz w:val="20"/>
+                <w:szCs w:val="20"/>
+              </w:rPr>
+            </w:pPr>
+            <w:r>
+              <w:rPr>
+                <w:rFonts w:ascii="Arial" w:hAnsi="Arial" w:cs="Arial"/>
+                <w:sz w:val="20"/>
+                <w:szCs w:val="20"/>
+              </w:rPr>
+              <w:t>435</w:t>
+            </w:r>
+          </w:p>
+        </w:tc>
+        <w:tc>
+          <w:tcPr>
+            <w:tcW w:w="0" w:type="auto"/>
+            <w:tcBorders>
+              <w:top w:val="single" w:sz="6" w:space="0" w:color="CCCCCC"/>
+              <w:left w:val="single" w:sz="6" w:space="0" w:color="CCCCCC"/>
+              <w:bottom w:val="single" w:sz="6" w:space="0" w:color="CCCCCC"/>
+              <w:right w:val="single" w:sz="6" w:space="0" w:color="CCCCCC"/>
+            </w:tcBorders>
+            <w:tcMar>
+              <w:top w:w="30" w:type="dxa"/>
+              <w:left w:w="45" w:type="dxa"/>
+              <w:bottom w:w="30" w:type="dxa"/>
+              <w:right w:w="45" w:type="dxa"/>
+            </w:tcMar>
+            <w:vAlign w:val="bottom"/>
+            <w:hideMark/>
+          </w:tcPr>
+          <w:p>
+            <w:pPr>
+              <w:jc w:val="right"/>
+              <w:rPr>
+                <w:rFonts w:ascii="Arial" w:hAnsi="Arial" w:cs="Arial"/>
+                <w:sz w:val="20"/>
+                <w:szCs w:val="20"/>
+              </w:rPr>
+            </w:pPr>
+            <w:r>
+              <w:rPr>
+                <w:rFonts w:ascii="Arial" w:hAnsi="Arial" w:cs="Arial"/>
+                <w:sz w:val="20"/>
+                <w:szCs w:val="20"/>
+              </w:rPr>
+              <w:t>267</w:t>
+            </w:r>
+          </w:p>
+        </w:tc>
+      </w:tr>
+      <w:tr>
+        <w:trPr>
+          <w:trHeight w:val="315"/>
+        </w:trPr>
+        <w:tc>
+          <w:tcPr>
+            <w:tcW w:w="0" w:type="auto"/>
+            <w:tcBorders>
+              <w:top w:val="single" w:sz="6" w:space="0" w:color="CCCCCC"/>
+              <w:left w:val="single" w:sz="6" w:space="0" w:color="CCCCCC"/>
+              <w:bottom w:val="single" w:sz="6" w:space="0" w:color="CCCCCC"/>
+              <w:right w:val="single" w:sz="6" w:space="0" w:color="CCCCCC"/>
+            </w:tcBorders>
+            <w:tcMar>
+              <w:top w:w="30" w:type="dxa"/>
+              <w:left w:w="45" w:type="dxa"/>
+              <w:bottom w:w="30" w:type="dxa"/>
+              <w:right w:w="45" w:type="dxa"/>
+            </w:tcMar>
+            <w:vAlign w:val="bottom"/>
+            <w:hideMark/>
+          </w:tcPr>
+          <w:p>
+            <w:pPr>
+              <w:jc w:val="right"/>
+              <w:rPr>
+                <w:rFonts w:ascii="Calibri" w:hAnsi="Calibri" w:cs="Calibri"/>
+              </w:rPr>
+            </w:pPr>
+            <w:r>
+              <w:rPr>
+                <w:rFonts w:ascii="Calibri" w:hAnsi="Calibri" w:cs="Calibri"/>
+              </w:rPr>
+              <w:t>40</w:t>
+            </w:r>
+          </w:p>
+        </w:tc>
+        <w:tc>
+          <w:tcPr>
+            <w:tcW w:w="0" w:type="auto"/>
+            <w:tcBorders>
+              <w:top w:val="single" w:sz="6" w:space="0" w:color="CCCCCC"/>
+              <w:left w:val="single" w:sz="6" w:space="0" w:color="CCCCCC"/>
+              <w:bottom w:val="single" w:sz="6" w:space="0" w:color="CCCCCC"/>
+              <w:right w:val="single" w:sz="6" w:space="0" w:color="CCCCCC"/>
+            </w:tcBorders>
+            <w:tcMar>
+              <w:top w:w="30" w:type="dxa"/>
+              <w:left w:w="45" w:type="dxa"/>
+              <w:bottom w:w="30" w:type="dxa"/>
+              <w:right w:w="45" w:type="dxa"/>
+            </w:tcMar>
+            <w:vAlign w:val="bottom"/>
+            <w:hideMark/>
+          </w:tcPr>
+          <w:p>
+            <w:pPr>
+              <w:jc w:val="right"/>
+              <w:rPr>
+                <w:rFonts w:ascii="Calibri" w:hAnsi="Calibri" w:cs="Calibri"/>
+              </w:rPr>
+            </w:pPr>
+            <w:r>
+              <w:rPr>
+                <w:rFonts w:ascii="Calibri" w:hAnsi="Calibri" w:cs="Calibri"/>
+              </w:rPr>
+              <w:t>780</w:t>
+            </w:r>
+          </w:p>
+        </w:tc>
+        <w:tc>
+          <w:tcPr>
+            <w:tcW w:w="0" w:type="auto"/>
+            <w:tcBorders>
+              <w:top w:val="single" w:sz="6" w:space="0" w:color="CCCCCC"/>
+              <w:left w:val="single" w:sz="6" w:space="0" w:color="CCCCCC"/>
+              <w:bottom w:val="single" w:sz="6" w:space="0" w:color="CCCCCC"/>
+              <w:right w:val="single" w:sz="6" w:space="0" w:color="CCCCCC"/>
+            </w:tcBorders>
+            <w:tcMar>
+              <w:top w:w="30" w:type="dxa"/>
+              <w:left w:w="45" w:type="dxa"/>
+              <w:bottom w:w="30" w:type="dxa"/>
+              <w:right w:w="45" w:type="dxa"/>
+            </w:tcMar>
+            <w:vAlign w:val="bottom"/>
+            <w:hideMark/>
+          </w:tcPr>
+          <w:p>
+            <w:pPr>
+              <w:jc w:val="right"/>
+              <w:rPr>
+                <w:rFonts w:ascii="Arial" w:hAnsi="Arial" w:cs="Arial"/>
+                <w:sz w:val="20"/>
+                <w:szCs w:val="20"/>
+              </w:rPr>
+            </w:pPr>
+            <w:r>
+              <w:rPr>
+                <w:rFonts w:ascii="Arial" w:hAnsi="Arial" w:cs="Arial"/>
+                <w:sz w:val="20"/>
+                <w:szCs w:val="20"/>
+              </w:rPr>
+              <w:t>780</w:t>
+            </w:r>
+          </w:p>
+        </w:tc>
+        <w:tc>
+          <w:tcPr>
+            <w:tcW w:w="0" w:type="auto"/>
+            <w:tcBorders>
+              <w:top w:val="single" w:sz="6" w:space="0" w:color="CCCCCC"/>
+              <w:left w:val="single" w:sz="6" w:space="0" w:color="CCCCCC"/>
+              <w:bottom w:val="single" w:sz="6" w:space="0" w:color="CCCCCC"/>
+              <w:right w:val="single" w:sz="6" w:space="0" w:color="CCCCCC"/>
+            </w:tcBorders>
+            <w:tcMar>
+              <w:top w:w="30" w:type="dxa"/>
+              <w:left w:w="45" w:type="dxa"/>
+              <w:bottom w:w="30" w:type="dxa"/>
+              <w:right w:w="45" w:type="dxa"/>
+            </w:tcMar>
+            <w:vAlign w:val="bottom"/>
+            <w:hideMark/>
+          </w:tcPr>
+          <w:p>
+            <w:pPr>
+              <w:jc w:val="right"/>
+              <w:rPr>
+                <w:rFonts w:ascii="Arial" w:hAnsi="Arial" w:cs="Arial"/>
+                <w:sz w:val="20"/>
+                <w:szCs w:val="20"/>
+              </w:rPr>
+            </w:pPr>
+            <w:r>
+              <w:rPr>
+                <w:rFonts w:ascii="Arial" w:hAnsi="Arial" w:cs="Arial"/>
+                <w:sz w:val="20"/>
+                <w:szCs w:val="20"/>
+              </w:rPr>
+              <w:t>382</w:t>
+            </w:r>
+          </w:p>
+        </w:tc>
+      </w:tr>
+      <w:tr>
+        <w:trPr>
+          <w:trHeight w:val="315"/>
+        </w:trPr>
+        <w:tc>
+          <w:tcPr>
+            <w:tcW w:w="0" w:type="auto"/>
+            <w:tcBorders>
+              <w:top w:val="single" w:sz="6" w:space="0" w:color="CCCCCC"/>
+              <w:left w:val="single" w:sz="6" w:space="0" w:color="CCCCCC"/>
+              <w:bottom w:val="single" w:sz="6" w:space="0" w:color="CCCCCC"/>
+              <w:right w:val="single" w:sz="6" w:space="0" w:color="CCCCCC"/>
+            </w:tcBorders>
+            <w:tcMar>
+              <w:top w:w="30" w:type="dxa"/>
+              <w:left w:w="45" w:type="dxa"/>
+              <w:bottom w:w="30" w:type="dxa"/>
+              <w:right w:w="45" w:type="dxa"/>
+            </w:tcMar>
+            <w:vAlign w:val="bottom"/>
+            <w:hideMark/>
+          </w:tcPr>
+          <w:p>
+            <w:pPr>
+              <w:jc w:val="right"/>
+              <w:rPr>
+                <w:rFonts w:ascii="Calibri" w:hAnsi="Calibri" w:cs="Calibri"/>
+              </w:rPr>
+            </w:pPr>
+            <w:r>
+              <w:rPr>
+                <w:rFonts w:ascii="Calibri" w:hAnsi="Calibri" w:cs="Calibri"/>
+              </w:rPr>
+              <w:t>50</w:t>
+            </w:r>
+          </w:p>
+        </w:tc>
+        <w:tc>
+          <w:tcPr>
+            <w:tcW w:w="0" w:type="auto"/>
+            <w:tcBorders>
+              <w:top w:val="single" w:sz="6" w:space="0" w:color="CCCCCC"/>
+              <w:left w:val="single" w:sz="6" w:space="0" w:color="CCCCCC"/>
+              <w:bottom w:val="single" w:sz="6" w:space="0" w:color="CCCCCC"/>
+              <w:right w:val="single" w:sz="6" w:space="0" w:color="CCCCCC"/>
+            </w:tcBorders>
+            <w:tcMar>
+              <w:top w:w="30" w:type="dxa"/>
+              <w:left w:w="45" w:type="dxa"/>
+              <w:bottom w:w="30" w:type="dxa"/>
+              <w:right w:w="45" w:type="dxa"/>
+            </w:tcMar>
+            <w:vAlign w:val="bottom"/>
+            <w:hideMark/>
+          </w:tcPr>
+          <w:p>
+            <w:pPr>
+              <w:jc w:val="right"/>
+              <w:rPr>
+                <w:rFonts w:ascii="Calibri" w:hAnsi="Calibri" w:cs="Calibri"/>
+              </w:rPr>
+            </w:pPr>
+            <w:r>
+              <w:rPr>
+                <w:rFonts w:ascii="Calibri" w:hAnsi="Calibri" w:cs="Calibri"/>
+              </w:rPr>
+              <w:t>1225</w:t>
+            </w:r>
+          </w:p>
+        </w:tc>
+        <w:tc>
+          <w:tcPr>
+            <w:tcW w:w="0" w:type="auto"/>
+            <w:tcBorders>
+              <w:top w:val="single" w:sz="6" w:space="0" w:color="CCCCCC"/>
+              <w:left w:val="single" w:sz="6" w:space="0" w:color="CCCCCC"/>
+              <w:bottom w:val="single" w:sz="6" w:space="0" w:color="CCCCCC"/>
+              <w:right w:val="single" w:sz="6" w:space="0" w:color="CCCCCC"/>
+            </w:tcBorders>
+            <w:tcMar>
+              <w:top w:w="30" w:type="dxa"/>
+              <w:left w:w="45" w:type="dxa"/>
+              <w:bottom w:w="30" w:type="dxa"/>
+              <w:right w:w="45" w:type="dxa"/>
+            </w:tcMar>
+            <w:vAlign w:val="bottom"/>
+            <w:hideMark/>
+          </w:tcPr>
+          <w:p>
+            <w:pPr>
+              <w:jc w:val="right"/>
+              <w:rPr>
+                <w:rFonts w:ascii="Arial" w:hAnsi="Arial" w:cs="Arial"/>
+                <w:sz w:val="20"/>
+                <w:szCs w:val="20"/>
+              </w:rPr>
+            </w:pPr>
+            <w:r>
+              <w:rPr>
+                <w:rFonts w:ascii="Arial" w:hAnsi="Arial" w:cs="Arial"/>
+                <w:sz w:val="20"/>
+                <w:szCs w:val="20"/>
+              </w:rPr>
+              <w:t>1225</w:t>
+            </w:r>
+          </w:p>
+        </w:tc>
+        <w:tc>
+          <w:tcPr>
+            <w:tcW w:w="0" w:type="auto"/>
+            <w:tcBorders>
+              <w:top w:val="single" w:sz="6" w:space="0" w:color="CCCCCC"/>
+              <w:left w:val="single" w:sz="6" w:space="0" w:color="CCCCCC"/>
+              <w:bottom w:val="single" w:sz="6" w:space="0" w:color="CCCCCC"/>
+              <w:right w:val="single" w:sz="6" w:space="0" w:color="CCCCCC"/>
+            </w:tcBorders>
+            <w:tcMar>
+              <w:top w:w="30" w:type="dxa"/>
+              <w:left w:w="45" w:type="dxa"/>
+              <w:bottom w:w="30" w:type="dxa"/>
+              <w:right w:w="45" w:type="dxa"/>
+            </w:tcMar>
+            <w:vAlign w:val="bottom"/>
+            <w:hideMark/>
+          </w:tcPr>
+          <w:p>
+            <w:pPr>
+              <w:jc w:val="right"/>
+              <w:rPr>
+                <w:rFonts w:ascii="Arial" w:hAnsi="Arial" w:cs="Arial"/>
+                <w:sz w:val="20"/>
+                <w:szCs w:val="20"/>
+              </w:rPr>
+            </w:pPr>
+            <w:r>
+              <w:rPr>
+                <w:rFonts w:ascii="Arial" w:hAnsi="Arial" w:cs="Arial"/>
+                <w:sz w:val="20"/>
+                <w:szCs w:val="20"/>
+              </w:rPr>
+              <w:t>537</w:t>
+            </w:r>
+          </w:p>
+        </w:tc>
+      </w:tr>
+      <w:tr>
+        <w:trPr>
+          <w:trHeight w:val="315"/>
+        </w:trPr>
+        <w:tc>
+          <w:tcPr>
+            <w:tcW w:w="0" w:type="auto"/>
+            <w:tcBorders>
+              <w:top w:val="single" w:sz="6" w:space="0" w:color="CCCCCC"/>
+              <w:left w:val="single" w:sz="6" w:space="0" w:color="CCCCCC"/>
+              <w:bottom w:val="single" w:sz="6" w:space="0" w:color="CCCCCC"/>
+              <w:right w:val="single" w:sz="6" w:space="0" w:color="CCCCCC"/>
+            </w:tcBorders>
+            <w:tcMar>
+              <w:top w:w="30" w:type="dxa"/>
+              <w:left w:w="45" w:type="dxa"/>
+              <w:bottom w:w="30" w:type="dxa"/>
+              <w:right w:w="45" w:type="dxa"/>
+            </w:tcMar>
+            <w:vAlign w:val="bottom"/>
+            <w:hideMark/>
+          </w:tcPr>
+          <w:p>
+            <w:pPr>
+              <w:jc w:val="right"/>
+              <w:rPr>
+                <w:rFonts w:ascii="Calibri" w:hAnsi="Calibri" w:cs="Calibri"/>
+              </w:rPr>
+            </w:pPr>
+            <w:r>
+              <w:rPr>
+                <w:rFonts w:ascii="Calibri" w:hAnsi="Calibri" w:cs="Calibri"/>
+              </w:rPr>
+              <w:t>60</w:t>
+            </w:r>
+          </w:p>
+        </w:tc>
+        <w:tc>
+          <w:tcPr>
+            <w:tcW w:w="0" w:type="auto"/>
+            <w:tcBorders>
+              <w:top w:val="single" w:sz="6" w:space="0" w:color="CCCCCC"/>
+              <w:left w:val="single" w:sz="6" w:space="0" w:color="CCCCCC"/>
+              <w:bottom w:val="single" w:sz="6" w:space="0" w:color="CCCCCC"/>
+              <w:right w:val="single" w:sz="6" w:space="0" w:color="CCCCCC"/>
+            </w:tcBorders>
+            <w:tcMar>
+              <w:top w:w="30" w:type="dxa"/>
+              <w:left w:w="45" w:type="dxa"/>
+              <w:bottom w:w="30" w:type="dxa"/>
+              <w:right w:w="45" w:type="dxa"/>
+            </w:tcMar>
+            <w:vAlign w:val="bottom"/>
+            <w:hideMark/>
+          </w:tcPr>
+          <w:p>
+            <w:pPr>
+              <w:jc w:val="right"/>
+              <w:rPr>
+                <w:rFonts w:ascii="Calibri" w:hAnsi="Calibri" w:cs="Calibri"/>
+              </w:rPr>
+            </w:pPr>
+            <w:r>
+              <w:rPr>
+                <w:rFonts w:ascii="Calibri" w:hAnsi="Calibri" w:cs="Calibri"/>
+              </w:rPr>
+              <w:t>1770</w:t>
+            </w:r>
+          </w:p>
+        </w:tc>
+        <w:tc>
+          <w:tcPr>
+            <w:tcW w:w="0" w:type="auto"/>
+            <w:tcBorders>
+              <w:top w:val="single" w:sz="6" w:space="0" w:color="CCCCCC"/>
+              <w:left w:val="single" w:sz="6" w:space="0" w:color="CCCCCC"/>
+              <w:bottom w:val="single" w:sz="6" w:space="0" w:color="CCCCCC"/>
+              <w:right w:val="single" w:sz="6" w:space="0" w:color="CCCCCC"/>
+            </w:tcBorders>
+            <w:tcMar>
+              <w:top w:w="30" w:type="dxa"/>
+              <w:left w:w="45" w:type="dxa"/>
+              <w:bottom w:w="30" w:type="dxa"/>
+              <w:right w:w="45" w:type="dxa"/>
+            </w:tcMar>
+            <w:vAlign w:val="bottom"/>
+            <w:hideMark/>
+          </w:tcPr>
+          <w:p>
+            <w:pPr>
+              <w:jc w:val="right"/>
+              <w:rPr>
+                <w:rFonts w:ascii="Arial" w:hAnsi="Arial" w:cs="Arial"/>
+                <w:sz w:val="20"/>
+                <w:szCs w:val="20"/>
+              </w:rPr>
+            </w:pPr>
+            <w:r>
+              <w:rPr>
+                <w:rFonts w:ascii="Arial" w:hAnsi="Arial" w:cs="Arial"/>
+                <w:sz w:val="20"/>
+                <w:szCs w:val="20"/>
+              </w:rPr>
+              <w:t>1770</w:t>
+            </w:r>
+          </w:p>
+        </w:tc>
+        <w:tc>
+          <w:tcPr>
+            <w:tcW w:w="0" w:type="auto"/>
+            <w:tcBorders>
+              <w:top w:val="single" w:sz="6" w:space="0" w:color="CCCCCC"/>
+              <w:left w:val="single" w:sz="6" w:space="0" w:color="CCCCCC"/>
+              <w:bottom w:val="single" w:sz="6" w:space="0" w:color="CCCCCC"/>
+              <w:right w:val="single" w:sz="6" w:space="0" w:color="CCCCCC"/>
+            </w:tcBorders>
+            <w:tcMar>
+              <w:top w:w="30" w:type="dxa"/>
+              <w:left w:w="45" w:type="dxa"/>
+              <w:bottom w:w="30" w:type="dxa"/>
+              <w:right w:w="45" w:type="dxa"/>
+            </w:tcMar>
+            <w:vAlign w:val="bottom"/>
+            <w:hideMark/>
+          </w:tcPr>
+          <w:p>
+            <w:pPr>
+              <w:jc w:val="right"/>
+              <w:rPr>
+                <w:rFonts w:ascii="Arial" w:hAnsi="Arial" w:cs="Arial"/>
+                <w:sz w:val="20"/>
+                <w:szCs w:val="20"/>
+              </w:rPr>
+            </w:pPr>
+            <w:r>
+              <w:rPr>
+                <w:rFonts w:ascii="Arial" w:hAnsi="Arial" w:cs="Arial"/>
+                <w:sz w:val="20"/>
+                <w:szCs w:val="20"/>
+              </w:rPr>
+              <w:t>789</w:t>
+            </w:r>
+          </w:p>
+        </w:tc>
+      </w:tr>
+      <w:tr>
+        <w:trPr>
+          <w:trHeight w:val="315"/>
+        </w:trPr>
+        <w:tc>
+          <w:tcPr>
+            <w:tcW w:w="0" w:type="auto"/>
+            <w:tcBorders>
+              <w:top w:val="single" w:sz="6" w:space="0" w:color="CCCCCC"/>
+              <w:left w:val="single" w:sz="6" w:space="0" w:color="CCCCCC"/>
+              <w:bottom w:val="single" w:sz="6" w:space="0" w:color="CCCCCC"/>
+              <w:right w:val="single" w:sz="6" w:space="0" w:color="CCCCCC"/>
+            </w:tcBorders>
+            <w:tcMar>
+              <w:top w:w="30" w:type="dxa"/>
+              <w:left w:w="45" w:type="dxa"/>
+              <w:bottom w:w="30" w:type="dxa"/>
+              <w:right w:w="45" w:type="dxa"/>
+            </w:tcMar>
+            <w:vAlign w:val="bottom"/>
+            <w:hideMark/>
+          </w:tcPr>
+          <w:p>
+            <w:pPr>
+              <w:jc w:val="right"/>
+              <w:rPr>
+                <w:rFonts w:ascii="Calibri" w:hAnsi="Calibri" w:cs="Calibri"/>
+              </w:rPr>
+            </w:pPr>
+            <w:r>
+              <w:rPr>
+                <w:rFonts w:ascii="Calibri" w:hAnsi="Calibri" w:cs="Calibri"/>
+              </w:rPr>
+              <w:t>70</w:t>
+            </w:r>
+          </w:p>
+        </w:tc>
+        <w:tc>
+          <w:tcPr>
+            <w:tcW w:w="0" w:type="auto"/>
+            <w:tcBorders>
+              <w:top w:val="single" w:sz="6" w:space="0" w:color="CCCCCC"/>
+              <w:left w:val="single" w:sz="6" w:space="0" w:color="CCCCCC"/>
+              <w:bottom w:val="single" w:sz="6" w:space="0" w:color="CCCCCC"/>
+              <w:right w:val="single" w:sz="6" w:space="0" w:color="CCCCCC"/>
+            </w:tcBorders>
+            <w:tcMar>
+              <w:top w:w="30" w:type="dxa"/>
+              <w:left w:w="45" w:type="dxa"/>
+              <w:bottom w:w="30" w:type="dxa"/>
+              <w:right w:w="45" w:type="dxa"/>
+            </w:tcMar>
+            <w:vAlign w:val="bottom"/>
+            <w:hideMark/>
+          </w:tcPr>
+          <w:p>
+            <w:pPr>
+              <w:jc w:val="right"/>
+              <w:rPr>
+                <w:rFonts w:ascii="Calibri" w:hAnsi="Calibri" w:cs="Calibri"/>
+              </w:rPr>
+            </w:pPr>
+            <w:r>
+              <w:rPr>
+                <w:rFonts w:ascii="Calibri" w:hAnsi="Calibri" w:cs="Calibri"/>
+              </w:rPr>
+              <w:t>2415</w:t>
+            </w:r>
+          </w:p>
+        </w:tc>
+        <w:tc>
+          <w:tcPr>
+            <w:tcW w:w="0" w:type="auto"/>
+            <w:tcBorders>
+              <w:top w:val="single" w:sz="6" w:space="0" w:color="CCCCCC"/>
+              <w:left w:val="single" w:sz="6" w:space="0" w:color="CCCCCC"/>
+              <w:bottom w:val="single" w:sz="6" w:space="0" w:color="CCCCCC"/>
+              <w:right w:val="single" w:sz="6" w:space="0" w:color="CCCCCC"/>
+            </w:tcBorders>
+            <w:tcMar>
+              <w:top w:w="30" w:type="dxa"/>
+              <w:left w:w="45" w:type="dxa"/>
+              <w:bottom w:w="30" w:type="dxa"/>
+              <w:right w:w="45" w:type="dxa"/>
+            </w:tcMar>
+            <w:vAlign w:val="bottom"/>
+            <w:hideMark/>
+          </w:tcPr>
+          <w:p>
+            <w:pPr>
+              <w:jc w:val="right"/>
+              <w:rPr>
+                <w:rFonts w:ascii="Arial" w:hAnsi="Arial" w:cs="Arial"/>
+                <w:sz w:val="20"/>
+                <w:szCs w:val="20"/>
+              </w:rPr>
+            </w:pPr>
+            <w:r>
+              <w:rPr>
+                <w:rFonts w:ascii="Arial" w:hAnsi="Arial" w:cs="Arial"/>
+                <w:sz w:val="20"/>
+                <w:szCs w:val="20"/>
+              </w:rPr>
+              <w:t>2415</w:t>
+            </w:r>
+          </w:p>
+        </w:tc>
+        <w:tc>
+          <w:tcPr>
+            <w:tcW w:w="0" w:type="auto"/>
+            <w:tcBorders>
+              <w:top w:val="single" w:sz="6" w:space="0" w:color="CCCCCC"/>
+              <w:left w:val="single" w:sz="6" w:space="0" w:color="CCCCCC"/>
+              <w:bottom w:val="single" w:sz="6" w:space="0" w:color="CCCCCC"/>
+              <w:right w:val="single" w:sz="6" w:space="0" w:color="CCCCCC"/>
+            </w:tcBorders>
+            <w:tcMar>
+              <w:top w:w="30" w:type="dxa"/>
+              <w:left w:w="45" w:type="dxa"/>
+              <w:bottom w:w="30" w:type="dxa"/>
+              <w:right w:w="45" w:type="dxa"/>
+            </w:tcMar>
+            <w:vAlign w:val="bottom"/>
+            <w:hideMark/>
+          </w:tcPr>
+          <w:p>
+            <w:pPr>
+              <w:jc w:val="right"/>
+              <w:rPr>
+                <w:rFonts w:ascii="Arial" w:hAnsi="Arial" w:cs="Arial"/>
+                <w:sz w:val="20"/>
+                <w:szCs w:val="20"/>
+              </w:rPr>
+            </w:pPr>
+            <w:r>
+              <w:rPr>
+                <w:rFonts w:ascii="Arial" w:hAnsi="Arial" w:cs="Arial"/>
+                <w:sz w:val="20"/>
+                <w:szCs w:val="20"/>
+              </w:rPr>
+              <w:t>1145</w:t>
+            </w:r>
+          </w:p>
+        </w:tc>
+      </w:tr>
+      <w:tr>
+        <w:trPr>
+          <w:trHeight w:val="315"/>
+        </w:trPr>
+        <w:tc>
+          <w:tcPr>
+            <w:tcW w:w="0" w:type="auto"/>
+            <w:tcBorders>
+              <w:top w:val="single" w:sz="6" w:space="0" w:color="CCCCCC"/>
+              <w:left w:val="single" w:sz="6" w:space="0" w:color="CCCCCC"/>
+              <w:bottom w:val="single" w:sz="6" w:space="0" w:color="CCCCCC"/>
+              <w:right w:val="single" w:sz="6" w:space="0" w:color="CCCCCC"/>
+            </w:tcBorders>
+            <w:tcMar>
+              <w:top w:w="30" w:type="dxa"/>
+              <w:left w:w="45" w:type="dxa"/>
+              <w:bottom w:w="30" w:type="dxa"/>
+              <w:right w:w="45" w:type="dxa"/>
+            </w:tcMar>
+            <w:vAlign w:val="bottom"/>
+            <w:hideMark/>
+          </w:tcPr>
+          <w:p>
+            <w:pPr>
+              <w:jc w:val="right"/>
+              <w:rPr>
+                <w:rFonts w:ascii="Calibri" w:hAnsi="Calibri" w:cs="Calibri"/>
+              </w:rPr>
+            </w:pPr>
+            <w:r>
+              <w:rPr>
+                <w:rFonts w:ascii="Calibri" w:hAnsi="Calibri" w:cs="Calibri"/>
+              </w:rPr>
+              <w:t>80</w:t>
+            </w:r>
+          </w:p>
+        </w:tc>
+        <w:tc>
+          <w:tcPr>
+            <w:tcW w:w="0" w:type="auto"/>
+            <w:tcBorders>
+              <w:top w:val="single" w:sz="6" w:space="0" w:color="CCCCCC"/>
+              <w:left w:val="single" w:sz="6" w:space="0" w:color="CCCCCC"/>
+              <w:bottom w:val="single" w:sz="6" w:space="0" w:color="CCCCCC"/>
+              <w:right w:val="single" w:sz="6" w:space="0" w:color="CCCCCC"/>
+            </w:tcBorders>
+            <w:tcMar>
+              <w:top w:w="30" w:type="dxa"/>
+              <w:left w:w="45" w:type="dxa"/>
+              <w:bottom w:w="30" w:type="dxa"/>
+              <w:right w:w="45" w:type="dxa"/>
+            </w:tcMar>
+            <w:vAlign w:val="bottom"/>
+            <w:hideMark/>
+          </w:tcPr>
+          <w:p>
+            <w:pPr>
+              <w:jc w:val="right"/>
+              <w:rPr>
+                <w:rFonts w:ascii="Calibri" w:hAnsi="Calibri" w:cs="Calibri"/>
+              </w:rPr>
+            </w:pPr>
+            <w:r>
+              <w:rPr>
+                <w:rFonts w:ascii="Calibri" w:hAnsi="Calibri" w:cs="Calibri"/>
+              </w:rPr>
+              <w:t>3160</w:t>
+            </w:r>
+          </w:p>
+        </w:tc>
+        <w:tc>
+          <w:tcPr>
+            <w:tcW w:w="0" w:type="auto"/>
+            <w:tcBorders>
+              <w:top w:val="single" w:sz="6" w:space="0" w:color="CCCCCC"/>
+              <w:left w:val="single" w:sz="6" w:space="0" w:color="CCCCCC"/>
+              <w:bottom w:val="single" w:sz="6" w:space="0" w:color="CCCCCC"/>
+              <w:right w:val="single" w:sz="6" w:space="0" w:color="CCCCCC"/>
+            </w:tcBorders>
+            <w:tcMar>
+              <w:top w:w="30" w:type="dxa"/>
+              <w:left w:w="45" w:type="dxa"/>
+              <w:bottom w:w="30" w:type="dxa"/>
+              <w:right w:w="45" w:type="dxa"/>
+            </w:tcMar>
+            <w:vAlign w:val="bottom"/>
+            <w:hideMark/>
+          </w:tcPr>
+          <w:p>
+            <w:pPr>
+              <w:jc w:val="right"/>
+              <w:rPr>
+                <w:rFonts w:ascii="Arial" w:hAnsi="Arial" w:cs="Arial"/>
+                <w:sz w:val="20"/>
+                <w:szCs w:val="20"/>
+              </w:rPr>
+            </w:pPr>
+            <w:r>
+              <w:rPr>
+                <w:rFonts w:ascii="Arial" w:hAnsi="Arial" w:cs="Arial"/>
+                <w:sz w:val="20"/>
+                <w:szCs w:val="20"/>
+              </w:rPr>
+              <w:t>3160</w:t>
+            </w:r>
+          </w:p>
+        </w:tc>
+        <w:tc>
+          <w:tcPr>
+            <w:tcW w:w="0" w:type="auto"/>
+            <w:tcBorders>
+              <w:top w:val="single" w:sz="6" w:space="0" w:color="CCCCCC"/>
+              <w:left w:val="single" w:sz="6" w:space="0" w:color="CCCCCC"/>
+              <w:bottom w:val="single" w:sz="6" w:space="0" w:color="CCCCCC"/>
+              <w:right w:val="single" w:sz="6" w:space="0" w:color="CCCCCC"/>
+            </w:tcBorders>
+            <w:tcMar>
+              <w:top w:w="30" w:type="dxa"/>
+              <w:left w:w="45" w:type="dxa"/>
+              <w:bottom w:w="30" w:type="dxa"/>
+              <w:right w:w="45" w:type="dxa"/>
+            </w:tcMar>
+            <w:vAlign w:val="bottom"/>
+            <w:hideMark/>
+          </w:tcPr>
+          <w:p>
+            <w:pPr>
+              <w:jc w:val="right"/>
+              <w:rPr>
+                <w:rFonts w:ascii="Arial" w:hAnsi="Arial" w:cs="Arial"/>
+                <w:sz w:val="20"/>
+                <w:szCs w:val="20"/>
+              </w:rPr>
+            </w:pPr>
+            <w:r>
+              <w:rPr>
+                <w:rFonts w:ascii="Arial" w:hAnsi="Arial" w:cs="Arial"/>
+                <w:sz w:val="20"/>
+                <w:szCs w:val="20"/>
+              </w:rPr>
+              <w:t>1535</w:t>
+            </w:r>
+          </w:p>
+        </w:tc>
+      </w:tr>
+      <w:tr>
+        <w:trPr>
+          <w:trHeight w:val="315"/>
+        </w:trPr>
+        <w:tc>
+          <w:tcPr>
+            <w:tcW w:w="0" w:type="auto"/>
+            <w:tcBorders>
+              <w:top w:val="single" w:sz="6" w:space="0" w:color="CCCCCC"/>
+              <w:left w:val="single" w:sz="6" w:space="0" w:color="CCCCCC"/>
+              <w:bottom w:val="single" w:sz="6" w:space="0" w:color="CCCCCC"/>
+              <w:right w:val="single" w:sz="6" w:space="0" w:color="CCCCCC"/>
+            </w:tcBorders>
+            <w:tcMar>
+              <w:top w:w="30" w:type="dxa"/>
+              <w:left w:w="45" w:type="dxa"/>
+              <w:bottom w:w="30" w:type="dxa"/>
+              <w:right w:w="45" w:type="dxa"/>
+            </w:tcMar>
+            <w:vAlign w:val="bottom"/>
+            <w:hideMark/>
+          </w:tcPr>
+          <w:p>
+            <w:pPr>
+              <w:jc w:val="right"/>
+              <w:rPr>
+                <w:rFonts w:ascii="Calibri" w:hAnsi="Calibri" w:cs="Calibri"/>
+              </w:rPr>
+            </w:pPr>
+            <w:r>
+              <w:rPr>
+                <w:rFonts w:ascii="Calibri" w:hAnsi="Calibri" w:cs="Calibri"/>
+              </w:rPr>
+              <w:t>90</w:t>
+            </w:r>
+          </w:p>
+        </w:tc>
+        <w:tc>
+          <w:tcPr>
+            <w:tcW w:w="0" w:type="auto"/>
+            <w:tcBorders>
+              <w:top w:val="single" w:sz="6" w:space="0" w:color="CCCCCC"/>
+              <w:left w:val="single" w:sz="6" w:space="0" w:color="CCCCCC"/>
+              <w:bottom w:val="single" w:sz="6" w:space="0" w:color="CCCCCC"/>
+              <w:right w:val="single" w:sz="6" w:space="0" w:color="CCCCCC"/>
+            </w:tcBorders>
+            <w:tcMar>
+              <w:top w:w="30" w:type="dxa"/>
+              <w:left w:w="45" w:type="dxa"/>
+              <w:bottom w:w="30" w:type="dxa"/>
+              <w:right w:w="45" w:type="dxa"/>
+            </w:tcMar>
+            <w:vAlign w:val="bottom"/>
+            <w:hideMark/>
+          </w:tcPr>
+          <w:p>
+            <w:pPr>
+              <w:jc w:val="right"/>
+              <w:rPr>
+                <w:rFonts w:ascii="Calibri" w:hAnsi="Calibri" w:cs="Calibri"/>
+              </w:rPr>
+            </w:pPr>
+            <w:r>
+              <w:rPr>
+                <w:rFonts w:ascii="Calibri" w:hAnsi="Calibri" w:cs="Calibri"/>
+              </w:rPr>
+              <w:t>4005</w:t>
+            </w:r>
+          </w:p>
+        </w:tc>
+        <w:tc>
+          <w:tcPr>
+            <w:tcW w:w="0" w:type="auto"/>
+            <w:tcBorders>
+              <w:top w:val="single" w:sz="6" w:space="0" w:color="CCCCCC"/>
+              <w:left w:val="single" w:sz="6" w:space="0" w:color="CCCCCC"/>
+              <w:bottom w:val="single" w:sz="6" w:space="0" w:color="CCCCCC"/>
+              <w:right w:val="single" w:sz="6" w:space="0" w:color="CCCCCC"/>
+            </w:tcBorders>
+            <w:tcMar>
+              <w:top w:w="30" w:type="dxa"/>
+              <w:left w:w="45" w:type="dxa"/>
+              <w:bottom w:w="30" w:type="dxa"/>
+              <w:right w:w="45" w:type="dxa"/>
+            </w:tcMar>
+            <w:vAlign w:val="bottom"/>
+            <w:hideMark/>
+          </w:tcPr>
+          <w:p>
+            <w:pPr>
+              <w:jc w:val="right"/>
+              <w:rPr>
+                <w:rFonts w:ascii="Arial" w:hAnsi="Arial" w:cs="Arial"/>
+                <w:sz w:val="20"/>
+                <w:szCs w:val="20"/>
+              </w:rPr>
+            </w:pPr>
+            <w:r>
+              <w:rPr>
+                <w:rFonts w:ascii="Arial" w:hAnsi="Arial" w:cs="Arial"/>
+                <w:sz w:val="20"/>
+                <w:szCs w:val="20"/>
+              </w:rPr>
+              <w:t>4005</w:t>
+            </w:r>
+          </w:p>
+        </w:tc>
+        <w:tc>
+          <w:tcPr>
+            <w:tcW w:w="0" w:type="auto"/>
+            <w:tcBorders>
+              <w:top w:val="single" w:sz="6" w:space="0" w:color="CCCCCC"/>
+              <w:left w:val="single" w:sz="6" w:space="0" w:color="CCCCCC"/>
+              <w:bottom w:val="single" w:sz="6" w:space="0" w:color="CCCCCC"/>
+              <w:right w:val="single" w:sz="6" w:space="0" w:color="CCCCCC"/>
+            </w:tcBorders>
+            <w:tcMar>
+              <w:top w:w="30" w:type="dxa"/>
+              <w:left w:w="45" w:type="dxa"/>
+              <w:bottom w:w="30" w:type="dxa"/>
+              <w:right w:w="45" w:type="dxa"/>
+            </w:tcMar>
+            <w:vAlign w:val="bottom"/>
+            <w:hideMark/>
+          </w:tcPr>
+          <w:p>
+            <w:pPr>
+              <w:jc w:val="right"/>
+              <w:rPr>
+                <w:rFonts w:ascii="Arial" w:hAnsi="Arial" w:cs="Arial"/>
+                <w:sz w:val="20"/>
+                <w:szCs w:val="20"/>
+              </w:rPr>
+            </w:pPr>
+            <w:r>
+              <w:rPr>
+                <w:rFonts w:ascii="Arial" w:hAnsi="Arial" w:cs="Arial"/>
+                <w:sz w:val="20"/>
+                <w:szCs w:val="20"/>
+              </w:rPr>
+              <w:t>2059</w:t>
+            </w:r>
+          </w:p>
+        </w:tc>
+      </w:tr>
+      <w:tr>
+        <w:trPr>
+          <w:trHeight w:val="315"/>
+        </w:trPr>
+        <w:tc>
+          <w:tcPr>
+            <w:tcW w:w="0" w:type="auto"/>
+            <w:tcBorders>
+              <w:top w:val="single" w:sz="6" w:space="0" w:color="CCCCCC"/>
+              <w:left w:val="single" w:sz="6" w:space="0" w:color="CCCCCC"/>
+              <w:bottom w:val="single" w:sz="6" w:space="0" w:color="CCCCCC"/>
+              <w:right w:val="single" w:sz="6" w:space="0" w:color="CCCCCC"/>
+            </w:tcBorders>
+            <w:tcMar>
+              <w:top w:w="30" w:type="dxa"/>
+              <w:left w:w="45" w:type="dxa"/>
+              <w:bottom w:w="30" w:type="dxa"/>
+              <w:right w:w="45" w:type="dxa"/>
+            </w:tcMar>
+            <w:vAlign w:val="bottom"/>
+            <w:hideMark/>
+          </w:tcPr>
+          <w:p>
+            <w:pPr>
+              <w:jc w:val="right"/>
+              <w:rPr>
+                <w:rFonts w:ascii="Calibri" w:hAnsi="Calibri" w:cs="Calibri"/>
+              </w:rPr>
+            </w:pPr>
+            <w:r>
+              <w:rPr>
+                <w:rFonts w:ascii="Calibri" w:hAnsi="Calibri" w:cs="Calibri"/>
+              </w:rPr>
+              <w:t>100</w:t>
+            </w:r>
+          </w:p>
+        </w:tc>
+        <w:tc>
+          <w:tcPr>
+            <w:tcW w:w="0" w:type="auto"/>
+            <w:tcBorders>
+              <w:top w:val="single" w:sz="6" w:space="0" w:color="CCCCCC"/>
+              <w:left w:val="single" w:sz="6" w:space="0" w:color="CCCCCC"/>
+              <w:bottom w:val="single" w:sz="6" w:space="0" w:color="CCCCCC"/>
+              <w:right w:val="single" w:sz="6" w:space="0" w:color="CCCCCC"/>
+            </w:tcBorders>
+            <w:tcMar>
+              <w:top w:w="30" w:type="dxa"/>
+              <w:left w:w="45" w:type="dxa"/>
+              <w:bottom w:w="30" w:type="dxa"/>
+              <w:right w:w="45" w:type="dxa"/>
+            </w:tcMar>
+            <w:vAlign w:val="bottom"/>
+            <w:hideMark/>
+          </w:tcPr>
+          <w:p>
+            <w:pPr>
+              <w:jc w:val="right"/>
+              <w:rPr>
+                <w:rFonts w:ascii="Calibri" w:hAnsi="Calibri" w:cs="Calibri"/>
+              </w:rPr>
+            </w:pPr>
+            <w:r>
+              <w:rPr>
+                <w:rFonts w:ascii="Calibri" w:hAnsi="Calibri" w:cs="Calibri"/>
+              </w:rPr>
+              <w:t>4950</w:t>
+            </w:r>
+          </w:p>
+        </w:tc>
+        <w:tc>
+          <w:tcPr>
+            <w:tcW w:w="0" w:type="auto"/>
+            <w:tcBorders>
+              <w:top w:val="single" w:sz="6" w:space="0" w:color="CCCCCC"/>
+              <w:left w:val="single" w:sz="6" w:space="0" w:color="CCCCCC"/>
+              <w:bottom w:val="single" w:sz="6" w:space="0" w:color="CCCCCC"/>
+              <w:right w:val="single" w:sz="6" w:space="0" w:color="CCCCCC"/>
+            </w:tcBorders>
+            <w:tcMar>
+              <w:top w:w="30" w:type="dxa"/>
+              <w:left w:w="45" w:type="dxa"/>
+              <w:bottom w:w="30" w:type="dxa"/>
+              <w:right w:w="45" w:type="dxa"/>
+            </w:tcMar>
+            <w:vAlign w:val="bottom"/>
+            <w:hideMark/>
+          </w:tcPr>
+          <w:p>
+            <w:pPr>
+              <w:jc w:val="right"/>
+              <w:rPr>
+                <w:rFonts w:ascii="Arial" w:hAnsi="Arial" w:cs="Arial"/>
+                <w:sz w:val="20"/>
+                <w:szCs w:val="20"/>
+              </w:rPr>
+            </w:pPr>
+            <w:r>
+              <w:rPr>
+                <w:rFonts w:ascii="Arial" w:hAnsi="Arial" w:cs="Arial"/>
+                <w:sz w:val="20"/>
+                <w:szCs w:val="20"/>
+              </w:rPr>
+              <w:t>4950</w:t>
+            </w:r>
+          </w:p>
+        </w:tc>
+        <w:tc>
+          <w:tcPr>
+            <w:tcW w:w="0" w:type="auto"/>
+            <w:tcBorders>
+              <w:top w:val="single" w:sz="6" w:space="0" w:color="CCCCCC"/>
+              <w:left w:val="single" w:sz="6" w:space="0" w:color="CCCCCC"/>
+              <w:bottom w:val="single" w:sz="6" w:space="0" w:color="CCCCCC"/>
+              <w:right w:val="single" w:sz="6" w:space="0" w:color="CCCCCC"/>
+            </w:tcBorders>
+            <w:tcMar>
+              <w:top w:w="30" w:type="dxa"/>
+              <w:left w:w="45" w:type="dxa"/>
+              <w:bottom w:w="30" w:type="dxa"/>
+              <w:right w:w="45" w:type="dxa"/>
+            </w:tcMar>
+            <w:vAlign w:val="bottom"/>
+            <w:hideMark/>
+          </w:tcPr>
+          <w:p>
+            <w:pPr>
+              <w:jc w:val="right"/>
+              <w:rPr>
+                <w:rFonts w:ascii="Arial" w:hAnsi="Arial" w:cs="Arial"/>
+                <w:sz w:val="20"/>
+                <w:szCs w:val="20"/>
+              </w:rPr>
+            </w:pPr>
+            <w:r>
+              <w:rPr>
+                <w:rFonts w:ascii="Arial" w:hAnsi="Arial" w:cs="Arial"/>
+                <w:sz w:val="20"/>
+                <w:szCs w:val="20"/>
+              </w:rPr>
+              <w:t>2539</w:t>
+            </w:r>
+          </w:p>
+        </w:tc>
+      </w:tr>
+    </w:tbl>
     <w:p/>
     <w:p/>
     <w:p/>
@@ -49547,6 +51168,7 @@
     <w:p/>
     <w:p>
       <w:r>
+        <w:lastRenderedPageBreak/>
         <w:t>Parameters:</w:t>
       </w:r>
     </w:p>
@@ -50774,7 +52396,6 @@
     </w:p>
     <w:p>
       <w:r>
-        <w:lastRenderedPageBreak/>
         <w:t>-----</w:t>
       </w:r>
     </w:p>
@@ -50837,6 +52458,7 @@
     </w:p>
     <w:p>
       <w:r>
+        <w:lastRenderedPageBreak/>
         <w:t xml:space="preserve">data = </w:t>
       </w:r>
       <w:r>
@@ -51184,7 +52806,6 @@
     <w:p>
       <w:proofErr w:type="spellStart"/>
       <w:r>
-        <w:lastRenderedPageBreak/>
         <w:t>currentSwapPosition</w:t>
       </w:r>
       <w:proofErr w:type="spellEnd"/>
@@ -51650,6 +53271,7 @@
           </w:tcPr>
           <w:p>
             <w:r>
+              <w:lastRenderedPageBreak/>
               <w:t>5</w:t>
             </w:r>
           </w:p>
@@ -52146,6 +53768,1726 @@
         <w:t>4</w:t>
       </w:r>
     </w:p>
+    <w:p/>
+    <w:p/>
+    <w:p/>
+    <w:p>
+      <w:pPr>
+        <w:pBdr>
+          <w:top w:val="single" w:sz="4" w:space="1" w:color="auto"/>
+        </w:pBdr>
+      </w:pPr>
+    </w:p>
+    <w:p>
+      <w:r>
+        <w:t>Ex. 3.2</w:t>
+      </w:r>
+      <w:r>
+        <w:t>9</w:t>
+      </w:r>
+      <w:r>
+        <w:t xml:space="preserve"> </w:t>
+      </w:r>
+    </w:p>
+    <w:p/>
+    <w:p>
+      <w:r>
+        <w:t>Sort Comparison</w:t>
+      </w:r>
+    </w:p>
+    <w:p/>
+    <w:p>
+      <w:r>
+        <w:t>Comparison of Selection, Bubble, Insertion</w:t>
+      </w:r>
+      <w:r>
+        <w:t>, and Quick</w:t>
+      </w:r>
+      <w:r>
+        <w:t xml:space="preserve"> sorting methods based on the number of comparisons they perform.</w:t>
+      </w:r>
+    </w:p>
+    <w:p/>
+    <w:p>
+      <w:r>
+        <w:t>The size of the array (n) is presented in the x-axis.</w:t>
+      </w:r>
+    </w:p>
+    <w:p>
+      <w:r>
+        <w:t>The number of comparisons is presented in the y-axis.</w:t>
+      </w:r>
+    </w:p>
+    <w:p/>
+    <w:p>
+      <w:r>
+        <w:rPr>
+          <w:noProof/>
+        </w:rPr>
+        <w:drawing>
+          <wp:inline distT="0" distB="0" distL="0" distR="0" wp14:anchorId="6322E7CF" wp14:editId="74A5843A">
+            <wp:extent cx="3290575" cy="2073483"/>
+            <wp:effectExtent l="0" t="0" r="0" b="0"/>
+            <wp:docPr id="2" name="Picture 2" descr="Chart, line chart&#10;&#10;Description automatically generated"/>
+            <wp:cNvGraphicFramePr>
+              <a:graphicFrameLocks xmlns:a="http://schemas.openxmlformats.org/drawingml/2006/main" noChangeAspect="1"/>
+            </wp:cNvGraphicFramePr>
+            <a:graphic xmlns:a="http://schemas.openxmlformats.org/drawingml/2006/main">
+              <a:graphicData uri="http://schemas.openxmlformats.org/drawingml/2006/picture">
+                <pic:pic xmlns:pic="http://schemas.openxmlformats.org/drawingml/2006/picture">
+                  <pic:nvPicPr>
+                    <pic:cNvPr id="2" name="Picture 2" descr="Chart, line chart&#10;&#10;Description automatically generated"/>
+                    <pic:cNvPicPr/>
+                  </pic:nvPicPr>
+                  <pic:blipFill>
+                    <a:blip r:embed="rId6" cstate="print">
+                      <a:extLst>
+                        <a:ext uri="{28A0092B-C50C-407E-A947-70E740481C1C}">
+                          <a14:useLocalDpi xmlns:a14="http://schemas.microsoft.com/office/drawing/2010/main" val="0"/>
+                        </a:ext>
+                      </a:extLst>
+                    </a:blip>
+                    <a:stretch>
+                      <a:fillRect/>
+                    </a:stretch>
+                  </pic:blipFill>
+                  <pic:spPr>
+                    <a:xfrm>
+                      <a:off x="0" y="0"/>
+                      <a:ext cx="3315717" cy="2089326"/>
+                    </a:xfrm>
+                    <a:prstGeom prst="rect">
+                      <a:avLst/>
+                    </a:prstGeom>
+                  </pic:spPr>
+                </pic:pic>
+              </a:graphicData>
+            </a:graphic>
+          </wp:inline>
+        </w:drawing>
+      </w:r>
+    </w:p>
+    <w:p/>
+    <w:p/>
+    <w:p/>
+    <w:p/>
+    <w:p/>
+    <w:p/>
+    <w:p>
+      <w:r>
+        <w:lastRenderedPageBreak/>
+        <w:t>Table with numeric values.</w:t>
+      </w:r>
+    </w:p>
+    <w:tbl>
+      <w:tblPr>
+        <w:tblW w:w="0" w:type="dxa"/>
+        <w:tblCellMar>
+          <w:left w:w="0" w:type="dxa"/>
+          <w:right w:w="0" w:type="dxa"/>
+        </w:tblCellMar>
+        <w:tblLook w:val="04A0" w:firstRow="1" w:lastRow="0" w:firstColumn="1" w:lastColumn="0" w:noHBand="0" w:noVBand="1"/>
+      </w:tblPr>
+      <w:tblGrid>
+        <w:gridCol w:w="455"/>
+        <w:gridCol w:w="1760"/>
+        <w:gridCol w:w="858"/>
+        <w:gridCol w:w="602"/>
+      </w:tblGrid>
+      <w:tr>
+        <w:trPr>
+          <w:trHeight w:val="315"/>
+        </w:trPr>
+        <w:tc>
+          <w:tcPr>
+            <w:tcW w:w="0" w:type="auto"/>
+            <w:tcBorders>
+              <w:top w:val="single" w:sz="6" w:space="0" w:color="CCCCCC"/>
+              <w:left w:val="single" w:sz="6" w:space="0" w:color="CCCCCC"/>
+              <w:bottom w:val="single" w:sz="6" w:space="0" w:color="CCCCCC"/>
+              <w:right w:val="single" w:sz="6" w:space="0" w:color="CCCCCC"/>
+            </w:tcBorders>
+            <w:tcMar>
+              <w:top w:w="30" w:type="dxa"/>
+              <w:left w:w="45" w:type="dxa"/>
+              <w:bottom w:w="30" w:type="dxa"/>
+              <w:right w:w="45" w:type="dxa"/>
+            </w:tcMar>
+            <w:vAlign w:val="bottom"/>
+            <w:hideMark/>
+          </w:tcPr>
+          <w:p>
+            <w:pPr>
+              <w:rPr>
+                <w:rFonts w:ascii="Calibri" w:hAnsi="Calibri" w:cs="Calibri"/>
+              </w:rPr>
+            </w:pPr>
+            <w:r>
+              <w:rPr>
+                <w:rFonts w:ascii="Calibri" w:hAnsi="Calibri" w:cs="Calibri"/>
+              </w:rPr>
+              <w:t>n</w:t>
+            </w:r>
+          </w:p>
+        </w:tc>
+        <w:tc>
+          <w:tcPr>
+            <w:tcW w:w="0" w:type="auto"/>
+            <w:tcBorders>
+              <w:top w:val="single" w:sz="6" w:space="0" w:color="CCCCCC"/>
+              <w:left w:val="single" w:sz="6" w:space="0" w:color="CCCCCC"/>
+              <w:bottom w:val="single" w:sz="6" w:space="0" w:color="CCCCCC"/>
+              <w:right w:val="single" w:sz="6" w:space="0" w:color="CCCCCC"/>
+            </w:tcBorders>
+            <w:tcMar>
+              <w:top w:w="30" w:type="dxa"/>
+              <w:left w:w="45" w:type="dxa"/>
+              <w:bottom w:w="30" w:type="dxa"/>
+              <w:right w:w="45" w:type="dxa"/>
+            </w:tcMar>
+            <w:vAlign w:val="bottom"/>
+            <w:hideMark/>
+          </w:tcPr>
+          <w:p>
+            <w:pPr>
+              <w:rPr>
+                <w:rFonts w:ascii="Calibri" w:hAnsi="Calibri" w:cs="Calibri"/>
+              </w:rPr>
+            </w:pPr>
+            <w:r>
+              <w:rPr>
+                <w:rFonts w:ascii="Calibri" w:hAnsi="Calibri" w:cs="Calibri"/>
+              </w:rPr>
+              <w:t>Selection/Bubble</w:t>
+            </w:r>
+          </w:p>
+        </w:tc>
+        <w:tc>
+          <w:tcPr>
+            <w:tcW w:w="0" w:type="auto"/>
+            <w:tcBorders>
+              <w:top w:val="single" w:sz="6" w:space="0" w:color="CCCCCC"/>
+              <w:left w:val="single" w:sz="6" w:space="0" w:color="CCCCCC"/>
+              <w:bottom w:val="single" w:sz="6" w:space="0" w:color="CCCCCC"/>
+              <w:right w:val="single" w:sz="6" w:space="0" w:color="CCCCCC"/>
+            </w:tcBorders>
+            <w:tcMar>
+              <w:top w:w="30" w:type="dxa"/>
+              <w:left w:w="45" w:type="dxa"/>
+              <w:bottom w:w="30" w:type="dxa"/>
+              <w:right w:w="45" w:type="dxa"/>
+            </w:tcMar>
+            <w:vAlign w:val="bottom"/>
+            <w:hideMark/>
+          </w:tcPr>
+          <w:p>
+            <w:pPr>
+              <w:rPr>
+                <w:rFonts w:ascii="Arial" w:hAnsi="Arial" w:cs="Arial"/>
+                <w:sz w:val="20"/>
+                <w:szCs w:val="20"/>
+              </w:rPr>
+            </w:pPr>
+            <w:r>
+              <w:rPr>
+                <w:rFonts w:ascii="Arial" w:hAnsi="Arial" w:cs="Arial"/>
+                <w:sz w:val="20"/>
+                <w:szCs w:val="20"/>
+              </w:rPr>
+              <w:t>Insertion</w:t>
+            </w:r>
+          </w:p>
+        </w:tc>
+        <w:tc>
+          <w:tcPr>
+            <w:tcW w:w="0" w:type="auto"/>
+            <w:tcBorders>
+              <w:top w:val="single" w:sz="6" w:space="0" w:color="CCCCCC"/>
+              <w:left w:val="single" w:sz="6" w:space="0" w:color="CCCCCC"/>
+              <w:bottom w:val="single" w:sz="6" w:space="0" w:color="CCCCCC"/>
+              <w:right w:val="single" w:sz="6" w:space="0" w:color="CCCCCC"/>
+            </w:tcBorders>
+            <w:tcMar>
+              <w:top w:w="30" w:type="dxa"/>
+              <w:left w:w="45" w:type="dxa"/>
+              <w:bottom w:w="30" w:type="dxa"/>
+              <w:right w:w="45" w:type="dxa"/>
+            </w:tcMar>
+            <w:vAlign w:val="bottom"/>
+            <w:hideMark/>
+          </w:tcPr>
+          <w:p>
+            <w:pPr>
+              <w:rPr>
+                <w:rFonts w:ascii="Arial" w:hAnsi="Arial" w:cs="Arial"/>
+                <w:sz w:val="20"/>
+                <w:szCs w:val="20"/>
+              </w:rPr>
+            </w:pPr>
+            <w:r>
+              <w:rPr>
+                <w:rFonts w:ascii="Arial" w:hAnsi="Arial" w:cs="Arial"/>
+                <w:sz w:val="20"/>
+                <w:szCs w:val="20"/>
+              </w:rPr>
+              <w:t>Quick</w:t>
+            </w:r>
+          </w:p>
+        </w:tc>
+      </w:tr>
+      <w:tr>
+        <w:trPr>
+          <w:trHeight w:val="315"/>
+        </w:trPr>
+        <w:tc>
+          <w:tcPr>
+            <w:tcW w:w="0" w:type="auto"/>
+            <w:tcBorders>
+              <w:top w:val="single" w:sz="6" w:space="0" w:color="CCCCCC"/>
+              <w:left w:val="single" w:sz="6" w:space="0" w:color="CCCCCC"/>
+              <w:bottom w:val="single" w:sz="6" w:space="0" w:color="CCCCCC"/>
+              <w:right w:val="single" w:sz="6" w:space="0" w:color="CCCCCC"/>
+            </w:tcBorders>
+            <w:tcMar>
+              <w:top w:w="30" w:type="dxa"/>
+              <w:left w:w="45" w:type="dxa"/>
+              <w:bottom w:w="30" w:type="dxa"/>
+              <w:right w:w="45" w:type="dxa"/>
+            </w:tcMar>
+            <w:vAlign w:val="bottom"/>
+            <w:hideMark/>
+          </w:tcPr>
+          <w:p>
+            <w:pPr>
+              <w:jc w:val="right"/>
+              <w:rPr>
+                <w:rFonts w:ascii="Calibri" w:hAnsi="Calibri" w:cs="Calibri"/>
+              </w:rPr>
+            </w:pPr>
+            <w:r>
+              <w:rPr>
+                <w:rFonts w:ascii="Calibri" w:hAnsi="Calibri" w:cs="Calibri"/>
+              </w:rPr>
+              <w:t>10</w:t>
+            </w:r>
+          </w:p>
+        </w:tc>
+        <w:tc>
+          <w:tcPr>
+            <w:tcW w:w="0" w:type="auto"/>
+            <w:tcBorders>
+              <w:top w:val="single" w:sz="6" w:space="0" w:color="CCCCCC"/>
+              <w:left w:val="single" w:sz="6" w:space="0" w:color="CCCCCC"/>
+              <w:bottom w:val="single" w:sz="6" w:space="0" w:color="CCCCCC"/>
+              <w:right w:val="single" w:sz="6" w:space="0" w:color="CCCCCC"/>
+            </w:tcBorders>
+            <w:tcMar>
+              <w:top w:w="30" w:type="dxa"/>
+              <w:left w:w="45" w:type="dxa"/>
+              <w:bottom w:w="30" w:type="dxa"/>
+              <w:right w:w="45" w:type="dxa"/>
+            </w:tcMar>
+            <w:vAlign w:val="bottom"/>
+            <w:hideMark/>
+          </w:tcPr>
+          <w:p>
+            <w:pPr>
+              <w:jc w:val="right"/>
+              <w:rPr>
+                <w:rFonts w:ascii="Calibri" w:hAnsi="Calibri" w:cs="Calibri"/>
+              </w:rPr>
+            </w:pPr>
+            <w:r>
+              <w:rPr>
+                <w:rFonts w:ascii="Calibri" w:hAnsi="Calibri" w:cs="Calibri"/>
+              </w:rPr>
+              <w:t>45</w:t>
+            </w:r>
+          </w:p>
+        </w:tc>
+        <w:tc>
+          <w:tcPr>
+            <w:tcW w:w="0" w:type="auto"/>
+            <w:tcBorders>
+              <w:top w:val="single" w:sz="6" w:space="0" w:color="CCCCCC"/>
+              <w:left w:val="single" w:sz="6" w:space="0" w:color="CCCCCC"/>
+              <w:bottom w:val="single" w:sz="6" w:space="0" w:color="CCCCCC"/>
+              <w:right w:val="single" w:sz="6" w:space="0" w:color="CCCCCC"/>
+            </w:tcBorders>
+            <w:tcMar>
+              <w:top w:w="30" w:type="dxa"/>
+              <w:left w:w="45" w:type="dxa"/>
+              <w:bottom w:w="30" w:type="dxa"/>
+              <w:right w:w="45" w:type="dxa"/>
+            </w:tcMar>
+            <w:vAlign w:val="bottom"/>
+            <w:hideMark/>
+          </w:tcPr>
+          <w:p>
+            <w:pPr>
+              <w:jc w:val="right"/>
+              <w:rPr>
+                <w:rFonts w:ascii="Arial" w:hAnsi="Arial" w:cs="Arial"/>
+                <w:sz w:val="20"/>
+                <w:szCs w:val="20"/>
+              </w:rPr>
+            </w:pPr>
+            <w:r>
+              <w:rPr>
+                <w:rFonts w:ascii="Arial" w:hAnsi="Arial" w:cs="Arial"/>
+                <w:sz w:val="20"/>
+                <w:szCs w:val="20"/>
+              </w:rPr>
+              <w:t>20</w:t>
+            </w:r>
+          </w:p>
+        </w:tc>
+        <w:tc>
+          <w:tcPr>
+            <w:tcW w:w="0" w:type="auto"/>
+            <w:tcBorders>
+              <w:top w:val="single" w:sz="6" w:space="0" w:color="CCCCCC"/>
+              <w:left w:val="single" w:sz="6" w:space="0" w:color="CCCCCC"/>
+              <w:bottom w:val="single" w:sz="6" w:space="0" w:color="CCCCCC"/>
+              <w:right w:val="single" w:sz="6" w:space="0" w:color="CCCCCC"/>
+            </w:tcBorders>
+            <w:tcMar>
+              <w:top w:w="30" w:type="dxa"/>
+              <w:left w:w="45" w:type="dxa"/>
+              <w:bottom w:w="30" w:type="dxa"/>
+              <w:right w:w="45" w:type="dxa"/>
+            </w:tcMar>
+            <w:vAlign w:val="bottom"/>
+            <w:hideMark/>
+          </w:tcPr>
+          <w:p>
+            <w:pPr>
+              <w:jc w:val="right"/>
+              <w:rPr>
+                <w:rFonts w:ascii="Arial" w:hAnsi="Arial" w:cs="Arial"/>
+                <w:sz w:val="20"/>
+                <w:szCs w:val="20"/>
+              </w:rPr>
+            </w:pPr>
+            <w:r>
+              <w:rPr>
+                <w:rFonts w:ascii="Arial" w:hAnsi="Arial" w:cs="Arial"/>
+                <w:sz w:val="20"/>
+                <w:szCs w:val="20"/>
+              </w:rPr>
+              <w:t>25</w:t>
+            </w:r>
+          </w:p>
+        </w:tc>
+      </w:tr>
+      <w:tr>
+        <w:trPr>
+          <w:trHeight w:val="315"/>
+        </w:trPr>
+        <w:tc>
+          <w:tcPr>
+            <w:tcW w:w="0" w:type="auto"/>
+            <w:tcBorders>
+              <w:top w:val="single" w:sz="6" w:space="0" w:color="CCCCCC"/>
+              <w:left w:val="single" w:sz="6" w:space="0" w:color="CCCCCC"/>
+              <w:bottom w:val="single" w:sz="6" w:space="0" w:color="CCCCCC"/>
+              <w:right w:val="single" w:sz="6" w:space="0" w:color="CCCCCC"/>
+            </w:tcBorders>
+            <w:tcMar>
+              <w:top w:w="30" w:type="dxa"/>
+              <w:left w:w="45" w:type="dxa"/>
+              <w:bottom w:w="30" w:type="dxa"/>
+              <w:right w:w="45" w:type="dxa"/>
+            </w:tcMar>
+            <w:vAlign w:val="bottom"/>
+            <w:hideMark/>
+          </w:tcPr>
+          <w:p>
+            <w:pPr>
+              <w:jc w:val="right"/>
+              <w:rPr>
+                <w:rFonts w:ascii="Calibri" w:hAnsi="Calibri" w:cs="Calibri"/>
+              </w:rPr>
+            </w:pPr>
+            <w:r>
+              <w:rPr>
+                <w:rFonts w:ascii="Calibri" w:hAnsi="Calibri" w:cs="Calibri"/>
+              </w:rPr>
+              <w:t>20</w:t>
+            </w:r>
+          </w:p>
+        </w:tc>
+        <w:tc>
+          <w:tcPr>
+            <w:tcW w:w="0" w:type="auto"/>
+            <w:tcBorders>
+              <w:top w:val="single" w:sz="6" w:space="0" w:color="CCCCCC"/>
+              <w:left w:val="single" w:sz="6" w:space="0" w:color="CCCCCC"/>
+              <w:bottom w:val="single" w:sz="6" w:space="0" w:color="CCCCCC"/>
+              <w:right w:val="single" w:sz="6" w:space="0" w:color="CCCCCC"/>
+            </w:tcBorders>
+            <w:tcMar>
+              <w:top w:w="30" w:type="dxa"/>
+              <w:left w:w="45" w:type="dxa"/>
+              <w:bottom w:w="30" w:type="dxa"/>
+              <w:right w:w="45" w:type="dxa"/>
+            </w:tcMar>
+            <w:vAlign w:val="bottom"/>
+            <w:hideMark/>
+          </w:tcPr>
+          <w:p>
+            <w:pPr>
+              <w:jc w:val="right"/>
+              <w:rPr>
+                <w:rFonts w:ascii="Calibri" w:hAnsi="Calibri" w:cs="Calibri"/>
+              </w:rPr>
+            </w:pPr>
+            <w:r>
+              <w:rPr>
+                <w:rFonts w:ascii="Calibri" w:hAnsi="Calibri" w:cs="Calibri"/>
+              </w:rPr>
+              <w:t>190</w:t>
+            </w:r>
+          </w:p>
+        </w:tc>
+        <w:tc>
+          <w:tcPr>
+            <w:tcW w:w="0" w:type="auto"/>
+            <w:tcBorders>
+              <w:top w:val="single" w:sz="6" w:space="0" w:color="CCCCCC"/>
+              <w:left w:val="single" w:sz="6" w:space="0" w:color="CCCCCC"/>
+              <w:bottom w:val="single" w:sz="6" w:space="0" w:color="CCCCCC"/>
+              <w:right w:val="single" w:sz="6" w:space="0" w:color="CCCCCC"/>
+            </w:tcBorders>
+            <w:tcMar>
+              <w:top w:w="30" w:type="dxa"/>
+              <w:left w:w="45" w:type="dxa"/>
+              <w:bottom w:w="30" w:type="dxa"/>
+              <w:right w:w="45" w:type="dxa"/>
+            </w:tcMar>
+            <w:vAlign w:val="bottom"/>
+            <w:hideMark/>
+          </w:tcPr>
+          <w:p>
+            <w:pPr>
+              <w:jc w:val="right"/>
+              <w:rPr>
+                <w:rFonts w:ascii="Arial" w:hAnsi="Arial" w:cs="Arial"/>
+                <w:sz w:val="20"/>
+                <w:szCs w:val="20"/>
+              </w:rPr>
+            </w:pPr>
+            <w:r>
+              <w:rPr>
+                <w:rFonts w:ascii="Arial" w:hAnsi="Arial" w:cs="Arial"/>
+                <w:sz w:val="20"/>
+                <w:szCs w:val="20"/>
+              </w:rPr>
+              <w:t>97</w:t>
+            </w:r>
+          </w:p>
+        </w:tc>
+        <w:tc>
+          <w:tcPr>
+            <w:tcW w:w="0" w:type="auto"/>
+            <w:tcBorders>
+              <w:top w:val="single" w:sz="6" w:space="0" w:color="CCCCCC"/>
+              <w:left w:val="single" w:sz="6" w:space="0" w:color="CCCCCC"/>
+              <w:bottom w:val="single" w:sz="6" w:space="0" w:color="CCCCCC"/>
+              <w:right w:val="single" w:sz="6" w:space="0" w:color="CCCCCC"/>
+            </w:tcBorders>
+            <w:tcMar>
+              <w:top w:w="30" w:type="dxa"/>
+              <w:left w:w="45" w:type="dxa"/>
+              <w:bottom w:w="30" w:type="dxa"/>
+              <w:right w:w="45" w:type="dxa"/>
+            </w:tcMar>
+            <w:vAlign w:val="bottom"/>
+            <w:hideMark/>
+          </w:tcPr>
+          <w:p>
+            <w:pPr>
+              <w:jc w:val="right"/>
+              <w:rPr>
+                <w:rFonts w:ascii="Arial" w:hAnsi="Arial" w:cs="Arial"/>
+                <w:sz w:val="20"/>
+                <w:szCs w:val="20"/>
+              </w:rPr>
+            </w:pPr>
+            <w:r>
+              <w:rPr>
+                <w:rFonts w:ascii="Arial" w:hAnsi="Arial" w:cs="Arial"/>
+                <w:sz w:val="20"/>
+                <w:szCs w:val="20"/>
+              </w:rPr>
+              <w:t>65</w:t>
+            </w:r>
+          </w:p>
+        </w:tc>
+      </w:tr>
+      <w:tr>
+        <w:trPr>
+          <w:trHeight w:val="315"/>
+        </w:trPr>
+        <w:tc>
+          <w:tcPr>
+            <w:tcW w:w="0" w:type="auto"/>
+            <w:tcBorders>
+              <w:top w:val="single" w:sz="6" w:space="0" w:color="CCCCCC"/>
+              <w:left w:val="single" w:sz="6" w:space="0" w:color="CCCCCC"/>
+              <w:bottom w:val="single" w:sz="6" w:space="0" w:color="CCCCCC"/>
+              <w:right w:val="single" w:sz="6" w:space="0" w:color="CCCCCC"/>
+            </w:tcBorders>
+            <w:tcMar>
+              <w:top w:w="30" w:type="dxa"/>
+              <w:left w:w="45" w:type="dxa"/>
+              <w:bottom w:w="30" w:type="dxa"/>
+              <w:right w:w="45" w:type="dxa"/>
+            </w:tcMar>
+            <w:vAlign w:val="bottom"/>
+            <w:hideMark/>
+          </w:tcPr>
+          <w:p>
+            <w:pPr>
+              <w:jc w:val="right"/>
+              <w:rPr>
+                <w:rFonts w:ascii="Calibri" w:hAnsi="Calibri" w:cs="Calibri"/>
+              </w:rPr>
+            </w:pPr>
+            <w:r>
+              <w:rPr>
+                <w:rFonts w:ascii="Calibri" w:hAnsi="Calibri" w:cs="Calibri"/>
+              </w:rPr>
+              <w:t>30</w:t>
+            </w:r>
+          </w:p>
+        </w:tc>
+        <w:tc>
+          <w:tcPr>
+            <w:tcW w:w="0" w:type="auto"/>
+            <w:tcBorders>
+              <w:top w:val="single" w:sz="6" w:space="0" w:color="CCCCCC"/>
+              <w:left w:val="single" w:sz="6" w:space="0" w:color="CCCCCC"/>
+              <w:bottom w:val="single" w:sz="6" w:space="0" w:color="CCCCCC"/>
+              <w:right w:val="single" w:sz="6" w:space="0" w:color="CCCCCC"/>
+            </w:tcBorders>
+            <w:tcMar>
+              <w:top w:w="30" w:type="dxa"/>
+              <w:left w:w="45" w:type="dxa"/>
+              <w:bottom w:w="30" w:type="dxa"/>
+              <w:right w:w="45" w:type="dxa"/>
+            </w:tcMar>
+            <w:vAlign w:val="bottom"/>
+            <w:hideMark/>
+          </w:tcPr>
+          <w:p>
+            <w:pPr>
+              <w:jc w:val="right"/>
+              <w:rPr>
+                <w:rFonts w:ascii="Calibri" w:hAnsi="Calibri" w:cs="Calibri"/>
+              </w:rPr>
+            </w:pPr>
+            <w:r>
+              <w:rPr>
+                <w:rFonts w:ascii="Calibri" w:hAnsi="Calibri" w:cs="Calibri"/>
+              </w:rPr>
+              <w:t>435</w:t>
+            </w:r>
+          </w:p>
+        </w:tc>
+        <w:tc>
+          <w:tcPr>
+            <w:tcW w:w="0" w:type="auto"/>
+            <w:tcBorders>
+              <w:top w:val="single" w:sz="6" w:space="0" w:color="CCCCCC"/>
+              <w:left w:val="single" w:sz="6" w:space="0" w:color="CCCCCC"/>
+              <w:bottom w:val="single" w:sz="6" w:space="0" w:color="CCCCCC"/>
+              <w:right w:val="single" w:sz="6" w:space="0" w:color="CCCCCC"/>
+            </w:tcBorders>
+            <w:tcMar>
+              <w:top w:w="30" w:type="dxa"/>
+              <w:left w:w="45" w:type="dxa"/>
+              <w:bottom w:w="30" w:type="dxa"/>
+              <w:right w:w="45" w:type="dxa"/>
+            </w:tcMar>
+            <w:vAlign w:val="bottom"/>
+            <w:hideMark/>
+          </w:tcPr>
+          <w:p>
+            <w:pPr>
+              <w:jc w:val="right"/>
+              <w:rPr>
+                <w:rFonts w:ascii="Arial" w:hAnsi="Arial" w:cs="Arial"/>
+                <w:sz w:val="20"/>
+                <w:szCs w:val="20"/>
+              </w:rPr>
+            </w:pPr>
+            <w:r>
+              <w:rPr>
+                <w:rFonts w:ascii="Arial" w:hAnsi="Arial" w:cs="Arial"/>
+                <w:sz w:val="20"/>
+                <w:szCs w:val="20"/>
+              </w:rPr>
+              <w:t>267</w:t>
+            </w:r>
+          </w:p>
+        </w:tc>
+        <w:tc>
+          <w:tcPr>
+            <w:tcW w:w="0" w:type="auto"/>
+            <w:tcBorders>
+              <w:top w:val="single" w:sz="6" w:space="0" w:color="CCCCCC"/>
+              <w:left w:val="single" w:sz="6" w:space="0" w:color="CCCCCC"/>
+              <w:bottom w:val="single" w:sz="6" w:space="0" w:color="CCCCCC"/>
+              <w:right w:val="single" w:sz="6" w:space="0" w:color="CCCCCC"/>
+            </w:tcBorders>
+            <w:tcMar>
+              <w:top w:w="30" w:type="dxa"/>
+              <w:left w:w="45" w:type="dxa"/>
+              <w:bottom w:w="30" w:type="dxa"/>
+              <w:right w:w="45" w:type="dxa"/>
+            </w:tcMar>
+            <w:vAlign w:val="bottom"/>
+            <w:hideMark/>
+          </w:tcPr>
+          <w:p>
+            <w:pPr>
+              <w:jc w:val="right"/>
+              <w:rPr>
+                <w:rFonts w:ascii="Arial" w:hAnsi="Arial" w:cs="Arial"/>
+                <w:sz w:val="20"/>
+                <w:szCs w:val="20"/>
+              </w:rPr>
+            </w:pPr>
+            <w:r>
+              <w:rPr>
+                <w:rFonts w:ascii="Arial" w:hAnsi="Arial" w:cs="Arial"/>
+                <w:sz w:val="20"/>
+                <w:szCs w:val="20"/>
+              </w:rPr>
+              <w:t>128</w:t>
+            </w:r>
+          </w:p>
+        </w:tc>
+      </w:tr>
+      <w:tr>
+        <w:trPr>
+          <w:trHeight w:val="315"/>
+        </w:trPr>
+        <w:tc>
+          <w:tcPr>
+            <w:tcW w:w="0" w:type="auto"/>
+            <w:tcBorders>
+              <w:top w:val="single" w:sz="6" w:space="0" w:color="CCCCCC"/>
+              <w:left w:val="single" w:sz="6" w:space="0" w:color="CCCCCC"/>
+              <w:bottom w:val="single" w:sz="6" w:space="0" w:color="CCCCCC"/>
+              <w:right w:val="single" w:sz="6" w:space="0" w:color="CCCCCC"/>
+            </w:tcBorders>
+            <w:tcMar>
+              <w:top w:w="30" w:type="dxa"/>
+              <w:left w:w="45" w:type="dxa"/>
+              <w:bottom w:w="30" w:type="dxa"/>
+              <w:right w:w="45" w:type="dxa"/>
+            </w:tcMar>
+            <w:vAlign w:val="bottom"/>
+            <w:hideMark/>
+          </w:tcPr>
+          <w:p>
+            <w:pPr>
+              <w:jc w:val="right"/>
+              <w:rPr>
+                <w:rFonts w:ascii="Calibri" w:hAnsi="Calibri" w:cs="Calibri"/>
+              </w:rPr>
+            </w:pPr>
+            <w:r>
+              <w:rPr>
+                <w:rFonts w:ascii="Calibri" w:hAnsi="Calibri" w:cs="Calibri"/>
+              </w:rPr>
+              <w:t>40</w:t>
+            </w:r>
+          </w:p>
+        </w:tc>
+        <w:tc>
+          <w:tcPr>
+            <w:tcW w:w="0" w:type="auto"/>
+            <w:tcBorders>
+              <w:top w:val="single" w:sz="6" w:space="0" w:color="CCCCCC"/>
+              <w:left w:val="single" w:sz="6" w:space="0" w:color="CCCCCC"/>
+              <w:bottom w:val="single" w:sz="6" w:space="0" w:color="CCCCCC"/>
+              <w:right w:val="single" w:sz="6" w:space="0" w:color="CCCCCC"/>
+            </w:tcBorders>
+            <w:tcMar>
+              <w:top w:w="30" w:type="dxa"/>
+              <w:left w:w="45" w:type="dxa"/>
+              <w:bottom w:w="30" w:type="dxa"/>
+              <w:right w:w="45" w:type="dxa"/>
+            </w:tcMar>
+            <w:vAlign w:val="bottom"/>
+            <w:hideMark/>
+          </w:tcPr>
+          <w:p>
+            <w:pPr>
+              <w:jc w:val="right"/>
+              <w:rPr>
+                <w:rFonts w:ascii="Calibri" w:hAnsi="Calibri" w:cs="Calibri"/>
+              </w:rPr>
+            </w:pPr>
+            <w:r>
+              <w:rPr>
+                <w:rFonts w:ascii="Calibri" w:hAnsi="Calibri" w:cs="Calibri"/>
+              </w:rPr>
+              <w:t>780</w:t>
+            </w:r>
+          </w:p>
+        </w:tc>
+        <w:tc>
+          <w:tcPr>
+            <w:tcW w:w="0" w:type="auto"/>
+            <w:tcBorders>
+              <w:top w:val="single" w:sz="6" w:space="0" w:color="CCCCCC"/>
+              <w:left w:val="single" w:sz="6" w:space="0" w:color="CCCCCC"/>
+              <w:bottom w:val="single" w:sz="6" w:space="0" w:color="CCCCCC"/>
+              <w:right w:val="single" w:sz="6" w:space="0" w:color="CCCCCC"/>
+            </w:tcBorders>
+            <w:tcMar>
+              <w:top w:w="30" w:type="dxa"/>
+              <w:left w:w="45" w:type="dxa"/>
+              <w:bottom w:w="30" w:type="dxa"/>
+              <w:right w:w="45" w:type="dxa"/>
+            </w:tcMar>
+            <w:vAlign w:val="bottom"/>
+            <w:hideMark/>
+          </w:tcPr>
+          <w:p>
+            <w:pPr>
+              <w:jc w:val="right"/>
+              <w:rPr>
+                <w:rFonts w:ascii="Arial" w:hAnsi="Arial" w:cs="Arial"/>
+                <w:sz w:val="20"/>
+                <w:szCs w:val="20"/>
+              </w:rPr>
+            </w:pPr>
+            <w:r>
+              <w:rPr>
+                <w:rFonts w:ascii="Arial" w:hAnsi="Arial" w:cs="Arial"/>
+                <w:sz w:val="20"/>
+                <w:szCs w:val="20"/>
+              </w:rPr>
+              <w:t>382</w:t>
+            </w:r>
+          </w:p>
+        </w:tc>
+        <w:tc>
+          <w:tcPr>
+            <w:tcW w:w="0" w:type="auto"/>
+            <w:tcBorders>
+              <w:top w:val="single" w:sz="6" w:space="0" w:color="CCCCCC"/>
+              <w:left w:val="single" w:sz="6" w:space="0" w:color="CCCCCC"/>
+              <w:bottom w:val="single" w:sz="6" w:space="0" w:color="CCCCCC"/>
+              <w:right w:val="single" w:sz="6" w:space="0" w:color="CCCCCC"/>
+            </w:tcBorders>
+            <w:tcMar>
+              <w:top w:w="30" w:type="dxa"/>
+              <w:left w:w="45" w:type="dxa"/>
+              <w:bottom w:w="30" w:type="dxa"/>
+              <w:right w:w="45" w:type="dxa"/>
+            </w:tcMar>
+            <w:vAlign w:val="bottom"/>
+            <w:hideMark/>
+          </w:tcPr>
+          <w:p>
+            <w:pPr>
+              <w:jc w:val="right"/>
+              <w:rPr>
+                <w:rFonts w:ascii="Arial" w:hAnsi="Arial" w:cs="Arial"/>
+                <w:sz w:val="20"/>
+                <w:szCs w:val="20"/>
+              </w:rPr>
+            </w:pPr>
+            <w:r>
+              <w:rPr>
+                <w:rFonts w:ascii="Arial" w:hAnsi="Arial" w:cs="Arial"/>
+                <w:sz w:val="20"/>
+                <w:szCs w:val="20"/>
+              </w:rPr>
+              <w:t>190</w:t>
+            </w:r>
+          </w:p>
+        </w:tc>
+      </w:tr>
+      <w:tr>
+        <w:trPr>
+          <w:trHeight w:val="315"/>
+        </w:trPr>
+        <w:tc>
+          <w:tcPr>
+            <w:tcW w:w="0" w:type="auto"/>
+            <w:tcBorders>
+              <w:top w:val="single" w:sz="6" w:space="0" w:color="CCCCCC"/>
+              <w:left w:val="single" w:sz="6" w:space="0" w:color="CCCCCC"/>
+              <w:bottom w:val="single" w:sz="6" w:space="0" w:color="CCCCCC"/>
+              <w:right w:val="single" w:sz="6" w:space="0" w:color="CCCCCC"/>
+            </w:tcBorders>
+            <w:tcMar>
+              <w:top w:w="30" w:type="dxa"/>
+              <w:left w:w="45" w:type="dxa"/>
+              <w:bottom w:w="30" w:type="dxa"/>
+              <w:right w:w="45" w:type="dxa"/>
+            </w:tcMar>
+            <w:vAlign w:val="bottom"/>
+            <w:hideMark/>
+          </w:tcPr>
+          <w:p>
+            <w:pPr>
+              <w:jc w:val="right"/>
+              <w:rPr>
+                <w:rFonts w:ascii="Calibri" w:hAnsi="Calibri" w:cs="Calibri"/>
+              </w:rPr>
+            </w:pPr>
+            <w:r>
+              <w:rPr>
+                <w:rFonts w:ascii="Calibri" w:hAnsi="Calibri" w:cs="Calibri"/>
+              </w:rPr>
+              <w:t>50</w:t>
+            </w:r>
+          </w:p>
+        </w:tc>
+        <w:tc>
+          <w:tcPr>
+            <w:tcW w:w="0" w:type="auto"/>
+            <w:tcBorders>
+              <w:top w:val="single" w:sz="6" w:space="0" w:color="CCCCCC"/>
+              <w:left w:val="single" w:sz="6" w:space="0" w:color="CCCCCC"/>
+              <w:bottom w:val="single" w:sz="6" w:space="0" w:color="CCCCCC"/>
+              <w:right w:val="single" w:sz="6" w:space="0" w:color="CCCCCC"/>
+            </w:tcBorders>
+            <w:tcMar>
+              <w:top w:w="30" w:type="dxa"/>
+              <w:left w:w="45" w:type="dxa"/>
+              <w:bottom w:w="30" w:type="dxa"/>
+              <w:right w:w="45" w:type="dxa"/>
+            </w:tcMar>
+            <w:vAlign w:val="bottom"/>
+            <w:hideMark/>
+          </w:tcPr>
+          <w:p>
+            <w:pPr>
+              <w:jc w:val="right"/>
+              <w:rPr>
+                <w:rFonts w:ascii="Calibri" w:hAnsi="Calibri" w:cs="Calibri"/>
+              </w:rPr>
+            </w:pPr>
+            <w:r>
+              <w:rPr>
+                <w:rFonts w:ascii="Calibri" w:hAnsi="Calibri" w:cs="Calibri"/>
+              </w:rPr>
+              <w:t>1225</w:t>
+            </w:r>
+          </w:p>
+        </w:tc>
+        <w:tc>
+          <w:tcPr>
+            <w:tcW w:w="0" w:type="auto"/>
+            <w:tcBorders>
+              <w:top w:val="single" w:sz="6" w:space="0" w:color="CCCCCC"/>
+              <w:left w:val="single" w:sz="6" w:space="0" w:color="CCCCCC"/>
+              <w:bottom w:val="single" w:sz="6" w:space="0" w:color="CCCCCC"/>
+              <w:right w:val="single" w:sz="6" w:space="0" w:color="CCCCCC"/>
+            </w:tcBorders>
+            <w:tcMar>
+              <w:top w:w="30" w:type="dxa"/>
+              <w:left w:w="45" w:type="dxa"/>
+              <w:bottom w:w="30" w:type="dxa"/>
+              <w:right w:w="45" w:type="dxa"/>
+            </w:tcMar>
+            <w:vAlign w:val="bottom"/>
+            <w:hideMark/>
+          </w:tcPr>
+          <w:p>
+            <w:pPr>
+              <w:jc w:val="right"/>
+              <w:rPr>
+                <w:rFonts w:ascii="Arial" w:hAnsi="Arial" w:cs="Arial"/>
+                <w:sz w:val="20"/>
+                <w:szCs w:val="20"/>
+              </w:rPr>
+            </w:pPr>
+            <w:r>
+              <w:rPr>
+                <w:rFonts w:ascii="Arial" w:hAnsi="Arial" w:cs="Arial"/>
+                <w:sz w:val="20"/>
+                <w:szCs w:val="20"/>
+              </w:rPr>
+              <w:t>537</w:t>
+            </w:r>
+          </w:p>
+        </w:tc>
+        <w:tc>
+          <w:tcPr>
+            <w:tcW w:w="0" w:type="auto"/>
+            <w:tcBorders>
+              <w:top w:val="single" w:sz="6" w:space="0" w:color="CCCCCC"/>
+              <w:left w:val="single" w:sz="6" w:space="0" w:color="CCCCCC"/>
+              <w:bottom w:val="single" w:sz="6" w:space="0" w:color="CCCCCC"/>
+              <w:right w:val="single" w:sz="6" w:space="0" w:color="CCCCCC"/>
+            </w:tcBorders>
+            <w:tcMar>
+              <w:top w:w="30" w:type="dxa"/>
+              <w:left w:w="45" w:type="dxa"/>
+              <w:bottom w:w="30" w:type="dxa"/>
+              <w:right w:w="45" w:type="dxa"/>
+            </w:tcMar>
+            <w:vAlign w:val="bottom"/>
+            <w:hideMark/>
+          </w:tcPr>
+          <w:p>
+            <w:pPr>
+              <w:jc w:val="right"/>
+              <w:rPr>
+                <w:rFonts w:ascii="Arial" w:hAnsi="Arial" w:cs="Arial"/>
+                <w:sz w:val="20"/>
+                <w:szCs w:val="20"/>
+              </w:rPr>
+            </w:pPr>
+            <w:r>
+              <w:rPr>
+                <w:rFonts w:ascii="Arial" w:hAnsi="Arial" w:cs="Arial"/>
+                <w:sz w:val="20"/>
+                <w:szCs w:val="20"/>
+              </w:rPr>
+              <w:t>225</w:t>
+            </w:r>
+          </w:p>
+        </w:tc>
+      </w:tr>
+      <w:tr>
+        <w:trPr>
+          <w:trHeight w:val="315"/>
+        </w:trPr>
+        <w:tc>
+          <w:tcPr>
+            <w:tcW w:w="0" w:type="auto"/>
+            <w:tcBorders>
+              <w:top w:val="single" w:sz="6" w:space="0" w:color="CCCCCC"/>
+              <w:left w:val="single" w:sz="6" w:space="0" w:color="CCCCCC"/>
+              <w:bottom w:val="single" w:sz="6" w:space="0" w:color="CCCCCC"/>
+              <w:right w:val="single" w:sz="6" w:space="0" w:color="CCCCCC"/>
+            </w:tcBorders>
+            <w:tcMar>
+              <w:top w:w="30" w:type="dxa"/>
+              <w:left w:w="45" w:type="dxa"/>
+              <w:bottom w:w="30" w:type="dxa"/>
+              <w:right w:w="45" w:type="dxa"/>
+            </w:tcMar>
+            <w:vAlign w:val="bottom"/>
+            <w:hideMark/>
+          </w:tcPr>
+          <w:p>
+            <w:pPr>
+              <w:jc w:val="right"/>
+              <w:rPr>
+                <w:rFonts w:ascii="Calibri" w:hAnsi="Calibri" w:cs="Calibri"/>
+              </w:rPr>
+            </w:pPr>
+            <w:r>
+              <w:rPr>
+                <w:rFonts w:ascii="Calibri" w:hAnsi="Calibri" w:cs="Calibri"/>
+              </w:rPr>
+              <w:t>60</w:t>
+            </w:r>
+          </w:p>
+        </w:tc>
+        <w:tc>
+          <w:tcPr>
+            <w:tcW w:w="0" w:type="auto"/>
+            <w:tcBorders>
+              <w:top w:val="single" w:sz="6" w:space="0" w:color="CCCCCC"/>
+              <w:left w:val="single" w:sz="6" w:space="0" w:color="CCCCCC"/>
+              <w:bottom w:val="single" w:sz="6" w:space="0" w:color="CCCCCC"/>
+              <w:right w:val="single" w:sz="6" w:space="0" w:color="CCCCCC"/>
+            </w:tcBorders>
+            <w:tcMar>
+              <w:top w:w="30" w:type="dxa"/>
+              <w:left w:w="45" w:type="dxa"/>
+              <w:bottom w:w="30" w:type="dxa"/>
+              <w:right w:w="45" w:type="dxa"/>
+            </w:tcMar>
+            <w:vAlign w:val="bottom"/>
+            <w:hideMark/>
+          </w:tcPr>
+          <w:p>
+            <w:pPr>
+              <w:jc w:val="right"/>
+              <w:rPr>
+                <w:rFonts w:ascii="Calibri" w:hAnsi="Calibri" w:cs="Calibri"/>
+              </w:rPr>
+            </w:pPr>
+            <w:r>
+              <w:rPr>
+                <w:rFonts w:ascii="Calibri" w:hAnsi="Calibri" w:cs="Calibri"/>
+              </w:rPr>
+              <w:t>1770</w:t>
+            </w:r>
+          </w:p>
+        </w:tc>
+        <w:tc>
+          <w:tcPr>
+            <w:tcW w:w="0" w:type="auto"/>
+            <w:tcBorders>
+              <w:top w:val="single" w:sz="6" w:space="0" w:color="CCCCCC"/>
+              <w:left w:val="single" w:sz="6" w:space="0" w:color="CCCCCC"/>
+              <w:bottom w:val="single" w:sz="6" w:space="0" w:color="CCCCCC"/>
+              <w:right w:val="single" w:sz="6" w:space="0" w:color="CCCCCC"/>
+            </w:tcBorders>
+            <w:tcMar>
+              <w:top w:w="30" w:type="dxa"/>
+              <w:left w:w="45" w:type="dxa"/>
+              <w:bottom w:w="30" w:type="dxa"/>
+              <w:right w:w="45" w:type="dxa"/>
+            </w:tcMar>
+            <w:vAlign w:val="bottom"/>
+            <w:hideMark/>
+          </w:tcPr>
+          <w:p>
+            <w:pPr>
+              <w:jc w:val="right"/>
+              <w:rPr>
+                <w:rFonts w:ascii="Arial" w:hAnsi="Arial" w:cs="Arial"/>
+                <w:sz w:val="20"/>
+                <w:szCs w:val="20"/>
+              </w:rPr>
+            </w:pPr>
+            <w:r>
+              <w:rPr>
+                <w:rFonts w:ascii="Arial" w:hAnsi="Arial" w:cs="Arial"/>
+                <w:sz w:val="20"/>
+                <w:szCs w:val="20"/>
+              </w:rPr>
+              <w:t>789</w:t>
+            </w:r>
+          </w:p>
+        </w:tc>
+        <w:tc>
+          <w:tcPr>
+            <w:tcW w:w="0" w:type="auto"/>
+            <w:tcBorders>
+              <w:top w:val="single" w:sz="6" w:space="0" w:color="CCCCCC"/>
+              <w:left w:val="single" w:sz="6" w:space="0" w:color="CCCCCC"/>
+              <w:bottom w:val="single" w:sz="6" w:space="0" w:color="CCCCCC"/>
+              <w:right w:val="single" w:sz="6" w:space="0" w:color="CCCCCC"/>
+            </w:tcBorders>
+            <w:tcMar>
+              <w:top w:w="30" w:type="dxa"/>
+              <w:left w:w="45" w:type="dxa"/>
+              <w:bottom w:w="30" w:type="dxa"/>
+              <w:right w:w="45" w:type="dxa"/>
+            </w:tcMar>
+            <w:vAlign w:val="bottom"/>
+            <w:hideMark/>
+          </w:tcPr>
+          <w:p>
+            <w:pPr>
+              <w:jc w:val="right"/>
+              <w:rPr>
+                <w:rFonts w:ascii="Arial" w:hAnsi="Arial" w:cs="Arial"/>
+                <w:sz w:val="20"/>
+                <w:szCs w:val="20"/>
+              </w:rPr>
+            </w:pPr>
+            <w:r>
+              <w:rPr>
+                <w:rFonts w:ascii="Arial" w:hAnsi="Arial" w:cs="Arial"/>
+                <w:sz w:val="20"/>
+                <w:szCs w:val="20"/>
+              </w:rPr>
+              <w:t>292</w:t>
+            </w:r>
+          </w:p>
+        </w:tc>
+      </w:tr>
+      <w:tr>
+        <w:trPr>
+          <w:trHeight w:val="315"/>
+        </w:trPr>
+        <w:tc>
+          <w:tcPr>
+            <w:tcW w:w="0" w:type="auto"/>
+            <w:tcBorders>
+              <w:top w:val="single" w:sz="6" w:space="0" w:color="CCCCCC"/>
+              <w:left w:val="single" w:sz="6" w:space="0" w:color="CCCCCC"/>
+              <w:bottom w:val="single" w:sz="6" w:space="0" w:color="CCCCCC"/>
+              <w:right w:val="single" w:sz="6" w:space="0" w:color="CCCCCC"/>
+            </w:tcBorders>
+            <w:tcMar>
+              <w:top w:w="30" w:type="dxa"/>
+              <w:left w:w="45" w:type="dxa"/>
+              <w:bottom w:w="30" w:type="dxa"/>
+              <w:right w:w="45" w:type="dxa"/>
+            </w:tcMar>
+            <w:vAlign w:val="bottom"/>
+            <w:hideMark/>
+          </w:tcPr>
+          <w:p>
+            <w:pPr>
+              <w:jc w:val="right"/>
+              <w:rPr>
+                <w:rFonts w:ascii="Calibri" w:hAnsi="Calibri" w:cs="Calibri"/>
+              </w:rPr>
+            </w:pPr>
+            <w:r>
+              <w:rPr>
+                <w:rFonts w:ascii="Calibri" w:hAnsi="Calibri" w:cs="Calibri"/>
+              </w:rPr>
+              <w:t>70</w:t>
+            </w:r>
+          </w:p>
+        </w:tc>
+        <w:tc>
+          <w:tcPr>
+            <w:tcW w:w="0" w:type="auto"/>
+            <w:tcBorders>
+              <w:top w:val="single" w:sz="6" w:space="0" w:color="CCCCCC"/>
+              <w:left w:val="single" w:sz="6" w:space="0" w:color="CCCCCC"/>
+              <w:bottom w:val="single" w:sz="6" w:space="0" w:color="CCCCCC"/>
+              <w:right w:val="single" w:sz="6" w:space="0" w:color="CCCCCC"/>
+            </w:tcBorders>
+            <w:tcMar>
+              <w:top w:w="30" w:type="dxa"/>
+              <w:left w:w="45" w:type="dxa"/>
+              <w:bottom w:w="30" w:type="dxa"/>
+              <w:right w:w="45" w:type="dxa"/>
+            </w:tcMar>
+            <w:vAlign w:val="bottom"/>
+            <w:hideMark/>
+          </w:tcPr>
+          <w:p>
+            <w:pPr>
+              <w:jc w:val="right"/>
+              <w:rPr>
+                <w:rFonts w:ascii="Calibri" w:hAnsi="Calibri" w:cs="Calibri"/>
+              </w:rPr>
+            </w:pPr>
+            <w:r>
+              <w:rPr>
+                <w:rFonts w:ascii="Calibri" w:hAnsi="Calibri" w:cs="Calibri"/>
+              </w:rPr>
+              <w:t>2415</w:t>
+            </w:r>
+          </w:p>
+        </w:tc>
+        <w:tc>
+          <w:tcPr>
+            <w:tcW w:w="0" w:type="auto"/>
+            <w:tcBorders>
+              <w:top w:val="single" w:sz="6" w:space="0" w:color="CCCCCC"/>
+              <w:left w:val="single" w:sz="6" w:space="0" w:color="CCCCCC"/>
+              <w:bottom w:val="single" w:sz="6" w:space="0" w:color="CCCCCC"/>
+              <w:right w:val="single" w:sz="6" w:space="0" w:color="CCCCCC"/>
+            </w:tcBorders>
+            <w:tcMar>
+              <w:top w:w="30" w:type="dxa"/>
+              <w:left w:w="45" w:type="dxa"/>
+              <w:bottom w:w="30" w:type="dxa"/>
+              <w:right w:w="45" w:type="dxa"/>
+            </w:tcMar>
+            <w:vAlign w:val="bottom"/>
+            <w:hideMark/>
+          </w:tcPr>
+          <w:p>
+            <w:pPr>
+              <w:jc w:val="right"/>
+              <w:rPr>
+                <w:rFonts w:ascii="Arial" w:hAnsi="Arial" w:cs="Arial"/>
+                <w:sz w:val="20"/>
+                <w:szCs w:val="20"/>
+              </w:rPr>
+            </w:pPr>
+            <w:r>
+              <w:rPr>
+                <w:rFonts w:ascii="Arial" w:hAnsi="Arial" w:cs="Arial"/>
+                <w:sz w:val="20"/>
+                <w:szCs w:val="20"/>
+              </w:rPr>
+              <w:t>1145</w:t>
+            </w:r>
+          </w:p>
+        </w:tc>
+        <w:tc>
+          <w:tcPr>
+            <w:tcW w:w="0" w:type="auto"/>
+            <w:tcBorders>
+              <w:top w:val="single" w:sz="6" w:space="0" w:color="CCCCCC"/>
+              <w:left w:val="single" w:sz="6" w:space="0" w:color="CCCCCC"/>
+              <w:bottom w:val="single" w:sz="6" w:space="0" w:color="CCCCCC"/>
+              <w:right w:val="single" w:sz="6" w:space="0" w:color="CCCCCC"/>
+            </w:tcBorders>
+            <w:tcMar>
+              <w:top w:w="30" w:type="dxa"/>
+              <w:left w:w="45" w:type="dxa"/>
+              <w:bottom w:w="30" w:type="dxa"/>
+              <w:right w:w="45" w:type="dxa"/>
+            </w:tcMar>
+            <w:vAlign w:val="bottom"/>
+            <w:hideMark/>
+          </w:tcPr>
+          <w:p>
+            <w:pPr>
+              <w:jc w:val="right"/>
+              <w:rPr>
+                <w:rFonts w:ascii="Arial" w:hAnsi="Arial" w:cs="Arial"/>
+                <w:sz w:val="20"/>
+                <w:szCs w:val="20"/>
+              </w:rPr>
+            </w:pPr>
+            <w:r>
+              <w:rPr>
+                <w:rFonts w:ascii="Arial" w:hAnsi="Arial" w:cs="Arial"/>
+                <w:sz w:val="20"/>
+                <w:szCs w:val="20"/>
+              </w:rPr>
+              <w:t>375</w:t>
+            </w:r>
+          </w:p>
+        </w:tc>
+      </w:tr>
+      <w:tr>
+        <w:trPr>
+          <w:trHeight w:val="315"/>
+        </w:trPr>
+        <w:tc>
+          <w:tcPr>
+            <w:tcW w:w="0" w:type="auto"/>
+            <w:tcBorders>
+              <w:top w:val="single" w:sz="6" w:space="0" w:color="CCCCCC"/>
+              <w:left w:val="single" w:sz="6" w:space="0" w:color="CCCCCC"/>
+              <w:bottom w:val="single" w:sz="6" w:space="0" w:color="CCCCCC"/>
+              <w:right w:val="single" w:sz="6" w:space="0" w:color="CCCCCC"/>
+            </w:tcBorders>
+            <w:tcMar>
+              <w:top w:w="30" w:type="dxa"/>
+              <w:left w:w="45" w:type="dxa"/>
+              <w:bottom w:w="30" w:type="dxa"/>
+              <w:right w:w="45" w:type="dxa"/>
+            </w:tcMar>
+            <w:vAlign w:val="bottom"/>
+            <w:hideMark/>
+          </w:tcPr>
+          <w:p>
+            <w:pPr>
+              <w:jc w:val="right"/>
+              <w:rPr>
+                <w:rFonts w:ascii="Calibri" w:hAnsi="Calibri" w:cs="Calibri"/>
+              </w:rPr>
+            </w:pPr>
+            <w:r>
+              <w:rPr>
+                <w:rFonts w:ascii="Calibri" w:hAnsi="Calibri" w:cs="Calibri"/>
+              </w:rPr>
+              <w:t>80</w:t>
+            </w:r>
+          </w:p>
+        </w:tc>
+        <w:tc>
+          <w:tcPr>
+            <w:tcW w:w="0" w:type="auto"/>
+            <w:tcBorders>
+              <w:top w:val="single" w:sz="6" w:space="0" w:color="CCCCCC"/>
+              <w:left w:val="single" w:sz="6" w:space="0" w:color="CCCCCC"/>
+              <w:bottom w:val="single" w:sz="6" w:space="0" w:color="CCCCCC"/>
+              <w:right w:val="single" w:sz="6" w:space="0" w:color="CCCCCC"/>
+            </w:tcBorders>
+            <w:tcMar>
+              <w:top w:w="30" w:type="dxa"/>
+              <w:left w:w="45" w:type="dxa"/>
+              <w:bottom w:w="30" w:type="dxa"/>
+              <w:right w:w="45" w:type="dxa"/>
+            </w:tcMar>
+            <w:vAlign w:val="bottom"/>
+            <w:hideMark/>
+          </w:tcPr>
+          <w:p>
+            <w:pPr>
+              <w:jc w:val="right"/>
+              <w:rPr>
+                <w:rFonts w:ascii="Calibri" w:hAnsi="Calibri" w:cs="Calibri"/>
+              </w:rPr>
+            </w:pPr>
+            <w:r>
+              <w:rPr>
+                <w:rFonts w:ascii="Calibri" w:hAnsi="Calibri" w:cs="Calibri"/>
+              </w:rPr>
+              <w:t>3160</w:t>
+            </w:r>
+          </w:p>
+        </w:tc>
+        <w:tc>
+          <w:tcPr>
+            <w:tcW w:w="0" w:type="auto"/>
+            <w:tcBorders>
+              <w:top w:val="single" w:sz="6" w:space="0" w:color="CCCCCC"/>
+              <w:left w:val="single" w:sz="6" w:space="0" w:color="CCCCCC"/>
+              <w:bottom w:val="single" w:sz="6" w:space="0" w:color="CCCCCC"/>
+              <w:right w:val="single" w:sz="6" w:space="0" w:color="CCCCCC"/>
+            </w:tcBorders>
+            <w:tcMar>
+              <w:top w:w="30" w:type="dxa"/>
+              <w:left w:w="45" w:type="dxa"/>
+              <w:bottom w:w="30" w:type="dxa"/>
+              <w:right w:w="45" w:type="dxa"/>
+            </w:tcMar>
+            <w:vAlign w:val="bottom"/>
+            <w:hideMark/>
+          </w:tcPr>
+          <w:p>
+            <w:pPr>
+              <w:jc w:val="right"/>
+              <w:rPr>
+                <w:rFonts w:ascii="Arial" w:hAnsi="Arial" w:cs="Arial"/>
+                <w:sz w:val="20"/>
+                <w:szCs w:val="20"/>
+              </w:rPr>
+            </w:pPr>
+            <w:r>
+              <w:rPr>
+                <w:rFonts w:ascii="Arial" w:hAnsi="Arial" w:cs="Arial"/>
+                <w:sz w:val="20"/>
+                <w:szCs w:val="20"/>
+              </w:rPr>
+              <w:t>1535</w:t>
+            </w:r>
+          </w:p>
+        </w:tc>
+        <w:tc>
+          <w:tcPr>
+            <w:tcW w:w="0" w:type="auto"/>
+            <w:tcBorders>
+              <w:top w:val="single" w:sz="6" w:space="0" w:color="CCCCCC"/>
+              <w:left w:val="single" w:sz="6" w:space="0" w:color="CCCCCC"/>
+              <w:bottom w:val="single" w:sz="6" w:space="0" w:color="CCCCCC"/>
+              <w:right w:val="single" w:sz="6" w:space="0" w:color="CCCCCC"/>
+            </w:tcBorders>
+            <w:tcMar>
+              <w:top w:w="30" w:type="dxa"/>
+              <w:left w:w="45" w:type="dxa"/>
+              <w:bottom w:w="30" w:type="dxa"/>
+              <w:right w:w="45" w:type="dxa"/>
+            </w:tcMar>
+            <w:vAlign w:val="bottom"/>
+            <w:hideMark/>
+          </w:tcPr>
+          <w:p>
+            <w:pPr>
+              <w:jc w:val="right"/>
+              <w:rPr>
+                <w:rFonts w:ascii="Arial" w:hAnsi="Arial" w:cs="Arial"/>
+                <w:sz w:val="20"/>
+                <w:szCs w:val="20"/>
+              </w:rPr>
+            </w:pPr>
+            <w:r>
+              <w:rPr>
+                <w:rFonts w:ascii="Arial" w:hAnsi="Arial" w:cs="Arial"/>
+                <w:sz w:val="20"/>
+                <w:szCs w:val="20"/>
+              </w:rPr>
+              <w:t>463</w:t>
+            </w:r>
+          </w:p>
+        </w:tc>
+      </w:tr>
+      <w:tr>
+        <w:trPr>
+          <w:trHeight w:val="315"/>
+        </w:trPr>
+        <w:tc>
+          <w:tcPr>
+            <w:tcW w:w="0" w:type="auto"/>
+            <w:tcBorders>
+              <w:top w:val="single" w:sz="6" w:space="0" w:color="CCCCCC"/>
+              <w:left w:val="single" w:sz="6" w:space="0" w:color="CCCCCC"/>
+              <w:bottom w:val="single" w:sz="6" w:space="0" w:color="CCCCCC"/>
+              <w:right w:val="single" w:sz="6" w:space="0" w:color="CCCCCC"/>
+            </w:tcBorders>
+            <w:tcMar>
+              <w:top w:w="30" w:type="dxa"/>
+              <w:left w:w="45" w:type="dxa"/>
+              <w:bottom w:w="30" w:type="dxa"/>
+              <w:right w:w="45" w:type="dxa"/>
+            </w:tcMar>
+            <w:vAlign w:val="bottom"/>
+            <w:hideMark/>
+          </w:tcPr>
+          <w:p>
+            <w:pPr>
+              <w:jc w:val="right"/>
+              <w:rPr>
+                <w:rFonts w:ascii="Calibri" w:hAnsi="Calibri" w:cs="Calibri"/>
+              </w:rPr>
+            </w:pPr>
+            <w:r>
+              <w:rPr>
+                <w:rFonts w:ascii="Calibri" w:hAnsi="Calibri" w:cs="Calibri"/>
+              </w:rPr>
+              <w:t>90</w:t>
+            </w:r>
+          </w:p>
+        </w:tc>
+        <w:tc>
+          <w:tcPr>
+            <w:tcW w:w="0" w:type="auto"/>
+            <w:tcBorders>
+              <w:top w:val="single" w:sz="6" w:space="0" w:color="CCCCCC"/>
+              <w:left w:val="single" w:sz="6" w:space="0" w:color="CCCCCC"/>
+              <w:bottom w:val="single" w:sz="6" w:space="0" w:color="CCCCCC"/>
+              <w:right w:val="single" w:sz="6" w:space="0" w:color="CCCCCC"/>
+            </w:tcBorders>
+            <w:tcMar>
+              <w:top w:w="30" w:type="dxa"/>
+              <w:left w:w="45" w:type="dxa"/>
+              <w:bottom w:w="30" w:type="dxa"/>
+              <w:right w:w="45" w:type="dxa"/>
+            </w:tcMar>
+            <w:vAlign w:val="bottom"/>
+            <w:hideMark/>
+          </w:tcPr>
+          <w:p>
+            <w:pPr>
+              <w:jc w:val="right"/>
+              <w:rPr>
+                <w:rFonts w:ascii="Calibri" w:hAnsi="Calibri" w:cs="Calibri"/>
+              </w:rPr>
+            </w:pPr>
+            <w:r>
+              <w:rPr>
+                <w:rFonts w:ascii="Calibri" w:hAnsi="Calibri" w:cs="Calibri"/>
+              </w:rPr>
+              <w:t>4005</w:t>
+            </w:r>
+          </w:p>
+        </w:tc>
+        <w:tc>
+          <w:tcPr>
+            <w:tcW w:w="0" w:type="auto"/>
+            <w:tcBorders>
+              <w:top w:val="single" w:sz="6" w:space="0" w:color="CCCCCC"/>
+              <w:left w:val="single" w:sz="6" w:space="0" w:color="CCCCCC"/>
+              <w:bottom w:val="single" w:sz="6" w:space="0" w:color="CCCCCC"/>
+              <w:right w:val="single" w:sz="6" w:space="0" w:color="CCCCCC"/>
+            </w:tcBorders>
+            <w:tcMar>
+              <w:top w:w="30" w:type="dxa"/>
+              <w:left w:w="45" w:type="dxa"/>
+              <w:bottom w:w="30" w:type="dxa"/>
+              <w:right w:w="45" w:type="dxa"/>
+            </w:tcMar>
+            <w:vAlign w:val="bottom"/>
+            <w:hideMark/>
+          </w:tcPr>
+          <w:p>
+            <w:pPr>
+              <w:jc w:val="right"/>
+              <w:rPr>
+                <w:rFonts w:ascii="Arial" w:hAnsi="Arial" w:cs="Arial"/>
+                <w:sz w:val="20"/>
+                <w:szCs w:val="20"/>
+              </w:rPr>
+            </w:pPr>
+            <w:r>
+              <w:rPr>
+                <w:rFonts w:ascii="Arial" w:hAnsi="Arial" w:cs="Arial"/>
+                <w:sz w:val="20"/>
+                <w:szCs w:val="20"/>
+              </w:rPr>
+              <w:t>2059</w:t>
+            </w:r>
+          </w:p>
+        </w:tc>
+        <w:tc>
+          <w:tcPr>
+            <w:tcW w:w="0" w:type="auto"/>
+            <w:tcBorders>
+              <w:top w:val="single" w:sz="6" w:space="0" w:color="CCCCCC"/>
+              <w:left w:val="single" w:sz="6" w:space="0" w:color="CCCCCC"/>
+              <w:bottom w:val="single" w:sz="6" w:space="0" w:color="CCCCCC"/>
+              <w:right w:val="single" w:sz="6" w:space="0" w:color="CCCCCC"/>
+            </w:tcBorders>
+            <w:tcMar>
+              <w:top w:w="30" w:type="dxa"/>
+              <w:left w:w="45" w:type="dxa"/>
+              <w:bottom w:w="30" w:type="dxa"/>
+              <w:right w:w="45" w:type="dxa"/>
+            </w:tcMar>
+            <w:vAlign w:val="bottom"/>
+            <w:hideMark/>
+          </w:tcPr>
+          <w:p>
+            <w:pPr>
+              <w:jc w:val="right"/>
+              <w:rPr>
+                <w:rFonts w:ascii="Arial" w:hAnsi="Arial" w:cs="Arial"/>
+                <w:sz w:val="20"/>
+                <w:szCs w:val="20"/>
+              </w:rPr>
+            </w:pPr>
+            <w:r>
+              <w:rPr>
+                <w:rFonts w:ascii="Arial" w:hAnsi="Arial" w:cs="Arial"/>
+                <w:sz w:val="20"/>
+                <w:szCs w:val="20"/>
+              </w:rPr>
+              <w:t>540</w:t>
+            </w:r>
+          </w:p>
+        </w:tc>
+      </w:tr>
+      <w:tr>
+        <w:trPr>
+          <w:trHeight w:val="315"/>
+        </w:trPr>
+        <w:tc>
+          <w:tcPr>
+            <w:tcW w:w="0" w:type="auto"/>
+            <w:tcBorders>
+              <w:top w:val="single" w:sz="6" w:space="0" w:color="CCCCCC"/>
+              <w:left w:val="single" w:sz="6" w:space="0" w:color="CCCCCC"/>
+              <w:bottom w:val="single" w:sz="6" w:space="0" w:color="CCCCCC"/>
+              <w:right w:val="single" w:sz="6" w:space="0" w:color="CCCCCC"/>
+            </w:tcBorders>
+            <w:tcMar>
+              <w:top w:w="30" w:type="dxa"/>
+              <w:left w:w="45" w:type="dxa"/>
+              <w:bottom w:w="30" w:type="dxa"/>
+              <w:right w:w="45" w:type="dxa"/>
+            </w:tcMar>
+            <w:vAlign w:val="bottom"/>
+            <w:hideMark/>
+          </w:tcPr>
+          <w:p>
+            <w:pPr>
+              <w:jc w:val="right"/>
+              <w:rPr>
+                <w:rFonts w:ascii="Calibri" w:hAnsi="Calibri" w:cs="Calibri"/>
+              </w:rPr>
+            </w:pPr>
+            <w:r>
+              <w:rPr>
+                <w:rFonts w:ascii="Calibri" w:hAnsi="Calibri" w:cs="Calibri"/>
+              </w:rPr>
+              <w:t>100</w:t>
+            </w:r>
+          </w:p>
+        </w:tc>
+        <w:tc>
+          <w:tcPr>
+            <w:tcW w:w="0" w:type="auto"/>
+            <w:tcBorders>
+              <w:top w:val="single" w:sz="6" w:space="0" w:color="CCCCCC"/>
+              <w:left w:val="single" w:sz="6" w:space="0" w:color="CCCCCC"/>
+              <w:bottom w:val="single" w:sz="6" w:space="0" w:color="CCCCCC"/>
+              <w:right w:val="single" w:sz="6" w:space="0" w:color="CCCCCC"/>
+            </w:tcBorders>
+            <w:tcMar>
+              <w:top w:w="30" w:type="dxa"/>
+              <w:left w:w="45" w:type="dxa"/>
+              <w:bottom w:w="30" w:type="dxa"/>
+              <w:right w:w="45" w:type="dxa"/>
+            </w:tcMar>
+            <w:vAlign w:val="bottom"/>
+            <w:hideMark/>
+          </w:tcPr>
+          <w:p>
+            <w:pPr>
+              <w:jc w:val="right"/>
+              <w:rPr>
+                <w:rFonts w:ascii="Calibri" w:hAnsi="Calibri" w:cs="Calibri"/>
+              </w:rPr>
+            </w:pPr>
+            <w:r>
+              <w:rPr>
+                <w:rFonts w:ascii="Calibri" w:hAnsi="Calibri" w:cs="Calibri"/>
+              </w:rPr>
+              <w:t>4950</w:t>
+            </w:r>
+          </w:p>
+        </w:tc>
+        <w:tc>
+          <w:tcPr>
+            <w:tcW w:w="0" w:type="auto"/>
+            <w:tcBorders>
+              <w:top w:val="single" w:sz="6" w:space="0" w:color="CCCCCC"/>
+              <w:left w:val="single" w:sz="6" w:space="0" w:color="CCCCCC"/>
+              <w:bottom w:val="single" w:sz="6" w:space="0" w:color="CCCCCC"/>
+              <w:right w:val="single" w:sz="6" w:space="0" w:color="CCCCCC"/>
+            </w:tcBorders>
+            <w:tcMar>
+              <w:top w:w="30" w:type="dxa"/>
+              <w:left w:w="45" w:type="dxa"/>
+              <w:bottom w:w="30" w:type="dxa"/>
+              <w:right w:w="45" w:type="dxa"/>
+            </w:tcMar>
+            <w:vAlign w:val="bottom"/>
+            <w:hideMark/>
+          </w:tcPr>
+          <w:p>
+            <w:pPr>
+              <w:jc w:val="right"/>
+              <w:rPr>
+                <w:rFonts w:ascii="Arial" w:hAnsi="Arial" w:cs="Arial"/>
+                <w:sz w:val="20"/>
+                <w:szCs w:val="20"/>
+              </w:rPr>
+            </w:pPr>
+            <w:r>
+              <w:rPr>
+                <w:rFonts w:ascii="Arial" w:hAnsi="Arial" w:cs="Arial"/>
+                <w:sz w:val="20"/>
+                <w:szCs w:val="20"/>
+              </w:rPr>
+              <w:t>2539</w:t>
+            </w:r>
+          </w:p>
+        </w:tc>
+        <w:tc>
+          <w:tcPr>
+            <w:tcW w:w="0" w:type="auto"/>
+            <w:tcBorders>
+              <w:top w:val="single" w:sz="6" w:space="0" w:color="CCCCCC"/>
+              <w:left w:val="single" w:sz="6" w:space="0" w:color="CCCCCC"/>
+              <w:bottom w:val="single" w:sz="6" w:space="0" w:color="CCCCCC"/>
+              <w:right w:val="single" w:sz="6" w:space="0" w:color="CCCCCC"/>
+            </w:tcBorders>
+            <w:tcMar>
+              <w:top w:w="30" w:type="dxa"/>
+              <w:left w:w="45" w:type="dxa"/>
+              <w:bottom w:w="30" w:type="dxa"/>
+              <w:right w:w="45" w:type="dxa"/>
+            </w:tcMar>
+            <w:vAlign w:val="bottom"/>
+            <w:hideMark/>
+          </w:tcPr>
+          <w:p>
+            <w:pPr>
+              <w:jc w:val="right"/>
+              <w:rPr>
+                <w:rFonts w:ascii="Arial" w:hAnsi="Arial" w:cs="Arial"/>
+                <w:sz w:val="20"/>
+                <w:szCs w:val="20"/>
+              </w:rPr>
+            </w:pPr>
+            <w:r>
+              <w:rPr>
+                <w:rFonts w:ascii="Arial" w:hAnsi="Arial" w:cs="Arial"/>
+                <w:sz w:val="20"/>
+                <w:szCs w:val="20"/>
+              </w:rPr>
+              <w:t>588</w:t>
+            </w:r>
+          </w:p>
+        </w:tc>
+      </w:tr>
+    </w:tbl>
+    <w:p/>
+    <w:p/>
     <w:p/>
     <w:sectPr>
       <w:pgSz w:w="12240" w:h="15840"/>
@@ -53020,7 +56362,10 @@
   <w:style w:type="paragraph" w:default="1" w:styleId="Normal">
     <w:name w:val="Normal"/>
     <w:qFormat/>
-    <w:rsid w:val="00F854C3"/>
+    <w:rsid w:val="002564B9"/>
+    <w:rPr>
+      <w:rFonts w:ascii="Times New Roman" w:eastAsia="Times New Roman" w:hAnsi="Times New Roman" w:cs="Times New Roman"/>
+    </w:rPr>
   </w:style>
   <w:style w:type="character" w:default="1" w:styleId="DefaultParagraphFont">
     <w:name w:val="Default Paragraph Font"/>
@@ -53075,6 +56420,9 @@
       <w:ind w:left="720"/>
       <w:contextualSpacing/>
     </w:pPr>
+    <w:rPr>
+      <w:rFonts w:asciiTheme="minorHAnsi" w:eastAsiaTheme="minorHAnsi" w:hAnsiTheme="minorHAnsi" w:cstheme="minorBidi"/>
+    </w:rPr>
   </w:style>
 </w:styles>
 </file>

</xml_diff>

<commit_message>
added SortPerformance and ex. 3.20 in module3.docx
</commit_message>
<xml_diff>
--- a/module3.docx
+++ b/module3.docx
@@ -55489,6 +55489,94 @@
     <w:p/>
     <w:p/>
     <w:p/>
+    <w:p>
+      <w:pPr>
+        <w:pBdr>
+          <w:top w:val="single" w:sz="4" w:space="1" w:color="auto"/>
+        </w:pBdr>
+      </w:pPr>
+    </w:p>
+    <w:p>
+      <w:r>
+        <w:t>Ex. 3.</w:t>
+      </w:r>
+      <w:r>
+        <w:t>30</w:t>
+      </w:r>
+    </w:p>
+    <w:p/>
+    <w:p>
+      <w:r>
+        <w:t>Comparison of the sorting methods’ speeds</w:t>
+      </w:r>
+    </w:p>
+    <w:p/>
+    <w:p>
+      <w:r>
+        <w:t>Here are the results:</w:t>
+      </w:r>
+    </w:p>
+    <w:p/>
+    <w:p>
+      <w:pPr>
+        <w:pStyle w:val="ListParagraph"/>
+        <w:numPr>
+          <w:ilvl w:val="0"/>
+          <w:numId w:val="5"/>
+        </w:numPr>
+      </w:pPr>
+      <w:r>
+        <w:t>Selection sort time: 35</w:t>
+      </w:r>
+    </w:p>
+    <w:p>
+      <w:pPr>
+        <w:pStyle w:val="ListParagraph"/>
+        <w:numPr>
+          <w:ilvl w:val="0"/>
+          <w:numId w:val="5"/>
+        </w:numPr>
+      </w:pPr>
+      <w:r>
+        <w:t>Bubble sort time: 111</w:t>
+      </w:r>
+    </w:p>
+    <w:p>
+      <w:pPr>
+        <w:pStyle w:val="ListParagraph"/>
+        <w:numPr>
+          <w:ilvl w:val="0"/>
+          <w:numId w:val="5"/>
+        </w:numPr>
+      </w:pPr>
+      <w:r>
+        <w:t>Insertion sort time: 19</w:t>
+      </w:r>
+    </w:p>
+    <w:p>
+      <w:pPr>
+        <w:pStyle w:val="ListParagraph"/>
+        <w:numPr>
+          <w:ilvl w:val="0"/>
+          <w:numId w:val="5"/>
+        </w:numPr>
+      </w:pPr>
+      <w:r>
+        <w:t>Quick sort time: 3</w:t>
+      </w:r>
+    </w:p>
+    <w:p>
+      <w:pPr>
+        <w:rPr>
+          <w:rFonts w:eastAsiaTheme="minorHAnsi"/>
+        </w:rPr>
+      </w:pPr>
+    </w:p>
+    <w:p>
+      <w:r>
+        <w:t>It is obvious that Quick Sort is by far the fastest of the four methods. It is appr. six times faster than Insertion, 11 times faster than Selection, and 33 times faster than Bubble.</w:t>
+      </w:r>
+    </w:p>
     <w:sectPr>
       <w:pgSz w:w="12240" w:h="15840"/>
       <w:pgMar w:top="1440" w:right="1440" w:bottom="1440" w:left="1440" w:header="720" w:footer="720" w:gutter="0"/>
@@ -55615,6 +55703,119 @@
     </w:lvl>
   </w:abstractNum>
   <w:abstractNum w:abstractNumId="1" w15:restartNumberingAfterBreak="0">
+    <w:nsid w:val="352C2570"/>
+    <w:multiLevelType w:val="hybridMultilevel"/>
+    <w:tmpl w:val="C83C3C6A"/>
+    <w:lvl w:ilvl="0" w:tplc="04090001">
+      <w:start w:val="1"/>
+      <w:numFmt w:val="bullet"/>
+      <w:lvlText w:val=""/>
+      <w:lvlJc w:val="left"/>
+      <w:pPr>
+        <w:ind w:left="720" w:hanging="360"/>
+      </w:pPr>
+      <w:rPr>
+        <w:rFonts w:ascii="Symbol" w:hAnsi="Symbol" w:hint="default"/>
+      </w:rPr>
+    </w:lvl>
+    <w:lvl w:ilvl="1" w:tplc="04090003" w:tentative="1">
+      <w:start w:val="1"/>
+      <w:numFmt w:val="bullet"/>
+      <w:lvlText w:val="o"/>
+      <w:lvlJc w:val="left"/>
+      <w:pPr>
+        <w:ind w:left="1440" w:hanging="360"/>
+      </w:pPr>
+      <w:rPr>
+        <w:rFonts w:ascii="Courier New" w:hAnsi="Courier New" w:cs="Courier New" w:hint="default"/>
+      </w:rPr>
+    </w:lvl>
+    <w:lvl w:ilvl="2" w:tplc="04090005" w:tentative="1">
+      <w:start w:val="1"/>
+      <w:numFmt w:val="bullet"/>
+      <w:lvlText w:val=""/>
+      <w:lvlJc w:val="left"/>
+      <w:pPr>
+        <w:ind w:left="2160" w:hanging="360"/>
+      </w:pPr>
+      <w:rPr>
+        <w:rFonts w:ascii="Wingdings" w:hAnsi="Wingdings" w:hint="default"/>
+      </w:rPr>
+    </w:lvl>
+    <w:lvl w:ilvl="3" w:tplc="04090001" w:tentative="1">
+      <w:start w:val="1"/>
+      <w:numFmt w:val="bullet"/>
+      <w:lvlText w:val=""/>
+      <w:lvlJc w:val="left"/>
+      <w:pPr>
+        <w:ind w:left="2880" w:hanging="360"/>
+      </w:pPr>
+      <w:rPr>
+        <w:rFonts w:ascii="Symbol" w:hAnsi="Symbol" w:hint="default"/>
+      </w:rPr>
+    </w:lvl>
+    <w:lvl w:ilvl="4" w:tplc="04090003" w:tentative="1">
+      <w:start w:val="1"/>
+      <w:numFmt w:val="bullet"/>
+      <w:lvlText w:val="o"/>
+      <w:lvlJc w:val="left"/>
+      <w:pPr>
+        <w:ind w:left="3600" w:hanging="360"/>
+      </w:pPr>
+      <w:rPr>
+        <w:rFonts w:ascii="Courier New" w:hAnsi="Courier New" w:cs="Courier New" w:hint="default"/>
+      </w:rPr>
+    </w:lvl>
+    <w:lvl w:ilvl="5" w:tplc="04090005" w:tentative="1">
+      <w:start w:val="1"/>
+      <w:numFmt w:val="bullet"/>
+      <w:lvlText w:val=""/>
+      <w:lvlJc w:val="left"/>
+      <w:pPr>
+        <w:ind w:left="4320" w:hanging="360"/>
+      </w:pPr>
+      <w:rPr>
+        <w:rFonts w:ascii="Wingdings" w:hAnsi="Wingdings" w:hint="default"/>
+      </w:rPr>
+    </w:lvl>
+    <w:lvl w:ilvl="6" w:tplc="04090001" w:tentative="1">
+      <w:start w:val="1"/>
+      <w:numFmt w:val="bullet"/>
+      <w:lvlText w:val=""/>
+      <w:lvlJc w:val="left"/>
+      <w:pPr>
+        <w:ind w:left="5040" w:hanging="360"/>
+      </w:pPr>
+      <w:rPr>
+        <w:rFonts w:ascii="Symbol" w:hAnsi="Symbol" w:hint="default"/>
+      </w:rPr>
+    </w:lvl>
+    <w:lvl w:ilvl="7" w:tplc="04090003" w:tentative="1">
+      <w:start w:val="1"/>
+      <w:numFmt w:val="bullet"/>
+      <w:lvlText w:val="o"/>
+      <w:lvlJc w:val="left"/>
+      <w:pPr>
+        <w:ind w:left="5760" w:hanging="360"/>
+      </w:pPr>
+      <w:rPr>
+        <w:rFonts w:ascii="Courier New" w:hAnsi="Courier New" w:cs="Courier New" w:hint="default"/>
+      </w:rPr>
+    </w:lvl>
+    <w:lvl w:ilvl="8" w:tplc="04090005" w:tentative="1">
+      <w:start w:val="1"/>
+      <w:numFmt w:val="bullet"/>
+      <w:lvlText w:val=""/>
+      <w:lvlJc w:val="left"/>
+      <w:pPr>
+        <w:ind w:left="6480" w:hanging="360"/>
+      </w:pPr>
+      <w:rPr>
+        <w:rFonts w:ascii="Wingdings" w:hAnsi="Wingdings" w:hint="default"/>
+      </w:rPr>
+    </w:lvl>
+  </w:abstractNum>
+  <w:abstractNum w:abstractNumId="2" w15:restartNumberingAfterBreak="0">
     <w:nsid w:val="390C4480"/>
     <w:multiLevelType w:val="hybridMultilevel"/>
     <w:tmpl w:val="52B4598E"/>
@@ -55727,7 +55928,7 @@
       </w:rPr>
     </w:lvl>
   </w:abstractNum>
-  <w:abstractNum w:abstractNumId="2" w15:restartNumberingAfterBreak="0">
+  <w:abstractNum w:abstractNumId="3" w15:restartNumberingAfterBreak="0">
     <w:nsid w:val="57651012"/>
     <w:multiLevelType w:val="hybridMultilevel"/>
     <w:tmpl w:val="57081FE8"/>
@@ -55840,7 +56041,7 @@
       </w:rPr>
     </w:lvl>
   </w:abstractNum>
-  <w:abstractNum w:abstractNumId="3" w15:restartNumberingAfterBreak="0">
+  <w:abstractNum w:abstractNumId="4" w15:restartNumberingAfterBreak="0">
     <w:nsid w:val="57C4506A"/>
     <w:multiLevelType w:val="hybridMultilevel"/>
     <w:tmpl w:val="4EDCD0B8"/>
@@ -55957,12 +56158,15 @@
     <w:abstractNumId w:val="0"/>
   </w:num>
   <w:num w:numId="2" w16cid:durableId="648826336">
+    <w:abstractNumId w:val="4"/>
+  </w:num>
+  <w:num w:numId="3" w16cid:durableId="769007453">
     <w:abstractNumId w:val="3"/>
   </w:num>
-  <w:num w:numId="3" w16cid:durableId="769007453">
+  <w:num w:numId="4" w16cid:durableId="1386677586">
     <w:abstractNumId w:val="2"/>
   </w:num>
-  <w:num w:numId="4" w16cid:durableId="1386677586">
+  <w:num w:numId="5" w16cid:durableId="1588688728">
     <w:abstractNumId w:val="1"/>
   </w:num>
 </w:numbering>
@@ -56362,7 +56566,7 @@
   <w:style w:type="paragraph" w:default="1" w:styleId="Normal">
     <w:name w:val="Normal"/>
     <w:qFormat/>
-    <w:rsid w:val="002564B9"/>
+    <w:rsid w:val="00810C40"/>
     <w:rPr>
       <w:rFonts w:ascii="Times New Roman" w:eastAsia="Times New Roman" w:hAnsi="Times New Roman" w:cs="Times New Roman"/>
     </w:rPr>

</xml_diff>